<commit_message>
analyse v1.1 and editted the name of the uikit.css to make it work again
</commit_message>
<xml_diff>
--- a/docs/analyse.docx
+++ b/docs/analyse.docx
@@ -2,14 +2,6 @@
 <file path=word/document.xml><?xml version="1.0" encoding="utf-8"?>
 <w:document xmlns:wpc="http://schemas.microsoft.com/office/word/2010/wordprocessingCanvas" xmlns:cx="http://schemas.microsoft.com/office/drawing/2014/chartex" xmlns:cx1="http://schemas.microsoft.com/office/drawing/2015/9/8/chartex" xmlns:cx2="http://schemas.microsoft.com/office/drawing/2015/10/21/chartex" xmlns:cx3="http://schemas.microsoft.com/office/drawing/2016/5/9/chartex" xmlns:cx4="http://schemas.microsoft.com/office/drawing/2016/5/10/chartex" xmlns:cx5="http://schemas.microsoft.com/office/drawing/2016/5/11/chartex" xmlns:cx6="http://schemas.microsoft.com/office/drawing/2016/5/12/chartex" xmlns:cx7="http://schemas.microsoft.com/office/drawing/2016/5/13/chartex" xmlns:cx8="http://schemas.microsoft.com/office/drawing/2016/5/14/chartex" xmlns:mc="http://schemas.openxmlformats.org/markup-compatibility/2006" xmlns:aink="http://schemas.microsoft.com/office/drawing/2016/ink" xmlns:am3d="http://schemas.microsoft.com/office/drawing/2017/model3d" xmlns:o="urn:schemas-microsoft-com:office:office" xmlns:r="http://schemas.openxmlformats.org/officeDocument/2006/relationships" xmlns:m="http://schemas.openxmlformats.org/officeDocument/2006/math" xmlns:v="urn:schemas-microsoft-com:vml" xmlns:wp14="http://schemas.microsoft.com/office/word/2010/wordprocessingDrawing" xmlns:wp="http://schemas.openxmlformats.org/drawingml/2006/wordprocessingDrawing" xmlns:w10="urn:schemas-microsoft-com:office:word" xmlns:w="http://schemas.openxmlformats.org/wordprocessingml/2006/main" xmlns:w14="http://schemas.microsoft.com/office/word/2010/wordml" xmlns:w15="http://schemas.microsoft.com/office/word/2012/wordml" xmlns:w16cex="http://schemas.microsoft.com/office/word/2018/wordml/cex" xmlns:w16cid="http://schemas.microsoft.com/office/word/2016/wordml/cid" xmlns:w16="http://schemas.microsoft.com/office/word/2018/wordml" xmlns:w16se="http://schemas.microsoft.com/office/word/2015/wordml/symex" xmlns:wpg="http://schemas.microsoft.com/office/word/2010/wordprocessingGroup" xmlns:wpi="http://schemas.microsoft.com/office/word/2010/wordprocessingInk" xmlns:wne="http://schemas.microsoft.com/office/word/2006/wordml" xmlns:wps="http://schemas.microsoft.com/office/word/2010/wordprocessingShape" mc:Ignorable="w14 w15 w16se w16cid w16 w16cex wp14">
   <w:body>
-    <w:p>
-      <w:pPr>
-        <w:pStyle w:val="Titel"/>
-      </w:pPr>
-      <w:r>
-        <w:t>Document naam</w:t>
-      </w:r>
-    </w:p>
     <w:p>
       <w:pPr>
         <w:pStyle w:val="Titel"/>
@@ -467,7 +459,19 @@
               <w:rPr>
                 <w:rFonts w:ascii="Century Gothic" w:hAnsi="Century Gothic"/>
               </w:rPr>
-              <w:t>09-06-2020</w:t>
+              <w:t>1</w:t>
+            </w:r>
+            <w:r>
+              <w:rPr>
+                <w:rFonts w:ascii="Century Gothic" w:hAnsi="Century Gothic"/>
+              </w:rPr>
+              <w:t>1</w:t>
+            </w:r>
+            <w:r>
+              <w:rPr>
+                <w:rFonts w:ascii="Century Gothic" w:hAnsi="Century Gothic"/>
+              </w:rPr>
+              <w:t>-06-2020</w:t>
             </w:r>
           </w:p>
         </w:tc>
@@ -517,7 +521,15 @@
                 <w:b/>
                 <w:bCs/>
               </w:rPr>
-              <w:t>1.0</w:t>
+              <w:t>1.</w:t>
+            </w:r>
+            <w:r>
+              <w:rPr>
+                <w:rFonts w:ascii="Century Gothic" w:hAnsi="Century Gothic"/>
+                <w:b/>
+                <w:bCs/>
+              </w:rPr>
+              <w:t>1</w:t>
             </w:r>
           </w:p>
         </w:tc>
@@ -532,7 +544,7 @@
         <w:br w:type="page"/>
       </w:r>
     </w:p>
-    <w:bookmarkStart w:id="0" w:name="_Toc42601951" w:displacedByCustomXml="next"/>
+    <w:bookmarkStart w:id="0" w:name="_Toc42767514" w:displacedByCustomXml="next"/>
     <w:sdt>
       <w:sdtPr>
         <w:rPr>
@@ -608,7 +620,7 @@
             </w:rPr>
             <w:fldChar w:fldCharType="separate"/>
           </w:r>
-          <w:hyperlink w:anchor="_Toc42601951" w:history="1">
+          <w:hyperlink w:anchor="_Toc42767514" w:history="1">
             <w:r>
               <w:rPr>
                 <w:rStyle w:val="Hyperlink"/>
@@ -666,7 +678,7 @@
                 <w:noProof/>
                 <w:webHidden/>
               </w:rPr>
-              <w:instrText xml:space="preserve"> PAGEREF _Toc42601951 \h </w:instrText>
+              <w:instrText xml:space="preserve"> PAGEREF _Toc42767514 \h </w:instrText>
             </w:r>
             <w:r>
               <w:rPr>
@@ -712,7 +724,7 @@
               <w:szCs w:val="22"/>
             </w:rPr>
           </w:pPr>
-          <w:hyperlink w:anchor="_Toc42601952" w:history="1">
+          <w:hyperlink w:anchor="_Toc42767515" w:history="1">
             <w:r>
               <w:rPr>
                 <w:rStyle w:val="Hyperlink"/>
@@ -741,7 +753,7 @@
                 <w:rStyle w:val="Hyperlink"/>
                 <w:noProof/>
               </w:rPr>
-              <w:t>Inleiding / Management samenvatting</w:t>
+              <w:t>Wat is voor mij Front-end</w:t>
             </w:r>
             <w:r>
               <w:rPr>
@@ -762,7 +774,7 @@
                 <w:noProof/>
                 <w:webHidden/>
               </w:rPr>
-              <w:instrText xml:space="preserve"> PAGEREF _Toc42601952 \h </w:instrText>
+              <w:instrText xml:space="preserve"> PAGEREF _Toc42767515 \h </w:instrText>
             </w:r>
             <w:r>
               <w:rPr>
@@ -783,6 +795,200 @@
                 <w:webHidden/>
               </w:rPr>
               <w:t>3</w:t>
+            </w:r>
+            <w:r>
+              <w:rPr>
+                <w:noProof/>
+                <w:webHidden/>
+              </w:rPr>
+              <w:fldChar w:fldCharType="end"/>
+            </w:r>
+          </w:hyperlink>
+        </w:p>
+        <w:p>
+          <w:pPr>
+            <w:pStyle w:val="Inhopg1"/>
+            <w:tabs>
+              <w:tab w:val="left" w:pos="440"/>
+              <w:tab w:val="right" w:leader="dot" w:pos="9017"/>
+            </w:tabs>
+            <w:rPr>
+              <w:rFonts w:eastAsiaTheme="minorEastAsia"/>
+              <w:noProof/>
+              <w:color w:val="auto"/>
+              <w:sz w:val="22"/>
+              <w:szCs w:val="22"/>
+            </w:rPr>
+          </w:pPr>
+          <w:hyperlink w:anchor="_Toc42767516" w:history="1">
+            <w:r>
+              <w:rPr>
+                <w:rStyle w:val="Hyperlink"/>
+                <w:noProof/>
+                <w:lang w:val="en-US"/>
+                <w14:scene3d>
+                  <w14:camera w14:prst="orthographicFront"/>
+                  <w14:lightRig w14:rig="threePt" w14:dir="t">
+                    <w14:rot w14:lat="0" w14:lon="0" w14:rev="0"/>
+                  </w14:lightRig>
+                </w14:scene3d>
+              </w:rPr>
+              <w:t>3.</w:t>
+            </w:r>
+            <w:r>
+              <w:rPr>
+                <w:rFonts w:eastAsiaTheme="minorEastAsia"/>
+                <w:noProof/>
+                <w:color w:val="auto"/>
+                <w:sz w:val="22"/>
+                <w:szCs w:val="22"/>
+              </w:rPr>
+              <w:tab/>
+            </w:r>
+            <w:r>
+              <w:rPr>
+                <w:rStyle w:val="Hyperlink"/>
+                <w:noProof/>
+                <w:lang w:val="en-US"/>
+              </w:rPr>
+              <w:t>Welke Front-End Frameworks ken ik</w:t>
+            </w:r>
+            <w:r>
+              <w:rPr>
+                <w:noProof/>
+                <w:webHidden/>
+              </w:rPr>
+              <w:tab/>
+            </w:r>
+            <w:r>
+              <w:rPr>
+                <w:noProof/>
+                <w:webHidden/>
+              </w:rPr>
+              <w:fldChar w:fldCharType="begin"/>
+            </w:r>
+            <w:r>
+              <w:rPr>
+                <w:noProof/>
+                <w:webHidden/>
+              </w:rPr>
+              <w:instrText xml:space="preserve"> PAGEREF _Toc42767516 \h </w:instrText>
+            </w:r>
+            <w:r>
+              <w:rPr>
+                <w:noProof/>
+                <w:webHidden/>
+              </w:rPr>
+            </w:r>
+            <w:r>
+              <w:rPr>
+                <w:noProof/>
+                <w:webHidden/>
+              </w:rPr>
+              <w:fldChar w:fldCharType="separate"/>
+            </w:r>
+            <w:r>
+              <w:rPr>
+                <w:noProof/>
+                <w:webHidden/>
+              </w:rPr>
+              <w:t>3</w:t>
+            </w:r>
+            <w:r>
+              <w:rPr>
+                <w:noProof/>
+                <w:webHidden/>
+              </w:rPr>
+              <w:fldChar w:fldCharType="end"/>
+            </w:r>
+          </w:hyperlink>
+        </w:p>
+        <w:p>
+          <w:pPr>
+            <w:pStyle w:val="Inhopg1"/>
+            <w:tabs>
+              <w:tab w:val="left" w:pos="440"/>
+              <w:tab w:val="right" w:leader="dot" w:pos="9017"/>
+            </w:tabs>
+            <w:rPr>
+              <w:rFonts w:eastAsiaTheme="minorEastAsia"/>
+              <w:noProof/>
+              <w:color w:val="auto"/>
+              <w:sz w:val="22"/>
+              <w:szCs w:val="22"/>
+            </w:rPr>
+          </w:pPr>
+          <w:hyperlink w:anchor="_Toc42767517" w:history="1">
+            <w:r>
+              <w:rPr>
+                <w:rStyle w:val="Hyperlink"/>
+                <w:noProof/>
+                <w14:scene3d>
+                  <w14:camera w14:prst="orthographicFront"/>
+                  <w14:lightRig w14:rig="threePt" w14:dir="t">
+                    <w14:rot w14:lat="0" w14:lon="0" w14:rev="0"/>
+                  </w14:lightRig>
+                </w14:scene3d>
+              </w:rPr>
+              <w:t>4.</w:t>
+            </w:r>
+            <w:r>
+              <w:rPr>
+                <w:rFonts w:eastAsiaTheme="minorEastAsia"/>
+                <w:noProof/>
+                <w:color w:val="auto"/>
+                <w:sz w:val="22"/>
+                <w:szCs w:val="22"/>
+              </w:rPr>
+              <w:tab/>
+            </w:r>
+            <w:r>
+              <w:rPr>
+                <w:rStyle w:val="Hyperlink"/>
+                <w:noProof/>
+              </w:rPr>
+              <w:t>Welke Front-end Frameworks heb ik gebruikt</w:t>
+            </w:r>
+            <w:r>
+              <w:rPr>
+                <w:noProof/>
+                <w:webHidden/>
+              </w:rPr>
+              <w:tab/>
+            </w:r>
+            <w:r>
+              <w:rPr>
+                <w:noProof/>
+                <w:webHidden/>
+              </w:rPr>
+              <w:fldChar w:fldCharType="begin"/>
+            </w:r>
+            <w:r>
+              <w:rPr>
+                <w:noProof/>
+                <w:webHidden/>
+              </w:rPr>
+              <w:instrText xml:space="preserve"> PAGEREF _Toc42767517 \h </w:instrText>
+            </w:r>
+            <w:r>
+              <w:rPr>
+                <w:noProof/>
+                <w:webHidden/>
+              </w:rPr>
+            </w:r>
+            <w:r>
+              <w:rPr>
+                <w:noProof/>
+                <w:webHidden/>
+              </w:rPr>
+              <w:fldChar w:fldCharType="separate"/>
+            </w:r>
+            <w:r>
+              <w:rPr>
+                <w:noProof/>
+                <w:webHidden/>
+              </w:rPr>
+              <w:t>4</w:t>
             </w:r>
             <w:r>
               <w:rPr>
@@ -808,13 +1014,13 @@
               <w:szCs w:val="22"/>
             </w:rPr>
           </w:pPr>
-          <w:hyperlink w:anchor="_Toc42601953" w:history="1">
+          <w:hyperlink w:anchor="_Toc42767518" w:history="1">
             <w:r>
               <w:rPr>
                 <w:rStyle w:val="Hyperlink"/>
                 <w:noProof/>
               </w:rPr>
-              <w:t>2.1</w:t>
+              <w:t>4.1</w:t>
             </w:r>
             <w:r>
               <w:rPr>
@@ -831,7 +1037,7 @@
                 <w:rStyle w:val="Hyperlink"/>
                 <w:noProof/>
               </w:rPr>
-              <w:t>Versie geschiedenis</w:t>
+              <w:t>Metro</w:t>
             </w:r>
             <w:r>
               <w:rPr>
@@ -852,7 +1058,7 @@
                 <w:noProof/>
                 <w:webHidden/>
               </w:rPr>
-              <w:instrText xml:space="preserve"> PAGEREF _Toc42601953 \h </w:instrText>
+              <w:instrText xml:space="preserve"> PAGEREF _Toc42767518 \h </w:instrText>
             </w:r>
             <w:r>
               <w:rPr>
@@ -872,7 +1078,7 @@
                 <w:noProof/>
                 <w:webHidden/>
               </w:rPr>
-              <w:t>3</w:t>
+              <w:t>4</w:t>
             </w:r>
             <w:r>
               <w:rPr>
@@ -898,13 +1104,13 @@
               <w:szCs w:val="22"/>
             </w:rPr>
           </w:pPr>
-          <w:hyperlink w:anchor="_Toc42601954" w:history="1">
+          <w:hyperlink w:anchor="_Toc42767519" w:history="1">
             <w:r>
               <w:rPr>
                 <w:rStyle w:val="Hyperlink"/>
                 <w:noProof/>
               </w:rPr>
-              <w:t>2.2</w:t>
+              <w:t>4.2</w:t>
             </w:r>
             <w:r>
               <w:rPr>
@@ -921,7 +1127,7 @@
                 <w:rStyle w:val="Hyperlink"/>
                 <w:noProof/>
               </w:rPr>
-              <w:t>Distributie</w:t>
+              <w:t>Kube</w:t>
             </w:r>
             <w:r>
               <w:rPr>
@@ -942,7 +1148,7 @@
                 <w:noProof/>
                 <w:webHidden/>
               </w:rPr>
-              <w:instrText xml:space="preserve"> PAGEREF _Toc42601954 \h </w:instrText>
+              <w:instrText xml:space="preserve"> PAGEREF _Toc42767519 \h </w:instrText>
             </w:r>
             <w:r>
               <w:rPr>
@@ -962,7 +1168,187 @@
                 <w:noProof/>
                 <w:webHidden/>
               </w:rPr>
-              <w:t>3</w:t>
+              <w:t>4</w:t>
+            </w:r>
+            <w:r>
+              <w:rPr>
+                <w:noProof/>
+                <w:webHidden/>
+              </w:rPr>
+              <w:fldChar w:fldCharType="end"/>
+            </w:r>
+          </w:hyperlink>
+        </w:p>
+        <w:p>
+          <w:pPr>
+            <w:pStyle w:val="Inhopg2"/>
+            <w:tabs>
+              <w:tab w:val="left" w:pos="660"/>
+              <w:tab w:val="right" w:leader="dot" w:pos="9017"/>
+            </w:tabs>
+            <w:rPr>
+              <w:rFonts w:eastAsiaTheme="minorEastAsia"/>
+              <w:noProof/>
+              <w:color w:val="auto"/>
+              <w:sz w:val="22"/>
+              <w:szCs w:val="22"/>
+            </w:rPr>
+          </w:pPr>
+          <w:hyperlink w:anchor="_Toc42767520" w:history="1">
+            <w:r>
+              <w:rPr>
+                <w:rStyle w:val="Hyperlink"/>
+                <w:noProof/>
+              </w:rPr>
+              <w:t>4.3</w:t>
+            </w:r>
+            <w:r>
+              <w:rPr>
+                <w:rFonts w:eastAsiaTheme="minorEastAsia"/>
+                <w:noProof/>
+                <w:color w:val="auto"/>
+                <w:sz w:val="22"/>
+                <w:szCs w:val="22"/>
+              </w:rPr>
+              <w:tab/>
+            </w:r>
+            <w:r>
+              <w:rPr>
+                <w:rStyle w:val="Hyperlink"/>
+                <w:noProof/>
+              </w:rPr>
+              <w:t>UIkit</w:t>
+            </w:r>
+            <w:r>
+              <w:rPr>
+                <w:noProof/>
+                <w:webHidden/>
+              </w:rPr>
+              <w:tab/>
+            </w:r>
+            <w:r>
+              <w:rPr>
+                <w:noProof/>
+                <w:webHidden/>
+              </w:rPr>
+              <w:fldChar w:fldCharType="begin"/>
+            </w:r>
+            <w:r>
+              <w:rPr>
+                <w:noProof/>
+                <w:webHidden/>
+              </w:rPr>
+              <w:instrText xml:space="preserve"> PAGEREF _Toc42767520 \h </w:instrText>
+            </w:r>
+            <w:r>
+              <w:rPr>
+                <w:noProof/>
+                <w:webHidden/>
+              </w:rPr>
+            </w:r>
+            <w:r>
+              <w:rPr>
+                <w:noProof/>
+                <w:webHidden/>
+              </w:rPr>
+              <w:fldChar w:fldCharType="separate"/>
+            </w:r>
+            <w:r>
+              <w:rPr>
+                <w:noProof/>
+                <w:webHidden/>
+              </w:rPr>
+              <w:t>4</w:t>
+            </w:r>
+            <w:r>
+              <w:rPr>
+                <w:noProof/>
+                <w:webHidden/>
+              </w:rPr>
+              <w:fldChar w:fldCharType="end"/>
+            </w:r>
+          </w:hyperlink>
+        </w:p>
+        <w:p>
+          <w:pPr>
+            <w:pStyle w:val="Inhopg2"/>
+            <w:tabs>
+              <w:tab w:val="left" w:pos="660"/>
+              <w:tab w:val="right" w:leader="dot" w:pos="9017"/>
+            </w:tabs>
+            <w:rPr>
+              <w:rFonts w:eastAsiaTheme="minorEastAsia"/>
+              <w:noProof/>
+              <w:color w:val="auto"/>
+              <w:sz w:val="22"/>
+              <w:szCs w:val="22"/>
+            </w:rPr>
+          </w:pPr>
+          <w:hyperlink w:anchor="_Toc42767521" w:history="1">
+            <w:r>
+              <w:rPr>
+                <w:rStyle w:val="Hyperlink"/>
+                <w:noProof/>
+              </w:rPr>
+              <w:t>4.4</w:t>
+            </w:r>
+            <w:r>
+              <w:rPr>
+                <w:rFonts w:eastAsiaTheme="minorEastAsia"/>
+                <w:noProof/>
+                <w:color w:val="auto"/>
+                <w:sz w:val="22"/>
+                <w:szCs w:val="22"/>
+              </w:rPr>
+              <w:tab/>
+            </w:r>
+            <w:r>
+              <w:rPr>
+                <w:rStyle w:val="Hyperlink"/>
+                <w:noProof/>
+              </w:rPr>
+              <w:t>Ionic</w:t>
+            </w:r>
+            <w:r>
+              <w:rPr>
+                <w:noProof/>
+                <w:webHidden/>
+              </w:rPr>
+              <w:tab/>
+            </w:r>
+            <w:r>
+              <w:rPr>
+                <w:noProof/>
+                <w:webHidden/>
+              </w:rPr>
+              <w:fldChar w:fldCharType="begin"/>
+            </w:r>
+            <w:r>
+              <w:rPr>
+                <w:noProof/>
+                <w:webHidden/>
+              </w:rPr>
+              <w:instrText xml:space="preserve"> PAGEREF _Toc42767521 \h </w:instrText>
+            </w:r>
+            <w:r>
+              <w:rPr>
+                <w:noProof/>
+                <w:webHidden/>
+              </w:rPr>
+            </w:r>
+            <w:r>
+              <w:rPr>
+                <w:noProof/>
+                <w:webHidden/>
+              </w:rPr>
+              <w:fldChar w:fldCharType="separate"/>
+            </w:r>
+            <w:r>
+              <w:rPr>
+                <w:noProof/>
+                <w:webHidden/>
+              </w:rPr>
+              <w:t>4</w:t>
             </w:r>
             <w:r>
               <w:rPr>
@@ -988,7 +1374,7 @@
               <w:szCs w:val="22"/>
             </w:rPr>
           </w:pPr>
-          <w:hyperlink w:anchor="_Toc42601955" w:history="1">
+          <w:hyperlink w:anchor="_Toc42767522" w:history="1">
             <w:r>
               <w:rPr>
                 <w:rStyle w:val="Hyperlink"/>
@@ -1000,7 +1386,7 @@
                   </w14:lightRig>
                 </w14:scene3d>
               </w:rPr>
-              <w:t>3.</w:t>
+              <w:t>5.</w:t>
             </w:r>
             <w:r>
               <w:rPr>
@@ -1017,7 +1403,7 @@
                 <w:rStyle w:val="Hyperlink"/>
                 <w:noProof/>
               </w:rPr>
-              <w:t>Template</w:t>
+              <w:t>Welke methodieken heb ik geleerd</w:t>
             </w:r>
             <w:r>
               <w:rPr>
@@ -1038,7 +1424,7 @@
                 <w:noProof/>
                 <w:webHidden/>
               </w:rPr>
-              <w:instrText xml:space="preserve"> PAGEREF _Toc42601955 \h </w:instrText>
+              <w:instrText xml:space="preserve"> PAGEREF _Toc42767522 \h </w:instrText>
             </w:r>
             <w:r>
               <w:rPr>
@@ -1058,7 +1444,7 @@
                 <w:noProof/>
                 <w:webHidden/>
               </w:rPr>
-              <w:t>4</w:t>
+              <w:t>5</w:t>
             </w:r>
             <w:r>
               <w:rPr>
@@ -1084,13 +1470,13 @@
               <w:szCs w:val="22"/>
             </w:rPr>
           </w:pPr>
-          <w:hyperlink w:anchor="_Toc42601956" w:history="1">
+          <w:hyperlink w:anchor="_Toc42767523" w:history="1">
             <w:r>
               <w:rPr>
                 <w:rStyle w:val="Hyperlink"/>
                 <w:noProof/>
               </w:rPr>
-              <w:t>3.1</w:t>
+              <w:t>5.1</w:t>
             </w:r>
             <w:r>
               <w:rPr>
@@ -1107,7 +1493,7 @@
                 <w:rStyle w:val="Hyperlink"/>
                 <w:noProof/>
               </w:rPr>
-              <w:t>Tekstvlak</w:t>
+              <w:t>HTML / CSS</w:t>
             </w:r>
             <w:r>
               <w:rPr>
@@ -1128,7 +1514,7 @@
                 <w:noProof/>
                 <w:webHidden/>
               </w:rPr>
-              <w:instrText xml:space="preserve"> PAGEREF _Toc42601956 \h </w:instrText>
+              <w:instrText xml:space="preserve"> PAGEREF _Toc42767523 \h </w:instrText>
             </w:r>
             <w:r>
               <w:rPr>
@@ -1148,7 +1534,7 @@
                 <w:noProof/>
                 <w:webHidden/>
               </w:rPr>
-              <w:t>4</w:t>
+              <w:t>5</w:t>
             </w:r>
             <w:r>
               <w:rPr>
@@ -1174,13 +1560,13 @@
               <w:szCs w:val="22"/>
             </w:rPr>
           </w:pPr>
-          <w:hyperlink w:anchor="_Toc42601957" w:history="1">
+          <w:hyperlink w:anchor="_Toc42767524" w:history="1">
             <w:r>
               <w:rPr>
                 <w:rStyle w:val="Hyperlink"/>
                 <w:noProof/>
               </w:rPr>
-              <w:t>3.2</w:t>
+              <w:t>5.2</w:t>
             </w:r>
             <w:r>
               <w:rPr>
@@ -1197,7 +1583,7 @@
                 <w:rStyle w:val="Hyperlink"/>
                 <w:noProof/>
               </w:rPr>
-              <w:t>Tabel type 1</w:t>
+              <w:t>Javascript</w:t>
             </w:r>
             <w:r>
               <w:rPr>
@@ -1218,7 +1604,7 @@
                 <w:noProof/>
                 <w:webHidden/>
               </w:rPr>
-              <w:instrText xml:space="preserve"> PAGEREF _Toc42601957 \h </w:instrText>
+              <w:instrText xml:space="preserve"> PAGEREF _Toc42767524 \h </w:instrText>
             </w:r>
             <w:r>
               <w:rPr>
@@ -1238,7 +1624,199 @@
                 <w:noProof/>
                 <w:webHidden/>
               </w:rPr>
-              <w:t>4</w:t>
+              <w:t>5</w:t>
+            </w:r>
+            <w:r>
+              <w:rPr>
+                <w:noProof/>
+                <w:webHidden/>
+              </w:rPr>
+              <w:fldChar w:fldCharType="end"/>
+            </w:r>
+          </w:hyperlink>
+        </w:p>
+        <w:p>
+          <w:pPr>
+            <w:pStyle w:val="Inhopg1"/>
+            <w:tabs>
+              <w:tab w:val="left" w:pos="440"/>
+              <w:tab w:val="right" w:leader="dot" w:pos="9017"/>
+            </w:tabs>
+            <w:rPr>
+              <w:rFonts w:eastAsiaTheme="minorEastAsia"/>
+              <w:noProof/>
+              <w:color w:val="auto"/>
+              <w:sz w:val="22"/>
+              <w:szCs w:val="22"/>
+            </w:rPr>
+          </w:pPr>
+          <w:hyperlink w:anchor="_Toc42767525" w:history="1">
+            <w:r>
+              <w:rPr>
+                <w:rStyle w:val="Hyperlink"/>
+                <w:noProof/>
+                <w14:scene3d>
+                  <w14:camera w14:prst="orthographicFront"/>
+                  <w14:lightRig w14:rig="threePt" w14:dir="t">
+                    <w14:rot w14:lat="0" w14:lon="0" w14:rev="0"/>
+                  </w14:lightRig>
+                </w14:scene3d>
+              </w:rPr>
+              <w:t>6.</w:t>
+            </w:r>
+            <w:r>
+              <w:rPr>
+                <w:rFonts w:eastAsiaTheme="minorEastAsia"/>
+                <w:noProof/>
+                <w:color w:val="auto"/>
+                <w:sz w:val="22"/>
+                <w:szCs w:val="22"/>
+              </w:rPr>
+              <w:tab/>
+            </w:r>
+            <w:r>
+              <w:rPr>
+                <w:rStyle w:val="Hyperlink"/>
+                <w:noProof/>
+              </w:rPr>
+              <w:t>Hier moet nog meer komen over het leerproces</w:t>
+            </w:r>
+            <w:r>
+              <w:rPr>
+                <w:noProof/>
+                <w:webHidden/>
+              </w:rPr>
+              <w:tab/>
+            </w:r>
+            <w:r>
+              <w:rPr>
+                <w:noProof/>
+                <w:webHidden/>
+              </w:rPr>
+              <w:fldChar w:fldCharType="begin"/>
+            </w:r>
+            <w:r>
+              <w:rPr>
+                <w:noProof/>
+                <w:webHidden/>
+              </w:rPr>
+              <w:instrText xml:space="preserve"> PAGEREF _Toc42767525 \h </w:instrText>
+            </w:r>
+            <w:r>
+              <w:rPr>
+                <w:noProof/>
+                <w:webHidden/>
+              </w:rPr>
+            </w:r>
+            <w:r>
+              <w:rPr>
+                <w:noProof/>
+                <w:webHidden/>
+              </w:rPr>
+              <w:fldChar w:fldCharType="separate"/>
+            </w:r>
+            <w:r>
+              <w:rPr>
+                <w:noProof/>
+                <w:webHidden/>
+              </w:rPr>
+              <w:t>5</w:t>
+            </w:r>
+            <w:r>
+              <w:rPr>
+                <w:noProof/>
+                <w:webHidden/>
+              </w:rPr>
+              <w:fldChar w:fldCharType="end"/>
+            </w:r>
+          </w:hyperlink>
+        </w:p>
+        <w:p>
+          <w:pPr>
+            <w:pStyle w:val="Inhopg1"/>
+            <w:tabs>
+              <w:tab w:val="left" w:pos="440"/>
+              <w:tab w:val="right" w:leader="dot" w:pos="9017"/>
+            </w:tabs>
+            <w:rPr>
+              <w:rFonts w:eastAsiaTheme="minorEastAsia"/>
+              <w:noProof/>
+              <w:color w:val="auto"/>
+              <w:sz w:val="22"/>
+              <w:szCs w:val="22"/>
+            </w:rPr>
+          </w:pPr>
+          <w:hyperlink w:anchor="_Toc42767526" w:history="1">
+            <w:r>
+              <w:rPr>
+                <w:rStyle w:val="Hyperlink"/>
+                <w:noProof/>
+                <w14:scene3d>
+                  <w14:camera w14:prst="orthographicFront"/>
+                  <w14:lightRig w14:rig="threePt" w14:dir="t">
+                    <w14:rot w14:lat="0" w14:lon="0" w14:rev="0"/>
+                  </w14:lightRig>
+                </w14:scene3d>
+              </w:rPr>
+              <w:t>7.</w:t>
+            </w:r>
+            <w:r>
+              <w:rPr>
+                <w:rFonts w:eastAsiaTheme="minorEastAsia"/>
+                <w:noProof/>
+                <w:color w:val="auto"/>
+                <w:sz w:val="22"/>
+                <w:szCs w:val="22"/>
+              </w:rPr>
+              <w:tab/>
+            </w:r>
+            <w:r>
+              <w:rPr>
+                <w:rStyle w:val="Hyperlink"/>
+                <w:noProof/>
+              </w:rPr>
+              <w:t>Project specificaties</w:t>
+            </w:r>
+            <w:r>
+              <w:rPr>
+                <w:noProof/>
+                <w:webHidden/>
+              </w:rPr>
+              <w:tab/>
+            </w:r>
+            <w:r>
+              <w:rPr>
+                <w:noProof/>
+                <w:webHidden/>
+              </w:rPr>
+              <w:fldChar w:fldCharType="begin"/>
+            </w:r>
+            <w:r>
+              <w:rPr>
+                <w:noProof/>
+                <w:webHidden/>
+              </w:rPr>
+              <w:instrText xml:space="preserve"> PAGEREF _Toc42767526 \h </w:instrText>
+            </w:r>
+            <w:r>
+              <w:rPr>
+                <w:noProof/>
+                <w:webHidden/>
+              </w:rPr>
+            </w:r>
+            <w:r>
+              <w:rPr>
+                <w:noProof/>
+                <w:webHidden/>
+              </w:rPr>
+              <w:fldChar w:fldCharType="separate"/>
+            </w:r>
+            <w:r>
+              <w:rPr>
+                <w:noProof/>
+                <w:webHidden/>
+              </w:rPr>
+              <w:t>6</w:t>
             </w:r>
             <w:r>
               <w:rPr>
@@ -1264,13 +1842,13 @@
               <w:szCs w:val="22"/>
             </w:rPr>
           </w:pPr>
-          <w:hyperlink w:anchor="_Toc42601958" w:history="1">
+          <w:hyperlink w:anchor="_Toc42767527" w:history="1">
             <w:r>
               <w:rPr>
                 <w:rStyle w:val="Hyperlink"/>
                 <w:noProof/>
               </w:rPr>
-              <w:t>3.3</w:t>
+              <w:t>7.1</w:t>
             </w:r>
             <w:r>
               <w:rPr>
@@ -1287,7 +1865,7 @@
                 <w:rStyle w:val="Hyperlink"/>
                 <w:noProof/>
               </w:rPr>
-              <w:t>Tabel type 2</w:t>
+              <w:t>Inleiding</w:t>
             </w:r>
             <w:r>
               <w:rPr>
@@ -1308,7 +1886,7 @@
                 <w:noProof/>
                 <w:webHidden/>
               </w:rPr>
-              <w:instrText xml:space="preserve"> PAGEREF _Toc42601958 \h </w:instrText>
+              <w:instrText xml:space="preserve"> PAGEREF _Toc42767527 \h </w:instrText>
             </w:r>
             <w:r>
               <w:rPr>
@@ -1328,7 +1906,367 @@
                 <w:noProof/>
                 <w:webHidden/>
               </w:rPr>
-              <w:t>4</w:t>
+              <w:t>6</w:t>
+            </w:r>
+            <w:r>
+              <w:rPr>
+                <w:noProof/>
+                <w:webHidden/>
+              </w:rPr>
+              <w:fldChar w:fldCharType="end"/>
+            </w:r>
+          </w:hyperlink>
+        </w:p>
+        <w:p>
+          <w:pPr>
+            <w:pStyle w:val="Inhopg2"/>
+            <w:tabs>
+              <w:tab w:val="left" w:pos="660"/>
+              <w:tab w:val="right" w:leader="dot" w:pos="9017"/>
+            </w:tabs>
+            <w:rPr>
+              <w:rFonts w:eastAsiaTheme="minorEastAsia"/>
+              <w:noProof/>
+              <w:color w:val="auto"/>
+              <w:sz w:val="22"/>
+              <w:szCs w:val="22"/>
+            </w:rPr>
+          </w:pPr>
+          <w:hyperlink w:anchor="_Toc42767528" w:history="1">
+            <w:r>
+              <w:rPr>
+                <w:rStyle w:val="Hyperlink"/>
+                <w:noProof/>
+              </w:rPr>
+              <w:t>7.2</w:t>
+            </w:r>
+            <w:r>
+              <w:rPr>
+                <w:rFonts w:eastAsiaTheme="minorEastAsia"/>
+                <w:noProof/>
+                <w:color w:val="auto"/>
+                <w:sz w:val="22"/>
+                <w:szCs w:val="22"/>
+              </w:rPr>
+              <w:tab/>
+            </w:r>
+            <w:r>
+              <w:rPr>
+                <w:rStyle w:val="Hyperlink"/>
+                <w:noProof/>
+              </w:rPr>
+              <w:t>Samenvatting</w:t>
+            </w:r>
+            <w:r>
+              <w:rPr>
+                <w:noProof/>
+                <w:webHidden/>
+              </w:rPr>
+              <w:tab/>
+            </w:r>
+            <w:r>
+              <w:rPr>
+                <w:noProof/>
+                <w:webHidden/>
+              </w:rPr>
+              <w:fldChar w:fldCharType="begin"/>
+            </w:r>
+            <w:r>
+              <w:rPr>
+                <w:noProof/>
+                <w:webHidden/>
+              </w:rPr>
+              <w:instrText xml:space="preserve"> PAGEREF _Toc42767528 \h </w:instrText>
+            </w:r>
+            <w:r>
+              <w:rPr>
+                <w:noProof/>
+                <w:webHidden/>
+              </w:rPr>
+            </w:r>
+            <w:r>
+              <w:rPr>
+                <w:noProof/>
+                <w:webHidden/>
+              </w:rPr>
+              <w:fldChar w:fldCharType="separate"/>
+            </w:r>
+            <w:r>
+              <w:rPr>
+                <w:noProof/>
+                <w:webHidden/>
+              </w:rPr>
+              <w:t>6</w:t>
+            </w:r>
+            <w:r>
+              <w:rPr>
+                <w:noProof/>
+                <w:webHidden/>
+              </w:rPr>
+              <w:fldChar w:fldCharType="end"/>
+            </w:r>
+          </w:hyperlink>
+        </w:p>
+        <w:p>
+          <w:pPr>
+            <w:pStyle w:val="Inhopg2"/>
+            <w:tabs>
+              <w:tab w:val="left" w:pos="660"/>
+              <w:tab w:val="right" w:leader="dot" w:pos="9017"/>
+            </w:tabs>
+            <w:rPr>
+              <w:rFonts w:eastAsiaTheme="minorEastAsia"/>
+              <w:noProof/>
+              <w:color w:val="auto"/>
+              <w:sz w:val="22"/>
+              <w:szCs w:val="22"/>
+            </w:rPr>
+          </w:pPr>
+          <w:hyperlink w:anchor="_Toc42767529" w:history="1">
+            <w:r>
+              <w:rPr>
+                <w:rStyle w:val="Hyperlink"/>
+                <w:noProof/>
+              </w:rPr>
+              <w:t>7.3</w:t>
+            </w:r>
+            <w:r>
+              <w:rPr>
+                <w:rFonts w:eastAsiaTheme="minorEastAsia"/>
+                <w:noProof/>
+                <w:color w:val="auto"/>
+                <w:sz w:val="22"/>
+                <w:szCs w:val="22"/>
+              </w:rPr>
+              <w:tab/>
+            </w:r>
+            <w:r>
+              <w:rPr>
+                <w:rStyle w:val="Hyperlink"/>
+                <w:noProof/>
+              </w:rPr>
+              <w:t>Link</w:t>
+            </w:r>
+            <w:r>
+              <w:rPr>
+                <w:noProof/>
+                <w:webHidden/>
+              </w:rPr>
+              <w:tab/>
+            </w:r>
+            <w:r>
+              <w:rPr>
+                <w:noProof/>
+                <w:webHidden/>
+              </w:rPr>
+              <w:fldChar w:fldCharType="begin"/>
+            </w:r>
+            <w:r>
+              <w:rPr>
+                <w:noProof/>
+                <w:webHidden/>
+              </w:rPr>
+              <w:instrText xml:space="preserve"> PAGEREF _Toc42767529 \h </w:instrText>
+            </w:r>
+            <w:r>
+              <w:rPr>
+                <w:noProof/>
+                <w:webHidden/>
+              </w:rPr>
+            </w:r>
+            <w:r>
+              <w:rPr>
+                <w:noProof/>
+                <w:webHidden/>
+              </w:rPr>
+              <w:fldChar w:fldCharType="separate"/>
+            </w:r>
+            <w:r>
+              <w:rPr>
+                <w:noProof/>
+                <w:webHidden/>
+              </w:rPr>
+              <w:t>6</w:t>
+            </w:r>
+            <w:r>
+              <w:rPr>
+                <w:noProof/>
+                <w:webHidden/>
+              </w:rPr>
+              <w:fldChar w:fldCharType="end"/>
+            </w:r>
+          </w:hyperlink>
+        </w:p>
+        <w:p>
+          <w:pPr>
+            <w:pStyle w:val="Inhopg2"/>
+            <w:tabs>
+              <w:tab w:val="left" w:pos="660"/>
+              <w:tab w:val="right" w:leader="dot" w:pos="9017"/>
+            </w:tabs>
+            <w:rPr>
+              <w:rFonts w:eastAsiaTheme="minorEastAsia"/>
+              <w:noProof/>
+              <w:color w:val="auto"/>
+              <w:sz w:val="22"/>
+              <w:szCs w:val="22"/>
+            </w:rPr>
+          </w:pPr>
+          <w:hyperlink w:anchor="_Toc42767530" w:history="1">
+            <w:r>
+              <w:rPr>
+                <w:rStyle w:val="Hyperlink"/>
+                <w:noProof/>
+              </w:rPr>
+              <w:t>7.4</w:t>
+            </w:r>
+            <w:r>
+              <w:rPr>
+                <w:rFonts w:eastAsiaTheme="minorEastAsia"/>
+                <w:noProof/>
+                <w:color w:val="auto"/>
+                <w:sz w:val="22"/>
+                <w:szCs w:val="22"/>
+              </w:rPr>
+              <w:tab/>
+            </w:r>
+            <w:r>
+              <w:rPr>
+                <w:rStyle w:val="Hyperlink"/>
+                <w:noProof/>
+              </w:rPr>
+              <w:t>Software</w:t>
+            </w:r>
+            <w:r>
+              <w:rPr>
+                <w:noProof/>
+                <w:webHidden/>
+              </w:rPr>
+              <w:tab/>
+            </w:r>
+            <w:r>
+              <w:rPr>
+                <w:noProof/>
+                <w:webHidden/>
+              </w:rPr>
+              <w:fldChar w:fldCharType="begin"/>
+            </w:r>
+            <w:r>
+              <w:rPr>
+                <w:noProof/>
+                <w:webHidden/>
+              </w:rPr>
+              <w:instrText xml:space="preserve"> PAGEREF _Toc42767530 \h </w:instrText>
+            </w:r>
+            <w:r>
+              <w:rPr>
+                <w:noProof/>
+                <w:webHidden/>
+              </w:rPr>
+            </w:r>
+            <w:r>
+              <w:rPr>
+                <w:noProof/>
+                <w:webHidden/>
+              </w:rPr>
+              <w:fldChar w:fldCharType="separate"/>
+            </w:r>
+            <w:r>
+              <w:rPr>
+                <w:noProof/>
+                <w:webHidden/>
+              </w:rPr>
+              <w:t>7</w:t>
+            </w:r>
+            <w:r>
+              <w:rPr>
+                <w:noProof/>
+                <w:webHidden/>
+              </w:rPr>
+              <w:fldChar w:fldCharType="end"/>
+            </w:r>
+          </w:hyperlink>
+        </w:p>
+        <w:p>
+          <w:pPr>
+            <w:pStyle w:val="Inhopg2"/>
+            <w:tabs>
+              <w:tab w:val="left" w:pos="660"/>
+              <w:tab w:val="right" w:leader="dot" w:pos="9017"/>
+            </w:tabs>
+            <w:rPr>
+              <w:rFonts w:eastAsiaTheme="minorEastAsia"/>
+              <w:noProof/>
+              <w:color w:val="auto"/>
+              <w:sz w:val="22"/>
+              <w:szCs w:val="22"/>
+            </w:rPr>
+          </w:pPr>
+          <w:hyperlink w:anchor="_Toc42767531" w:history="1">
+            <w:r>
+              <w:rPr>
+                <w:rStyle w:val="Hyperlink"/>
+                <w:noProof/>
+              </w:rPr>
+              <w:t>7.5</w:t>
+            </w:r>
+            <w:r>
+              <w:rPr>
+                <w:rFonts w:eastAsiaTheme="minorEastAsia"/>
+                <w:noProof/>
+                <w:color w:val="auto"/>
+                <w:sz w:val="22"/>
+                <w:szCs w:val="22"/>
+              </w:rPr>
+              <w:tab/>
+            </w:r>
+            <w:r>
+              <w:rPr>
+                <w:rStyle w:val="Hyperlink"/>
+                <w:noProof/>
+              </w:rPr>
+              <w:t>Eisen</w:t>
+            </w:r>
+            <w:r>
+              <w:rPr>
+                <w:noProof/>
+                <w:webHidden/>
+              </w:rPr>
+              <w:tab/>
+            </w:r>
+            <w:r>
+              <w:rPr>
+                <w:noProof/>
+                <w:webHidden/>
+              </w:rPr>
+              <w:fldChar w:fldCharType="begin"/>
+            </w:r>
+            <w:r>
+              <w:rPr>
+                <w:noProof/>
+                <w:webHidden/>
+              </w:rPr>
+              <w:instrText xml:space="preserve"> PAGEREF _Toc42767531 \h </w:instrText>
+            </w:r>
+            <w:r>
+              <w:rPr>
+                <w:noProof/>
+                <w:webHidden/>
+              </w:rPr>
+            </w:r>
+            <w:r>
+              <w:rPr>
+                <w:noProof/>
+                <w:webHidden/>
+              </w:rPr>
+              <w:fldChar w:fldCharType="separate"/>
+            </w:r>
+            <w:r>
+              <w:rPr>
+                <w:noProof/>
+                <w:webHidden/>
+              </w:rPr>
+              <w:t>7</w:t>
             </w:r>
             <w:r>
               <w:rPr>
@@ -1354,7 +2292,7 @@
               <w:szCs w:val="22"/>
             </w:rPr>
           </w:pPr>
-          <w:hyperlink w:anchor="_Toc42601959" w:history="1">
+          <w:hyperlink w:anchor="_Toc42767532" w:history="1">
             <w:r>
               <w:rPr>
                 <w:rStyle w:val="Hyperlink"/>
@@ -1366,7 +2304,7 @@
                   </w14:lightRig>
                 </w14:scene3d>
               </w:rPr>
-              <w:t>4.</w:t>
+              <w:t>8.</w:t>
             </w:r>
             <w:r>
               <w:rPr>
@@ -1383,6 +2321,102 @@
                 <w:rStyle w:val="Hyperlink"/>
                 <w:noProof/>
               </w:rPr>
+              <w:t>schetsen</w:t>
+            </w:r>
+            <w:r>
+              <w:rPr>
+                <w:noProof/>
+                <w:webHidden/>
+              </w:rPr>
+              <w:tab/>
+            </w:r>
+            <w:r>
+              <w:rPr>
+                <w:noProof/>
+                <w:webHidden/>
+              </w:rPr>
+              <w:fldChar w:fldCharType="begin"/>
+            </w:r>
+            <w:r>
+              <w:rPr>
+                <w:noProof/>
+                <w:webHidden/>
+              </w:rPr>
+              <w:instrText xml:space="preserve"> PAGEREF _Toc42767532 \h </w:instrText>
+            </w:r>
+            <w:r>
+              <w:rPr>
+                <w:noProof/>
+                <w:webHidden/>
+              </w:rPr>
+            </w:r>
+            <w:r>
+              <w:rPr>
+                <w:noProof/>
+                <w:webHidden/>
+              </w:rPr>
+              <w:fldChar w:fldCharType="separate"/>
+            </w:r>
+            <w:r>
+              <w:rPr>
+                <w:noProof/>
+                <w:webHidden/>
+              </w:rPr>
+              <w:t>8</w:t>
+            </w:r>
+            <w:r>
+              <w:rPr>
+                <w:noProof/>
+                <w:webHidden/>
+              </w:rPr>
+              <w:fldChar w:fldCharType="end"/>
+            </w:r>
+          </w:hyperlink>
+        </w:p>
+        <w:p>
+          <w:pPr>
+            <w:pStyle w:val="Inhopg1"/>
+            <w:tabs>
+              <w:tab w:val="left" w:pos="440"/>
+              <w:tab w:val="right" w:leader="dot" w:pos="9017"/>
+            </w:tabs>
+            <w:rPr>
+              <w:rFonts w:eastAsiaTheme="minorEastAsia"/>
+              <w:noProof/>
+              <w:color w:val="auto"/>
+              <w:sz w:val="22"/>
+              <w:szCs w:val="22"/>
+            </w:rPr>
+          </w:pPr>
+          <w:hyperlink w:anchor="_Toc42767533" w:history="1">
+            <w:r>
+              <w:rPr>
+                <w:rStyle w:val="Hyperlink"/>
+                <w:noProof/>
+                <w14:scene3d>
+                  <w14:camera w14:prst="orthographicFront"/>
+                  <w14:lightRig w14:rig="threePt" w14:dir="t">
+                    <w14:rot w14:lat="0" w14:lon="0" w14:rev="0"/>
+                  </w14:lightRig>
+                </w14:scene3d>
+              </w:rPr>
+              <w:t>9.</w:t>
+            </w:r>
+            <w:r>
+              <w:rPr>
+                <w:rFonts w:eastAsiaTheme="minorEastAsia"/>
+                <w:noProof/>
+                <w:color w:val="auto"/>
+                <w:sz w:val="22"/>
+                <w:szCs w:val="22"/>
+              </w:rPr>
+              <w:tab/>
+            </w:r>
+            <w:r>
+              <w:rPr>
+                <w:rStyle w:val="Hyperlink"/>
+                <w:noProof/>
+              </w:rPr>
               <w:t>Gebruikte documenten/ Bronnen</w:t>
             </w:r>
             <w:r>
@@ -1404,7 +2438,7 @@
                 <w:noProof/>
                 <w:webHidden/>
               </w:rPr>
-              <w:instrText xml:space="preserve"> PAGEREF _Toc42601959 \h </w:instrText>
+              <w:instrText xml:space="preserve"> PAGEREF _Toc42767533 \h </w:instrText>
             </w:r>
             <w:r>
               <w:rPr>
@@ -1424,7 +2458,7 @@
                 <w:noProof/>
                 <w:webHidden/>
               </w:rPr>
-              <w:t>5</w:t>
+              <w:t>9</w:t>
             </w:r>
             <w:r>
               <w:rPr>
@@ -1453,6 +2487,11 @@
       </w:sdtContent>
     </w:sdt>
     <w:p>
+      <w:r>
+        <w:br w:type="page"/>
+      </w:r>
+    </w:p>
+    <w:p>
       <w:pPr>
         <w:pStyle w:val="Kop1"/>
         <w:numPr>
@@ -1460,13 +2499,2700 @@
           <w:numId w:val="4"/>
         </w:numPr>
       </w:pPr>
+      <w:bookmarkStart w:id="1" w:name="_Toc42767515"/>
+      <w:r>
+        <w:lastRenderedPageBreak/>
+        <w:t>Wat is voor mij F</w:t>
+      </w:r>
+      <w:r>
+        <w:t>ron</w:t>
+      </w:r>
+      <w:r>
+        <w:t>t</w:t>
+      </w:r>
+      <w:r>
+        <w:t>-</w:t>
+      </w:r>
+      <w:r>
+        <w:t>end</w:t>
+      </w:r>
+      <w:bookmarkEnd w:id="1"/>
+      <w:r>
+        <w:t xml:space="preserve"> </w:t>
+      </w:r>
+    </w:p>
+    <w:p>
+      <w:r>
+        <w:rPr>
+          <w:rFonts w:ascii="Century Gothic" w:hAnsi="Century Gothic"/>
+          <w:b/>
+          <w:noProof/>
+        </w:rPr>
+        <mc:AlternateContent>
+          <mc:Choice Requires="wps">
+            <w:drawing>
+              <wp:inline distT="0" distB="0" distL="0" distR="0" wp14:anchorId="077B4C9E" wp14:editId="1F310026">
+                <wp:extent cx="5732145" cy="648805"/>
+                <wp:effectExtent l="0" t="0" r="20955" b="20320"/>
+                <wp:docPr id="1" name="Tekstvak 8"/>
+                <wp:cNvGraphicFramePr>
+                  <a:graphicFrameLocks xmlns:a="http://schemas.openxmlformats.org/drawingml/2006/main"/>
+                </wp:cNvGraphicFramePr>
+                <a:graphic xmlns:a="http://schemas.openxmlformats.org/drawingml/2006/main">
+                  <a:graphicData uri="http://schemas.microsoft.com/office/word/2010/wordprocessingShape">
+                    <wps:wsp>
+                      <wps:cNvSpPr txBox="1">
+                        <a:spLocks noChangeArrowheads="1"/>
+                      </wps:cNvSpPr>
+                      <wps:spPr bwMode="auto">
+                        <a:xfrm>
+                          <a:off x="0" y="0"/>
+                          <a:ext cx="5732145" cy="648805"/>
+                        </a:xfrm>
+                        <a:prstGeom prst="rect">
+                          <a:avLst/>
+                        </a:prstGeom>
+                        <a:solidFill>
+                          <a:schemeClr val="bg1">
+                            <a:lumMod val="95000"/>
+                          </a:schemeClr>
+                        </a:solidFill>
+                        <a:ln w="9525">
+                          <a:solidFill>
+                            <a:schemeClr val="bg1"/>
+                          </a:solidFill>
+                          <a:miter lim="800000"/>
+                          <a:headEnd/>
+                          <a:tailEnd/>
+                        </a:ln>
+                      </wps:spPr>
+                      <wps:txbx>
+                        <w:txbxContent>
+                          <w:p>
+                            <w:pPr>
+                              <w:rPr>
+                                <w:rFonts w:ascii="Century Gothic" w:hAnsi="Century Gothic"/>
+                              </w:rPr>
+                            </w:pPr>
+                            <w:r>
+                              <w:rPr>
+                                <w:rFonts w:ascii="Century Gothic" w:hAnsi="Century Gothic"/>
+                              </w:rPr>
+                              <w:t xml:space="preserve">Front-end is de uitstraling van de pagina, hoe die eruit zien, hoe soepel de pagina verloopt naar andere pagina’s en of de pagina dynamisch is en er dus </w:t>
+                            </w:r>
+                            <w:r>
+                              <w:rPr>
+                                <w:rFonts w:ascii="Century Gothic" w:hAnsi="Century Gothic"/>
+                              </w:rPr>
+                              <w:t xml:space="preserve">zo </w:t>
+                            </w:r>
+                            <w:r>
+                              <w:rPr>
+                                <w:rFonts w:ascii="Century Gothic" w:hAnsi="Century Gothic"/>
+                              </w:rPr>
+                              <w:t>goed uit ziet op zoveel mogelijk formaten.</w:t>
+                            </w:r>
+                          </w:p>
+                        </w:txbxContent>
+                      </wps:txbx>
+                      <wps:bodyPr rot="0" vert="horz" wrap="square" lIns="91440" tIns="45720" rIns="91440" bIns="45720" anchor="t" anchorCtr="0">
+                        <a:spAutoFit/>
+                      </wps:bodyPr>
+                    </wps:wsp>
+                  </a:graphicData>
+                </a:graphic>
+              </wp:inline>
+            </w:drawing>
+          </mc:Choice>
+          <mc:Fallback>
+            <w:pict>
+              <v:shapetype w14:anchorId="077B4C9E" id="_x0000_t202" coordsize="21600,21600" o:spt="202" path="m,l,21600r21600,l21600,xe">
+                <v:stroke joinstyle="miter"/>
+                <v:path gradientshapeok="t" o:connecttype="rect"/>
+              </v:shapetype>
+              <v:shape id="Tekstvak 8" o:spid="_x0000_s1026" type="#_x0000_t202" style="width:451.35pt;height:51.1pt;visibility:visible;mso-wrap-style:square;mso-left-percent:-10001;mso-top-percent:-10001;mso-position-horizontal:absolute;mso-position-horizontal-relative:char;mso-position-vertical:absolute;mso-position-vertical-relative:line;mso-left-percent:-10001;mso-top-percent:-10001;v-text-anchor:top" o:gfxdata="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" fillcolor="#f2f2f2 [3052]" strokecolor="white [3212]">
+                <v:textbox style="mso-fit-shape-to-text:t">
+                  <w:txbxContent>
+                    <w:p>
+                      <w:pPr>
+                        <w:rPr>
+                          <w:rFonts w:ascii="Century Gothic" w:hAnsi="Century Gothic"/>
+                        </w:rPr>
+                      </w:pPr>
+                      <w:r>
+                        <w:rPr>
+                          <w:rFonts w:ascii="Century Gothic" w:hAnsi="Century Gothic"/>
+                        </w:rPr>
+                        <w:t xml:space="preserve">Front-end is de uitstraling van de pagina, hoe die eruit zien, hoe soepel de pagina verloopt naar andere pagina’s en of de pagina dynamisch is en er dus </w:t>
+                      </w:r>
+                      <w:r>
+                        <w:rPr>
+                          <w:rFonts w:ascii="Century Gothic" w:hAnsi="Century Gothic"/>
+                        </w:rPr>
+                        <w:t xml:space="preserve">zo </w:t>
+                      </w:r>
+                      <w:r>
+                        <w:rPr>
+                          <w:rFonts w:ascii="Century Gothic" w:hAnsi="Century Gothic"/>
+                        </w:rPr>
+                        <w:t>goed uit ziet op zoveel mogelijk formaten.</w:t>
+                      </w:r>
+                    </w:p>
+                  </w:txbxContent>
+                </v:textbox>
+                <w10:anchorlock/>
+              </v:shape>
+            </w:pict>
+          </mc:Fallback>
+        </mc:AlternateContent>
+      </w:r>
+    </w:p>
+    <w:p/>
+    <w:p>
+      <w:pPr>
+        <w:pStyle w:val="Kop1"/>
+        <w:numPr>
+          <w:ilvl w:val="0"/>
+          <w:numId w:val="4"/>
+        </w:numPr>
+        <w:rPr>
+          <w:lang w:val="en-US"/>
+        </w:rPr>
+      </w:pPr>
+      <w:bookmarkStart w:id="2" w:name="_Toc42767516"/>
+      <w:r>
+        <w:rPr>
+          <w:lang w:val="en-US"/>
+        </w:rPr>
+        <w:t>Welke F</w:t>
+      </w:r>
+      <w:r>
+        <w:rPr>
+          <w:lang w:val="en-US"/>
+        </w:rPr>
+        <w:t>ront</w:t>
+      </w:r>
+      <w:r>
+        <w:rPr>
+          <w:lang w:val="en-US"/>
+        </w:rPr>
+        <w:t>-</w:t>
+      </w:r>
+      <w:r>
+        <w:rPr>
+          <w:lang w:val="en-US"/>
+        </w:rPr>
+        <w:t>E</w:t>
+      </w:r>
+      <w:r>
+        <w:rPr>
+          <w:lang w:val="en-US"/>
+        </w:rPr>
+        <w:t xml:space="preserve">nd </w:t>
+      </w:r>
+      <w:r>
+        <w:rPr>
+          <w:lang w:val="en-US"/>
+        </w:rPr>
+        <w:t>F</w:t>
+      </w:r>
+      <w:r>
+        <w:rPr>
+          <w:lang w:val="en-US"/>
+        </w:rPr>
+        <w:t>rameworks</w:t>
+      </w:r>
+      <w:r>
+        <w:rPr>
+          <w:lang w:val="en-US"/>
+        </w:rPr>
+        <w:t xml:space="preserve"> ken ik</w:t>
+      </w:r>
+      <w:bookmarkEnd w:id="2"/>
+    </w:p>
+    <w:p>
+      <w:r>
+        <w:rPr>
+          <w:rFonts w:ascii="Century Gothic" w:hAnsi="Century Gothic"/>
+          <w:b/>
+          <w:noProof/>
+        </w:rPr>
+        <mc:AlternateContent>
+          <mc:Choice Requires="wps">
+            <w:drawing>
+              <wp:inline distT="0" distB="0" distL="0" distR="0" wp14:anchorId="373DA74C" wp14:editId="5877027A">
+                <wp:extent cx="5732145" cy="382905"/>
+                <wp:effectExtent l="0" t="0" r="20955" b="17145"/>
+                <wp:docPr id="4" name="Tekstvak 8"/>
+                <wp:cNvGraphicFramePr>
+                  <a:graphicFrameLocks xmlns:a="http://schemas.openxmlformats.org/drawingml/2006/main"/>
+                </wp:cNvGraphicFramePr>
+                <a:graphic xmlns:a="http://schemas.openxmlformats.org/drawingml/2006/main">
+                  <a:graphicData uri="http://schemas.microsoft.com/office/word/2010/wordprocessingShape">
+                    <wps:wsp>
+                      <wps:cNvSpPr txBox="1">
+                        <a:spLocks noChangeArrowheads="1"/>
+                      </wps:cNvSpPr>
+                      <wps:spPr bwMode="auto">
+                        <a:xfrm>
+                          <a:off x="0" y="0"/>
+                          <a:ext cx="5732145" cy="382905"/>
+                        </a:xfrm>
+                        <a:prstGeom prst="rect">
+                          <a:avLst/>
+                        </a:prstGeom>
+                        <a:solidFill>
+                          <a:schemeClr val="bg1">
+                            <a:lumMod val="95000"/>
+                          </a:schemeClr>
+                        </a:solidFill>
+                        <a:ln w="9525">
+                          <a:solidFill>
+                            <a:schemeClr val="bg1"/>
+                          </a:solidFill>
+                          <a:miter lim="800000"/>
+                          <a:headEnd/>
+                          <a:tailEnd/>
+                        </a:ln>
+                      </wps:spPr>
+                      <wps:txbx>
+                        <w:txbxContent>
+                          <w:p>
+                            <w:pPr>
+                              <w:rPr>
+                                <w:rFonts w:ascii="Century Gothic" w:hAnsi="Century Gothic"/>
+                              </w:rPr>
+                            </w:pPr>
+                            <w:r>
+                              <w:rPr>
+                                <w:rFonts w:ascii="Century Gothic" w:hAnsi="Century Gothic"/>
+                              </w:rPr>
+                              <w:t xml:space="preserve">Voor dit keuzedeel kende ik alleen maar Bootstrap en had ik gehoord van </w:t>
+                            </w:r>
+                            <w:proofErr w:type="spellStart"/>
+                            <w:r>
+                              <w:rPr>
+                                <w:rFonts w:ascii="Century Gothic" w:hAnsi="Century Gothic"/>
+                              </w:rPr>
+                              <w:t>Angular</w:t>
+                            </w:r>
+                            <w:proofErr w:type="spellEnd"/>
+                            <w:r>
+                              <w:rPr>
+                                <w:rFonts w:ascii="Century Gothic" w:hAnsi="Century Gothic"/>
+                              </w:rPr>
+                              <w:t xml:space="preserve"> en </w:t>
+                            </w:r>
+                            <w:proofErr w:type="spellStart"/>
+                            <w:r>
+                              <w:rPr>
+                                <w:rFonts w:ascii="Century Gothic" w:hAnsi="Century Gothic"/>
+                              </w:rPr>
+                              <w:t>ionic</w:t>
+                            </w:r>
+                            <w:proofErr w:type="spellEnd"/>
+                            <w:r>
+                              <w:rPr>
+                                <w:rFonts w:ascii="Century Gothic" w:hAnsi="Century Gothic"/>
+                              </w:rPr>
+                              <w:t>.</w:t>
+                            </w:r>
+                          </w:p>
+                          <w:p>
+                            <w:pPr>
+                              <w:rPr>
+                                <w:rFonts w:ascii="Century Gothic" w:hAnsi="Century Gothic"/>
+                              </w:rPr>
+                            </w:pPr>
+                            <w:r>
+                              <w:rPr>
+                                <w:rFonts w:ascii="Century Gothic" w:hAnsi="Century Gothic"/>
+                              </w:rPr>
+                              <w:t xml:space="preserve">Maar dat is te weinig, ik heb me dus verdiept in de verschillende soorten front-end </w:t>
+                            </w:r>
+                            <w:proofErr w:type="spellStart"/>
+                            <w:r>
+                              <w:rPr>
+                                <w:rFonts w:ascii="Century Gothic" w:hAnsi="Century Gothic"/>
+                              </w:rPr>
+                              <w:t>frameworks</w:t>
+                            </w:r>
+                            <w:proofErr w:type="spellEnd"/>
+                            <w:r>
+                              <w:rPr>
+                                <w:rFonts w:ascii="Century Gothic" w:hAnsi="Century Gothic"/>
+                              </w:rPr>
+                              <w:t xml:space="preserve"> die er zijn. Ik heb verschillende site vergeleken en gekeken welke in de meeste sites voorkwamen.</w:t>
+                            </w:r>
+                          </w:p>
+                          <w:p>
+                            <w:pPr>
+                              <w:rPr>
+                                <w:rFonts w:ascii="Century Gothic" w:hAnsi="Century Gothic"/>
+                              </w:rPr>
+                            </w:pPr>
+                            <w:r>
+                              <w:rPr>
+                                <w:rFonts w:ascii="Century Gothic" w:hAnsi="Century Gothic"/>
+                              </w:rPr>
+                              <w:t xml:space="preserve">Uit het onderzoek kwamen een paar naar goeden voren zoals </w:t>
+                            </w:r>
+                            <w:proofErr w:type="spellStart"/>
+                            <w:r>
+                              <w:rPr>
+                                <w:rFonts w:ascii="Century Gothic" w:hAnsi="Century Gothic"/>
+                              </w:rPr>
+                              <w:t>Kube</w:t>
+                            </w:r>
+                            <w:proofErr w:type="spellEnd"/>
+                            <w:r>
+                              <w:rPr>
+                                <w:rFonts w:ascii="Century Gothic" w:hAnsi="Century Gothic"/>
+                              </w:rPr>
+                              <w:t xml:space="preserve">, </w:t>
+                            </w:r>
+                            <w:proofErr w:type="spellStart"/>
+                            <w:r>
+                              <w:rPr>
+                                <w:rFonts w:ascii="Century Gothic" w:hAnsi="Century Gothic"/>
+                              </w:rPr>
+                              <w:t>Uikit</w:t>
+                            </w:r>
+                            <w:proofErr w:type="spellEnd"/>
+                            <w:r>
+                              <w:rPr>
+                                <w:rFonts w:ascii="Century Gothic" w:hAnsi="Century Gothic"/>
+                              </w:rPr>
+                              <w:t xml:space="preserve"> en </w:t>
+                            </w:r>
+                            <w:proofErr w:type="spellStart"/>
+                            <w:r>
+                              <w:rPr>
+                                <w:rFonts w:ascii="Century Gothic" w:hAnsi="Century Gothic"/>
+                              </w:rPr>
+                              <w:t>Ionic</w:t>
+                            </w:r>
+                            <w:proofErr w:type="spellEnd"/>
+                            <w:r>
+                              <w:rPr>
+                                <w:rFonts w:ascii="Century Gothic" w:hAnsi="Century Gothic"/>
+                              </w:rPr>
+                              <w:t>. Maar ik wou ook ondervinden waarom bijvoorbeeld ééntje slecht wordt beoordeeld en besloot daar ook uit te pakken, dit werd Metro</w:t>
+                            </w:r>
+                          </w:p>
+                          <w:p>
+                            <w:pPr>
+                              <w:rPr>
+                                <w:rFonts w:ascii="Century Gothic" w:hAnsi="Century Gothic"/>
+                              </w:rPr>
+                            </w:pPr>
+                          </w:p>
+                          <w:p>
+                            <w:pPr>
+                              <w:rPr>
+                                <w:rFonts w:ascii="Century Gothic" w:hAnsi="Century Gothic"/>
+                                <w:lang w:val="en-US"/>
+                              </w:rPr>
+                            </w:pPr>
+                            <w:r>
+                              <w:rPr>
+                                <w:rFonts w:ascii="Century Gothic" w:hAnsi="Century Gothic"/>
+                                <w:lang w:val="en-US"/>
+                              </w:rPr>
+                              <w:t xml:space="preserve">URL’s </w:t>
+                            </w:r>
+                            <w:proofErr w:type="spellStart"/>
+                            <w:r>
+                              <w:rPr>
+                                <w:rFonts w:ascii="Century Gothic" w:hAnsi="Century Gothic"/>
+                                <w:lang w:val="en-US"/>
+                              </w:rPr>
+                              <w:t>naar</w:t>
+                            </w:r>
+                            <w:proofErr w:type="spellEnd"/>
+                            <w:r>
+                              <w:rPr>
+                                <w:rFonts w:ascii="Century Gothic" w:hAnsi="Century Gothic"/>
+                                <w:lang w:val="en-US"/>
+                              </w:rPr>
+                              <w:t xml:space="preserve"> de front-end frameworks:</w:t>
+                            </w:r>
+                          </w:p>
+                          <w:p>
+                            <w:pPr>
+                              <w:rPr>
+                                <w:rFonts w:ascii="Century Gothic" w:hAnsi="Century Gothic"/>
+                                <w:lang w:val="de-DE"/>
+                              </w:rPr>
+                            </w:pPr>
+                            <w:r>
+                              <w:rPr>
+                                <w:rFonts w:ascii="Century Gothic" w:hAnsi="Century Gothic"/>
+                                <w:lang w:val="de-DE"/>
+                              </w:rPr>
+                              <w:t xml:space="preserve">Kube: </w:t>
+                            </w:r>
+                            <w:r>
+                              <w:rPr>
+                                <w:rFonts w:ascii="Century Gothic" w:hAnsi="Century Gothic"/>
+                                <w:lang w:val="de-DE"/>
+                              </w:rPr>
+                              <w:tab/>
+                            </w:r>
+                            <w:hyperlink r:id="rId8" w:history="1">
+                              <w:r>
+                                <w:rPr>
+                                  <w:rStyle w:val="Hyperlink"/>
+                                  <w:rFonts w:ascii="Century Gothic" w:hAnsi="Century Gothic"/>
+                                  <w:lang w:val="de-DE"/>
+                                </w:rPr>
+                                <w:t>http://kube7.imperavi.com</w:t>
+                              </w:r>
+                            </w:hyperlink>
+                            <w:r>
+                              <w:rPr>
+                                <w:rFonts w:ascii="Century Gothic" w:hAnsi="Century Gothic"/>
+                                <w:lang w:val="de-DE"/>
+                              </w:rPr>
+                              <w:t xml:space="preserve"> </w:t>
+                            </w:r>
+                            <w:r>
+                              <w:rPr>
+                                <w:rFonts w:ascii="Century Gothic" w:hAnsi="Century Gothic"/>
+                                <w:lang w:val="de-DE"/>
+                              </w:rPr>
+                              <w:t xml:space="preserve"> </w:t>
+                            </w:r>
+                          </w:p>
+                          <w:p>
+                            <w:pPr>
+                              <w:rPr>
+                                <w:rFonts w:ascii="Century Gothic" w:hAnsi="Century Gothic"/>
+                                <w:lang w:val="en-US"/>
+                              </w:rPr>
+                            </w:pPr>
+                            <w:proofErr w:type="spellStart"/>
+                            <w:r>
+                              <w:rPr>
+                                <w:rFonts w:ascii="Century Gothic" w:hAnsi="Century Gothic"/>
+                                <w:lang w:val="en-US"/>
+                              </w:rPr>
+                              <w:t>UIkit</w:t>
+                            </w:r>
+                            <w:proofErr w:type="spellEnd"/>
+                            <w:r>
+                              <w:rPr>
+                                <w:rFonts w:ascii="Century Gothic" w:hAnsi="Century Gothic"/>
+                                <w:lang w:val="en-US"/>
+                              </w:rPr>
+                              <w:t xml:space="preserve">: </w:t>
+                            </w:r>
+                            <w:r>
+                              <w:rPr>
+                                <w:rFonts w:ascii="Century Gothic" w:hAnsi="Century Gothic"/>
+                                <w:lang w:val="en-US"/>
+                              </w:rPr>
+                              <w:tab/>
+                            </w:r>
+                            <w:hyperlink r:id="rId9" w:history="1">
+                              <w:r>
+                                <w:rPr>
+                                  <w:rStyle w:val="Hyperlink"/>
+                                  <w:rFonts w:ascii="Century Gothic" w:hAnsi="Century Gothic"/>
+                                  <w:lang w:val="en-US"/>
+                                </w:rPr>
+                                <w:t>https://getuikit.com/</w:t>
+                              </w:r>
+                            </w:hyperlink>
+                            <w:r>
+                              <w:rPr>
+                                <w:rFonts w:ascii="Century Gothic" w:hAnsi="Century Gothic"/>
+                                <w:lang w:val="en-US"/>
+                              </w:rPr>
+                              <w:t xml:space="preserve"> </w:t>
+                            </w:r>
+                          </w:p>
+                          <w:p>
+                            <w:pPr>
+                              <w:rPr>
+                                <w:rFonts w:ascii="Century Gothic" w:hAnsi="Century Gothic"/>
+                                <w:lang w:val="en-US"/>
+                              </w:rPr>
+                            </w:pPr>
+                            <w:r>
+                              <w:rPr>
+                                <w:rFonts w:ascii="Century Gothic" w:hAnsi="Century Gothic"/>
+                                <w:lang w:val="en-US"/>
+                              </w:rPr>
+                              <w:t xml:space="preserve">Ionic: </w:t>
+                            </w:r>
+                            <w:r>
+                              <w:rPr>
+                                <w:rFonts w:ascii="Century Gothic" w:hAnsi="Century Gothic"/>
+                                <w:lang w:val="en-US"/>
+                              </w:rPr>
+                              <w:tab/>
+                            </w:r>
+                            <w:hyperlink r:id="rId10" w:history="1">
+                              <w:r>
+                                <w:rPr>
+                                  <w:rStyle w:val="Hyperlink"/>
+                                  <w:rFonts w:ascii="Century Gothic" w:hAnsi="Century Gothic"/>
+                                  <w:lang w:val="en-US"/>
+                                </w:rPr>
+                                <w:t>https://ionicframework.com/</w:t>
+                              </w:r>
+                            </w:hyperlink>
+                            <w:r>
+                              <w:rPr>
+                                <w:rFonts w:ascii="Century Gothic" w:hAnsi="Century Gothic"/>
+                                <w:lang w:val="en-US"/>
+                              </w:rPr>
+                              <w:t xml:space="preserve"> </w:t>
+                            </w:r>
+                          </w:p>
+                          <w:p>
+                            <w:pPr>
+                              <w:rPr>
+                                <w:rFonts w:ascii="Century Gothic" w:hAnsi="Century Gothic"/>
+                                <w:lang w:val="it-IT"/>
+                              </w:rPr>
+                            </w:pPr>
+                            <w:r>
+                              <w:rPr>
+                                <w:rFonts w:ascii="Century Gothic" w:hAnsi="Century Gothic"/>
+                                <w:lang w:val="it-IT"/>
+                              </w:rPr>
+                              <w:t xml:space="preserve">Metro: </w:t>
+                            </w:r>
+                            <w:r>
+                              <w:rPr>
+                                <w:rFonts w:ascii="Century Gothic" w:hAnsi="Century Gothic"/>
+                                <w:lang w:val="it-IT"/>
+                              </w:rPr>
+                              <w:tab/>
+                            </w:r>
+                            <w:hyperlink r:id="rId11" w:history="1">
+                              <w:r>
+                                <w:rPr>
+                                  <w:rStyle w:val="Hyperlink"/>
+                                  <w:rFonts w:ascii="Century Gothic" w:hAnsi="Century Gothic"/>
+                                  <w:lang w:val="it-IT"/>
+                                </w:rPr>
+                                <w:t>https://metroui.org.ua/index.html</w:t>
+                              </w:r>
+                            </w:hyperlink>
+                            <w:r>
+                              <w:rPr>
+                                <w:rFonts w:ascii="Century Gothic" w:hAnsi="Century Gothic"/>
+                                <w:lang w:val="it-IT"/>
+                              </w:rPr>
+                              <w:t xml:space="preserve"> </w:t>
+                            </w:r>
+                          </w:p>
+                        </w:txbxContent>
+                      </wps:txbx>
+                      <wps:bodyPr rot="0" vert="horz" wrap="square" lIns="91440" tIns="45720" rIns="91440" bIns="45720" anchor="t" anchorCtr="0">
+                        <a:spAutoFit/>
+                      </wps:bodyPr>
+                    </wps:wsp>
+                  </a:graphicData>
+                </a:graphic>
+              </wp:inline>
+            </w:drawing>
+          </mc:Choice>
+          <mc:Fallback>
+            <w:pict>
+              <v:shape w14:anchorId="373DA74C" id="_x0000_s1027" type="#_x0000_t202" style="width:451.35pt;height:30.15pt;visibility:visible;mso-wrap-style:square;mso-left-percent:-10001;mso-top-percent:-10001;mso-position-horizontal:absolute;mso-position-horizontal-relative:char;mso-position-vertical:absolute;mso-position-vertical-relative:line;mso-left-percent:-10001;mso-top-percent:-10001;v-text-anchor:top" o:gfxdata="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" fillcolor="#f2f2f2 [3052]" strokecolor="white [3212]">
+                <v:textbox style="mso-fit-shape-to-text:t">
+                  <w:txbxContent>
+                    <w:p>
+                      <w:pPr>
+                        <w:rPr>
+                          <w:rFonts w:ascii="Century Gothic" w:hAnsi="Century Gothic"/>
+                        </w:rPr>
+                      </w:pPr>
+                      <w:r>
+                        <w:rPr>
+                          <w:rFonts w:ascii="Century Gothic" w:hAnsi="Century Gothic"/>
+                        </w:rPr>
+                        <w:t xml:space="preserve">Voor dit keuzedeel kende ik alleen maar Bootstrap en had ik gehoord van </w:t>
+                      </w:r>
+                      <w:proofErr w:type="spellStart"/>
+                      <w:r>
+                        <w:rPr>
+                          <w:rFonts w:ascii="Century Gothic" w:hAnsi="Century Gothic"/>
+                        </w:rPr>
+                        <w:t>Angular</w:t>
+                      </w:r>
+                      <w:proofErr w:type="spellEnd"/>
+                      <w:r>
+                        <w:rPr>
+                          <w:rFonts w:ascii="Century Gothic" w:hAnsi="Century Gothic"/>
+                        </w:rPr>
+                        <w:t xml:space="preserve"> en </w:t>
+                      </w:r>
+                      <w:proofErr w:type="spellStart"/>
+                      <w:r>
+                        <w:rPr>
+                          <w:rFonts w:ascii="Century Gothic" w:hAnsi="Century Gothic"/>
+                        </w:rPr>
+                        <w:t>ionic</w:t>
+                      </w:r>
+                      <w:proofErr w:type="spellEnd"/>
+                      <w:r>
+                        <w:rPr>
+                          <w:rFonts w:ascii="Century Gothic" w:hAnsi="Century Gothic"/>
+                        </w:rPr>
+                        <w:t>.</w:t>
+                      </w:r>
+                    </w:p>
+                    <w:p>
+                      <w:pPr>
+                        <w:rPr>
+                          <w:rFonts w:ascii="Century Gothic" w:hAnsi="Century Gothic"/>
+                        </w:rPr>
+                      </w:pPr>
+                      <w:r>
+                        <w:rPr>
+                          <w:rFonts w:ascii="Century Gothic" w:hAnsi="Century Gothic"/>
+                        </w:rPr>
+                        <w:t xml:space="preserve">Maar dat is te weinig, ik heb me dus verdiept in de verschillende soorten front-end </w:t>
+                      </w:r>
+                      <w:proofErr w:type="spellStart"/>
+                      <w:r>
+                        <w:rPr>
+                          <w:rFonts w:ascii="Century Gothic" w:hAnsi="Century Gothic"/>
+                        </w:rPr>
+                        <w:t>frameworks</w:t>
+                      </w:r>
+                      <w:proofErr w:type="spellEnd"/>
+                      <w:r>
+                        <w:rPr>
+                          <w:rFonts w:ascii="Century Gothic" w:hAnsi="Century Gothic"/>
+                        </w:rPr>
+                        <w:t xml:space="preserve"> die er zijn. Ik heb verschillende site vergeleken en gekeken welke in de meeste sites voorkwamen.</w:t>
+                      </w:r>
+                    </w:p>
+                    <w:p>
+                      <w:pPr>
+                        <w:rPr>
+                          <w:rFonts w:ascii="Century Gothic" w:hAnsi="Century Gothic"/>
+                        </w:rPr>
+                      </w:pPr>
+                      <w:r>
+                        <w:rPr>
+                          <w:rFonts w:ascii="Century Gothic" w:hAnsi="Century Gothic"/>
+                        </w:rPr>
+                        <w:t xml:space="preserve">Uit het onderzoek kwamen een paar naar goeden voren zoals </w:t>
+                      </w:r>
+                      <w:proofErr w:type="spellStart"/>
+                      <w:r>
+                        <w:rPr>
+                          <w:rFonts w:ascii="Century Gothic" w:hAnsi="Century Gothic"/>
+                        </w:rPr>
+                        <w:t>Kube</w:t>
+                      </w:r>
+                      <w:proofErr w:type="spellEnd"/>
+                      <w:r>
+                        <w:rPr>
+                          <w:rFonts w:ascii="Century Gothic" w:hAnsi="Century Gothic"/>
+                        </w:rPr>
+                        <w:t xml:space="preserve">, </w:t>
+                      </w:r>
+                      <w:proofErr w:type="spellStart"/>
+                      <w:r>
+                        <w:rPr>
+                          <w:rFonts w:ascii="Century Gothic" w:hAnsi="Century Gothic"/>
+                        </w:rPr>
+                        <w:t>Uikit</w:t>
+                      </w:r>
+                      <w:proofErr w:type="spellEnd"/>
+                      <w:r>
+                        <w:rPr>
+                          <w:rFonts w:ascii="Century Gothic" w:hAnsi="Century Gothic"/>
+                        </w:rPr>
+                        <w:t xml:space="preserve"> en </w:t>
+                      </w:r>
+                      <w:proofErr w:type="spellStart"/>
+                      <w:r>
+                        <w:rPr>
+                          <w:rFonts w:ascii="Century Gothic" w:hAnsi="Century Gothic"/>
+                        </w:rPr>
+                        <w:t>Ionic</w:t>
+                      </w:r>
+                      <w:proofErr w:type="spellEnd"/>
+                      <w:r>
+                        <w:rPr>
+                          <w:rFonts w:ascii="Century Gothic" w:hAnsi="Century Gothic"/>
+                        </w:rPr>
+                        <w:t>. Maar ik wou ook ondervinden waarom bijvoorbeeld ééntje slecht wordt beoordeeld en besloot daar ook uit te pakken, dit werd Metro</w:t>
+                      </w:r>
+                    </w:p>
+                    <w:p>
+                      <w:pPr>
+                        <w:rPr>
+                          <w:rFonts w:ascii="Century Gothic" w:hAnsi="Century Gothic"/>
+                        </w:rPr>
+                      </w:pPr>
+                    </w:p>
+                    <w:p>
+                      <w:pPr>
+                        <w:rPr>
+                          <w:rFonts w:ascii="Century Gothic" w:hAnsi="Century Gothic"/>
+                          <w:lang w:val="en-US"/>
+                        </w:rPr>
+                      </w:pPr>
+                      <w:r>
+                        <w:rPr>
+                          <w:rFonts w:ascii="Century Gothic" w:hAnsi="Century Gothic"/>
+                          <w:lang w:val="en-US"/>
+                        </w:rPr>
+                        <w:t xml:space="preserve">URL’s </w:t>
+                      </w:r>
+                      <w:proofErr w:type="spellStart"/>
+                      <w:r>
+                        <w:rPr>
+                          <w:rFonts w:ascii="Century Gothic" w:hAnsi="Century Gothic"/>
+                          <w:lang w:val="en-US"/>
+                        </w:rPr>
+                        <w:t>naar</w:t>
+                      </w:r>
+                      <w:proofErr w:type="spellEnd"/>
+                      <w:r>
+                        <w:rPr>
+                          <w:rFonts w:ascii="Century Gothic" w:hAnsi="Century Gothic"/>
+                          <w:lang w:val="en-US"/>
+                        </w:rPr>
+                        <w:t xml:space="preserve"> de front-end frameworks:</w:t>
+                      </w:r>
+                    </w:p>
+                    <w:p>
+                      <w:pPr>
+                        <w:rPr>
+                          <w:rFonts w:ascii="Century Gothic" w:hAnsi="Century Gothic"/>
+                          <w:lang w:val="de-DE"/>
+                        </w:rPr>
+                      </w:pPr>
+                      <w:r>
+                        <w:rPr>
+                          <w:rFonts w:ascii="Century Gothic" w:hAnsi="Century Gothic"/>
+                          <w:lang w:val="de-DE"/>
+                        </w:rPr>
+                        <w:t xml:space="preserve">Kube: </w:t>
+                      </w:r>
+                      <w:r>
+                        <w:rPr>
+                          <w:rFonts w:ascii="Century Gothic" w:hAnsi="Century Gothic"/>
+                          <w:lang w:val="de-DE"/>
+                        </w:rPr>
+                        <w:tab/>
+                      </w:r>
+                      <w:hyperlink r:id="rId12" w:history="1">
+                        <w:r>
+                          <w:rPr>
+                            <w:rStyle w:val="Hyperlink"/>
+                            <w:rFonts w:ascii="Century Gothic" w:hAnsi="Century Gothic"/>
+                            <w:lang w:val="de-DE"/>
+                          </w:rPr>
+                          <w:t>http://kube7.imperavi.com</w:t>
+                        </w:r>
+                      </w:hyperlink>
+                      <w:r>
+                        <w:rPr>
+                          <w:rFonts w:ascii="Century Gothic" w:hAnsi="Century Gothic"/>
+                          <w:lang w:val="de-DE"/>
+                        </w:rPr>
+                        <w:t xml:space="preserve"> </w:t>
+                      </w:r>
+                      <w:r>
+                        <w:rPr>
+                          <w:rFonts w:ascii="Century Gothic" w:hAnsi="Century Gothic"/>
+                          <w:lang w:val="de-DE"/>
+                        </w:rPr>
+                        <w:t xml:space="preserve"> </w:t>
+                      </w:r>
+                    </w:p>
+                    <w:p>
+                      <w:pPr>
+                        <w:rPr>
+                          <w:rFonts w:ascii="Century Gothic" w:hAnsi="Century Gothic"/>
+                          <w:lang w:val="en-US"/>
+                        </w:rPr>
+                      </w:pPr>
+                      <w:proofErr w:type="spellStart"/>
+                      <w:r>
+                        <w:rPr>
+                          <w:rFonts w:ascii="Century Gothic" w:hAnsi="Century Gothic"/>
+                          <w:lang w:val="en-US"/>
+                        </w:rPr>
+                        <w:t>UIkit</w:t>
+                      </w:r>
+                      <w:proofErr w:type="spellEnd"/>
+                      <w:r>
+                        <w:rPr>
+                          <w:rFonts w:ascii="Century Gothic" w:hAnsi="Century Gothic"/>
+                          <w:lang w:val="en-US"/>
+                        </w:rPr>
+                        <w:t xml:space="preserve">: </w:t>
+                      </w:r>
+                      <w:r>
+                        <w:rPr>
+                          <w:rFonts w:ascii="Century Gothic" w:hAnsi="Century Gothic"/>
+                          <w:lang w:val="en-US"/>
+                        </w:rPr>
+                        <w:tab/>
+                      </w:r>
+                      <w:hyperlink r:id="rId13" w:history="1">
+                        <w:r>
+                          <w:rPr>
+                            <w:rStyle w:val="Hyperlink"/>
+                            <w:rFonts w:ascii="Century Gothic" w:hAnsi="Century Gothic"/>
+                            <w:lang w:val="en-US"/>
+                          </w:rPr>
+                          <w:t>https://getuikit.com/</w:t>
+                        </w:r>
+                      </w:hyperlink>
+                      <w:r>
+                        <w:rPr>
+                          <w:rFonts w:ascii="Century Gothic" w:hAnsi="Century Gothic"/>
+                          <w:lang w:val="en-US"/>
+                        </w:rPr>
+                        <w:t xml:space="preserve"> </w:t>
+                      </w:r>
+                    </w:p>
+                    <w:p>
+                      <w:pPr>
+                        <w:rPr>
+                          <w:rFonts w:ascii="Century Gothic" w:hAnsi="Century Gothic"/>
+                          <w:lang w:val="en-US"/>
+                        </w:rPr>
+                      </w:pPr>
+                      <w:r>
+                        <w:rPr>
+                          <w:rFonts w:ascii="Century Gothic" w:hAnsi="Century Gothic"/>
+                          <w:lang w:val="en-US"/>
+                        </w:rPr>
+                        <w:t xml:space="preserve">Ionic: </w:t>
+                      </w:r>
+                      <w:r>
+                        <w:rPr>
+                          <w:rFonts w:ascii="Century Gothic" w:hAnsi="Century Gothic"/>
+                          <w:lang w:val="en-US"/>
+                        </w:rPr>
+                        <w:tab/>
+                      </w:r>
+                      <w:hyperlink r:id="rId14" w:history="1">
+                        <w:r>
+                          <w:rPr>
+                            <w:rStyle w:val="Hyperlink"/>
+                            <w:rFonts w:ascii="Century Gothic" w:hAnsi="Century Gothic"/>
+                            <w:lang w:val="en-US"/>
+                          </w:rPr>
+                          <w:t>https://ionicframework.com/</w:t>
+                        </w:r>
+                      </w:hyperlink>
+                      <w:r>
+                        <w:rPr>
+                          <w:rFonts w:ascii="Century Gothic" w:hAnsi="Century Gothic"/>
+                          <w:lang w:val="en-US"/>
+                        </w:rPr>
+                        <w:t xml:space="preserve"> </w:t>
+                      </w:r>
+                    </w:p>
+                    <w:p>
+                      <w:pPr>
+                        <w:rPr>
+                          <w:rFonts w:ascii="Century Gothic" w:hAnsi="Century Gothic"/>
+                          <w:lang w:val="it-IT"/>
+                        </w:rPr>
+                      </w:pPr>
+                      <w:r>
+                        <w:rPr>
+                          <w:rFonts w:ascii="Century Gothic" w:hAnsi="Century Gothic"/>
+                          <w:lang w:val="it-IT"/>
+                        </w:rPr>
+                        <w:t xml:space="preserve">Metro: </w:t>
+                      </w:r>
+                      <w:r>
+                        <w:rPr>
+                          <w:rFonts w:ascii="Century Gothic" w:hAnsi="Century Gothic"/>
+                          <w:lang w:val="it-IT"/>
+                        </w:rPr>
+                        <w:tab/>
+                      </w:r>
+                      <w:hyperlink r:id="rId15" w:history="1">
+                        <w:r>
+                          <w:rPr>
+                            <w:rStyle w:val="Hyperlink"/>
+                            <w:rFonts w:ascii="Century Gothic" w:hAnsi="Century Gothic"/>
+                            <w:lang w:val="it-IT"/>
+                          </w:rPr>
+                          <w:t>https://metroui.org.ua/index.html</w:t>
+                        </w:r>
+                      </w:hyperlink>
+                      <w:r>
+                        <w:rPr>
+                          <w:rFonts w:ascii="Century Gothic" w:hAnsi="Century Gothic"/>
+                          <w:lang w:val="it-IT"/>
+                        </w:rPr>
+                        <w:t xml:space="preserve"> </w:t>
+                      </w:r>
+                    </w:p>
+                  </w:txbxContent>
+                </v:textbox>
+                <w10:anchorlock/>
+              </v:shape>
+            </w:pict>
+          </mc:Fallback>
+        </mc:AlternateContent>
+      </w:r>
+    </w:p>
+    <w:p/>
+    <w:p>
+      <w:pPr>
+        <w:spacing w:after="160" w:line="259" w:lineRule="auto"/>
+      </w:pPr>
       <w:r>
         <w:br w:type="page"/>
       </w:r>
+    </w:p>
+    <w:p>
+      <w:pPr>
+        <w:pStyle w:val="Kop1"/>
+        <w:numPr>
+          <w:ilvl w:val="0"/>
+          <w:numId w:val="4"/>
+        </w:numPr>
+      </w:pPr>
+      <w:bookmarkStart w:id="3" w:name="_Toc42767517"/>
+      <w:r>
+        <w:lastRenderedPageBreak/>
+        <w:t>Welke F</w:t>
+      </w:r>
+      <w:r>
+        <w:t>ront</w:t>
+      </w:r>
+      <w:r>
+        <w:t>-</w:t>
+      </w:r>
+      <w:r>
+        <w:t xml:space="preserve">end </w:t>
+      </w:r>
+      <w:r>
+        <w:t>F</w:t>
+      </w:r>
+      <w:r>
+        <w:t>rameworks</w:t>
+      </w:r>
+      <w:r>
+        <w:t xml:space="preserve"> heb ik gebruikt</w:t>
+      </w:r>
+      <w:bookmarkEnd w:id="3"/>
+    </w:p>
+    <w:p>
+      <w:r>
+        <w:rPr>
+          <w:rFonts w:ascii="Century Gothic" w:hAnsi="Century Gothic"/>
+          <w:b/>
+          <w:noProof/>
+        </w:rPr>
+        <mc:AlternateContent>
+          <mc:Choice Requires="wps">
+            <w:drawing>
+              <wp:inline distT="0" distB="0" distL="0" distR="0" wp14:anchorId="0B644A59" wp14:editId="13720D48">
+                <wp:extent cx="5732145" cy="382905"/>
+                <wp:effectExtent l="0" t="0" r="20955" b="17145"/>
+                <wp:docPr id="7" name="Tekstvak 8"/>
+                <wp:cNvGraphicFramePr>
+                  <a:graphicFrameLocks xmlns:a="http://schemas.openxmlformats.org/drawingml/2006/main"/>
+                </wp:cNvGraphicFramePr>
+                <a:graphic xmlns:a="http://schemas.openxmlformats.org/drawingml/2006/main">
+                  <a:graphicData uri="http://schemas.microsoft.com/office/word/2010/wordprocessingShape">
+                    <wps:wsp>
+                      <wps:cNvSpPr txBox="1">
+                        <a:spLocks noChangeArrowheads="1"/>
+                      </wps:cNvSpPr>
+                      <wps:spPr bwMode="auto">
+                        <a:xfrm>
+                          <a:off x="0" y="0"/>
+                          <a:ext cx="5732145" cy="382905"/>
+                        </a:xfrm>
+                        <a:prstGeom prst="rect">
+                          <a:avLst/>
+                        </a:prstGeom>
+                        <a:solidFill>
+                          <a:schemeClr val="bg1">
+                            <a:lumMod val="95000"/>
+                          </a:schemeClr>
+                        </a:solidFill>
+                        <a:ln w="9525">
+                          <a:solidFill>
+                            <a:schemeClr val="bg1"/>
+                          </a:solidFill>
+                          <a:miter lim="800000"/>
+                          <a:headEnd/>
+                          <a:tailEnd/>
+                        </a:ln>
+                      </wps:spPr>
+                      <wps:txbx>
+                        <w:txbxContent>
+                          <w:p>
+                            <w:pPr>
+                              <w:rPr>
+                                <w:rFonts w:ascii="Century Gothic" w:hAnsi="Century Gothic"/>
+                              </w:rPr>
+                            </w:pPr>
+                            <w:r>
+                              <w:rPr>
+                                <w:rFonts w:ascii="Century Gothic" w:hAnsi="Century Gothic"/>
+                              </w:rPr>
+                              <w:t xml:space="preserve">Uit het onderzoek dat ik heb gedaan bleek dat het ene front-end </w:t>
+                            </w:r>
+                            <w:proofErr w:type="spellStart"/>
+                            <w:r>
+                              <w:rPr>
+                                <w:rFonts w:ascii="Century Gothic" w:hAnsi="Century Gothic"/>
+                              </w:rPr>
+                              <w:t>framework</w:t>
+                            </w:r>
+                            <w:proofErr w:type="spellEnd"/>
+                            <w:r>
+                              <w:rPr>
+                                <w:rFonts w:ascii="Century Gothic" w:hAnsi="Century Gothic"/>
+                              </w:rPr>
+                              <w:t xml:space="preserve"> betere documentatie had dan de ander, ik besloot dus om één slechtere te doen(Metro) en 3 met betere documentatie(</w:t>
+                            </w:r>
+                            <w:proofErr w:type="spellStart"/>
+                            <w:r>
+                              <w:rPr>
+                                <w:rFonts w:ascii="Century Gothic" w:hAnsi="Century Gothic"/>
+                              </w:rPr>
+                              <w:t>Kube</w:t>
+                            </w:r>
+                            <w:proofErr w:type="spellEnd"/>
+                            <w:r>
+                              <w:rPr>
+                                <w:rFonts w:ascii="Century Gothic" w:hAnsi="Century Gothic"/>
+                              </w:rPr>
+                              <w:t xml:space="preserve">, </w:t>
+                            </w:r>
+                            <w:proofErr w:type="spellStart"/>
+                            <w:r>
+                              <w:rPr>
+                                <w:rFonts w:ascii="Century Gothic" w:hAnsi="Century Gothic"/>
+                              </w:rPr>
+                              <w:t>UIkit</w:t>
+                            </w:r>
+                            <w:proofErr w:type="spellEnd"/>
+                            <w:r>
+                              <w:rPr>
+                                <w:rFonts w:ascii="Century Gothic" w:hAnsi="Century Gothic"/>
+                              </w:rPr>
+                              <w:t xml:space="preserve">, </w:t>
+                            </w:r>
+                            <w:proofErr w:type="spellStart"/>
+                            <w:r>
+                              <w:rPr>
+                                <w:rFonts w:ascii="Century Gothic" w:hAnsi="Century Gothic"/>
+                              </w:rPr>
+                              <w:t>Ionic</w:t>
+                            </w:r>
+                            <w:proofErr w:type="spellEnd"/>
+                            <w:r>
+                              <w:rPr>
+                                <w:rFonts w:ascii="Century Gothic" w:hAnsi="Century Gothic"/>
+                              </w:rPr>
+                              <w:t>).</w:t>
+                            </w:r>
+                          </w:p>
+                        </w:txbxContent>
+                      </wps:txbx>
+                      <wps:bodyPr rot="0" vert="horz" wrap="square" lIns="91440" tIns="45720" rIns="91440" bIns="45720" anchor="t" anchorCtr="0">
+                        <a:spAutoFit/>
+                      </wps:bodyPr>
+                    </wps:wsp>
+                  </a:graphicData>
+                </a:graphic>
+              </wp:inline>
+            </w:drawing>
+          </mc:Choice>
+          <mc:Fallback>
+            <w:pict>
+              <v:shape w14:anchorId="0B644A59" id="_x0000_s1028" type="#_x0000_t202" style="width:451.35pt;height:30.15pt;visibility:visible;mso-wrap-style:square;mso-left-percent:-10001;mso-top-percent:-10001;mso-position-horizontal:absolute;mso-position-horizontal-relative:char;mso-position-vertical:absolute;mso-position-vertical-relative:line;mso-left-percent:-10001;mso-top-percent:-10001;v-text-anchor:top" o:gfxdata="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" fillcolor="#f2f2f2 [3052]" strokecolor="white [3212]">
+                <v:textbox style="mso-fit-shape-to-text:t">
+                  <w:txbxContent>
+                    <w:p>
+                      <w:pPr>
+                        <w:rPr>
+                          <w:rFonts w:ascii="Century Gothic" w:hAnsi="Century Gothic"/>
+                        </w:rPr>
+                      </w:pPr>
+                      <w:r>
+                        <w:rPr>
+                          <w:rFonts w:ascii="Century Gothic" w:hAnsi="Century Gothic"/>
+                        </w:rPr>
+                        <w:t xml:space="preserve">Uit het onderzoek dat ik heb gedaan bleek dat het ene front-end </w:t>
+                      </w:r>
+                      <w:proofErr w:type="spellStart"/>
+                      <w:r>
+                        <w:rPr>
+                          <w:rFonts w:ascii="Century Gothic" w:hAnsi="Century Gothic"/>
+                        </w:rPr>
+                        <w:t>framework</w:t>
+                      </w:r>
+                      <w:proofErr w:type="spellEnd"/>
+                      <w:r>
+                        <w:rPr>
+                          <w:rFonts w:ascii="Century Gothic" w:hAnsi="Century Gothic"/>
+                        </w:rPr>
+                        <w:t xml:space="preserve"> betere documentatie had dan de ander, ik besloot dus om één slechtere te doen(Metro) en 3 met betere documentatie(</w:t>
+                      </w:r>
+                      <w:proofErr w:type="spellStart"/>
+                      <w:r>
+                        <w:rPr>
+                          <w:rFonts w:ascii="Century Gothic" w:hAnsi="Century Gothic"/>
+                        </w:rPr>
+                        <w:t>Kube</w:t>
+                      </w:r>
+                      <w:proofErr w:type="spellEnd"/>
+                      <w:r>
+                        <w:rPr>
+                          <w:rFonts w:ascii="Century Gothic" w:hAnsi="Century Gothic"/>
+                        </w:rPr>
+                        <w:t xml:space="preserve">, </w:t>
+                      </w:r>
+                      <w:proofErr w:type="spellStart"/>
+                      <w:r>
+                        <w:rPr>
+                          <w:rFonts w:ascii="Century Gothic" w:hAnsi="Century Gothic"/>
+                        </w:rPr>
+                        <w:t>UIkit</w:t>
+                      </w:r>
+                      <w:proofErr w:type="spellEnd"/>
+                      <w:r>
+                        <w:rPr>
+                          <w:rFonts w:ascii="Century Gothic" w:hAnsi="Century Gothic"/>
+                        </w:rPr>
+                        <w:t xml:space="preserve">, </w:t>
+                      </w:r>
+                      <w:proofErr w:type="spellStart"/>
+                      <w:r>
+                        <w:rPr>
+                          <w:rFonts w:ascii="Century Gothic" w:hAnsi="Century Gothic"/>
+                        </w:rPr>
+                        <w:t>Ionic</w:t>
+                      </w:r>
+                      <w:proofErr w:type="spellEnd"/>
+                      <w:r>
+                        <w:rPr>
+                          <w:rFonts w:ascii="Century Gothic" w:hAnsi="Century Gothic"/>
+                        </w:rPr>
+                        <w:t>).</w:t>
+                      </w:r>
+                    </w:p>
+                  </w:txbxContent>
+                </v:textbox>
+                <w10:anchorlock/>
+              </v:shape>
+            </w:pict>
+          </mc:Fallback>
+        </mc:AlternateContent>
+      </w:r>
+    </w:p>
+    <w:p>
+      <w:pPr>
+        <w:pStyle w:val="Kop2"/>
+      </w:pPr>
+      <w:bookmarkStart w:id="4" w:name="_Toc42767518"/>
+      <w:r>
+        <w:t>Metro</w:t>
+      </w:r>
+      <w:bookmarkEnd w:id="4"/>
+    </w:p>
+    <w:p/>
+    <w:p>
+      <w:r>
+        <w:rPr>
+          <w:rFonts w:ascii="Century Gothic" w:hAnsi="Century Gothic"/>
+          <w:b/>
+          <w:noProof/>
+        </w:rPr>
+        <mc:AlternateContent>
+          <mc:Choice Requires="wps">
+            <w:drawing>
+              <wp:inline distT="0" distB="0" distL="0" distR="0" wp14:anchorId="715AA786" wp14:editId="36B53820">
+                <wp:extent cx="5732145" cy="551180"/>
+                <wp:effectExtent l="0" t="0" r="20955" b="20320"/>
+                <wp:docPr id="9" name="Tekstvak 8"/>
+                <wp:cNvGraphicFramePr>
+                  <a:graphicFrameLocks xmlns:a="http://schemas.openxmlformats.org/drawingml/2006/main"/>
+                </wp:cNvGraphicFramePr>
+                <a:graphic xmlns:a="http://schemas.openxmlformats.org/drawingml/2006/main">
+                  <a:graphicData uri="http://schemas.microsoft.com/office/word/2010/wordprocessingShape">
+                    <wps:wsp>
+                      <wps:cNvSpPr txBox="1">
+                        <a:spLocks noChangeArrowheads="1"/>
+                      </wps:cNvSpPr>
+                      <wps:spPr bwMode="auto">
+                        <a:xfrm>
+                          <a:off x="0" y="0"/>
+                          <a:ext cx="5732145" cy="551180"/>
+                        </a:xfrm>
+                        <a:prstGeom prst="rect">
+                          <a:avLst/>
+                        </a:prstGeom>
+                        <a:solidFill>
+                          <a:schemeClr val="bg1">
+                            <a:lumMod val="95000"/>
+                          </a:schemeClr>
+                        </a:solidFill>
+                        <a:ln w="9525">
+                          <a:solidFill>
+                            <a:schemeClr val="bg1"/>
+                          </a:solidFill>
+                          <a:miter lim="800000"/>
+                          <a:headEnd/>
+                          <a:tailEnd/>
+                        </a:ln>
+                      </wps:spPr>
+                      <wps:txbx>
+                        <w:txbxContent>
+                          <w:p>
+                            <w:pPr>
+                              <w:rPr>
+                                <w:rFonts w:ascii="Century Gothic" w:hAnsi="Century Gothic"/>
+                              </w:rPr>
+                            </w:pPr>
+                            <w:r>
+                              <w:rPr>
+                                <w:rFonts w:ascii="Century Gothic" w:hAnsi="Century Gothic"/>
+                              </w:rPr>
+                              <w:t xml:space="preserve">Ik besloot te beginnen met Metro, aangezien de documentatie daarvan het kleinst / onduidelijkst was. Hierbij probeerde ik de site dynamisch te maken en dat alles in het midden gecentreerd was. Dit was niet gelukt aangezien Metro geen </w:t>
+                            </w:r>
+                            <w:proofErr w:type="spellStart"/>
+                            <w:r>
+                              <w:rPr>
+                                <w:rFonts w:ascii="Century Gothic" w:hAnsi="Century Gothic"/>
+                              </w:rPr>
+                              <w:t>align</w:t>
+                            </w:r>
+                            <w:proofErr w:type="spellEnd"/>
+                            <w:r>
+                              <w:rPr>
+                                <w:rFonts w:ascii="Century Gothic" w:hAnsi="Century Gothic"/>
+                              </w:rPr>
+                              <w:t xml:space="preserve"> element heeft alleen een </w:t>
+                            </w:r>
+                            <w:proofErr w:type="spellStart"/>
+                            <w:r>
+                              <w:rPr>
+                                <w:rFonts w:ascii="Century Gothic" w:hAnsi="Century Gothic"/>
+                              </w:rPr>
+                              <w:t>grid</w:t>
+                            </w:r>
+                            <w:proofErr w:type="spellEnd"/>
+                            <w:r>
+                              <w:rPr>
+                                <w:rFonts w:ascii="Century Gothic" w:hAnsi="Century Gothic"/>
+                              </w:rPr>
+                              <w:t xml:space="preserve"> met columns. Wat inhoud dat ook al kan je de column centreren zijn de elementen die erin zitten niet gecentreerd.</w:t>
+                            </w:r>
+                          </w:p>
+                        </w:txbxContent>
+                      </wps:txbx>
+                      <wps:bodyPr rot="0" vert="horz" wrap="square" lIns="91440" tIns="45720" rIns="91440" bIns="45720" anchor="t" anchorCtr="0">
+                        <a:spAutoFit/>
+                      </wps:bodyPr>
+                    </wps:wsp>
+                  </a:graphicData>
+                </a:graphic>
+              </wp:inline>
+            </w:drawing>
+          </mc:Choice>
+          <mc:Fallback>
+            <w:pict>
+              <v:shape w14:anchorId="715AA786" id="_x0000_s1029" type="#_x0000_t202" style="width:451.35pt;height:43.4pt;visibility:visible;mso-wrap-style:square;mso-left-percent:-10001;mso-top-percent:-10001;mso-position-horizontal:absolute;mso-position-horizontal-relative:char;mso-position-vertical:absolute;mso-position-vertical-relative:line;mso-left-percent:-10001;mso-top-percent:-10001;v-text-anchor:top" o:gfxdata="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" fillcolor="#f2f2f2 [3052]" strokecolor="white [3212]">
+                <v:textbox style="mso-fit-shape-to-text:t">
+                  <w:txbxContent>
+                    <w:p>
+                      <w:pPr>
+                        <w:rPr>
+                          <w:rFonts w:ascii="Century Gothic" w:hAnsi="Century Gothic"/>
+                        </w:rPr>
+                      </w:pPr>
+                      <w:r>
+                        <w:rPr>
+                          <w:rFonts w:ascii="Century Gothic" w:hAnsi="Century Gothic"/>
+                        </w:rPr>
+                        <w:t xml:space="preserve">Ik besloot te beginnen met Metro, aangezien de documentatie daarvan het kleinst / onduidelijkst was. Hierbij probeerde ik de site dynamisch te maken en dat alles in het midden gecentreerd was. Dit was niet gelukt aangezien Metro geen </w:t>
+                      </w:r>
+                      <w:proofErr w:type="spellStart"/>
+                      <w:r>
+                        <w:rPr>
+                          <w:rFonts w:ascii="Century Gothic" w:hAnsi="Century Gothic"/>
+                        </w:rPr>
+                        <w:t>align</w:t>
+                      </w:r>
+                      <w:proofErr w:type="spellEnd"/>
+                      <w:r>
+                        <w:rPr>
+                          <w:rFonts w:ascii="Century Gothic" w:hAnsi="Century Gothic"/>
+                        </w:rPr>
+                        <w:t xml:space="preserve"> element heeft alleen een </w:t>
+                      </w:r>
+                      <w:proofErr w:type="spellStart"/>
+                      <w:r>
+                        <w:rPr>
+                          <w:rFonts w:ascii="Century Gothic" w:hAnsi="Century Gothic"/>
+                        </w:rPr>
+                        <w:t>grid</w:t>
+                      </w:r>
+                      <w:proofErr w:type="spellEnd"/>
+                      <w:r>
+                        <w:rPr>
+                          <w:rFonts w:ascii="Century Gothic" w:hAnsi="Century Gothic"/>
+                        </w:rPr>
+                        <w:t xml:space="preserve"> met columns. Wat inhoud dat ook al kan je de column centreren zijn de elementen die erin zitten niet gecentreerd.</w:t>
+                      </w:r>
+                    </w:p>
+                  </w:txbxContent>
+                </v:textbox>
+                <w10:anchorlock/>
+              </v:shape>
+            </w:pict>
+          </mc:Fallback>
+        </mc:AlternateContent>
+      </w:r>
+    </w:p>
+    <w:p>
+      <w:pPr>
+        <w:pStyle w:val="Kop2"/>
+      </w:pPr>
+      <w:bookmarkStart w:id="5" w:name="_Toc42767519"/>
+      <w:proofErr w:type="spellStart"/>
+      <w:r>
+        <w:t>Kube</w:t>
+      </w:r>
+      <w:bookmarkEnd w:id="5"/>
+      <w:proofErr w:type="spellEnd"/>
+    </w:p>
+    <w:p/>
+    <w:p>
+      <w:r>
+        <w:rPr>
+          <w:rFonts w:ascii="Century Gothic" w:hAnsi="Century Gothic"/>
+          <w:b/>
+          <w:noProof/>
+        </w:rPr>
+        <mc:AlternateContent>
+          <mc:Choice Requires="wps">
+            <w:drawing>
+              <wp:inline distT="0" distB="0" distL="0" distR="0" wp14:anchorId="79EC454C" wp14:editId="31A21D10">
+                <wp:extent cx="5732145" cy="1115695"/>
+                <wp:effectExtent l="0" t="0" r="20955" b="27305"/>
+                <wp:docPr id="15" name="Tekstvak 8"/>
+                <wp:cNvGraphicFramePr>
+                  <a:graphicFrameLocks xmlns:a="http://schemas.openxmlformats.org/drawingml/2006/main"/>
+                </wp:cNvGraphicFramePr>
+                <a:graphic xmlns:a="http://schemas.openxmlformats.org/drawingml/2006/main">
+                  <a:graphicData uri="http://schemas.microsoft.com/office/word/2010/wordprocessingShape">
+                    <wps:wsp>
+                      <wps:cNvSpPr txBox="1">
+                        <a:spLocks noChangeArrowheads="1"/>
+                      </wps:cNvSpPr>
+                      <wps:spPr bwMode="auto">
+                        <a:xfrm>
+                          <a:off x="0" y="0"/>
+                          <a:ext cx="5732145" cy="1115695"/>
+                        </a:xfrm>
+                        <a:prstGeom prst="rect">
+                          <a:avLst/>
+                        </a:prstGeom>
+                        <a:solidFill>
+                          <a:schemeClr val="bg1">
+                            <a:lumMod val="95000"/>
+                          </a:schemeClr>
+                        </a:solidFill>
+                        <a:ln w="9525">
+                          <a:solidFill>
+                            <a:schemeClr val="bg1"/>
+                          </a:solidFill>
+                          <a:miter lim="800000"/>
+                          <a:headEnd/>
+                          <a:tailEnd/>
+                        </a:ln>
+                      </wps:spPr>
+                      <wps:txbx>
+                        <w:txbxContent>
+                          <w:p>
+                            <w:pPr>
+                              <w:rPr>
+                                <w:rFonts w:ascii="Century Gothic" w:hAnsi="Century Gothic"/>
+                              </w:rPr>
+                            </w:pPr>
+                            <w:r>
+                              <w:rPr>
+                                <w:rFonts w:ascii="Century Gothic" w:hAnsi="Century Gothic"/>
+                              </w:rPr>
+                              <w:t xml:space="preserve">Als tweede ging ik bezig met </w:t>
+                            </w:r>
+                            <w:proofErr w:type="spellStart"/>
+                            <w:r>
+                              <w:rPr>
+                                <w:rFonts w:ascii="Century Gothic" w:hAnsi="Century Gothic"/>
+                              </w:rPr>
+                              <w:t>Kube</w:t>
+                            </w:r>
+                            <w:proofErr w:type="spellEnd"/>
+                            <w:r>
+                              <w:rPr>
+                                <w:rFonts w:ascii="Century Gothic" w:hAnsi="Century Gothic"/>
+                              </w:rPr>
+                              <w:t xml:space="preserve"> hierbinnen wou ik een form maken en kijken hoe de pagina update op verschillende groottes, en of hij dynamisch blijft. Dit lukte vrij gemakkelijk aangezien het </w:t>
+                            </w:r>
+                            <w:proofErr w:type="spellStart"/>
+                            <w:r>
+                              <w:rPr>
+                                <w:rFonts w:ascii="Century Gothic" w:hAnsi="Century Gothic"/>
+                              </w:rPr>
+                              <w:t>framework</w:t>
+                            </w:r>
+                            <w:proofErr w:type="spellEnd"/>
+                            <w:r>
+                              <w:rPr>
+                                <w:rFonts w:ascii="Century Gothic" w:hAnsi="Century Gothic"/>
+                              </w:rPr>
+                              <w:t xml:space="preserve"> dynamische klassen levert. </w:t>
+                            </w:r>
+                          </w:p>
+                        </w:txbxContent>
+                      </wps:txbx>
+                      <wps:bodyPr rot="0" vert="horz" wrap="square" lIns="91440" tIns="45720" rIns="91440" bIns="45720" anchor="t" anchorCtr="0">
+                        <a:spAutoFit/>
+                      </wps:bodyPr>
+                    </wps:wsp>
+                  </a:graphicData>
+                </a:graphic>
+              </wp:inline>
+            </w:drawing>
+          </mc:Choice>
+          <mc:Fallback>
+            <w:pict>
+              <v:shape w14:anchorId="79EC454C" id="_x0000_s1030" type="#_x0000_t202" style="width:451.35pt;height:87.85pt;visibility:visible;mso-wrap-style:square;mso-left-percent:-10001;mso-top-percent:-10001;mso-position-horizontal:absolute;mso-position-horizontal-relative:char;mso-position-vertical:absolute;mso-position-vertical-relative:line;mso-left-percent:-10001;mso-top-percent:-10001;v-text-anchor:top" o:gfxdata="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" fillcolor="#f2f2f2 [3052]" strokecolor="white [3212]">
+                <v:textbox style="mso-fit-shape-to-text:t">
+                  <w:txbxContent>
+                    <w:p>
+                      <w:pPr>
+                        <w:rPr>
+                          <w:rFonts w:ascii="Century Gothic" w:hAnsi="Century Gothic"/>
+                        </w:rPr>
+                      </w:pPr>
+                      <w:r>
+                        <w:rPr>
+                          <w:rFonts w:ascii="Century Gothic" w:hAnsi="Century Gothic"/>
+                        </w:rPr>
+                        <w:t xml:space="preserve">Als tweede ging ik bezig met </w:t>
+                      </w:r>
+                      <w:proofErr w:type="spellStart"/>
+                      <w:r>
+                        <w:rPr>
+                          <w:rFonts w:ascii="Century Gothic" w:hAnsi="Century Gothic"/>
+                        </w:rPr>
+                        <w:t>Kube</w:t>
+                      </w:r>
+                      <w:proofErr w:type="spellEnd"/>
+                      <w:r>
+                        <w:rPr>
+                          <w:rFonts w:ascii="Century Gothic" w:hAnsi="Century Gothic"/>
+                        </w:rPr>
+                        <w:t xml:space="preserve"> hierbinnen wou ik een form maken en kijken hoe de pagina update op verschillende groottes, en of hij dynamisch blijft. Dit lukte vrij gemakkelijk aangezien het </w:t>
+                      </w:r>
+                      <w:proofErr w:type="spellStart"/>
+                      <w:r>
+                        <w:rPr>
+                          <w:rFonts w:ascii="Century Gothic" w:hAnsi="Century Gothic"/>
+                        </w:rPr>
+                        <w:t>framework</w:t>
+                      </w:r>
+                      <w:proofErr w:type="spellEnd"/>
+                      <w:r>
+                        <w:rPr>
+                          <w:rFonts w:ascii="Century Gothic" w:hAnsi="Century Gothic"/>
+                        </w:rPr>
+                        <w:t xml:space="preserve"> dynamische klassen levert. </w:t>
+                      </w:r>
+                    </w:p>
+                  </w:txbxContent>
+                </v:textbox>
+                <w10:anchorlock/>
+              </v:shape>
+            </w:pict>
+          </mc:Fallback>
+        </mc:AlternateContent>
+      </w:r>
+    </w:p>
+    <w:p>
+      <w:pPr>
+        <w:pStyle w:val="Kop2"/>
+      </w:pPr>
+      <w:bookmarkStart w:id="6" w:name="_Toc42767520"/>
+      <w:proofErr w:type="spellStart"/>
+      <w:r>
+        <w:t>UIkit</w:t>
+      </w:r>
+      <w:bookmarkEnd w:id="6"/>
+      <w:proofErr w:type="spellEnd"/>
+    </w:p>
+    <w:p/>
+    <w:p>
+      <w:r>
+        <w:rPr>
+          <w:rFonts w:ascii="Century Gothic" w:hAnsi="Century Gothic"/>
+          <w:b/>
+          <w:noProof/>
+        </w:rPr>
+        <mc:AlternateContent>
+          <mc:Choice Requires="wps">
+            <w:drawing>
+              <wp:inline distT="0" distB="0" distL="0" distR="0" wp14:anchorId="6B6D3488" wp14:editId="118BD4FE">
+                <wp:extent cx="5732145" cy="382905"/>
+                <wp:effectExtent l="0" t="0" r="20955" b="17145"/>
+                <wp:docPr id="16" name="Tekstvak 8"/>
+                <wp:cNvGraphicFramePr>
+                  <a:graphicFrameLocks xmlns:a="http://schemas.openxmlformats.org/drawingml/2006/main"/>
+                </wp:cNvGraphicFramePr>
+                <a:graphic xmlns:a="http://schemas.openxmlformats.org/drawingml/2006/main">
+                  <a:graphicData uri="http://schemas.microsoft.com/office/word/2010/wordprocessingShape">
+                    <wps:wsp>
+                      <wps:cNvSpPr txBox="1">
+                        <a:spLocks noChangeArrowheads="1"/>
+                      </wps:cNvSpPr>
+                      <wps:spPr bwMode="auto">
+                        <a:xfrm>
+                          <a:off x="0" y="0"/>
+                          <a:ext cx="5732145" cy="382905"/>
+                        </a:xfrm>
+                        <a:prstGeom prst="rect">
+                          <a:avLst/>
+                        </a:prstGeom>
+                        <a:solidFill>
+                          <a:schemeClr val="bg1">
+                            <a:lumMod val="95000"/>
+                          </a:schemeClr>
+                        </a:solidFill>
+                        <a:ln w="9525">
+                          <a:solidFill>
+                            <a:schemeClr val="bg1"/>
+                          </a:solidFill>
+                          <a:miter lim="800000"/>
+                          <a:headEnd/>
+                          <a:tailEnd/>
+                        </a:ln>
+                      </wps:spPr>
+                      <wps:txbx>
+                        <w:txbxContent>
+                          <w:p>
+                            <w:pPr>
+                              <w:rPr>
+                                <w:rFonts w:ascii="Century Gothic" w:hAnsi="Century Gothic"/>
+                              </w:rPr>
+                            </w:pPr>
+                            <w:r>
+                              <w:rPr>
+                                <w:rFonts w:ascii="Century Gothic" w:hAnsi="Century Gothic"/>
+                              </w:rPr>
+                              <w:t xml:space="preserve">Voor de derde ging ik met </w:t>
+                            </w:r>
+                            <w:proofErr w:type="spellStart"/>
+                            <w:r>
+                              <w:rPr>
+                                <w:rFonts w:ascii="Century Gothic" w:hAnsi="Century Gothic"/>
+                              </w:rPr>
+                              <w:t>UIkit</w:t>
+                            </w:r>
+                            <w:proofErr w:type="spellEnd"/>
+                            <w:r>
+                              <w:rPr>
+                                <w:rFonts w:ascii="Century Gothic" w:hAnsi="Century Gothic"/>
+                              </w:rPr>
+                              <w:t xml:space="preserve"> aan de slag, en kwam ik erachter dat </w:t>
+                            </w:r>
+                            <w:proofErr w:type="spellStart"/>
+                            <w:r>
+                              <w:rPr>
+                                <w:rFonts w:ascii="Century Gothic" w:hAnsi="Century Gothic"/>
+                              </w:rPr>
+                              <w:t>UIkit</w:t>
+                            </w:r>
+                            <w:proofErr w:type="spellEnd"/>
+                            <w:r>
+                              <w:rPr>
+                                <w:rFonts w:ascii="Century Gothic" w:hAnsi="Century Gothic"/>
+                              </w:rPr>
+                              <w:t xml:space="preserve"> een grote en duidelijke documentatie heeft, dus besloot ik om hier een kleine uitdaging van te maken en het zelfde te doen van wat niet was gelukt met Metro, dit lukte snel en vrij gemakkelijk en was er zelf positief van verrast. </w:t>
+                            </w:r>
+                          </w:p>
+                          <w:p>
+                            <w:pPr>
+                              <w:rPr>
+                                <w:rFonts w:ascii="Century Gothic" w:hAnsi="Century Gothic"/>
+                              </w:rPr>
+                            </w:pPr>
+                            <w:r>
+                              <w:rPr>
+                                <w:rFonts w:ascii="Century Gothic" w:hAnsi="Century Gothic"/>
+                              </w:rPr>
+                              <w:t>Toen besloot ik dat ik de moeilijkheidsgraat omhoog zou gooien en het front-end te verbinden met een API(hier heb ik zelf een API voor gebouwd) en er ook een login aan vast te knopen. Na veel onderzoek is dat ook gelukt en ik was blij met het resultaat.</w:t>
+                            </w:r>
+                          </w:p>
+                        </w:txbxContent>
+                      </wps:txbx>
+                      <wps:bodyPr rot="0" vert="horz" wrap="square" lIns="91440" tIns="45720" rIns="91440" bIns="45720" anchor="t" anchorCtr="0">
+                        <a:spAutoFit/>
+                      </wps:bodyPr>
+                    </wps:wsp>
+                  </a:graphicData>
+                </a:graphic>
+              </wp:inline>
+            </w:drawing>
+          </mc:Choice>
+          <mc:Fallback>
+            <w:pict>
+              <v:shape w14:anchorId="6B6D3488" id="_x0000_s1031" type="#_x0000_t202" style="width:451.35pt;height:30.15pt;visibility:visible;mso-wrap-style:square;mso-left-percent:-10001;mso-top-percent:-10001;mso-position-horizontal:absolute;mso-position-horizontal-relative:char;mso-position-vertical:absolute;mso-position-vertical-relative:line;mso-left-percent:-10001;mso-top-percent:-10001;v-text-anchor:top" o:gfxdata="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" fillcolor="#f2f2f2 [3052]" strokecolor="white [3212]">
+                <v:textbox style="mso-fit-shape-to-text:t">
+                  <w:txbxContent>
+                    <w:p>
+                      <w:pPr>
+                        <w:rPr>
+                          <w:rFonts w:ascii="Century Gothic" w:hAnsi="Century Gothic"/>
+                        </w:rPr>
+                      </w:pPr>
+                      <w:r>
+                        <w:rPr>
+                          <w:rFonts w:ascii="Century Gothic" w:hAnsi="Century Gothic"/>
+                        </w:rPr>
+                        <w:t xml:space="preserve">Voor de derde ging ik met </w:t>
+                      </w:r>
+                      <w:proofErr w:type="spellStart"/>
+                      <w:r>
+                        <w:rPr>
+                          <w:rFonts w:ascii="Century Gothic" w:hAnsi="Century Gothic"/>
+                        </w:rPr>
+                        <w:t>UIkit</w:t>
+                      </w:r>
+                      <w:proofErr w:type="spellEnd"/>
+                      <w:r>
+                        <w:rPr>
+                          <w:rFonts w:ascii="Century Gothic" w:hAnsi="Century Gothic"/>
+                        </w:rPr>
+                        <w:t xml:space="preserve"> aan de slag, en kwam ik erachter dat </w:t>
+                      </w:r>
+                      <w:proofErr w:type="spellStart"/>
+                      <w:r>
+                        <w:rPr>
+                          <w:rFonts w:ascii="Century Gothic" w:hAnsi="Century Gothic"/>
+                        </w:rPr>
+                        <w:t>UIkit</w:t>
+                      </w:r>
+                      <w:proofErr w:type="spellEnd"/>
+                      <w:r>
+                        <w:rPr>
+                          <w:rFonts w:ascii="Century Gothic" w:hAnsi="Century Gothic"/>
+                        </w:rPr>
+                        <w:t xml:space="preserve"> een grote en duidelijke documentatie heeft, dus besloot ik om hier een kleine uitdaging van te maken en het zelfde te doen van wat niet was gelukt met Metro, dit lukte snel en vrij gemakkelijk en was er zelf positief van verrast. </w:t>
+                      </w:r>
+                    </w:p>
+                    <w:p>
+                      <w:pPr>
+                        <w:rPr>
+                          <w:rFonts w:ascii="Century Gothic" w:hAnsi="Century Gothic"/>
+                        </w:rPr>
+                      </w:pPr>
+                      <w:r>
+                        <w:rPr>
+                          <w:rFonts w:ascii="Century Gothic" w:hAnsi="Century Gothic"/>
+                        </w:rPr>
+                        <w:t>Toen besloot ik dat ik de moeilijkheidsgraat omhoog zou gooien en het front-end te verbinden met een API(hier heb ik zelf een API voor gebouwd) en er ook een login aan vast te knopen. Na veel onderzoek is dat ook gelukt en ik was blij met het resultaat.</w:t>
+                      </w:r>
+                    </w:p>
+                  </w:txbxContent>
+                </v:textbox>
+                <w10:anchorlock/>
+              </v:shape>
+            </w:pict>
+          </mc:Fallback>
+        </mc:AlternateContent>
+      </w:r>
+    </w:p>
+    <w:p>
+      <w:pPr>
+        <w:pStyle w:val="Kop2"/>
+      </w:pPr>
+      <w:bookmarkStart w:id="7" w:name="_Toc42767521"/>
+      <w:proofErr w:type="spellStart"/>
+      <w:r>
+        <w:t>Ionic</w:t>
+      </w:r>
+      <w:bookmarkEnd w:id="7"/>
+      <w:proofErr w:type="spellEnd"/>
+    </w:p>
+    <w:p/>
+    <w:p>
+      <w:r>
+        <w:rPr>
+          <w:rFonts w:ascii="Century Gothic" w:hAnsi="Century Gothic"/>
+          <w:b/>
+          <w:noProof/>
+        </w:rPr>
+        <mc:AlternateContent>
+          <mc:Choice Requires="wps">
+            <w:drawing>
+              <wp:inline distT="0" distB="0" distL="0" distR="0" wp14:anchorId="5346FF91" wp14:editId="68B6C0B2">
+                <wp:extent cx="5732145" cy="382905"/>
+                <wp:effectExtent l="0" t="0" r="20955" b="17145"/>
+                <wp:docPr id="19" name="Tekstvak 8"/>
+                <wp:cNvGraphicFramePr>
+                  <a:graphicFrameLocks xmlns:a="http://schemas.openxmlformats.org/drawingml/2006/main"/>
+                </wp:cNvGraphicFramePr>
+                <a:graphic xmlns:a="http://schemas.openxmlformats.org/drawingml/2006/main">
+                  <a:graphicData uri="http://schemas.microsoft.com/office/word/2010/wordprocessingShape">
+                    <wps:wsp>
+                      <wps:cNvSpPr txBox="1">
+                        <a:spLocks noChangeArrowheads="1"/>
+                      </wps:cNvSpPr>
+                      <wps:spPr bwMode="auto">
+                        <a:xfrm>
+                          <a:off x="0" y="0"/>
+                          <a:ext cx="5732145" cy="382905"/>
+                        </a:xfrm>
+                        <a:prstGeom prst="rect">
+                          <a:avLst/>
+                        </a:prstGeom>
+                        <a:solidFill>
+                          <a:schemeClr val="bg1">
+                            <a:lumMod val="95000"/>
+                          </a:schemeClr>
+                        </a:solidFill>
+                        <a:ln w="9525">
+                          <a:solidFill>
+                            <a:schemeClr val="bg1"/>
+                          </a:solidFill>
+                          <a:miter lim="800000"/>
+                          <a:headEnd/>
+                          <a:tailEnd/>
+                        </a:ln>
+                      </wps:spPr>
+                      <wps:txbx>
+                        <w:txbxContent>
+                          <w:p>
+                            <w:pPr>
+                              <w:rPr>
+                                <w:rFonts w:ascii="Century Gothic" w:hAnsi="Century Gothic"/>
+                              </w:rPr>
+                            </w:pPr>
+                            <w:r>
+                              <w:rPr>
+                                <w:rFonts w:ascii="Century Gothic" w:hAnsi="Century Gothic"/>
+                              </w:rPr>
+                              <w:t xml:space="preserve">Als vierde ging ik aan de slag met </w:t>
+                            </w:r>
+                            <w:proofErr w:type="spellStart"/>
+                            <w:r>
+                              <w:rPr>
+                                <w:rFonts w:ascii="Century Gothic" w:hAnsi="Century Gothic"/>
+                              </w:rPr>
+                              <w:t>Ionic</w:t>
+                            </w:r>
+                            <w:proofErr w:type="spellEnd"/>
+                            <w:r>
+                              <w:rPr>
+                                <w:rFonts w:ascii="Century Gothic" w:hAnsi="Century Gothic"/>
+                              </w:rPr>
+                              <w:t xml:space="preserve">, </w:t>
+                            </w:r>
+                            <w:proofErr w:type="spellStart"/>
+                            <w:r>
+                              <w:rPr>
+                                <w:rFonts w:ascii="Century Gothic" w:hAnsi="Century Gothic"/>
+                              </w:rPr>
+                              <w:t>Ionic</w:t>
+                            </w:r>
+                            <w:proofErr w:type="spellEnd"/>
+                            <w:r>
+                              <w:rPr>
+                                <w:rFonts w:ascii="Century Gothic" w:hAnsi="Century Gothic"/>
+                              </w:rPr>
+                              <w:t xml:space="preserve"> is groter en complexer dan de voorgaande </w:t>
+                            </w:r>
+                            <w:proofErr w:type="spellStart"/>
+                            <w:r>
+                              <w:rPr>
+                                <w:rFonts w:ascii="Century Gothic" w:hAnsi="Century Gothic"/>
+                              </w:rPr>
+                              <w:t>frameworks</w:t>
+                            </w:r>
+                            <w:proofErr w:type="spellEnd"/>
+                            <w:r>
+                              <w:rPr>
+                                <w:rFonts w:ascii="Century Gothic" w:hAnsi="Century Gothic"/>
+                              </w:rPr>
+                              <w:t xml:space="preserve"> en je kan er dus ook meer mee. Met deze insteek besloot ik om </w:t>
+                            </w:r>
+                            <w:r>
+                              <w:rPr>
+                                <w:rFonts w:ascii="Century Gothic" w:hAnsi="Century Gothic"/>
+                              </w:rPr>
+                              <w:t xml:space="preserve">een </w:t>
+                            </w:r>
+                            <w:proofErr w:type="spellStart"/>
+                            <w:r>
+                              <w:rPr>
+                                <w:rFonts w:ascii="Century Gothic" w:hAnsi="Century Gothic"/>
+                              </w:rPr>
+                              <w:t>Ionic</w:t>
+                            </w:r>
+                            <w:proofErr w:type="spellEnd"/>
+                            <w:r>
+                              <w:rPr>
+                                <w:rFonts w:ascii="Century Gothic" w:hAnsi="Century Gothic"/>
+                              </w:rPr>
+                              <w:t xml:space="preserve"> </w:t>
+                            </w:r>
+                            <w:r>
+                              <w:rPr>
+                                <w:rFonts w:ascii="Century Gothic" w:hAnsi="Century Gothic"/>
+                              </w:rPr>
+                              <w:t xml:space="preserve">project te maken die ook werkt met een API, als eerste heb ik er dus één programma gemaakt met de OMDB API en daarna één met mijn eigen API. </w:t>
+                            </w:r>
+                          </w:p>
+                          <w:p>
+                            <w:pPr>
+                              <w:rPr>
+                                <w:rFonts w:ascii="Century Gothic" w:hAnsi="Century Gothic"/>
+                              </w:rPr>
+                            </w:pPr>
+                            <w:r>
+                              <w:rPr>
+                                <w:rFonts w:ascii="Century Gothic" w:hAnsi="Century Gothic"/>
+                              </w:rPr>
+                              <w:t>Na het vergelijken van de twee projecten was het overduidelijk dat ik niet een grote applicatie kon maken met mijn API wat tot de beslissing heeft geleid om mijn eindproject met de OMDB API te doen.</w:t>
+                            </w:r>
+                          </w:p>
+                        </w:txbxContent>
+                      </wps:txbx>
+                      <wps:bodyPr rot="0" vert="horz" wrap="square" lIns="91440" tIns="45720" rIns="91440" bIns="45720" anchor="t" anchorCtr="0">
+                        <a:spAutoFit/>
+                      </wps:bodyPr>
+                    </wps:wsp>
+                  </a:graphicData>
+                </a:graphic>
+              </wp:inline>
+            </w:drawing>
+          </mc:Choice>
+          <mc:Fallback>
+            <w:pict>
+              <v:shape w14:anchorId="5346FF91" id="_x0000_s1032" type="#_x0000_t202" style="width:451.35pt;height:30.15pt;visibility:visible;mso-wrap-style:square;mso-left-percent:-10001;mso-top-percent:-10001;mso-position-horizontal:absolute;mso-position-horizontal-relative:char;mso-position-vertical:absolute;mso-position-vertical-relative:line;mso-left-percent:-10001;mso-top-percent:-10001;v-text-anchor:top" o:gfxdata="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" fillcolor="#f2f2f2 [3052]" strokecolor="white [3212]">
+                <v:textbox style="mso-fit-shape-to-text:t">
+                  <w:txbxContent>
+                    <w:p>
+                      <w:pPr>
+                        <w:rPr>
+                          <w:rFonts w:ascii="Century Gothic" w:hAnsi="Century Gothic"/>
+                        </w:rPr>
+                      </w:pPr>
+                      <w:r>
+                        <w:rPr>
+                          <w:rFonts w:ascii="Century Gothic" w:hAnsi="Century Gothic"/>
+                        </w:rPr>
+                        <w:t xml:space="preserve">Als vierde ging ik aan de slag met </w:t>
+                      </w:r>
+                      <w:proofErr w:type="spellStart"/>
+                      <w:r>
+                        <w:rPr>
+                          <w:rFonts w:ascii="Century Gothic" w:hAnsi="Century Gothic"/>
+                        </w:rPr>
+                        <w:t>Ionic</w:t>
+                      </w:r>
+                      <w:proofErr w:type="spellEnd"/>
+                      <w:r>
+                        <w:rPr>
+                          <w:rFonts w:ascii="Century Gothic" w:hAnsi="Century Gothic"/>
+                        </w:rPr>
+                        <w:t xml:space="preserve">, </w:t>
+                      </w:r>
+                      <w:proofErr w:type="spellStart"/>
+                      <w:r>
+                        <w:rPr>
+                          <w:rFonts w:ascii="Century Gothic" w:hAnsi="Century Gothic"/>
+                        </w:rPr>
+                        <w:t>Ionic</w:t>
+                      </w:r>
+                      <w:proofErr w:type="spellEnd"/>
+                      <w:r>
+                        <w:rPr>
+                          <w:rFonts w:ascii="Century Gothic" w:hAnsi="Century Gothic"/>
+                        </w:rPr>
+                        <w:t xml:space="preserve"> is groter en complexer dan de voorgaande </w:t>
+                      </w:r>
+                      <w:proofErr w:type="spellStart"/>
+                      <w:r>
+                        <w:rPr>
+                          <w:rFonts w:ascii="Century Gothic" w:hAnsi="Century Gothic"/>
+                        </w:rPr>
+                        <w:t>frameworks</w:t>
+                      </w:r>
+                      <w:proofErr w:type="spellEnd"/>
+                      <w:r>
+                        <w:rPr>
+                          <w:rFonts w:ascii="Century Gothic" w:hAnsi="Century Gothic"/>
+                        </w:rPr>
+                        <w:t xml:space="preserve"> en je kan er dus ook meer mee. Met deze insteek besloot ik om </w:t>
+                      </w:r>
+                      <w:r>
+                        <w:rPr>
+                          <w:rFonts w:ascii="Century Gothic" w:hAnsi="Century Gothic"/>
+                        </w:rPr>
+                        <w:t xml:space="preserve">een </w:t>
+                      </w:r>
+                      <w:proofErr w:type="spellStart"/>
+                      <w:r>
+                        <w:rPr>
+                          <w:rFonts w:ascii="Century Gothic" w:hAnsi="Century Gothic"/>
+                        </w:rPr>
+                        <w:t>Ionic</w:t>
+                      </w:r>
+                      <w:proofErr w:type="spellEnd"/>
+                      <w:r>
+                        <w:rPr>
+                          <w:rFonts w:ascii="Century Gothic" w:hAnsi="Century Gothic"/>
+                        </w:rPr>
+                        <w:t xml:space="preserve"> </w:t>
+                      </w:r>
+                      <w:r>
+                        <w:rPr>
+                          <w:rFonts w:ascii="Century Gothic" w:hAnsi="Century Gothic"/>
+                        </w:rPr>
+                        <w:t xml:space="preserve">project te maken die ook werkt met een API, als eerste heb ik er dus één programma gemaakt met de OMDB API en daarna één met mijn eigen API. </w:t>
+                      </w:r>
+                    </w:p>
+                    <w:p>
+                      <w:pPr>
+                        <w:rPr>
+                          <w:rFonts w:ascii="Century Gothic" w:hAnsi="Century Gothic"/>
+                        </w:rPr>
+                      </w:pPr>
+                      <w:r>
+                        <w:rPr>
+                          <w:rFonts w:ascii="Century Gothic" w:hAnsi="Century Gothic"/>
+                        </w:rPr>
+                        <w:t>Na het vergelijken van de twee projecten was het overduidelijk dat ik niet een grote applicatie kon maken met mijn API wat tot de beslissing heeft geleid om mijn eindproject met de OMDB API te doen.</w:t>
+                      </w:r>
+                    </w:p>
+                  </w:txbxContent>
+                </v:textbox>
+                <w10:anchorlock/>
+              </v:shape>
+            </w:pict>
+          </mc:Fallback>
+        </mc:AlternateContent>
+      </w:r>
+      <w:r>
+        <w:br w:type="page"/>
+      </w:r>
+    </w:p>
+    <w:p>
+      <w:pPr>
+        <w:pStyle w:val="Kop1"/>
+      </w:pPr>
+      <w:bookmarkStart w:id="8" w:name="_Toc42767522"/>
+      <w:r>
+        <w:lastRenderedPageBreak/>
+        <w:t>Welke methodieken heb ik g</w:t>
+      </w:r>
+      <w:r>
+        <w:t>eleerd</w:t>
+      </w:r>
+      <w:bookmarkEnd w:id="8"/>
+    </w:p>
+    <w:p/>
+    <w:p>
+      <w:pPr>
+        <w:pStyle w:val="Kop2"/>
+      </w:pPr>
+      <w:bookmarkStart w:id="9" w:name="_Toc42767523"/>
+      <w:r>
+        <w:t>HTML / CSS</w:t>
+      </w:r>
+      <w:bookmarkEnd w:id="9"/>
+    </w:p>
+    <w:p/>
+    <w:p>
+      <w:r>
+        <w:rPr>
+          <w:rFonts w:ascii="Century Gothic" w:hAnsi="Century Gothic"/>
+          <w:b/>
+          <w:noProof/>
+        </w:rPr>
+        <mc:AlternateContent>
+          <mc:Choice Requires="wps">
+            <w:drawing>
+              <wp:inline distT="0" distB="0" distL="0" distR="0" wp14:anchorId="390A85A0" wp14:editId="59E65283">
+                <wp:extent cx="5732145" cy="1788795"/>
+                <wp:effectExtent l="0" t="0" r="20955" b="20955"/>
+                <wp:docPr id="27" name="Tekstvak 27"/>
+                <wp:cNvGraphicFramePr>
+                  <a:graphicFrameLocks xmlns:a="http://schemas.openxmlformats.org/drawingml/2006/main"/>
+                </wp:cNvGraphicFramePr>
+                <a:graphic xmlns:a="http://schemas.openxmlformats.org/drawingml/2006/main">
+                  <a:graphicData uri="http://schemas.microsoft.com/office/word/2010/wordprocessingShape">
+                    <wps:wsp>
+                      <wps:cNvSpPr txBox="1">
+                        <a:spLocks noChangeArrowheads="1"/>
+                      </wps:cNvSpPr>
+                      <wps:spPr bwMode="auto">
+                        <a:xfrm>
+                          <a:off x="0" y="0"/>
+                          <a:ext cx="5732145" cy="1788795"/>
+                        </a:xfrm>
+                        <a:prstGeom prst="rect">
+                          <a:avLst/>
+                        </a:prstGeom>
+                        <a:solidFill>
+                          <a:schemeClr val="bg1">
+                            <a:lumMod val="95000"/>
+                          </a:schemeClr>
+                        </a:solidFill>
+                        <a:ln w="9525">
+                          <a:solidFill>
+                            <a:schemeClr val="bg1"/>
+                          </a:solidFill>
+                          <a:miter lim="800000"/>
+                          <a:headEnd/>
+                          <a:tailEnd/>
+                        </a:ln>
+                      </wps:spPr>
+                      <wps:txbx>
+                        <w:txbxContent>
+                          <w:p>
+                            <w:pPr>
+                              <w:rPr>
+                                <w:rFonts w:ascii="Century Gothic" w:hAnsi="Century Gothic"/>
+                              </w:rPr>
+                            </w:pPr>
+                            <w:r>
+                              <w:rPr>
+                                <w:rFonts w:ascii="Century Gothic" w:hAnsi="Century Gothic"/>
+                              </w:rPr>
+                              <w:t xml:space="preserve">Binnen HTML / CSS heb ik geleerd de methodieken van de verschillende </w:t>
+                            </w:r>
+                            <w:proofErr w:type="spellStart"/>
+                            <w:r>
+                              <w:rPr>
+                                <w:rFonts w:ascii="Century Gothic" w:hAnsi="Century Gothic"/>
+                              </w:rPr>
+                              <w:t>frameworks</w:t>
+                            </w:r>
+                            <w:proofErr w:type="spellEnd"/>
+                            <w:r>
+                              <w:rPr>
+                                <w:rFonts w:ascii="Century Gothic" w:hAnsi="Century Gothic"/>
+                              </w:rPr>
+                              <w:t xml:space="preserve"> te </w:t>
+                            </w:r>
+                            <w:r>
+                              <w:rPr>
+                                <w:rFonts w:ascii="Century Gothic" w:hAnsi="Century Gothic"/>
+                              </w:rPr>
+                              <w:t xml:space="preserve">gebruiken, dus de opbouw van het document loopt en hoe je de klassen van het </w:t>
+                            </w:r>
+                            <w:proofErr w:type="spellStart"/>
+                            <w:r>
+                              <w:rPr>
+                                <w:rFonts w:ascii="Century Gothic" w:hAnsi="Century Gothic"/>
+                              </w:rPr>
+                              <w:t>framework</w:t>
+                            </w:r>
+                            <w:proofErr w:type="spellEnd"/>
+                            <w:r>
+                              <w:rPr>
+                                <w:rFonts w:ascii="Century Gothic" w:hAnsi="Century Gothic"/>
+                              </w:rPr>
+                              <w:t xml:space="preserve"> stapelt om het gewenste resultaat te krijgen. </w:t>
+                            </w:r>
+                          </w:p>
+                        </w:txbxContent>
+                      </wps:txbx>
+                      <wps:bodyPr rot="0" vert="horz" wrap="square" lIns="91440" tIns="45720" rIns="91440" bIns="45720" anchor="t" anchorCtr="0">
+                        <a:spAutoFit/>
+                      </wps:bodyPr>
+                    </wps:wsp>
+                  </a:graphicData>
+                </a:graphic>
+              </wp:inline>
+            </w:drawing>
+          </mc:Choice>
+          <mc:Fallback>
+            <w:pict>
+              <v:shape w14:anchorId="390A85A0" id="Tekstvak 27" o:spid="_x0000_s1033" type="#_x0000_t202" style="width:451.35pt;height:140.85pt;visibility:visible;mso-wrap-style:square;mso-left-percent:-10001;mso-top-percent:-10001;mso-position-horizontal:absolute;mso-position-horizontal-relative:char;mso-position-vertical:absolute;mso-position-vertical-relative:line;mso-left-percent:-10001;mso-top-percent:-10001;v-text-anchor:top" o:gfxdata="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" fillcolor="#f2f2f2 [3052]" strokecolor="white [3212]">
+                <v:textbox style="mso-fit-shape-to-text:t">
+                  <w:txbxContent>
+                    <w:p>
+                      <w:pPr>
+                        <w:rPr>
+                          <w:rFonts w:ascii="Century Gothic" w:hAnsi="Century Gothic"/>
+                        </w:rPr>
+                      </w:pPr>
+                      <w:r>
+                        <w:rPr>
+                          <w:rFonts w:ascii="Century Gothic" w:hAnsi="Century Gothic"/>
+                        </w:rPr>
+                        <w:t xml:space="preserve">Binnen HTML / CSS heb ik geleerd de methodieken van de verschillende </w:t>
+                      </w:r>
+                      <w:proofErr w:type="spellStart"/>
+                      <w:r>
+                        <w:rPr>
+                          <w:rFonts w:ascii="Century Gothic" w:hAnsi="Century Gothic"/>
+                        </w:rPr>
+                        <w:t>frameworks</w:t>
+                      </w:r>
+                      <w:proofErr w:type="spellEnd"/>
+                      <w:r>
+                        <w:rPr>
+                          <w:rFonts w:ascii="Century Gothic" w:hAnsi="Century Gothic"/>
+                        </w:rPr>
+                        <w:t xml:space="preserve"> te </w:t>
+                      </w:r>
+                      <w:r>
+                        <w:rPr>
+                          <w:rFonts w:ascii="Century Gothic" w:hAnsi="Century Gothic"/>
+                        </w:rPr>
+                        <w:t xml:space="preserve">gebruiken, dus de opbouw van het document loopt en hoe je de klassen van het </w:t>
+                      </w:r>
+                      <w:proofErr w:type="spellStart"/>
+                      <w:r>
+                        <w:rPr>
+                          <w:rFonts w:ascii="Century Gothic" w:hAnsi="Century Gothic"/>
+                        </w:rPr>
+                        <w:t>framework</w:t>
+                      </w:r>
+                      <w:proofErr w:type="spellEnd"/>
+                      <w:r>
+                        <w:rPr>
+                          <w:rFonts w:ascii="Century Gothic" w:hAnsi="Century Gothic"/>
+                        </w:rPr>
+                        <w:t xml:space="preserve"> stapelt om het gewenste resultaat te krijgen. </w:t>
+                      </w:r>
+                    </w:p>
+                  </w:txbxContent>
+                </v:textbox>
+                <w10:anchorlock/>
+              </v:shape>
+            </w:pict>
+          </mc:Fallback>
+        </mc:AlternateContent>
+      </w:r>
+    </w:p>
+    <w:p/>
+    <w:p>
+      <w:pPr>
+        <w:pStyle w:val="Kop2"/>
+      </w:pPr>
+      <w:bookmarkStart w:id="10" w:name="_Toc42767524"/>
+      <w:r>
+        <w:t>Javascript</w:t>
+      </w:r>
+      <w:bookmarkEnd w:id="10"/>
+    </w:p>
+    <w:p>
+      <w:r>
+        <w:rPr>
+          <w:rFonts w:ascii="Century Gothic" w:hAnsi="Century Gothic"/>
+          <w:b/>
+          <w:noProof/>
+        </w:rPr>
+        <mc:AlternateContent>
+          <mc:Choice Requires="wps">
+            <w:drawing>
+              <wp:inline distT="0" distB="0" distL="0" distR="0" wp14:anchorId="1D1FA59F" wp14:editId="53E9ABB1">
+                <wp:extent cx="5732145" cy="382905"/>
+                <wp:effectExtent l="0" t="0" r="20955" b="17145"/>
+                <wp:docPr id="8" name="Tekstvak 8"/>
+                <wp:cNvGraphicFramePr>
+                  <a:graphicFrameLocks xmlns:a="http://schemas.openxmlformats.org/drawingml/2006/main"/>
+                </wp:cNvGraphicFramePr>
+                <a:graphic xmlns:a="http://schemas.openxmlformats.org/drawingml/2006/main">
+                  <a:graphicData uri="http://schemas.microsoft.com/office/word/2010/wordprocessingShape">
+                    <wps:wsp>
+                      <wps:cNvSpPr txBox="1">
+                        <a:spLocks noChangeArrowheads="1"/>
+                      </wps:cNvSpPr>
+                      <wps:spPr bwMode="auto">
+                        <a:xfrm>
+                          <a:off x="0" y="0"/>
+                          <a:ext cx="5732145" cy="382905"/>
+                        </a:xfrm>
+                        <a:prstGeom prst="rect">
+                          <a:avLst/>
+                        </a:prstGeom>
+                        <a:solidFill>
+                          <a:schemeClr val="bg1">
+                            <a:lumMod val="95000"/>
+                          </a:schemeClr>
+                        </a:solidFill>
+                        <a:ln w="9525">
+                          <a:solidFill>
+                            <a:schemeClr val="bg1"/>
+                          </a:solidFill>
+                          <a:miter lim="800000"/>
+                          <a:headEnd/>
+                          <a:tailEnd/>
+                        </a:ln>
+                      </wps:spPr>
+                      <wps:txbx>
+                        <w:txbxContent>
+                          <w:p>
+                            <w:pPr>
+                              <w:rPr>
+                                <w:rFonts w:ascii="Century Gothic" w:hAnsi="Century Gothic"/>
+                              </w:rPr>
+                            </w:pPr>
+                            <w:r>
+                              <w:rPr>
+                                <w:rFonts w:ascii="Century Gothic" w:hAnsi="Century Gothic"/>
+                              </w:rPr>
+                              <w:t xml:space="preserve">Front-end heeft mij geforceerd om javascript te gaan gebruiken, zelf had ik weinig ervaring en kennis hiervan. Eén van de grootste dingen die ik heb geleerd is </w:t>
+                            </w:r>
+                            <w:proofErr w:type="spellStart"/>
+                            <w:r>
+                              <w:rPr>
+                                <w:rFonts w:ascii="Century Gothic" w:hAnsi="Century Gothic"/>
+                              </w:rPr>
+                              <w:t>Fetch</w:t>
+                            </w:r>
+                            <w:proofErr w:type="spellEnd"/>
+                            <w:r>
+                              <w:rPr>
+                                <w:rFonts w:ascii="Century Gothic" w:hAnsi="Century Gothic"/>
+                              </w:rPr>
+                              <w:t xml:space="preserve">, </w:t>
+                            </w:r>
+                            <w:proofErr w:type="spellStart"/>
+                            <w:r>
+                              <w:rPr>
+                                <w:rFonts w:ascii="Century Gothic" w:hAnsi="Century Gothic"/>
+                              </w:rPr>
+                              <w:t>Fetch</w:t>
+                            </w:r>
+                            <w:proofErr w:type="spellEnd"/>
+                            <w:r>
+                              <w:rPr>
+                                <w:rFonts w:ascii="Century Gothic" w:hAnsi="Century Gothic"/>
+                              </w:rPr>
+                              <w:t xml:space="preserve"> is een manier van het manipuleren van </w:t>
+                            </w:r>
+                            <w:proofErr w:type="spellStart"/>
+                            <w:r>
+                              <w:rPr>
+                                <w:rFonts w:ascii="Century Gothic" w:hAnsi="Century Gothic"/>
+                              </w:rPr>
+                              <w:t>requests</w:t>
+                            </w:r>
+                            <w:proofErr w:type="spellEnd"/>
+                            <w:r>
+                              <w:rPr>
+                                <w:rFonts w:ascii="Century Gothic" w:hAnsi="Century Gothic"/>
+                              </w:rPr>
+                              <w:t>.</w:t>
+                            </w:r>
+                            <w:r>
+                              <w:rPr>
+                                <w:rFonts w:ascii="Century Gothic" w:hAnsi="Century Gothic"/>
+                              </w:rPr>
+                              <w:t xml:space="preserve"> Ik kwam achter </w:t>
+                            </w:r>
+                            <w:proofErr w:type="spellStart"/>
+                            <w:r>
+                              <w:rPr>
+                                <w:rFonts w:ascii="Century Gothic" w:hAnsi="Century Gothic"/>
+                              </w:rPr>
+                              <w:t>Fetch</w:t>
+                            </w:r>
+                            <w:proofErr w:type="spellEnd"/>
+                            <w:r>
+                              <w:rPr>
+                                <w:rFonts w:ascii="Century Gothic" w:hAnsi="Century Gothic"/>
+                              </w:rPr>
+                              <w:t xml:space="preserve"> omdat ik een manier zocht om </w:t>
+                            </w:r>
+                            <w:proofErr w:type="spellStart"/>
+                            <w:r>
+                              <w:rPr>
+                                <w:rFonts w:ascii="Century Gothic" w:hAnsi="Century Gothic"/>
+                              </w:rPr>
+                              <w:t>requests</w:t>
+                            </w:r>
+                            <w:proofErr w:type="spellEnd"/>
+                            <w:r>
+                              <w:rPr>
+                                <w:rFonts w:ascii="Century Gothic" w:hAnsi="Century Gothic"/>
+                              </w:rPr>
+                              <w:t xml:space="preserve"> te sturen en op te vangen van de API.</w:t>
+                            </w:r>
+                          </w:p>
+                          <w:p>
+                            <w:pPr>
+                              <w:rPr>
+                                <w:rFonts w:ascii="Century Gothic" w:hAnsi="Century Gothic"/>
+                              </w:rPr>
+                            </w:pPr>
+                            <w:r>
+                              <w:rPr>
+                                <w:rFonts w:ascii="Century Gothic" w:hAnsi="Century Gothic"/>
+                              </w:rPr>
+                              <w:t xml:space="preserve">Iets anders is het gebruik maken van DOM elementen zoals hoe je bijvoorbeeld door data heen kan mappen en </w:t>
+                            </w:r>
+                            <w:r>
+                              <w:rPr>
+                                <w:rFonts w:ascii="Century Gothic" w:hAnsi="Century Gothic"/>
+                              </w:rPr>
+                              <w:t xml:space="preserve">de data ervan aan een </w:t>
+                            </w:r>
+                            <w:r>
+                              <w:rPr>
+                                <w:rFonts w:ascii="Century Gothic" w:hAnsi="Century Gothic"/>
+                              </w:rPr>
+                              <w:t xml:space="preserve">DOM </w:t>
+                            </w:r>
+                            <w:r>
+                              <w:rPr>
+                                <w:rFonts w:ascii="Century Gothic" w:hAnsi="Century Gothic"/>
+                              </w:rPr>
+                              <w:t>element kan meegeven</w:t>
+                            </w:r>
+                            <w:r>
+                              <w:rPr>
+                                <w:rFonts w:ascii="Century Gothic" w:hAnsi="Century Gothic"/>
+                              </w:rPr>
+                              <w:t>.</w:t>
+                            </w:r>
+                          </w:p>
+                          <w:p>
+                            <w:pPr>
+                              <w:rPr>
+                                <w:rFonts w:ascii="Century Gothic" w:hAnsi="Century Gothic"/>
+                              </w:rPr>
+                            </w:pPr>
+                            <w:r>
+                              <w:rPr>
+                                <w:rFonts w:ascii="Century Gothic" w:hAnsi="Century Gothic"/>
+                              </w:rPr>
+                              <w:t xml:space="preserve">Het andere is de </w:t>
+                            </w:r>
+                            <w:proofErr w:type="spellStart"/>
+                            <w:r>
+                              <w:rPr>
+                                <w:rFonts w:ascii="Century Gothic" w:hAnsi="Century Gothic"/>
+                              </w:rPr>
+                              <w:t>Sessi</w:t>
+                            </w:r>
+                            <w:r>
+                              <w:rPr>
+                                <w:rFonts w:ascii="Century Gothic" w:hAnsi="Century Gothic"/>
+                              </w:rPr>
+                              <w:t>on</w:t>
+                            </w:r>
+                            <w:r>
+                              <w:rPr>
+                                <w:rFonts w:ascii="Century Gothic" w:hAnsi="Century Gothic"/>
+                              </w:rPr>
+                              <w:t>storage</w:t>
+                            </w:r>
+                            <w:proofErr w:type="spellEnd"/>
+                            <w:r>
+                              <w:rPr>
+                                <w:rFonts w:ascii="Century Gothic" w:hAnsi="Century Gothic"/>
+                              </w:rPr>
+                              <w:t xml:space="preserve">  </w:t>
+                            </w:r>
+                            <w:r>
+                              <w:rPr>
+                                <w:rFonts w:ascii="Century Gothic" w:hAnsi="Century Gothic"/>
+                              </w:rPr>
+                              <w:t xml:space="preserve">gebruiken, dit was simpeler dan gedacht en kan je makkelijk controleren, </w:t>
+                            </w:r>
+                            <w:proofErr w:type="spellStart"/>
+                            <w:r>
+                              <w:rPr>
+                                <w:rFonts w:ascii="Century Gothic" w:hAnsi="Century Gothic"/>
+                              </w:rPr>
+                              <w:t>Sessi</w:t>
+                            </w:r>
+                            <w:r>
+                              <w:rPr>
+                                <w:rFonts w:ascii="Century Gothic" w:hAnsi="Century Gothic"/>
+                              </w:rPr>
+                              <w:t>on</w:t>
+                            </w:r>
+                            <w:r>
+                              <w:rPr>
+                                <w:rFonts w:ascii="Century Gothic" w:hAnsi="Century Gothic"/>
+                              </w:rPr>
+                              <w:t>storage</w:t>
+                            </w:r>
+                            <w:proofErr w:type="spellEnd"/>
+                            <w:r>
+                              <w:rPr>
+                                <w:rFonts w:ascii="Century Gothic" w:hAnsi="Century Gothic"/>
+                              </w:rPr>
+                              <w:t xml:space="preserve"> wordt gebruikt om gegevens tijdelijk op te slaan.</w:t>
+                            </w:r>
+                          </w:p>
+                        </w:txbxContent>
+                      </wps:txbx>
+                      <wps:bodyPr rot="0" vert="horz" wrap="square" lIns="91440" tIns="45720" rIns="91440" bIns="45720" anchor="t" anchorCtr="0">
+                        <a:spAutoFit/>
+                      </wps:bodyPr>
+                    </wps:wsp>
+                  </a:graphicData>
+                </a:graphic>
+              </wp:inline>
+            </w:drawing>
+          </mc:Choice>
+          <mc:Fallback>
+            <w:pict>
+              <v:shape w14:anchorId="1D1FA59F" id="_x0000_s1034" type="#_x0000_t202" style="width:451.35pt;height:30.15pt;visibility:visible;mso-wrap-style:square;mso-left-percent:-10001;mso-top-percent:-10001;mso-position-horizontal:absolute;mso-position-horizontal-relative:char;mso-position-vertical:absolute;mso-position-vertical-relative:line;mso-left-percent:-10001;mso-top-percent:-10001;v-text-anchor:top" o:gfxdata="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" fillcolor="#f2f2f2 [3052]" strokecolor="white [3212]">
+                <v:textbox style="mso-fit-shape-to-text:t">
+                  <w:txbxContent>
+                    <w:p>
+                      <w:pPr>
+                        <w:rPr>
+                          <w:rFonts w:ascii="Century Gothic" w:hAnsi="Century Gothic"/>
+                        </w:rPr>
+                      </w:pPr>
+                      <w:r>
+                        <w:rPr>
+                          <w:rFonts w:ascii="Century Gothic" w:hAnsi="Century Gothic"/>
+                        </w:rPr>
+                        <w:t xml:space="preserve">Front-end heeft mij geforceerd om javascript te gaan gebruiken, zelf had ik weinig ervaring en kennis hiervan. Eén van de grootste dingen die ik heb geleerd is </w:t>
+                      </w:r>
+                      <w:proofErr w:type="spellStart"/>
+                      <w:r>
+                        <w:rPr>
+                          <w:rFonts w:ascii="Century Gothic" w:hAnsi="Century Gothic"/>
+                        </w:rPr>
+                        <w:t>Fetch</w:t>
+                      </w:r>
+                      <w:proofErr w:type="spellEnd"/>
+                      <w:r>
+                        <w:rPr>
+                          <w:rFonts w:ascii="Century Gothic" w:hAnsi="Century Gothic"/>
+                        </w:rPr>
+                        <w:t xml:space="preserve">, </w:t>
+                      </w:r>
+                      <w:proofErr w:type="spellStart"/>
+                      <w:r>
+                        <w:rPr>
+                          <w:rFonts w:ascii="Century Gothic" w:hAnsi="Century Gothic"/>
+                        </w:rPr>
+                        <w:t>Fetch</w:t>
+                      </w:r>
+                      <w:proofErr w:type="spellEnd"/>
+                      <w:r>
+                        <w:rPr>
+                          <w:rFonts w:ascii="Century Gothic" w:hAnsi="Century Gothic"/>
+                        </w:rPr>
+                        <w:t xml:space="preserve"> is een manier van het manipuleren van </w:t>
+                      </w:r>
+                      <w:proofErr w:type="spellStart"/>
+                      <w:r>
+                        <w:rPr>
+                          <w:rFonts w:ascii="Century Gothic" w:hAnsi="Century Gothic"/>
+                        </w:rPr>
+                        <w:t>requests</w:t>
+                      </w:r>
+                      <w:proofErr w:type="spellEnd"/>
+                      <w:r>
+                        <w:rPr>
+                          <w:rFonts w:ascii="Century Gothic" w:hAnsi="Century Gothic"/>
+                        </w:rPr>
+                        <w:t>.</w:t>
+                      </w:r>
+                      <w:r>
+                        <w:rPr>
+                          <w:rFonts w:ascii="Century Gothic" w:hAnsi="Century Gothic"/>
+                        </w:rPr>
+                        <w:t xml:space="preserve"> Ik kwam achter </w:t>
+                      </w:r>
+                      <w:proofErr w:type="spellStart"/>
+                      <w:r>
+                        <w:rPr>
+                          <w:rFonts w:ascii="Century Gothic" w:hAnsi="Century Gothic"/>
+                        </w:rPr>
+                        <w:t>Fetch</w:t>
+                      </w:r>
+                      <w:proofErr w:type="spellEnd"/>
+                      <w:r>
+                        <w:rPr>
+                          <w:rFonts w:ascii="Century Gothic" w:hAnsi="Century Gothic"/>
+                        </w:rPr>
+                        <w:t xml:space="preserve"> omdat ik een manier zocht om </w:t>
+                      </w:r>
+                      <w:proofErr w:type="spellStart"/>
+                      <w:r>
+                        <w:rPr>
+                          <w:rFonts w:ascii="Century Gothic" w:hAnsi="Century Gothic"/>
+                        </w:rPr>
+                        <w:t>requests</w:t>
+                      </w:r>
+                      <w:proofErr w:type="spellEnd"/>
+                      <w:r>
+                        <w:rPr>
+                          <w:rFonts w:ascii="Century Gothic" w:hAnsi="Century Gothic"/>
+                        </w:rPr>
+                        <w:t xml:space="preserve"> te sturen en op te vangen van de API.</w:t>
+                      </w:r>
+                    </w:p>
+                    <w:p>
+                      <w:pPr>
+                        <w:rPr>
+                          <w:rFonts w:ascii="Century Gothic" w:hAnsi="Century Gothic"/>
+                        </w:rPr>
+                      </w:pPr>
+                      <w:r>
+                        <w:rPr>
+                          <w:rFonts w:ascii="Century Gothic" w:hAnsi="Century Gothic"/>
+                        </w:rPr>
+                        <w:t xml:space="preserve">Iets anders is het gebruik maken van DOM elementen zoals hoe je bijvoorbeeld door data heen kan mappen en </w:t>
+                      </w:r>
+                      <w:r>
+                        <w:rPr>
+                          <w:rFonts w:ascii="Century Gothic" w:hAnsi="Century Gothic"/>
+                        </w:rPr>
+                        <w:t xml:space="preserve">de data ervan aan een </w:t>
+                      </w:r>
+                      <w:r>
+                        <w:rPr>
+                          <w:rFonts w:ascii="Century Gothic" w:hAnsi="Century Gothic"/>
+                        </w:rPr>
+                        <w:t xml:space="preserve">DOM </w:t>
+                      </w:r>
+                      <w:r>
+                        <w:rPr>
+                          <w:rFonts w:ascii="Century Gothic" w:hAnsi="Century Gothic"/>
+                        </w:rPr>
+                        <w:t>element kan meegeven</w:t>
+                      </w:r>
+                      <w:r>
+                        <w:rPr>
+                          <w:rFonts w:ascii="Century Gothic" w:hAnsi="Century Gothic"/>
+                        </w:rPr>
+                        <w:t>.</w:t>
+                      </w:r>
+                    </w:p>
+                    <w:p>
+                      <w:pPr>
+                        <w:rPr>
+                          <w:rFonts w:ascii="Century Gothic" w:hAnsi="Century Gothic"/>
+                        </w:rPr>
+                      </w:pPr>
+                      <w:r>
+                        <w:rPr>
+                          <w:rFonts w:ascii="Century Gothic" w:hAnsi="Century Gothic"/>
+                        </w:rPr>
+                        <w:t xml:space="preserve">Het andere is de </w:t>
+                      </w:r>
+                      <w:proofErr w:type="spellStart"/>
+                      <w:r>
+                        <w:rPr>
+                          <w:rFonts w:ascii="Century Gothic" w:hAnsi="Century Gothic"/>
+                        </w:rPr>
+                        <w:t>Sessi</w:t>
+                      </w:r>
+                      <w:r>
+                        <w:rPr>
+                          <w:rFonts w:ascii="Century Gothic" w:hAnsi="Century Gothic"/>
+                        </w:rPr>
+                        <w:t>on</w:t>
+                      </w:r>
+                      <w:r>
+                        <w:rPr>
+                          <w:rFonts w:ascii="Century Gothic" w:hAnsi="Century Gothic"/>
+                        </w:rPr>
+                        <w:t>storage</w:t>
+                      </w:r>
+                      <w:proofErr w:type="spellEnd"/>
+                      <w:r>
+                        <w:rPr>
+                          <w:rFonts w:ascii="Century Gothic" w:hAnsi="Century Gothic"/>
+                        </w:rPr>
+                        <w:t xml:space="preserve">  </w:t>
+                      </w:r>
+                      <w:r>
+                        <w:rPr>
+                          <w:rFonts w:ascii="Century Gothic" w:hAnsi="Century Gothic"/>
+                        </w:rPr>
+                        <w:t xml:space="preserve">gebruiken, dit was simpeler dan gedacht en kan je makkelijk controleren, </w:t>
+                      </w:r>
+                      <w:proofErr w:type="spellStart"/>
+                      <w:r>
+                        <w:rPr>
+                          <w:rFonts w:ascii="Century Gothic" w:hAnsi="Century Gothic"/>
+                        </w:rPr>
+                        <w:t>Sessi</w:t>
+                      </w:r>
+                      <w:r>
+                        <w:rPr>
+                          <w:rFonts w:ascii="Century Gothic" w:hAnsi="Century Gothic"/>
+                        </w:rPr>
+                        <w:t>on</w:t>
+                      </w:r>
+                      <w:r>
+                        <w:rPr>
+                          <w:rFonts w:ascii="Century Gothic" w:hAnsi="Century Gothic"/>
+                        </w:rPr>
+                        <w:t>storage</w:t>
+                      </w:r>
+                      <w:proofErr w:type="spellEnd"/>
+                      <w:r>
+                        <w:rPr>
+                          <w:rFonts w:ascii="Century Gothic" w:hAnsi="Century Gothic"/>
+                        </w:rPr>
+                        <w:t xml:space="preserve"> wordt gebruikt om gegevens tijdelijk op te slaan.</w:t>
+                      </w:r>
+                    </w:p>
+                  </w:txbxContent>
+                </v:textbox>
+                <w10:anchorlock/>
+              </v:shape>
+            </w:pict>
+          </mc:Fallback>
+        </mc:AlternateContent>
+      </w:r>
+    </w:p>
+    <w:p/>
+    <w:p>
+      <w:pPr>
+        <w:spacing w:after="160" w:line="259" w:lineRule="auto"/>
+      </w:pPr>
+      <w:r>
+        <w:br w:type="page"/>
+      </w:r>
+    </w:p>
+    <w:p>
+      <w:pPr>
+        <w:pStyle w:val="Kop1"/>
+        <w:numPr>
+          <w:ilvl w:val="0"/>
+          <w:numId w:val="4"/>
+        </w:numPr>
+      </w:pPr>
+      <w:bookmarkStart w:id="11" w:name="_Toc42767526"/>
       <w:r>
         <w:lastRenderedPageBreak/>
         <w:t>Project specificaties</w:t>
       </w:r>
+      <w:bookmarkEnd w:id="11"/>
     </w:p>
     <w:p>
       <w:pPr>
@@ -1483,9 +5209,11 @@
           <w:numId w:val="3"/>
         </w:numPr>
       </w:pPr>
+      <w:bookmarkStart w:id="12" w:name="_Toc42767527"/>
       <w:r>
         <w:t>Inleiding</w:t>
       </w:r>
+      <w:bookmarkEnd w:id="12"/>
     </w:p>
     <w:p>
       <w:r>
@@ -1547,21 +5275,7 @@
                               <w:rPr>
                                 <w:rFonts w:ascii="Century Gothic" w:hAnsi="Century Gothic"/>
                               </w:rPr>
-                              <w:t xml:space="preserve">Dit project is mijn Eindproject voor het keuzedeel </w:t>
-                            </w:r>
-                            <w:proofErr w:type="spellStart"/>
-                            <w:r>
-                              <w:rPr>
-                                <w:rFonts w:ascii="Century Gothic" w:hAnsi="Century Gothic"/>
-                              </w:rPr>
-                              <w:t>Frontend</w:t>
-                            </w:r>
-                            <w:proofErr w:type="spellEnd"/>
-                            <w:r>
-                              <w:rPr>
-                                <w:rFonts w:ascii="Century Gothic" w:hAnsi="Century Gothic"/>
-                              </w:rPr>
-                              <w:t xml:space="preserve"> development.</w:t>
+                              <w:t>Dit project is mijn Eindproject voor het keuzedeel Front-end development.</w:t>
                             </w:r>
                           </w:p>
                           <w:p>
@@ -1590,11 +5304,7 @@
           </mc:Choice>
           <mc:Fallback>
             <w:pict>
-              <v:shapetype w14:anchorId="45FAE2F1" id="_x0000_t202" coordsize="21600,21600" o:spt="202" path="m,l,21600r21600,l21600,xe">
-                <v:stroke joinstyle="miter"/>
-                <v:path gradientshapeok="t" o:connecttype="rect"/>
-              </v:shapetype>
-              <v:shape id="Tekstvak 8" o:spid="_x0000_s1026" type="#_x0000_t202" style="width:462.95pt;height:110.6pt;visibility:visible;mso-wrap-style:square;mso-left-percent:-10001;mso-top-percent:-10001;mso-position-horizontal:absolute;mso-position-horizontal-relative:char;mso-position-vertical:absolute;mso-position-vertical-relative:line;mso-left-percent:-10001;mso-top-percent:-10001;v-text-anchor:top" o:gfxdata="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" fillcolor="#f2f2f2 [3052]" strokecolor="white [3212]">
+              <v:shape w14:anchorId="45FAE2F1" id="_x0000_s1035" type="#_x0000_t202" style="width:462.95pt;height:110.6pt;visibility:visible;mso-wrap-style:square;mso-left-percent:-10001;mso-top-percent:-10001;mso-position-horizontal:absolute;mso-position-horizontal-relative:char;mso-position-vertical:absolute;mso-position-vertical-relative:line;mso-left-percent:-10001;mso-top-percent:-10001;v-text-anchor:top" o:gfxdata="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" fillcolor="#f2f2f2 [3052]" strokecolor="white [3212]">
                 <v:textbox style="mso-fit-shape-to-text:t">
                   <w:txbxContent>
                     <w:p>
@@ -1607,21 +5317,7 @@
                         <w:rPr>
                           <w:rFonts w:ascii="Century Gothic" w:hAnsi="Century Gothic"/>
                         </w:rPr>
-                        <w:t xml:space="preserve">Dit project is mijn Eindproject voor het keuzedeel </w:t>
-                      </w:r>
-                      <w:proofErr w:type="spellStart"/>
-                      <w:r>
-                        <w:rPr>
-                          <w:rFonts w:ascii="Century Gothic" w:hAnsi="Century Gothic"/>
-                        </w:rPr>
-                        <w:t>Frontend</w:t>
-                      </w:r>
-                      <w:proofErr w:type="spellEnd"/>
-                      <w:r>
-                        <w:rPr>
-                          <w:rFonts w:ascii="Century Gothic" w:hAnsi="Century Gothic"/>
-                        </w:rPr>
-                        <w:t xml:space="preserve"> development.</w:t>
+                        <w:t>Dit project is mijn Eindproject voor het keuzedeel Front-end development.</w:t>
                       </w:r>
                     </w:p>
                     <w:p>
@@ -1655,9 +5351,11 @@
           <w:numId w:val="4"/>
         </w:numPr>
       </w:pPr>
+      <w:bookmarkStart w:id="13" w:name="_Toc42767528"/>
       <w:r>
         <w:t>Samenvatting</w:t>
       </w:r>
+      <w:bookmarkEnd w:id="13"/>
     </w:p>
     <w:p>
       <w:pPr>
@@ -1741,13 +5439,7 @@
                               <w:rPr>
                                 <w:rFonts w:ascii="Century Gothic" w:hAnsi="Century Gothic"/>
                               </w:rPr>
-                              <w:t xml:space="preserve">Op deze manier kan iedereen die op de site komt </w:t>
-                            </w:r>
-                            <w:r>
-                              <w:rPr>
-                                <w:rFonts w:ascii="Century Gothic" w:hAnsi="Century Gothic"/>
-                              </w:rPr>
-                              <w:t>films browsen en informatie opdoen voor als ze de film willen kijken of niet.</w:t>
+                              <w:t>Op deze manier kan iedereen die op de site komt films browsen en informatie opdoen voor als ze de film willen kijken of niet.</w:t>
                             </w:r>
                           </w:p>
                         </w:txbxContent>
@@ -1763,7 +5455,7 @@
           </mc:Choice>
           <mc:Fallback>
             <w:pict>
-              <v:shape w14:anchorId="340616BB" id="_x0000_s1027" type="#_x0000_t202" style="width:451.35pt;height:51.1pt;visibility:visible;mso-wrap-style:square;mso-left-percent:-10001;mso-top-percent:-10001;mso-position-horizontal:absolute;mso-position-horizontal-relative:char;mso-position-vertical:absolute;mso-position-vertical-relative:line;mso-left-percent:-10001;mso-top-percent:-10001;v-text-anchor:top" o:gfxdata="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" fillcolor="#f2f2f2 [3052]" strokecolor="white [3212]">
+              <v:shape w14:anchorId="340616BB" id="_x0000_s1036" type="#_x0000_t202" style="width:451.35pt;height:51.1pt;visibility:visible;mso-wrap-style:square;mso-left-percent:-10001;mso-top-percent:-10001;mso-position-horizontal:absolute;mso-position-horizontal-relative:char;mso-position-vertical:absolute;mso-position-vertical-relative:line;mso-left-percent:-10001;mso-top-percent:-10001;v-text-anchor:top" o:gfxdata="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" fillcolor="#f2f2f2 [3052]" strokecolor="white [3212]">
                 <v:textbox style="mso-fit-shape-to-text:t">
                   <w:txbxContent>
                     <w:p>
@@ -1789,13 +5481,7 @@
                         <w:rPr>
                           <w:rFonts w:ascii="Century Gothic" w:hAnsi="Century Gothic"/>
                         </w:rPr>
-                        <w:t xml:space="preserve">Op deze manier kan iedereen die op de site komt </w:t>
-                      </w:r>
-                      <w:r>
-                        <w:rPr>
-                          <w:rFonts w:ascii="Century Gothic" w:hAnsi="Century Gothic"/>
-                        </w:rPr>
-                        <w:t>films browsen en informatie opdoen voor als ze de film willen kijken of niet.</w:t>
+                        <w:t>Op deze manier kan iedereen die op de site komt films browsen en informatie opdoen voor als ze de film willen kijken of niet.</w:t>
                       </w:r>
                     </w:p>
                   </w:txbxContent>
@@ -1818,9 +5504,11 @@
       <w:pPr>
         <w:pStyle w:val="Kop2"/>
       </w:pPr>
+      <w:bookmarkStart w:id="14" w:name="_Toc42767529"/>
       <w:r>
         <w:t>Link</w:t>
       </w:r>
+      <w:bookmarkEnd w:id="14"/>
     </w:p>
     <w:p/>
     <w:tbl>
@@ -1882,7 +5570,7 @@
                 <w:bCs/>
               </w:rPr>
             </w:pPr>
-            <w:hyperlink r:id="rId6" w:history="1">
+            <w:hyperlink r:id="rId16" w:history="1">
               <w:r>
                 <w:rPr>
                   <w:rStyle w:val="Hyperlink"/>
@@ -1935,7 +5623,7 @@
                 <w:b/>
               </w:rPr>
             </w:pPr>
-            <w:hyperlink r:id="rId7" w:history="1">
+            <w:hyperlink r:id="rId17" w:history="1">
               <w:r>
                 <w:rPr>
                   <w:rStyle w:val="Hyperlink"/>
@@ -1969,10 +5657,12 @@
       <w:pPr>
         <w:pStyle w:val="Kop2"/>
       </w:pPr>
+      <w:bookmarkStart w:id="15" w:name="_Toc42767530"/>
       <w:r>
         <w:lastRenderedPageBreak/>
         <w:t>Software</w:t>
       </w:r>
+      <w:bookmarkEnd w:id="15"/>
     </w:p>
     <w:p/>
     <w:tbl>
@@ -2234,21 +5924,26 @@
                 <w:b/>
               </w:rPr>
             </w:pPr>
-            <w:proofErr w:type="spellStart"/>
             <w:r>
               <w:rPr>
                 <w:rFonts w:ascii="Century Gothic" w:hAnsi="Century Gothic"/>
                 <w:b/>
               </w:rPr>
-              <w:t>Frontend</w:t>
-            </w:r>
-            <w:proofErr w:type="spellEnd"/>
+              <w:t>Front</w:t>
+            </w:r>
             <w:r>
               <w:rPr>
                 <w:rFonts w:ascii="Century Gothic" w:hAnsi="Century Gothic"/>
                 <w:b/>
               </w:rPr>
-              <w:t xml:space="preserve"> Framework die ik ga</w:t>
+              <w:t>-</w:t>
+            </w:r>
+            <w:r>
+              <w:rPr>
+                <w:rFonts w:ascii="Century Gothic" w:hAnsi="Century Gothic"/>
+                <w:b/>
+              </w:rPr>
+              <w:t>end Framework die ik ga</w:t>
             </w:r>
             <w:r>
               <w:rPr>
@@ -2308,9 +6003,11 @@
       <w:pPr>
         <w:pStyle w:val="Kop2"/>
       </w:pPr>
+      <w:bookmarkStart w:id="16" w:name="_Toc42767531"/>
       <w:r>
         <w:t>Eisen</w:t>
       </w:r>
+      <w:bookmarkEnd w:id="16"/>
     </w:p>
     <w:p/>
     <w:p>
@@ -2375,21 +6072,7 @@
                               <w:rPr>
                                 <w:rFonts w:ascii="Century Gothic" w:hAnsi="Century Gothic"/>
                               </w:rPr>
-                              <w:t xml:space="preserve">Een </w:t>
-                            </w:r>
-                            <w:proofErr w:type="spellStart"/>
-                            <w:r>
-                              <w:rPr>
-                                <w:rFonts w:ascii="Century Gothic" w:hAnsi="Century Gothic"/>
-                              </w:rPr>
-                              <w:t>Frontend</w:t>
-                            </w:r>
-                            <w:proofErr w:type="spellEnd"/>
-                            <w:r>
-                              <w:rPr>
-                                <w:rFonts w:ascii="Century Gothic" w:hAnsi="Century Gothic"/>
-                              </w:rPr>
-                              <w:t xml:space="preserve"> Framework</w:t>
+                              <w:t>Een Front-end Framework</w:t>
                             </w:r>
                           </w:p>
                           <w:p>
@@ -2493,13 +6176,7 @@
                               <w:rPr>
                                 <w:rFonts w:ascii="Century Gothic" w:hAnsi="Century Gothic"/>
                               </w:rPr>
-                              <w:t>)</w:t>
-                            </w:r>
-                            <w:r>
-                              <w:rPr>
-                                <w:rFonts w:ascii="Century Gothic" w:hAnsi="Century Gothic"/>
-                              </w:rPr>
-                              <w:t>.</w:t>
+                              <w:t>).</w:t>
                             </w:r>
                           </w:p>
                         </w:txbxContent>
@@ -2515,7 +6192,7 @@
           </mc:Choice>
           <mc:Fallback>
             <w:pict>
-              <v:shape w14:anchorId="6FF23105" id="_x0000_s1028" type="#_x0000_t202" style="width:451.35pt;height:78.85pt;visibility:visible;mso-wrap-style:square;mso-left-percent:-10001;mso-top-percent:-10001;mso-position-horizontal:absolute;mso-position-horizontal-relative:char;mso-position-vertical:absolute;mso-position-vertical-relative:line;mso-left-percent:-10001;mso-top-percent:-10001;v-text-anchor:top" o:gfxdata="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" fillcolor="#f2f2f2 [3052]" strokecolor="white [3212]">
+              <v:shape w14:anchorId="6FF23105" id="_x0000_s1037" type="#_x0000_t202" style="width:451.35pt;height:78.85pt;visibility:visible;mso-wrap-style:square;mso-left-percent:-10001;mso-top-percent:-10001;mso-position-horizontal:absolute;mso-position-horizontal-relative:char;mso-position-vertical:absolute;mso-position-vertical-relative:line;mso-left-percent:-10001;mso-top-percent:-10001;v-text-anchor:top" o:gfxdata="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" fillcolor="#f2f2f2 [3052]" strokecolor="white [3212]">
                 <v:textbox style="mso-fit-shape-to-text:t">
                   <w:txbxContent>
                     <w:p>
@@ -2533,21 +6210,7 @@
                         <w:rPr>
                           <w:rFonts w:ascii="Century Gothic" w:hAnsi="Century Gothic"/>
                         </w:rPr>
-                        <w:t xml:space="preserve">Een </w:t>
-                      </w:r>
-                      <w:proofErr w:type="spellStart"/>
-                      <w:r>
-                        <w:rPr>
-                          <w:rFonts w:ascii="Century Gothic" w:hAnsi="Century Gothic"/>
-                        </w:rPr>
-                        <w:t>Frontend</w:t>
-                      </w:r>
-                      <w:proofErr w:type="spellEnd"/>
-                      <w:r>
-                        <w:rPr>
-                          <w:rFonts w:ascii="Century Gothic" w:hAnsi="Century Gothic"/>
-                        </w:rPr>
-                        <w:t xml:space="preserve"> Framework</w:t>
+                        <w:t>Een Front-end Framework</w:t>
                       </w:r>
                     </w:p>
                     <w:p>
@@ -2651,13 +6314,7 @@
                         <w:rPr>
                           <w:rFonts w:ascii="Century Gothic" w:hAnsi="Century Gothic"/>
                         </w:rPr>
-                        <w:t>)</w:t>
-                      </w:r>
-                      <w:r>
-                        <w:rPr>
-                          <w:rFonts w:ascii="Century Gothic" w:hAnsi="Century Gothic"/>
-                        </w:rPr>
-                        <w:t>.</w:t>
+                        <w:t>).</w:t>
                       </w:r>
                     </w:p>
                   </w:txbxContent>
@@ -2669,6 +6326,7 @@
         </mc:AlternateContent>
       </w:r>
     </w:p>
+    <w:p/>
     <w:p>
       <w:pPr>
         <w:spacing w:after="160" w:line="259" w:lineRule="auto"/>
@@ -2685,10 +6343,12 @@
           <w:numId w:val="4"/>
         </w:numPr>
       </w:pPr>
+      <w:bookmarkStart w:id="17" w:name="_Toc42767532"/>
       <w:r>
         <w:lastRenderedPageBreak/>
         <w:t>schetsen</w:t>
       </w:r>
+      <w:bookmarkEnd w:id="17"/>
     </w:p>
     <w:p/>
     <w:p>
@@ -2763,7 +6423,7 @@
           </mc:Choice>
           <mc:Fallback>
             <w:pict>
-              <v:shape w14:anchorId="0552735B" id="Tekstvak 11" o:spid="_x0000_s1029" type="#_x0000_t202" style="position:absolute;margin-left:72.75pt;margin-top:13.65pt;width:18.75pt;height:20.25pt;z-index:251659264;visibility:visible;mso-wrap-style:square;mso-width-percent:0;mso-height-percent:0;mso-wrap-distance-left:9pt;mso-wrap-distance-top:0;mso-wrap-distance-right:9pt;mso-wrap-distance-bottom:0;mso-position-horizontal:absolute;mso-position-horizontal-relative:text;mso-position-vertical:absolute;mso-position-vertical-relative:text;mso-width-percent:0;mso-height-percent:0;mso-width-relative:margin;mso-height-relative:margin;v-text-anchor:top" o:gfxdata="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" fillcolor="white [3201]" strokeweight=".5pt">
+              <v:shape w14:anchorId="0552735B" id="Tekstvak 11" o:spid="_x0000_s1038" type="#_x0000_t202" style="position:absolute;margin-left:72.75pt;margin-top:13.65pt;width:18.75pt;height:20.25pt;z-index:251659264;visibility:visible;mso-wrap-style:square;mso-width-percent:0;mso-height-percent:0;mso-wrap-distance-left:9pt;mso-wrap-distance-top:0;mso-wrap-distance-right:9pt;mso-wrap-distance-bottom:0;mso-position-horizontal:absolute;mso-position-horizontal-relative:text;mso-position-vertical:absolute;mso-position-vertical-relative:text;mso-width-percent:0;mso-height-percent:0;mso-width-relative:margin;mso-height-relative:margin;v-text-anchor:top" o:gfxdata="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" fillcolor="white [3201]" strokeweight=".5pt">
                 <v:textbox>
                   <w:txbxContent>
                     <w:p>
@@ -2783,6 +6443,92 @@
       <w:pPr>
         <w:ind w:left="6372" w:firstLine="708"/>
       </w:pPr>
+      <w:r>
+        <w:rPr>
+          <w:rFonts w:ascii="Century Gothic" w:hAnsi="Century Gothic"/>
+          <w:noProof/>
+        </w:rPr>
+        <mc:AlternateContent>
+          <mc:Choice Requires="wps">
+            <w:drawing>
+              <wp:anchor distT="0" distB="0" distL="114300" distR="114300" simplePos="0" relativeHeight="251677696" behindDoc="0" locked="0" layoutInCell="1" allowOverlap="1" wp14:anchorId="785FB9DB" wp14:editId="758EC7D9">
+                <wp:simplePos x="0" y="0"/>
+                <wp:positionH relativeFrom="column">
+                  <wp:posOffset>866775</wp:posOffset>
+                </wp:positionH>
+                <wp:positionV relativeFrom="paragraph">
+                  <wp:posOffset>720725</wp:posOffset>
+                </wp:positionV>
+                <wp:extent cx="238125" cy="257175"/>
+                <wp:effectExtent l="0" t="0" r="28575" b="28575"/>
+                <wp:wrapNone/>
+                <wp:docPr id="26" name="Tekstvak 26"/>
+                <wp:cNvGraphicFramePr/>
+                <a:graphic xmlns:a="http://schemas.openxmlformats.org/drawingml/2006/main">
+                  <a:graphicData uri="http://schemas.microsoft.com/office/word/2010/wordprocessingShape">
+                    <wps:wsp>
+                      <wps:cNvSpPr txBox="1"/>
+                      <wps:spPr>
+                        <a:xfrm>
+                          <a:off x="0" y="0"/>
+                          <a:ext cx="238125" cy="257175"/>
+                        </a:xfrm>
+                        <a:prstGeom prst="rect">
+                          <a:avLst/>
+                        </a:prstGeom>
+                        <a:solidFill>
+                          <a:schemeClr val="lt1"/>
+                        </a:solidFill>
+                        <a:ln w="6350">
+                          <a:solidFill>
+                            <a:prstClr val="black"/>
+                          </a:solidFill>
+                        </a:ln>
+                      </wps:spPr>
+                      <wps:txbx>
+                        <w:txbxContent>
+                          <w:p>
+                            <w:r>
+                              <w:t>3</w:t>
+                            </w:r>
+                          </w:p>
+                        </w:txbxContent>
+                      </wps:txbx>
+                      <wps:bodyPr rot="0" spcFirstLastPara="0" vertOverflow="overflow" horzOverflow="overflow" vert="horz" wrap="square" lIns="91440" tIns="45720" rIns="91440" bIns="45720" numCol="1" spcCol="0" rtlCol="0" fromWordArt="0" anchor="t" anchorCtr="0" forceAA="0" compatLnSpc="1">
+                        <a:prstTxWarp prst="textNoShape">
+                          <a:avLst/>
+                        </a:prstTxWarp>
+                        <a:noAutofit/>
+                      </wps:bodyPr>
+                    </wps:wsp>
+                  </a:graphicData>
+                </a:graphic>
+                <wp14:sizeRelH relativeFrom="margin">
+                  <wp14:pctWidth>0</wp14:pctWidth>
+                </wp14:sizeRelH>
+                <wp14:sizeRelV relativeFrom="margin">
+                  <wp14:pctHeight>0</wp14:pctHeight>
+                </wp14:sizeRelV>
+              </wp:anchor>
+            </w:drawing>
+          </mc:Choice>
+          <mc:Fallback>
+            <w:pict>
+              <v:shape w14:anchorId="785FB9DB" id="Tekstvak 26" o:spid="_x0000_s1039" type="#_x0000_t202" style="position:absolute;left:0;text-align:left;margin-left:68.25pt;margin-top:56.75pt;width:18.75pt;height:20.25pt;z-index:251677696;visibility:visible;mso-wrap-style:square;mso-width-percent:0;mso-height-percent:0;mso-wrap-distance-left:9pt;mso-wrap-distance-top:0;mso-wrap-distance-right:9pt;mso-wrap-distance-bottom:0;mso-position-horizontal:absolute;mso-position-horizontal-relative:text;mso-position-vertical:absolute;mso-position-vertical-relative:text;mso-width-percent:0;mso-height-percent:0;mso-width-relative:margin;mso-height-relative:margin;v-text-anchor:top" o:gfxdata="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" fillcolor="white [3201]" strokeweight=".5pt">
+                <v:textbox>
+                  <w:txbxContent>
+                    <w:p>
+                      <w:r>
+                        <w:t>3</w:t>
+                      </w:r>
+                    </w:p>
+                  </w:txbxContent>
+                </v:textbox>
+              </v:shape>
+            </w:pict>
+          </mc:Fallback>
+        </mc:AlternateContent>
+      </w:r>
       <w:r>
         <w:rPr>
           <w:rFonts w:ascii="Century Gothic" w:hAnsi="Century Gothic"/>
@@ -2854,7 +6600,7 @@
           </mc:Choice>
           <mc:Fallback>
             <w:pict>
-              <v:shape w14:anchorId="302085ED" id="Tekstvak 25" o:spid="_x0000_s1030" type="#_x0000_t202" style="position:absolute;left:0;text-align:left;margin-left:195pt;margin-top:291.7pt;width:18.75pt;height:20.25pt;z-index:251675648;visibility:visible;mso-wrap-style:square;mso-width-percent:0;mso-height-percent:0;mso-wrap-distance-left:9pt;mso-wrap-distance-top:0;mso-wrap-distance-right:9pt;mso-wrap-distance-bottom:0;mso-position-horizontal:absolute;mso-position-horizontal-relative:text;mso-position-vertical:absolute;mso-position-vertical-relative:text;mso-width-percent:0;mso-height-percent:0;mso-width-relative:margin;mso-height-relative:margin;v-text-anchor:top" o:gfxdata="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" fillcolor="white [3201]" strokeweight=".5pt">
+              <v:shape w14:anchorId="302085ED" id="Tekstvak 25" o:spid="_x0000_s1040" type="#_x0000_t202" style="position:absolute;left:0;text-align:left;margin-left:195pt;margin-top:291.7pt;width:18.75pt;height:20.25pt;z-index:251675648;visibility:visible;mso-wrap-style:square;mso-width-percent:0;mso-height-percent:0;mso-wrap-distance-left:9pt;mso-wrap-distance-top:0;mso-wrap-distance-right:9pt;mso-wrap-distance-bottom:0;mso-position-horizontal:absolute;mso-position-horizontal-relative:text;mso-position-vertical:absolute;mso-position-vertical-relative:text;mso-width-percent:0;mso-height-percent:0;mso-width-relative:margin;mso-height-relative:margin;v-text-anchor:top" o:gfxdata="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" fillcolor="white [3201]" strokeweight=".5pt">
                 <v:textbox>
                   <w:txbxContent>
                     <w:p>
@@ -2940,7 +6686,7 @@
           </mc:Choice>
           <mc:Fallback>
             <w:pict>
-              <v:shape w14:anchorId="01FED350" id="Tekstvak 24" o:spid="_x0000_s1031" type="#_x0000_t202" style="position:absolute;left:0;text-align:left;margin-left:63.75pt;margin-top:291.7pt;width:18.75pt;height:20.25pt;z-index:251673600;visibility:visible;mso-wrap-style:square;mso-width-percent:0;mso-height-percent:0;mso-wrap-distance-left:9pt;mso-wrap-distance-top:0;mso-wrap-distance-right:9pt;mso-wrap-distance-bottom:0;mso-position-horizontal:absolute;mso-position-horizontal-relative:text;mso-position-vertical:absolute;mso-position-vertical-relative:text;mso-width-percent:0;mso-height-percent:0;mso-width-relative:margin;mso-height-relative:margin;v-text-anchor:top" o:gfxdata="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" fillcolor="white [3201]" strokeweight=".5pt">
+              <v:shape w14:anchorId="01FED350" id="Tekstvak 24" o:spid="_x0000_s1041" type="#_x0000_t202" style="position:absolute;left:0;text-align:left;margin-left:63.75pt;margin-top:291.7pt;width:18.75pt;height:20.25pt;z-index:251673600;visibility:visible;mso-wrap-style:square;mso-width-percent:0;mso-height-percent:0;mso-wrap-distance-left:9pt;mso-wrap-distance-top:0;mso-wrap-distance-right:9pt;mso-wrap-distance-bottom:0;mso-position-horizontal:absolute;mso-position-horizontal-relative:text;mso-position-vertical:absolute;mso-position-vertical-relative:text;mso-width-percent:0;mso-height-percent:0;mso-width-relative:margin;mso-height-relative:margin;v-text-anchor:top" o:gfxdata="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" fillcolor="white [3201]" strokeweight=".5pt">
                 <v:textbox>
                   <w:txbxContent>
                     <w:p>
@@ -3026,7 +6772,7 @@
           </mc:Choice>
           <mc:Fallback>
             <w:pict>
-              <v:shape w14:anchorId="7645440F" id="Tekstvak 23" o:spid="_x0000_s1032" type="#_x0000_t202" style="position:absolute;left:0;text-align:left;margin-left:99.1pt;margin-top:236.75pt;width:18.75pt;height:20.25pt;z-index:251671552;visibility:visible;mso-wrap-style:square;mso-width-percent:0;mso-height-percent:0;mso-wrap-distance-left:9pt;mso-wrap-distance-top:0;mso-wrap-distance-right:9pt;mso-wrap-distance-bottom:0;mso-position-horizontal:absolute;mso-position-horizontal-relative:text;mso-position-vertical:absolute;mso-position-vertical-relative:text;mso-width-percent:0;mso-height-percent:0;mso-width-relative:margin;mso-height-relative:margin;v-text-anchor:top" o:gfxdata="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" fillcolor="white [3201]" strokeweight=".5pt">
+              <v:shape w14:anchorId="7645440F" id="Tekstvak 23" o:spid="_x0000_s1042" type="#_x0000_t202" style="position:absolute;left:0;text-align:left;margin-left:99.1pt;margin-top:236.75pt;width:18.75pt;height:20.25pt;z-index:251671552;visibility:visible;mso-wrap-style:square;mso-width-percent:0;mso-height-percent:0;mso-wrap-distance-left:9pt;mso-wrap-distance-top:0;mso-wrap-distance-right:9pt;mso-wrap-distance-bottom:0;mso-position-horizontal:absolute;mso-position-horizontal-relative:text;mso-position-vertical:absolute;mso-position-vertical-relative:text;mso-width-percent:0;mso-height-percent:0;mso-width-relative:margin;mso-height-relative:margin;v-text-anchor:top" o:gfxdata="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" fillcolor="white [3201]" strokeweight=".5pt">
                 <v:textbox>
                   <w:txbxContent>
                     <w:p>
@@ -3112,7 +6858,7 @@
           </mc:Choice>
           <mc:Fallback>
             <w:pict>
-              <v:shape w14:anchorId="0D3AB0CF" id="Tekstvak 21" o:spid="_x0000_s1033" type="#_x0000_t202" style="position:absolute;left:0;text-align:left;margin-left:17.25pt;margin-top:257pt;width:18.75pt;height:20.25pt;z-index:251669504;visibility:visible;mso-wrap-style:square;mso-width-percent:0;mso-height-percent:0;mso-wrap-distance-left:9pt;mso-wrap-distance-top:0;mso-wrap-distance-right:9pt;mso-wrap-distance-bottom:0;mso-position-horizontal:absolute;mso-position-horizontal-relative:text;mso-position-vertical:absolute;mso-position-vertical-relative:text;mso-width-percent:0;mso-height-percent:0;mso-width-relative:margin;mso-height-relative:margin;v-text-anchor:top" o:gfxdata="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" fillcolor="white [3201]" strokeweight=".5pt">
+              <v:shape w14:anchorId="0D3AB0CF" id="Tekstvak 21" o:spid="_x0000_s1043" type="#_x0000_t202" style="position:absolute;left:0;text-align:left;margin-left:17.25pt;margin-top:257pt;width:18.75pt;height:20.25pt;z-index:251669504;visibility:visible;mso-wrap-style:square;mso-width-percent:0;mso-height-percent:0;mso-wrap-distance-left:9pt;mso-wrap-distance-top:0;mso-wrap-distance-right:9pt;mso-wrap-distance-bottom:0;mso-position-horizontal:absolute;mso-position-horizontal-relative:text;mso-position-vertical:absolute;mso-position-vertical-relative:text;mso-width-percent:0;mso-height-percent:0;mso-width-relative:margin;mso-height-relative:margin;v-text-anchor:top" o:gfxdata="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" fillcolor="white [3201]" strokeweight=".5pt">
                 <v:textbox>
                   <w:txbxContent>
                     <w:p>
@@ -3198,7 +6944,7 @@
           </mc:Choice>
           <mc:Fallback>
             <w:pict>
-              <v:shape w14:anchorId="2122B875" id="Tekstvak 20" o:spid="_x0000_s1034" type="#_x0000_t202" style="position:absolute;left:0;text-align:left;margin-left:259.5pt;margin-top:56.4pt;width:18.75pt;height:20.25pt;z-index:251667456;visibility:visible;mso-wrap-style:square;mso-width-percent:0;mso-height-percent:0;mso-wrap-distance-left:9pt;mso-wrap-distance-top:0;mso-wrap-distance-right:9pt;mso-wrap-distance-bottom:0;mso-position-horizontal:absolute;mso-position-horizontal-relative:text;mso-position-vertical:absolute;mso-position-vertical-relative:text;mso-width-percent:0;mso-height-percent:0;mso-width-relative:margin;mso-height-relative:margin;v-text-anchor:top" o:gfxdata="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" fillcolor="white [3201]" strokeweight=".5pt">
+              <v:shape w14:anchorId="2122B875" id="Tekstvak 20" o:spid="_x0000_s1044" type="#_x0000_t202" style="position:absolute;left:0;text-align:left;margin-left:259.5pt;margin-top:56.4pt;width:18.75pt;height:20.25pt;z-index:251667456;visibility:visible;mso-wrap-style:square;mso-width-percent:0;mso-height-percent:0;mso-wrap-distance-left:9pt;mso-wrap-distance-top:0;mso-wrap-distance-right:9pt;mso-wrap-distance-bottom:0;mso-position-horizontal:absolute;mso-position-horizontal-relative:text;mso-position-vertical:absolute;mso-position-vertical-relative:text;mso-width-percent:0;mso-height-percent:0;mso-width-relative:margin;mso-height-relative:margin;v-text-anchor:top" o:gfxdata="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" fillcolor="white [3201]" strokeweight=".5pt">
                 <v:textbox>
                   <w:txbxContent>
                     <w:p>
@@ -3284,7 +7030,7 @@
           </mc:Choice>
           <mc:Fallback>
             <w:pict>
-              <v:shape w14:anchorId="25E2293D" id="Tekstvak 17" o:spid="_x0000_s1035" type="#_x0000_t202" style="position:absolute;left:0;text-align:left;margin-left:87pt;margin-top:68.75pt;width:18.75pt;height:20.25pt;z-index:251665408;visibility:visible;mso-wrap-style:square;mso-width-percent:0;mso-height-percent:0;mso-wrap-distance-left:9pt;mso-wrap-distance-top:0;mso-wrap-distance-right:9pt;mso-wrap-distance-bottom:0;mso-position-horizontal:absolute;mso-position-horizontal-relative:text;mso-position-vertical:absolute;mso-position-vertical-relative:text;mso-width-percent:0;mso-height-percent:0;mso-width-relative:margin;mso-height-relative:margin;v-text-anchor:top" o:gfxdata="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" fillcolor="white [3201]" strokeweight=".5pt">
+              <v:shape w14:anchorId="25E2293D" id="Tekstvak 17" o:spid="_x0000_s1045" type="#_x0000_t202" style="position:absolute;left:0;text-align:left;margin-left:87pt;margin-top:68.75pt;width:18.75pt;height:20.25pt;z-index:251665408;visibility:visible;mso-wrap-style:square;mso-width-percent:0;mso-height-percent:0;mso-wrap-distance-left:9pt;mso-wrap-distance-top:0;mso-wrap-distance-right:9pt;mso-wrap-distance-bottom:0;mso-position-horizontal:absolute;mso-position-horizontal-relative:text;mso-position-vertical:absolute;mso-position-vertical-relative:text;mso-width-percent:0;mso-height-percent:0;mso-width-relative:margin;mso-height-relative:margin;v-text-anchor:top" o:gfxdata="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" fillcolor="white [3201]" strokeweight=".5pt">
                 <v:textbox>
                   <w:txbxContent>
                     <w:p>
@@ -3355,7 +7101,7 @@
                                 <wp:inline distT="0" distB="0" distL="0" distR="0" wp14:anchorId="3260D333" wp14:editId="2B9E097D">
                                   <wp:extent cx="48895" cy="52705"/>
                                   <wp:effectExtent l="0" t="0" r="8255" b="4445"/>
-                                  <wp:docPr id="19" name="Afbeelding 19"/>
+                                  <wp:docPr id="18" name="Afbeelding 18"/>
                                   <wp:cNvGraphicFramePr>
                                     <a:graphicFrameLocks xmlns:a="http://schemas.openxmlformats.org/drawingml/2006/main" noChangeAspect="1"/>
                                   </wp:cNvGraphicFramePr>
@@ -3369,7 +7115,7 @@
                                           </pic:cNvPicPr>
                                         </pic:nvPicPr>
                                         <pic:blipFill>
-                                          <a:blip r:embed="rId8">
+                                          <a:blip r:embed="rId18">
                                             <a:extLst>
                                               <a:ext uri="{28A0092B-C50C-407E-A947-70E740481C1C}">
                                                 <a14:useLocalDpi xmlns:a14="http://schemas.microsoft.com/office/drawing/2010/main" val="0"/>
@@ -3423,7 +7169,7 @@
           </mc:Choice>
           <mc:Fallback>
             <w:pict>
-              <v:shape w14:anchorId="62F13B19" id="Tekstvak 13" o:spid="_x0000_s1036" type="#_x0000_t202" style="position:absolute;left:0;text-align:left;margin-left:87pt;margin-top:48.7pt;width:18.75pt;height:20.25pt;z-index:251663360;visibility:visible;mso-wrap-style:square;mso-width-percent:0;mso-height-percent:0;mso-wrap-distance-left:9pt;mso-wrap-distance-top:0;mso-wrap-distance-right:9pt;mso-wrap-distance-bottom:0;mso-position-horizontal:absolute;mso-position-horizontal-relative:text;mso-position-vertical:absolute;mso-position-vertical-relative:text;mso-width-percent:0;mso-height-percent:0;mso-width-relative:margin;mso-height-relative:margin;v-text-anchor:top" o:gfxdata="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" fillcolor="white [3201]" strokeweight=".5pt">
+              <v:shape w14:anchorId="62F13B19" id="Tekstvak 13" o:spid="_x0000_s1046" type="#_x0000_t202" style="position:absolute;left:0;text-align:left;margin-left:87pt;margin-top:48.7pt;width:18.75pt;height:20.25pt;z-index:251663360;visibility:visible;mso-wrap-style:square;mso-width-percent:0;mso-height-percent:0;mso-wrap-distance-left:9pt;mso-wrap-distance-top:0;mso-wrap-distance-right:9pt;mso-wrap-distance-bottom:0;mso-position-horizontal:absolute;mso-position-horizontal-relative:text;mso-position-vertical:absolute;mso-position-vertical-relative:text;mso-width-percent:0;mso-height-percent:0;mso-width-relative:margin;mso-height-relative:margin;v-text-anchor:top" o:gfxdata="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" fillcolor="white [3201]" strokeweight=".5pt">
                 <v:textbox>
                   <w:txbxContent>
                     <w:p>
@@ -3438,7 +7184,7 @@
                           <wp:inline distT="0" distB="0" distL="0" distR="0" wp14:anchorId="3260D333" wp14:editId="2B9E097D">
                             <wp:extent cx="48895" cy="52705"/>
                             <wp:effectExtent l="0" t="0" r="8255" b="4445"/>
-                            <wp:docPr id="19" name="Afbeelding 19"/>
+                            <wp:docPr id="18" name="Afbeelding 18"/>
                             <wp:cNvGraphicFramePr>
                               <a:graphicFrameLocks xmlns:a="http://schemas.openxmlformats.org/drawingml/2006/main" noChangeAspect="1"/>
                             </wp:cNvGraphicFramePr>
@@ -3452,7 +7198,7 @@
                                     </pic:cNvPicPr>
                                   </pic:nvPicPr>
                                   <pic:blipFill>
-                                    <a:blip r:embed="rId8">
+                                    <a:blip r:embed="rId18">
                                       <a:extLst>
                                         <a:ext uri="{28A0092B-C50C-407E-A947-70E740481C1C}">
                                           <a14:useLocalDpi xmlns:a14="http://schemas.microsoft.com/office/drawing/2010/main" val="0"/>
@@ -3562,7 +7308,7 @@
           </mc:Choice>
           <mc:Fallback>
             <w:pict>
-              <v:shape w14:anchorId="71004ADD" id="Tekstvak 12" o:spid="_x0000_s1037" type="#_x0000_t202" style="position:absolute;left:0;text-align:left;margin-left:72.75pt;margin-top:11.95pt;width:18.75pt;height:20.25pt;z-index:251661312;visibility:visible;mso-wrap-style:square;mso-width-percent:0;mso-height-percent:0;mso-wrap-distance-left:9pt;mso-wrap-distance-top:0;mso-wrap-distance-right:9pt;mso-wrap-distance-bottom:0;mso-position-horizontal:absolute;mso-position-horizontal-relative:text;mso-position-vertical:absolute;mso-position-vertical-relative:text;mso-width-percent:0;mso-height-percent:0;mso-width-relative:margin;mso-height-relative:margin;v-text-anchor:top" o:gfxdata="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" fillcolor="white [3201]" strokeweight=".5pt">
+              <v:shape w14:anchorId="71004ADD" id="Tekstvak 12" o:spid="_x0000_s1047" type="#_x0000_t202" style="position:absolute;left:0;text-align:left;margin-left:72.75pt;margin-top:11.95pt;width:18.75pt;height:20.25pt;z-index:251661312;visibility:visible;mso-wrap-style:square;mso-width-percent:0;mso-height-percent:0;mso-wrap-distance-left:9pt;mso-wrap-distance-top:0;mso-wrap-distance-right:9pt;mso-wrap-distance-bottom:0;mso-position-horizontal:absolute;mso-position-horizontal-relative:text;mso-position-vertical:absolute;mso-position-vertical-relative:text;mso-width-percent:0;mso-height-percent:0;mso-width-relative:margin;mso-height-relative:margin;v-text-anchor:top" o:gfxdata="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" fillcolor="white [3201]" strokeweight=".5pt">
                 <v:textbox>
                   <w:txbxContent>
                     <w:p>
@@ -3719,14 +7465,12 @@
                                 <w:rFonts w:ascii="Century Gothic" w:hAnsi="Century Gothic"/>
                               </w:rPr>
                             </w:pPr>
-                            <w:proofErr w:type="spellStart"/>
-                            <w:r>
-                              <w:rPr>
-                                <w:rFonts w:ascii="Century Gothic" w:hAnsi="Century Gothic"/>
-                              </w:rPr>
-                              <w:t>title</w:t>
-                            </w:r>
-                            <w:proofErr w:type="spellEnd"/>
+                            <w:r>
+                              <w:rPr>
+                                <w:rFonts w:ascii="Century Gothic" w:hAnsi="Century Gothic"/>
+                              </w:rPr>
+                              <w:t xml:space="preserve">Titel </w:t>
+                            </w:r>
                           </w:p>
                           <w:p>
                             <w:pPr>
@@ -3933,7 +7677,7 @@
           </mc:Choice>
           <mc:Fallback>
             <w:pict>
-              <v:shape w14:anchorId="06C9ECE9" id="Tekstvak 6" o:spid="_x0000_s1038" type="#_x0000_t202" style="width:162.75pt;height:377.25pt;visibility:visible;mso-wrap-style:square;mso-left-percent:-10001;mso-top-percent:-10001;mso-position-horizontal:absolute;mso-position-horizontal-relative:char;mso-position-vertical:absolute;mso-position-vertical-relative:line;mso-left-percent:-10001;mso-top-percent:-10001;v-text-anchor:top" o:gfxdata="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" fillcolor="#f2f2f2 [3052]" strokecolor="white [3212]">
+              <v:shape w14:anchorId="06C9ECE9" id="Tekstvak 6" o:spid="_x0000_s1048" type="#_x0000_t202" style="width:162.75pt;height:377.25pt;visibility:visible;mso-wrap-style:square;mso-left-percent:-10001;mso-top-percent:-10001;mso-position-horizontal:absolute;mso-position-horizontal-relative:char;mso-position-vertical:absolute;mso-position-vertical-relative:line;mso-left-percent:-10001;mso-top-percent:-10001;v-text-anchor:top" o:gfxdata="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" fillcolor="#f2f2f2 [3052]" strokecolor="white [3212]">
                 <v:textbox>
                   <w:txbxContent>
                     <w:p>
@@ -4033,14 +7777,12 @@
                           <w:rFonts w:ascii="Century Gothic" w:hAnsi="Century Gothic"/>
                         </w:rPr>
                       </w:pPr>
-                      <w:proofErr w:type="spellStart"/>
-                      <w:r>
-                        <w:rPr>
-                          <w:rFonts w:ascii="Century Gothic" w:hAnsi="Century Gothic"/>
-                        </w:rPr>
-                        <w:t>title</w:t>
-                      </w:r>
-                      <w:proofErr w:type="spellEnd"/>
+                      <w:r>
+                        <w:rPr>
+                          <w:rFonts w:ascii="Century Gothic" w:hAnsi="Century Gothic"/>
+                        </w:rPr>
+                        <w:t xml:space="preserve">Titel </w:t>
+                      </w:r>
                     </w:p>
                     <w:p>
                       <w:pPr>
@@ -4272,7 +8014,7 @@
                     </pic:cNvPicPr>
                   </pic:nvPicPr>
                   <pic:blipFill>
-                    <a:blip r:embed="rId9" cstate="print">
+                    <a:blip r:embed="rId19" cstate="print">
                       <a:extLst>
                         <a:ext uri="{28A0092B-C50C-407E-A947-70E740481C1C}">
                           <a14:useLocalDpi xmlns:a14="http://schemas.microsoft.com/office/drawing/2010/main" val="0"/>
@@ -4328,19 +8070,19 @@
           <w:numId w:val="4"/>
         </w:numPr>
       </w:pPr>
-      <w:bookmarkStart w:id="1" w:name="_Toc42601959"/>
+      <w:bookmarkStart w:id="18" w:name="_Toc42767533"/>
       <w:r>
         <w:lastRenderedPageBreak/>
         <w:t>Gebruikte documenten/ Bronnen</w:t>
       </w:r>
-      <w:bookmarkEnd w:id="1"/>
+      <w:bookmarkEnd w:id="18"/>
     </w:p>
     <w:p/>
     <w:p>
       <w:r>
         <w:t xml:space="preserve">Google translate: </w:t>
       </w:r>
-      <w:hyperlink r:id="rId10" w:history="1">
+      <w:hyperlink r:id="rId20" w:history="1">
         <w:r>
           <w:rPr>
             <w:rStyle w:val="Hyperlink"/>
@@ -4364,7 +8106,7 @@
         </w:rPr>
         <w:t xml:space="preserve">W3Schools: </w:t>
       </w:r>
-      <w:hyperlink r:id="rId11" w:history="1">
+      <w:hyperlink r:id="rId21" w:history="1">
         <w:r>
           <w:rPr>
             <w:rStyle w:val="Hyperlink"/>
@@ -4392,7 +8134,7 @@
         </w:rPr>
         <w:t xml:space="preserve">Fetch: </w:t>
       </w:r>
-      <w:hyperlink r:id="rId12" w:history="1">
+      <w:hyperlink r:id="rId22" w:history="1">
         <w:r>
           <w:rPr>
             <w:rStyle w:val="Hyperlink"/>
@@ -4554,7 +8296,7 @@
           </mc:Choice>
           <mc:Fallback>
             <w:pict>
-              <v:shape w14:anchorId="0E4CAB3D" id="Tekstvak 10" o:spid="_x0000_s1039" type="#_x0000_t202" style="width:462.95pt;height:110.6pt;visibility:visible;mso-wrap-style:square;mso-left-percent:-10001;mso-top-percent:-10001;mso-position-horizontal:absolute;mso-position-horizontal-relative:char;mso-position-vertical:absolute;mso-position-vertical-relative:line;mso-left-percent:-10001;mso-top-percent:-10001;v-text-anchor:top" o:gfxdata="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" fillcolor="#f2f2f2 [3052]" strokecolor="white [3212]">
+              <v:shape w14:anchorId="0E4CAB3D" id="Tekstvak 10" o:spid="_x0000_s1049" type="#_x0000_t202" style="width:462.95pt;height:110.6pt;visibility:visible;mso-wrap-style:square;mso-left-percent:-10001;mso-top-percent:-10001;mso-position-horizontal:absolute;mso-position-horizontal-relative:char;mso-position-vertical:absolute;mso-position-vertical-relative:line;mso-left-percent:-10001;mso-top-percent:-10001;v-text-anchor:top" o:gfxdata="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" fillcolor="#f2f2f2 [3052]" strokecolor="white [3212]">
                 <v:textbox style="mso-fit-shape-to-text:t">
                   <w:txbxContent>
                     <w:p>
@@ -4629,8 +8371,8 @@
       </w:r>
     </w:p>
     <w:sectPr>
-      <w:headerReference w:type="default" r:id="rId13"/>
-      <w:footerReference w:type="default" r:id="rId14"/>
+      <w:headerReference w:type="default" r:id="rId23"/>
+      <w:footerReference w:type="default" r:id="rId24"/>
       <w:pgSz w:w="11907" w:h="16839" w:code="9"/>
       <w:pgMar w:top="1440" w:right="1440" w:bottom="1440" w:left="1440" w:header="720" w:footer="864" w:gutter="0"/>
       <w:cols w:space="720"/>
@@ -4638,6 +8380,31 @@
     </w:sectPr>
   </w:body>
 </w:document>
+</file>
+
+<file path=word/endnotes.xml><?xml version="1.0" encoding="utf-8"?>
+<w:endnotes xmlns:wpc="http://schemas.microsoft.com/office/word/2010/wordprocessingCanvas" xmlns:cx="http://schemas.microsoft.com/office/drawing/2014/chartex" xmlns:cx1="http://schemas.microsoft.com/office/drawing/2015/9/8/chartex" xmlns:cx2="http://schemas.microsoft.com/office/drawing/2015/10/21/chartex" xmlns:cx3="http://schemas.microsoft.com/office/drawing/2016/5/9/chartex" xmlns:cx4="http://schemas.microsoft.com/office/drawing/2016/5/10/chartex" xmlns:cx5="http://schemas.microsoft.com/office/drawing/2016/5/11/chartex" xmlns:cx6="http://schemas.microsoft.com/office/drawing/2016/5/12/chartex" xmlns:cx7="http://schemas.microsoft.com/office/drawing/2016/5/13/chartex" xmlns:cx8="http://schemas.microsoft.com/office/drawing/2016/5/14/chartex" xmlns:mc="http://schemas.openxmlformats.org/markup-compatibility/2006" xmlns:aink="http://schemas.microsoft.com/office/drawing/2016/ink" xmlns:am3d="http://schemas.microsoft.com/office/drawing/2017/model3d" xmlns:o="urn:schemas-microsoft-com:office:office" xmlns:r="http://schemas.openxmlformats.org/officeDocument/2006/relationships" xmlns:m="http://schemas.openxmlformats.org/officeDocument/2006/math" xmlns:v="urn:schemas-microsoft-com:vml" xmlns:wp14="http://schemas.microsoft.com/office/word/2010/wordprocessingDrawing" xmlns:wp="http://schemas.openxmlformats.org/drawingml/2006/wordprocessingDrawing" xmlns:w10="urn:schemas-microsoft-com:office:word" xmlns:w="http://schemas.openxmlformats.org/wordprocessingml/2006/main" xmlns:w14="http://schemas.microsoft.com/office/word/2010/wordml" xmlns:w15="http://schemas.microsoft.com/office/word/2012/wordml" xmlns:w16cex="http://schemas.microsoft.com/office/word/2018/wordml/cex" xmlns:w16cid="http://schemas.microsoft.com/office/word/2016/wordml/cid" xmlns:w16="http://schemas.microsoft.com/office/word/2018/wordml" xmlns:w16se="http://schemas.microsoft.com/office/word/2015/wordml/symex" xmlns:wpg="http://schemas.microsoft.com/office/word/2010/wordprocessingGroup" xmlns:wpi="http://schemas.microsoft.com/office/word/2010/wordprocessingInk" xmlns:wne="http://schemas.microsoft.com/office/word/2006/wordml" xmlns:wps="http://schemas.microsoft.com/office/word/2010/wordprocessingShape" mc:Ignorable="w14 w15 w16se w16cid w16 w16cex wp14">
+  <w:endnote w:type="separator" w:id="-1">
+    <w:p>
+      <w:pPr>
+        <w:spacing w:after="0" w:line="240" w:lineRule="auto"/>
+      </w:pPr>
+      <w:r>
+        <w:separator/>
+      </w:r>
+    </w:p>
+  </w:endnote>
+  <w:endnote w:type="continuationSeparator" w:id="0">
+    <w:p>
+      <w:pPr>
+        <w:spacing w:after="0" w:line="240" w:lineRule="auto"/>
+      </w:pPr>
+      <w:r>
+        <w:continuationSeparator/>
+      </w:r>
+    </w:p>
+  </w:endnote>
+</w:endnotes>
 </file>
 
 <file path=word/footer1.xml><?xml version="1.0" encoding="utf-8"?>
@@ -4653,19 +8420,7 @@
       <w:rPr>
         <w:rStyle w:val="e24kjd"/>
       </w:rPr>
-      <w:t xml:space="preserve">Copyright © 2019 </w:t>
-    </w:r>
-    <w:r>
-      <w:rPr>
-        <w:rStyle w:val="e24kjd"/>
-      </w:rPr>
-      <w:t>EVS</w:t>
-    </w:r>
-    <w:r>
-      <w:rPr>
-        <w:rStyle w:val="e24kjd"/>
-      </w:rPr>
-      <w:t xml:space="preserve"> </w:t>
+      <w:t xml:space="preserve">Copyright © 2020 Movie Radar </w:t>
     </w:r>
   </w:p>
   <w:p>
@@ -4680,6 +8435,31 @@
     </w:r>
   </w:p>
 </w:ftr>
+</file>
+
+<file path=word/footnotes.xml><?xml version="1.0" encoding="utf-8"?>
+<w:footnotes xmlns:wpc="http://schemas.microsoft.com/office/word/2010/wordprocessingCanvas" xmlns:cx="http://schemas.microsoft.com/office/drawing/2014/chartex" xmlns:cx1="http://schemas.microsoft.com/office/drawing/2015/9/8/chartex" xmlns:cx2="http://schemas.microsoft.com/office/drawing/2015/10/21/chartex" xmlns:cx3="http://schemas.microsoft.com/office/drawing/2016/5/9/chartex" xmlns:cx4="http://schemas.microsoft.com/office/drawing/2016/5/10/chartex" xmlns:cx5="http://schemas.microsoft.com/office/drawing/2016/5/11/chartex" xmlns:cx6="http://schemas.microsoft.com/office/drawing/2016/5/12/chartex" xmlns:cx7="http://schemas.microsoft.com/office/drawing/2016/5/13/chartex" xmlns:cx8="http://schemas.microsoft.com/office/drawing/2016/5/14/chartex" xmlns:mc="http://schemas.openxmlformats.org/markup-compatibility/2006" xmlns:aink="http://schemas.microsoft.com/office/drawing/2016/ink" xmlns:am3d="http://schemas.microsoft.com/office/drawing/2017/model3d" xmlns:o="urn:schemas-microsoft-com:office:office" xmlns:r="http://schemas.openxmlformats.org/officeDocument/2006/relationships" xmlns:m="http://schemas.openxmlformats.org/officeDocument/2006/math" xmlns:v="urn:schemas-microsoft-com:vml" xmlns:wp14="http://schemas.microsoft.com/office/word/2010/wordprocessingDrawing" xmlns:wp="http://schemas.openxmlformats.org/drawingml/2006/wordprocessingDrawing" xmlns:w10="urn:schemas-microsoft-com:office:word" xmlns:w="http://schemas.openxmlformats.org/wordprocessingml/2006/main" xmlns:w14="http://schemas.microsoft.com/office/word/2010/wordml" xmlns:w15="http://schemas.microsoft.com/office/word/2012/wordml" xmlns:w16cex="http://schemas.microsoft.com/office/word/2018/wordml/cex" xmlns:w16cid="http://schemas.microsoft.com/office/word/2016/wordml/cid" xmlns:w16="http://schemas.microsoft.com/office/word/2018/wordml" xmlns:w16se="http://schemas.microsoft.com/office/word/2015/wordml/symex" xmlns:wpg="http://schemas.microsoft.com/office/word/2010/wordprocessingGroup" xmlns:wpi="http://schemas.microsoft.com/office/word/2010/wordprocessingInk" xmlns:wne="http://schemas.microsoft.com/office/word/2006/wordml" xmlns:wps="http://schemas.microsoft.com/office/word/2010/wordprocessingShape" mc:Ignorable="w14 w15 w16se w16cid w16 w16cex wp14">
+  <w:footnote w:type="separator" w:id="-1">
+    <w:p>
+      <w:pPr>
+        <w:spacing w:after="0" w:line="240" w:lineRule="auto"/>
+      </w:pPr>
+      <w:r>
+        <w:separator/>
+      </w:r>
+    </w:p>
+  </w:footnote>
+  <w:footnote w:type="continuationSeparator" w:id="0">
+    <w:p>
+      <w:pPr>
+        <w:spacing w:after="0" w:line="240" w:lineRule="auto"/>
+      </w:pPr>
+      <w:r>
+        <w:continuationSeparator/>
+      </w:r>
+    </w:p>
+  </w:footnote>
+</w:footnotes>
 </file>
 
 <file path=word/header1.xml><?xml version="1.0" encoding="utf-8"?>
@@ -4788,7 +8568,7 @@
               <v:stroke joinstyle="miter"/>
               <v:path gradientshapeok="t" o:connecttype="rect"/>
             </v:shapetype>
-            <v:shape id="Tekstvak 22" o:spid="_x0000_s1040" type="#_x0000_t202" style="position:absolute;margin-left:-24.5pt;margin-top:0;width:26.7pt;height:14.4pt;z-index:251659264;visibility:visible;mso-wrap-style:square;mso-width-percent:0;mso-height-percent:0;mso-wrap-distance-left:9pt;mso-wrap-distance-top:0;mso-wrap-distance-right:9pt;mso-wrap-distance-bottom:0;mso-position-horizontal:right;mso-position-horizontal-relative:left-margin-area;mso-position-vertical:absolute;mso-position-vertical-relative:bottom-margin-area;mso-width-percent:0;mso-height-percent:0;mso-width-relative:margin;mso-height-relative:margin;v-text-anchor:top" o:gfxdata="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" filled="f" stroked="f" strokeweight=".5pt">
+            <v:shape id="Tekstvak 22" o:spid="_x0000_s1050" type="#_x0000_t202" style="position:absolute;margin-left:-24.5pt;margin-top:0;width:26.7pt;height:14.4pt;z-index:251659264;visibility:visible;mso-wrap-style:square;mso-width-percent:0;mso-height-percent:0;mso-wrap-distance-left:9pt;mso-wrap-distance-top:0;mso-wrap-distance-right:9pt;mso-wrap-distance-bottom:0;mso-position-horizontal:right;mso-position-horizontal-relative:left-margin-area;mso-position-vertical:absolute;mso-position-vertical-relative:bottom-margin-area;mso-width-percent:0;mso-height-percent:0;mso-width-relative:margin;mso-height-relative:margin;v-text-anchor:top" o:gfxdata="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" filled="f" stroked="f" strokeweight=".5pt">
               <v:textbox style="mso-fit-shape-to-text:t" inset="0,0,0,0">
                 <w:txbxContent>
                   <w:p>
@@ -5585,15 +9365,6 @@
   </w:num>
   <w:num w:numId="2">
     <w:abstractNumId w:val="0"/>
-    <w:lvlOverride w:ilvl="0"/>
-    <w:lvlOverride w:ilvl="1"/>
-    <w:lvlOverride w:ilvl="2"/>
-    <w:lvlOverride w:ilvl="3"/>
-    <w:lvlOverride w:ilvl="4"/>
-    <w:lvlOverride w:ilvl="5"/>
-    <w:lvlOverride w:ilvl="6"/>
-    <w:lvlOverride w:ilvl="7"/>
-    <w:lvlOverride w:ilvl="8"/>
   </w:num>
   <w:num w:numId="3">
     <w:abstractNumId w:val="0"/>
@@ -6134,6 +9905,7 @@
   <w:style w:type="character" w:default="1" w:styleId="Standaardalinea-lettertype">
     <w:name w:val="Default Paragraph Font"/>
     <w:uiPriority w:val="1"/>
+    <w:semiHidden/>
     <w:unhideWhenUsed/>
   </w:style>
   <w:style w:type="table" w:default="1" w:styleId="Standaardtabel">
@@ -6531,6 +10303,18 @@
     <w:basedOn w:val="Standaardalinea-lettertype"/>
     <w:rsid w:val="0084772C"/>
   </w:style>
+  <w:style w:type="character" w:styleId="GevolgdeHyperlink">
+    <w:name w:val="FollowedHyperlink"/>
+    <w:basedOn w:val="Standaardalinea-lettertype"/>
+    <w:uiPriority w:val="99"/>
+    <w:semiHidden/>
+    <w:unhideWhenUsed/>
+    <w:rsid w:val="00954428"/>
+    <w:rPr>
+      <w:color w:val="954F72" w:themeColor="followedHyperlink"/>
+      <w:u w:val="single"/>
+    </w:rPr>
+  </w:style>
 </w:styles>
 </file>
 

</xml_diff>

<commit_message>
added pdf for the analyse
</commit_message>
<xml_diff>
--- a/docs/analyse.docx
+++ b/docs/analyse.docx
@@ -544,7 +544,6 @@
         <w:br w:type="page"/>
       </w:r>
     </w:p>
-    <w:bookmarkStart w:id="0" w:name="_Toc42767514" w:displacedByCustomXml="next"/>
     <w:sdt>
       <w:sdtPr>
         <w:rPr>
@@ -561,6 +560,7 @@
           <w:docPartUnique/>
         </w:docPartObj>
       </w:sdtPr>
+      <w:sdtEndPr/>
       <w:sdtContent>
         <w:p>
           <w:pPr>
@@ -579,7 +579,6 @@
             </w:rPr>
             <w:t>Inhoudsopgave</w:t>
           </w:r>
-          <w:bookmarkEnd w:id="0"/>
         </w:p>
         <w:p>
           <w:pPr>
@@ -620,7 +619,7 @@
             </w:rPr>
             <w:fldChar w:fldCharType="separate"/>
           </w:r>
-          <w:hyperlink w:anchor="_Toc42767514" w:history="1">
+          <w:hyperlink w:anchor="_Toc42771505" w:history="1">
             <w:r>
               <w:rPr>
                 <w:rStyle w:val="Hyperlink"/>
@@ -678,13 +677,7 @@
                 <w:noProof/>
                 <w:webHidden/>
               </w:rPr>
-              <w:instrText xml:space="preserve"> PAGEREF _Toc42767514 \h </w:instrText>
-            </w:r>
-            <w:r>
-              <w:rPr>
-                <w:noProof/>
-                <w:webHidden/>
-              </w:rPr>
+              <w:instrText xml:space="preserve"> PAGEREF _Toc42771505 \h </w:instrText>
             </w:r>
             <w:r>
               <w:rPr>
@@ -695,10 +688,12 @@
             </w:r>
             <w:r>
               <w:rPr>
-                <w:noProof/>
-                <w:webHidden/>
-              </w:rPr>
-              <w:t>2</w:t>
+                <w:b/>
+                <w:bCs/>
+                <w:noProof/>
+                <w:webHidden/>
+              </w:rPr>
+              <w:t>Fout! Bladwijzer niet gedefinieerd.</w:t>
             </w:r>
             <w:r>
               <w:rPr>
@@ -724,7 +719,7 @@
               <w:szCs w:val="22"/>
             </w:rPr>
           </w:pPr>
-          <w:hyperlink w:anchor="_Toc42767515" w:history="1">
+          <w:hyperlink w:anchor="_Toc42771506" w:history="1">
             <w:r>
               <w:rPr>
                 <w:rStyle w:val="Hyperlink"/>
@@ -774,7 +769,7 @@
                 <w:noProof/>
                 <w:webHidden/>
               </w:rPr>
-              <w:instrText xml:space="preserve"> PAGEREF _Toc42767515 \h </w:instrText>
+              <w:instrText xml:space="preserve"> PAGEREF _Toc42771506 \h </w:instrText>
             </w:r>
             <w:r>
               <w:rPr>
@@ -820,7 +815,7 @@
               <w:szCs w:val="22"/>
             </w:rPr>
           </w:pPr>
-          <w:hyperlink w:anchor="_Toc42767516" w:history="1">
+          <w:hyperlink w:anchor="_Toc42771507" w:history="1">
             <w:r>
               <w:rPr>
                 <w:rStyle w:val="Hyperlink"/>
@@ -872,7 +867,7 @@
                 <w:noProof/>
                 <w:webHidden/>
               </w:rPr>
-              <w:instrText xml:space="preserve"> PAGEREF _Toc42767516 \h </w:instrText>
+              <w:instrText xml:space="preserve"> PAGEREF _Toc42771507 \h </w:instrText>
             </w:r>
             <w:r>
               <w:rPr>
@@ -918,7 +913,7 @@
               <w:szCs w:val="22"/>
             </w:rPr>
           </w:pPr>
-          <w:hyperlink w:anchor="_Toc42767517" w:history="1">
+          <w:hyperlink w:anchor="_Toc42771508" w:history="1">
             <w:r>
               <w:rPr>
                 <w:rStyle w:val="Hyperlink"/>
@@ -968,7 +963,7 @@
                 <w:noProof/>
                 <w:webHidden/>
               </w:rPr>
-              <w:instrText xml:space="preserve"> PAGEREF _Toc42767517 \h </w:instrText>
+              <w:instrText xml:space="preserve"> PAGEREF _Toc42771508 \h </w:instrText>
             </w:r>
             <w:r>
               <w:rPr>
@@ -1014,7 +1009,7 @@
               <w:szCs w:val="22"/>
             </w:rPr>
           </w:pPr>
-          <w:hyperlink w:anchor="_Toc42767518" w:history="1">
+          <w:hyperlink w:anchor="_Toc42771509" w:history="1">
             <w:r>
               <w:rPr>
                 <w:rStyle w:val="Hyperlink"/>
@@ -1058,7 +1053,7 @@
                 <w:noProof/>
                 <w:webHidden/>
               </w:rPr>
-              <w:instrText xml:space="preserve"> PAGEREF _Toc42767518 \h </w:instrText>
+              <w:instrText xml:space="preserve"> PAGEREF _Toc42771509 \h </w:instrText>
             </w:r>
             <w:r>
               <w:rPr>
@@ -1104,7 +1099,7 @@
               <w:szCs w:val="22"/>
             </w:rPr>
           </w:pPr>
-          <w:hyperlink w:anchor="_Toc42767519" w:history="1">
+          <w:hyperlink w:anchor="_Toc42771510" w:history="1">
             <w:r>
               <w:rPr>
                 <w:rStyle w:val="Hyperlink"/>
@@ -1148,7 +1143,7 @@
                 <w:noProof/>
                 <w:webHidden/>
               </w:rPr>
-              <w:instrText xml:space="preserve"> PAGEREF _Toc42767519 \h </w:instrText>
+              <w:instrText xml:space="preserve"> PAGEREF _Toc42771510 \h </w:instrText>
             </w:r>
             <w:r>
               <w:rPr>
@@ -1194,7 +1189,7 @@
               <w:szCs w:val="22"/>
             </w:rPr>
           </w:pPr>
-          <w:hyperlink w:anchor="_Toc42767520" w:history="1">
+          <w:hyperlink w:anchor="_Toc42771511" w:history="1">
             <w:r>
               <w:rPr>
                 <w:rStyle w:val="Hyperlink"/>
@@ -1238,7 +1233,7 @@
                 <w:noProof/>
                 <w:webHidden/>
               </w:rPr>
-              <w:instrText xml:space="preserve"> PAGEREF _Toc42767520 \h </w:instrText>
+              <w:instrText xml:space="preserve"> PAGEREF _Toc42771511 \h </w:instrText>
             </w:r>
             <w:r>
               <w:rPr>
@@ -1284,7 +1279,7 @@
               <w:szCs w:val="22"/>
             </w:rPr>
           </w:pPr>
-          <w:hyperlink w:anchor="_Toc42767521" w:history="1">
+          <w:hyperlink w:anchor="_Toc42771512" w:history="1">
             <w:r>
               <w:rPr>
                 <w:rStyle w:val="Hyperlink"/>
@@ -1328,7 +1323,7 @@
                 <w:noProof/>
                 <w:webHidden/>
               </w:rPr>
-              <w:instrText xml:space="preserve"> PAGEREF _Toc42767521 \h </w:instrText>
+              <w:instrText xml:space="preserve"> PAGEREF _Toc42771512 \h </w:instrText>
             </w:r>
             <w:r>
               <w:rPr>
@@ -1374,7 +1369,7 @@
               <w:szCs w:val="22"/>
             </w:rPr>
           </w:pPr>
-          <w:hyperlink w:anchor="_Toc42767522" w:history="1">
+          <w:hyperlink w:anchor="_Toc42771513" w:history="1">
             <w:r>
               <w:rPr>
                 <w:rStyle w:val="Hyperlink"/>
@@ -1424,7 +1419,7 @@
                 <w:noProof/>
                 <w:webHidden/>
               </w:rPr>
-              <w:instrText xml:space="preserve"> PAGEREF _Toc42767522 \h </w:instrText>
+              <w:instrText xml:space="preserve"> PAGEREF _Toc42771513 \h </w:instrText>
             </w:r>
             <w:r>
               <w:rPr>
@@ -1470,7 +1465,7 @@
               <w:szCs w:val="22"/>
             </w:rPr>
           </w:pPr>
-          <w:hyperlink w:anchor="_Toc42767523" w:history="1">
+          <w:hyperlink w:anchor="_Toc42771514" w:history="1">
             <w:r>
               <w:rPr>
                 <w:rStyle w:val="Hyperlink"/>
@@ -1514,7 +1509,7 @@
                 <w:noProof/>
                 <w:webHidden/>
               </w:rPr>
-              <w:instrText xml:space="preserve"> PAGEREF _Toc42767523 \h </w:instrText>
+              <w:instrText xml:space="preserve"> PAGEREF _Toc42771514 \h </w:instrText>
             </w:r>
             <w:r>
               <w:rPr>
@@ -1560,7 +1555,7 @@
               <w:szCs w:val="22"/>
             </w:rPr>
           </w:pPr>
-          <w:hyperlink w:anchor="_Toc42767524" w:history="1">
+          <w:hyperlink w:anchor="_Toc42771515" w:history="1">
             <w:r>
               <w:rPr>
                 <w:rStyle w:val="Hyperlink"/>
@@ -1604,7 +1599,7 @@
                 <w:noProof/>
                 <w:webHidden/>
               </w:rPr>
-              <w:instrText xml:space="preserve"> PAGEREF _Toc42767524 \h </w:instrText>
+              <w:instrText xml:space="preserve"> PAGEREF _Toc42771515 \h </w:instrText>
             </w:r>
             <w:r>
               <w:rPr>
@@ -1650,7 +1645,7 @@
               <w:szCs w:val="22"/>
             </w:rPr>
           </w:pPr>
-          <w:hyperlink w:anchor="_Toc42767525" w:history="1">
+          <w:hyperlink w:anchor="_Toc42771516" w:history="1">
             <w:r>
               <w:rPr>
                 <w:rStyle w:val="Hyperlink"/>
@@ -1679,7 +1674,7 @@
                 <w:rStyle w:val="Hyperlink"/>
                 <w:noProof/>
               </w:rPr>
-              <w:t>Hier moet nog meer komen over het leerproces</w:t>
+              <w:t>Project specificaties</w:t>
             </w:r>
             <w:r>
               <w:rPr>
@@ -1700,7 +1695,7 @@
                 <w:noProof/>
                 <w:webHidden/>
               </w:rPr>
-              <w:instrText xml:space="preserve"> PAGEREF _Toc42767525 \h </w:instrText>
+              <w:instrText xml:space="preserve"> PAGEREF _Toc42771516 \h </w:instrText>
             </w:r>
             <w:r>
               <w:rPr>
@@ -1720,7 +1715,457 @@
                 <w:noProof/>
                 <w:webHidden/>
               </w:rPr>
-              <w:t>5</w:t>
+              <w:t>6</w:t>
+            </w:r>
+            <w:r>
+              <w:rPr>
+                <w:noProof/>
+                <w:webHidden/>
+              </w:rPr>
+              <w:fldChar w:fldCharType="end"/>
+            </w:r>
+          </w:hyperlink>
+        </w:p>
+        <w:p>
+          <w:pPr>
+            <w:pStyle w:val="Inhopg2"/>
+            <w:tabs>
+              <w:tab w:val="left" w:pos="660"/>
+              <w:tab w:val="right" w:leader="dot" w:pos="9017"/>
+            </w:tabs>
+            <w:rPr>
+              <w:rFonts w:eastAsiaTheme="minorEastAsia"/>
+              <w:noProof/>
+              <w:color w:val="auto"/>
+              <w:sz w:val="22"/>
+              <w:szCs w:val="22"/>
+            </w:rPr>
+          </w:pPr>
+          <w:hyperlink w:anchor="_Toc42771517" w:history="1">
+            <w:r>
+              <w:rPr>
+                <w:rStyle w:val="Hyperlink"/>
+                <w:noProof/>
+              </w:rPr>
+              <w:t>6.1</w:t>
+            </w:r>
+            <w:r>
+              <w:rPr>
+                <w:rFonts w:eastAsiaTheme="minorEastAsia"/>
+                <w:noProof/>
+                <w:color w:val="auto"/>
+                <w:sz w:val="22"/>
+                <w:szCs w:val="22"/>
+              </w:rPr>
+              <w:tab/>
+            </w:r>
+            <w:r>
+              <w:rPr>
+                <w:rStyle w:val="Hyperlink"/>
+                <w:noProof/>
+              </w:rPr>
+              <w:t>Inleiding</w:t>
+            </w:r>
+            <w:r>
+              <w:rPr>
+                <w:noProof/>
+                <w:webHidden/>
+              </w:rPr>
+              <w:tab/>
+            </w:r>
+            <w:r>
+              <w:rPr>
+                <w:noProof/>
+                <w:webHidden/>
+              </w:rPr>
+              <w:fldChar w:fldCharType="begin"/>
+            </w:r>
+            <w:r>
+              <w:rPr>
+                <w:noProof/>
+                <w:webHidden/>
+              </w:rPr>
+              <w:instrText xml:space="preserve"> PAGEREF _Toc42771517 \h </w:instrText>
+            </w:r>
+            <w:r>
+              <w:rPr>
+                <w:noProof/>
+                <w:webHidden/>
+              </w:rPr>
+            </w:r>
+            <w:r>
+              <w:rPr>
+                <w:noProof/>
+                <w:webHidden/>
+              </w:rPr>
+              <w:fldChar w:fldCharType="separate"/>
+            </w:r>
+            <w:r>
+              <w:rPr>
+                <w:noProof/>
+                <w:webHidden/>
+              </w:rPr>
+              <w:t>6</w:t>
+            </w:r>
+            <w:r>
+              <w:rPr>
+                <w:noProof/>
+                <w:webHidden/>
+              </w:rPr>
+              <w:fldChar w:fldCharType="end"/>
+            </w:r>
+          </w:hyperlink>
+        </w:p>
+        <w:p>
+          <w:pPr>
+            <w:pStyle w:val="Inhopg2"/>
+            <w:tabs>
+              <w:tab w:val="left" w:pos="660"/>
+              <w:tab w:val="right" w:leader="dot" w:pos="9017"/>
+            </w:tabs>
+            <w:rPr>
+              <w:rFonts w:eastAsiaTheme="minorEastAsia"/>
+              <w:noProof/>
+              <w:color w:val="auto"/>
+              <w:sz w:val="22"/>
+              <w:szCs w:val="22"/>
+            </w:rPr>
+          </w:pPr>
+          <w:hyperlink w:anchor="_Toc42771518" w:history="1">
+            <w:r>
+              <w:rPr>
+                <w:rStyle w:val="Hyperlink"/>
+                <w:noProof/>
+              </w:rPr>
+              <w:t>6.2</w:t>
+            </w:r>
+            <w:r>
+              <w:rPr>
+                <w:rFonts w:eastAsiaTheme="minorEastAsia"/>
+                <w:noProof/>
+                <w:color w:val="auto"/>
+                <w:sz w:val="22"/>
+                <w:szCs w:val="22"/>
+              </w:rPr>
+              <w:tab/>
+            </w:r>
+            <w:r>
+              <w:rPr>
+                <w:rStyle w:val="Hyperlink"/>
+                <w:noProof/>
+              </w:rPr>
+              <w:t>Samenvatting</w:t>
+            </w:r>
+            <w:r>
+              <w:rPr>
+                <w:noProof/>
+                <w:webHidden/>
+              </w:rPr>
+              <w:tab/>
+            </w:r>
+            <w:r>
+              <w:rPr>
+                <w:noProof/>
+                <w:webHidden/>
+              </w:rPr>
+              <w:fldChar w:fldCharType="begin"/>
+            </w:r>
+            <w:r>
+              <w:rPr>
+                <w:noProof/>
+                <w:webHidden/>
+              </w:rPr>
+              <w:instrText xml:space="preserve"> PAGEREF _Toc42771518 \h </w:instrText>
+            </w:r>
+            <w:r>
+              <w:rPr>
+                <w:noProof/>
+                <w:webHidden/>
+              </w:rPr>
+            </w:r>
+            <w:r>
+              <w:rPr>
+                <w:noProof/>
+                <w:webHidden/>
+              </w:rPr>
+              <w:fldChar w:fldCharType="separate"/>
+            </w:r>
+            <w:r>
+              <w:rPr>
+                <w:noProof/>
+                <w:webHidden/>
+              </w:rPr>
+              <w:t>6</w:t>
+            </w:r>
+            <w:r>
+              <w:rPr>
+                <w:noProof/>
+                <w:webHidden/>
+              </w:rPr>
+              <w:fldChar w:fldCharType="end"/>
+            </w:r>
+          </w:hyperlink>
+        </w:p>
+        <w:p>
+          <w:pPr>
+            <w:pStyle w:val="Inhopg2"/>
+            <w:tabs>
+              <w:tab w:val="left" w:pos="660"/>
+              <w:tab w:val="right" w:leader="dot" w:pos="9017"/>
+            </w:tabs>
+            <w:rPr>
+              <w:rFonts w:eastAsiaTheme="minorEastAsia"/>
+              <w:noProof/>
+              <w:color w:val="auto"/>
+              <w:sz w:val="22"/>
+              <w:szCs w:val="22"/>
+            </w:rPr>
+          </w:pPr>
+          <w:hyperlink w:anchor="_Toc42771519" w:history="1">
+            <w:r>
+              <w:rPr>
+                <w:rStyle w:val="Hyperlink"/>
+                <w:noProof/>
+              </w:rPr>
+              <w:t>6.3</w:t>
+            </w:r>
+            <w:r>
+              <w:rPr>
+                <w:rFonts w:eastAsiaTheme="minorEastAsia"/>
+                <w:noProof/>
+                <w:color w:val="auto"/>
+                <w:sz w:val="22"/>
+                <w:szCs w:val="22"/>
+              </w:rPr>
+              <w:tab/>
+            </w:r>
+            <w:r>
+              <w:rPr>
+                <w:rStyle w:val="Hyperlink"/>
+                <w:noProof/>
+              </w:rPr>
+              <w:t>Link</w:t>
+            </w:r>
+            <w:r>
+              <w:rPr>
+                <w:noProof/>
+                <w:webHidden/>
+              </w:rPr>
+              <w:tab/>
+            </w:r>
+            <w:r>
+              <w:rPr>
+                <w:noProof/>
+                <w:webHidden/>
+              </w:rPr>
+              <w:fldChar w:fldCharType="begin"/>
+            </w:r>
+            <w:r>
+              <w:rPr>
+                <w:noProof/>
+                <w:webHidden/>
+              </w:rPr>
+              <w:instrText xml:space="preserve"> PAGEREF _Toc42771519 \h </w:instrText>
+            </w:r>
+            <w:r>
+              <w:rPr>
+                <w:noProof/>
+                <w:webHidden/>
+              </w:rPr>
+            </w:r>
+            <w:r>
+              <w:rPr>
+                <w:noProof/>
+                <w:webHidden/>
+              </w:rPr>
+              <w:fldChar w:fldCharType="separate"/>
+            </w:r>
+            <w:r>
+              <w:rPr>
+                <w:noProof/>
+                <w:webHidden/>
+              </w:rPr>
+              <w:t>6</w:t>
+            </w:r>
+            <w:r>
+              <w:rPr>
+                <w:noProof/>
+                <w:webHidden/>
+              </w:rPr>
+              <w:fldChar w:fldCharType="end"/>
+            </w:r>
+          </w:hyperlink>
+        </w:p>
+        <w:p>
+          <w:pPr>
+            <w:pStyle w:val="Inhopg2"/>
+            <w:tabs>
+              <w:tab w:val="left" w:pos="660"/>
+              <w:tab w:val="right" w:leader="dot" w:pos="9017"/>
+            </w:tabs>
+            <w:rPr>
+              <w:rFonts w:eastAsiaTheme="minorEastAsia"/>
+              <w:noProof/>
+              <w:color w:val="auto"/>
+              <w:sz w:val="22"/>
+              <w:szCs w:val="22"/>
+            </w:rPr>
+          </w:pPr>
+          <w:hyperlink w:anchor="_Toc42771520" w:history="1">
+            <w:r>
+              <w:rPr>
+                <w:rStyle w:val="Hyperlink"/>
+                <w:noProof/>
+              </w:rPr>
+              <w:t>6.4</w:t>
+            </w:r>
+            <w:r>
+              <w:rPr>
+                <w:rFonts w:eastAsiaTheme="minorEastAsia"/>
+                <w:noProof/>
+                <w:color w:val="auto"/>
+                <w:sz w:val="22"/>
+                <w:szCs w:val="22"/>
+              </w:rPr>
+              <w:tab/>
+            </w:r>
+            <w:r>
+              <w:rPr>
+                <w:rStyle w:val="Hyperlink"/>
+                <w:noProof/>
+              </w:rPr>
+              <w:t>Software</w:t>
+            </w:r>
+            <w:r>
+              <w:rPr>
+                <w:noProof/>
+                <w:webHidden/>
+              </w:rPr>
+              <w:tab/>
+            </w:r>
+            <w:r>
+              <w:rPr>
+                <w:noProof/>
+                <w:webHidden/>
+              </w:rPr>
+              <w:fldChar w:fldCharType="begin"/>
+            </w:r>
+            <w:r>
+              <w:rPr>
+                <w:noProof/>
+                <w:webHidden/>
+              </w:rPr>
+              <w:instrText xml:space="preserve"> PAGEREF _Toc42771520 \h </w:instrText>
+            </w:r>
+            <w:r>
+              <w:rPr>
+                <w:noProof/>
+                <w:webHidden/>
+              </w:rPr>
+            </w:r>
+            <w:r>
+              <w:rPr>
+                <w:noProof/>
+                <w:webHidden/>
+              </w:rPr>
+              <w:fldChar w:fldCharType="separate"/>
+            </w:r>
+            <w:r>
+              <w:rPr>
+                <w:noProof/>
+                <w:webHidden/>
+              </w:rPr>
+              <w:t>7</w:t>
+            </w:r>
+            <w:r>
+              <w:rPr>
+                <w:noProof/>
+                <w:webHidden/>
+              </w:rPr>
+              <w:fldChar w:fldCharType="end"/>
+            </w:r>
+          </w:hyperlink>
+        </w:p>
+        <w:p>
+          <w:pPr>
+            <w:pStyle w:val="Inhopg2"/>
+            <w:tabs>
+              <w:tab w:val="left" w:pos="660"/>
+              <w:tab w:val="right" w:leader="dot" w:pos="9017"/>
+            </w:tabs>
+            <w:rPr>
+              <w:rFonts w:eastAsiaTheme="minorEastAsia"/>
+              <w:noProof/>
+              <w:color w:val="auto"/>
+              <w:sz w:val="22"/>
+              <w:szCs w:val="22"/>
+            </w:rPr>
+          </w:pPr>
+          <w:hyperlink w:anchor="_Toc42771521" w:history="1">
+            <w:r>
+              <w:rPr>
+                <w:rStyle w:val="Hyperlink"/>
+                <w:noProof/>
+              </w:rPr>
+              <w:t>6.5</w:t>
+            </w:r>
+            <w:r>
+              <w:rPr>
+                <w:rFonts w:eastAsiaTheme="minorEastAsia"/>
+                <w:noProof/>
+                <w:color w:val="auto"/>
+                <w:sz w:val="22"/>
+                <w:szCs w:val="22"/>
+              </w:rPr>
+              <w:tab/>
+            </w:r>
+            <w:r>
+              <w:rPr>
+                <w:rStyle w:val="Hyperlink"/>
+                <w:noProof/>
+              </w:rPr>
+              <w:t>Eisen</w:t>
+            </w:r>
+            <w:r>
+              <w:rPr>
+                <w:noProof/>
+                <w:webHidden/>
+              </w:rPr>
+              <w:tab/>
+            </w:r>
+            <w:r>
+              <w:rPr>
+                <w:noProof/>
+                <w:webHidden/>
+              </w:rPr>
+              <w:fldChar w:fldCharType="begin"/>
+            </w:r>
+            <w:r>
+              <w:rPr>
+                <w:noProof/>
+                <w:webHidden/>
+              </w:rPr>
+              <w:instrText xml:space="preserve"> PAGEREF _Toc42771521 \h </w:instrText>
+            </w:r>
+            <w:r>
+              <w:rPr>
+                <w:noProof/>
+                <w:webHidden/>
+              </w:rPr>
+            </w:r>
+            <w:r>
+              <w:rPr>
+                <w:noProof/>
+                <w:webHidden/>
+              </w:rPr>
+              <w:fldChar w:fldCharType="separate"/>
+            </w:r>
+            <w:r>
+              <w:rPr>
+                <w:noProof/>
+                <w:webHidden/>
+              </w:rPr>
+              <w:t>7</w:t>
             </w:r>
             <w:r>
               <w:rPr>
@@ -1746,7 +2191,7 @@
               <w:szCs w:val="22"/>
             </w:rPr>
           </w:pPr>
-          <w:hyperlink w:anchor="_Toc42767526" w:history="1">
+          <w:hyperlink w:anchor="_Toc42771522" w:history="1">
             <w:r>
               <w:rPr>
                 <w:rStyle w:val="Hyperlink"/>
@@ -1775,7 +2220,7 @@
                 <w:rStyle w:val="Hyperlink"/>
                 <w:noProof/>
               </w:rPr>
-              <w:t>Project specificaties</w:t>
+              <w:t>Schetsen</w:t>
             </w:r>
             <w:r>
               <w:rPr>
@@ -1796,7 +2241,7 @@
                 <w:noProof/>
                 <w:webHidden/>
               </w:rPr>
-              <w:instrText xml:space="preserve"> PAGEREF _Toc42767526 \h </w:instrText>
+              <w:instrText xml:space="preserve"> PAGEREF _Toc42771522 \h </w:instrText>
             </w:r>
             <w:r>
               <w:rPr>
@@ -1816,457 +2261,7 @@
                 <w:noProof/>
                 <w:webHidden/>
               </w:rPr>
-              <w:t>6</w:t>
-            </w:r>
-            <w:r>
-              <w:rPr>
-                <w:noProof/>
-                <w:webHidden/>
-              </w:rPr>
-              <w:fldChar w:fldCharType="end"/>
-            </w:r>
-          </w:hyperlink>
-        </w:p>
-        <w:p>
-          <w:pPr>
-            <w:pStyle w:val="Inhopg2"/>
-            <w:tabs>
-              <w:tab w:val="left" w:pos="660"/>
-              <w:tab w:val="right" w:leader="dot" w:pos="9017"/>
-            </w:tabs>
-            <w:rPr>
-              <w:rFonts w:eastAsiaTheme="minorEastAsia"/>
-              <w:noProof/>
-              <w:color w:val="auto"/>
-              <w:sz w:val="22"/>
-              <w:szCs w:val="22"/>
-            </w:rPr>
-          </w:pPr>
-          <w:hyperlink w:anchor="_Toc42767527" w:history="1">
-            <w:r>
-              <w:rPr>
-                <w:rStyle w:val="Hyperlink"/>
-                <w:noProof/>
-              </w:rPr>
-              <w:t>7.1</w:t>
-            </w:r>
-            <w:r>
-              <w:rPr>
-                <w:rFonts w:eastAsiaTheme="minorEastAsia"/>
-                <w:noProof/>
-                <w:color w:val="auto"/>
-                <w:sz w:val="22"/>
-                <w:szCs w:val="22"/>
-              </w:rPr>
-              <w:tab/>
-            </w:r>
-            <w:r>
-              <w:rPr>
-                <w:rStyle w:val="Hyperlink"/>
-                <w:noProof/>
-              </w:rPr>
-              <w:t>Inleiding</w:t>
-            </w:r>
-            <w:r>
-              <w:rPr>
-                <w:noProof/>
-                <w:webHidden/>
-              </w:rPr>
-              <w:tab/>
-            </w:r>
-            <w:r>
-              <w:rPr>
-                <w:noProof/>
-                <w:webHidden/>
-              </w:rPr>
-              <w:fldChar w:fldCharType="begin"/>
-            </w:r>
-            <w:r>
-              <w:rPr>
-                <w:noProof/>
-                <w:webHidden/>
-              </w:rPr>
-              <w:instrText xml:space="preserve"> PAGEREF _Toc42767527 \h </w:instrText>
-            </w:r>
-            <w:r>
-              <w:rPr>
-                <w:noProof/>
-                <w:webHidden/>
-              </w:rPr>
-            </w:r>
-            <w:r>
-              <w:rPr>
-                <w:noProof/>
-                <w:webHidden/>
-              </w:rPr>
-              <w:fldChar w:fldCharType="separate"/>
-            </w:r>
-            <w:r>
-              <w:rPr>
-                <w:noProof/>
-                <w:webHidden/>
-              </w:rPr>
-              <w:t>6</w:t>
-            </w:r>
-            <w:r>
-              <w:rPr>
-                <w:noProof/>
-                <w:webHidden/>
-              </w:rPr>
-              <w:fldChar w:fldCharType="end"/>
-            </w:r>
-          </w:hyperlink>
-        </w:p>
-        <w:p>
-          <w:pPr>
-            <w:pStyle w:val="Inhopg2"/>
-            <w:tabs>
-              <w:tab w:val="left" w:pos="660"/>
-              <w:tab w:val="right" w:leader="dot" w:pos="9017"/>
-            </w:tabs>
-            <w:rPr>
-              <w:rFonts w:eastAsiaTheme="minorEastAsia"/>
-              <w:noProof/>
-              <w:color w:val="auto"/>
-              <w:sz w:val="22"/>
-              <w:szCs w:val="22"/>
-            </w:rPr>
-          </w:pPr>
-          <w:hyperlink w:anchor="_Toc42767528" w:history="1">
-            <w:r>
-              <w:rPr>
-                <w:rStyle w:val="Hyperlink"/>
-                <w:noProof/>
-              </w:rPr>
-              <w:t>7.2</w:t>
-            </w:r>
-            <w:r>
-              <w:rPr>
-                <w:rFonts w:eastAsiaTheme="minorEastAsia"/>
-                <w:noProof/>
-                <w:color w:val="auto"/>
-                <w:sz w:val="22"/>
-                <w:szCs w:val="22"/>
-              </w:rPr>
-              <w:tab/>
-            </w:r>
-            <w:r>
-              <w:rPr>
-                <w:rStyle w:val="Hyperlink"/>
-                <w:noProof/>
-              </w:rPr>
-              <w:t>Samenvatting</w:t>
-            </w:r>
-            <w:r>
-              <w:rPr>
-                <w:noProof/>
-                <w:webHidden/>
-              </w:rPr>
-              <w:tab/>
-            </w:r>
-            <w:r>
-              <w:rPr>
-                <w:noProof/>
-                <w:webHidden/>
-              </w:rPr>
-              <w:fldChar w:fldCharType="begin"/>
-            </w:r>
-            <w:r>
-              <w:rPr>
-                <w:noProof/>
-                <w:webHidden/>
-              </w:rPr>
-              <w:instrText xml:space="preserve"> PAGEREF _Toc42767528 \h </w:instrText>
-            </w:r>
-            <w:r>
-              <w:rPr>
-                <w:noProof/>
-                <w:webHidden/>
-              </w:rPr>
-            </w:r>
-            <w:r>
-              <w:rPr>
-                <w:noProof/>
-                <w:webHidden/>
-              </w:rPr>
-              <w:fldChar w:fldCharType="separate"/>
-            </w:r>
-            <w:r>
-              <w:rPr>
-                <w:noProof/>
-                <w:webHidden/>
-              </w:rPr>
-              <w:t>6</w:t>
-            </w:r>
-            <w:r>
-              <w:rPr>
-                <w:noProof/>
-                <w:webHidden/>
-              </w:rPr>
-              <w:fldChar w:fldCharType="end"/>
-            </w:r>
-          </w:hyperlink>
-        </w:p>
-        <w:p>
-          <w:pPr>
-            <w:pStyle w:val="Inhopg2"/>
-            <w:tabs>
-              <w:tab w:val="left" w:pos="660"/>
-              <w:tab w:val="right" w:leader="dot" w:pos="9017"/>
-            </w:tabs>
-            <w:rPr>
-              <w:rFonts w:eastAsiaTheme="minorEastAsia"/>
-              <w:noProof/>
-              <w:color w:val="auto"/>
-              <w:sz w:val="22"/>
-              <w:szCs w:val="22"/>
-            </w:rPr>
-          </w:pPr>
-          <w:hyperlink w:anchor="_Toc42767529" w:history="1">
-            <w:r>
-              <w:rPr>
-                <w:rStyle w:val="Hyperlink"/>
-                <w:noProof/>
-              </w:rPr>
-              <w:t>7.3</w:t>
-            </w:r>
-            <w:r>
-              <w:rPr>
-                <w:rFonts w:eastAsiaTheme="minorEastAsia"/>
-                <w:noProof/>
-                <w:color w:val="auto"/>
-                <w:sz w:val="22"/>
-                <w:szCs w:val="22"/>
-              </w:rPr>
-              <w:tab/>
-            </w:r>
-            <w:r>
-              <w:rPr>
-                <w:rStyle w:val="Hyperlink"/>
-                <w:noProof/>
-              </w:rPr>
-              <w:t>Link</w:t>
-            </w:r>
-            <w:r>
-              <w:rPr>
-                <w:noProof/>
-                <w:webHidden/>
-              </w:rPr>
-              <w:tab/>
-            </w:r>
-            <w:r>
-              <w:rPr>
-                <w:noProof/>
-                <w:webHidden/>
-              </w:rPr>
-              <w:fldChar w:fldCharType="begin"/>
-            </w:r>
-            <w:r>
-              <w:rPr>
-                <w:noProof/>
-                <w:webHidden/>
-              </w:rPr>
-              <w:instrText xml:space="preserve"> PAGEREF _Toc42767529 \h </w:instrText>
-            </w:r>
-            <w:r>
-              <w:rPr>
-                <w:noProof/>
-                <w:webHidden/>
-              </w:rPr>
-            </w:r>
-            <w:r>
-              <w:rPr>
-                <w:noProof/>
-                <w:webHidden/>
-              </w:rPr>
-              <w:fldChar w:fldCharType="separate"/>
-            </w:r>
-            <w:r>
-              <w:rPr>
-                <w:noProof/>
-                <w:webHidden/>
-              </w:rPr>
-              <w:t>6</w:t>
-            </w:r>
-            <w:r>
-              <w:rPr>
-                <w:noProof/>
-                <w:webHidden/>
-              </w:rPr>
-              <w:fldChar w:fldCharType="end"/>
-            </w:r>
-          </w:hyperlink>
-        </w:p>
-        <w:p>
-          <w:pPr>
-            <w:pStyle w:val="Inhopg2"/>
-            <w:tabs>
-              <w:tab w:val="left" w:pos="660"/>
-              <w:tab w:val="right" w:leader="dot" w:pos="9017"/>
-            </w:tabs>
-            <w:rPr>
-              <w:rFonts w:eastAsiaTheme="minorEastAsia"/>
-              <w:noProof/>
-              <w:color w:val="auto"/>
-              <w:sz w:val="22"/>
-              <w:szCs w:val="22"/>
-            </w:rPr>
-          </w:pPr>
-          <w:hyperlink w:anchor="_Toc42767530" w:history="1">
-            <w:r>
-              <w:rPr>
-                <w:rStyle w:val="Hyperlink"/>
-                <w:noProof/>
-              </w:rPr>
-              <w:t>7.4</w:t>
-            </w:r>
-            <w:r>
-              <w:rPr>
-                <w:rFonts w:eastAsiaTheme="minorEastAsia"/>
-                <w:noProof/>
-                <w:color w:val="auto"/>
-                <w:sz w:val="22"/>
-                <w:szCs w:val="22"/>
-              </w:rPr>
-              <w:tab/>
-            </w:r>
-            <w:r>
-              <w:rPr>
-                <w:rStyle w:val="Hyperlink"/>
-                <w:noProof/>
-              </w:rPr>
-              <w:t>Software</w:t>
-            </w:r>
-            <w:r>
-              <w:rPr>
-                <w:noProof/>
-                <w:webHidden/>
-              </w:rPr>
-              <w:tab/>
-            </w:r>
-            <w:r>
-              <w:rPr>
-                <w:noProof/>
-                <w:webHidden/>
-              </w:rPr>
-              <w:fldChar w:fldCharType="begin"/>
-            </w:r>
-            <w:r>
-              <w:rPr>
-                <w:noProof/>
-                <w:webHidden/>
-              </w:rPr>
-              <w:instrText xml:space="preserve"> PAGEREF _Toc42767530 \h </w:instrText>
-            </w:r>
-            <w:r>
-              <w:rPr>
-                <w:noProof/>
-                <w:webHidden/>
-              </w:rPr>
-            </w:r>
-            <w:r>
-              <w:rPr>
-                <w:noProof/>
-                <w:webHidden/>
-              </w:rPr>
-              <w:fldChar w:fldCharType="separate"/>
-            </w:r>
-            <w:r>
-              <w:rPr>
-                <w:noProof/>
-                <w:webHidden/>
-              </w:rPr>
-              <w:t>7</w:t>
-            </w:r>
-            <w:r>
-              <w:rPr>
-                <w:noProof/>
-                <w:webHidden/>
-              </w:rPr>
-              <w:fldChar w:fldCharType="end"/>
-            </w:r>
-          </w:hyperlink>
-        </w:p>
-        <w:p>
-          <w:pPr>
-            <w:pStyle w:val="Inhopg2"/>
-            <w:tabs>
-              <w:tab w:val="left" w:pos="660"/>
-              <w:tab w:val="right" w:leader="dot" w:pos="9017"/>
-            </w:tabs>
-            <w:rPr>
-              <w:rFonts w:eastAsiaTheme="minorEastAsia"/>
-              <w:noProof/>
-              <w:color w:val="auto"/>
-              <w:sz w:val="22"/>
-              <w:szCs w:val="22"/>
-            </w:rPr>
-          </w:pPr>
-          <w:hyperlink w:anchor="_Toc42767531" w:history="1">
-            <w:r>
-              <w:rPr>
-                <w:rStyle w:val="Hyperlink"/>
-                <w:noProof/>
-              </w:rPr>
-              <w:t>7.5</w:t>
-            </w:r>
-            <w:r>
-              <w:rPr>
-                <w:rFonts w:eastAsiaTheme="minorEastAsia"/>
-                <w:noProof/>
-                <w:color w:val="auto"/>
-                <w:sz w:val="22"/>
-                <w:szCs w:val="22"/>
-              </w:rPr>
-              <w:tab/>
-            </w:r>
-            <w:r>
-              <w:rPr>
-                <w:rStyle w:val="Hyperlink"/>
-                <w:noProof/>
-              </w:rPr>
-              <w:t>Eisen</w:t>
-            </w:r>
-            <w:r>
-              <w:rPr>
-                <w:noProof/>
-                <w:webHidden/>
-              </w:rPr>
-              <w:tab/>
-            </w:r>
-            <w:r>
-              <w:rPr>
-                <w:noProof/>
-                <w:webHidden/>
-              </w:rPr>
-              <w:fldChar w:fldCharType="begin"/>
-            </w:r>
-            <w:r>
-              <w:rPr>
-                <w:noProof/>
-                <w:webHidden/>
-              </w:rPr>
-              <w:instrText xml:space="preserve"> PAGEREF _Toc42767531 \h </w:instrText>
-            </w:r>
-            <w:r>
-              <w:rPr>
-                <w:noProof/>
-                <w:webHidden/>
-              </w:rPr>
-            </w:r>
-            <w:r>
-              <w:rPr>
-                <w:noProof/>
-                <w:webHidden/>
-              </w:rPr>
-              <w:fldChar w:fldCharType="separate"/>
-            </w:r>
-            <w:r>
-              <w:rPr>
-                <w:noProof/>
-                <w:webHidden/>
-              </w:rPr>
-              <w:t>7</w:t>
+              <w:t>8</w:t>
             </w:r>
             <w:r>
               <w:rPr>
@@ -2292,7 +2287,7 @@
               <w:szCs w:val="22"/>
             </w:rPr>
           </w:pPr>
-          <w:hyperlink w:anchor="_Toc42767532" w:history="1">
+          <w:hyperlink w:anchor="_Toc42771523" w:history="1">
             <w:r>
               <w:rPr>
                 <w:rStyle w:val="Hyperlink"/>
@@ -2321,7 +2316,7 @@
                 <w:rStyle w:val="Hyperlink"/>
                 <w:noProof/>
               </w:rPr>
-              <w:t>schetsen</w:t>
+              <w:t>Gebruikte documenten/ Bronnen</w:t>
             </w:r>
             <w:r>
               <w:rPr>
@@ -2342,103 +2337,7 @@
                 <w:noProof/>
                 <w:webHidden/>
               </w:rPr>
-              <w:instrText xml:space="preserve"> PAGEREF _Toc42767532 \h </w:instrText>
-            </w:r>
-            <w:r>
-              <w:rPr>
-                <w:noProof/>
-                <w:webHidden/>
-              </w:rPr>
-            </w:r>
-            <w:r>
-              <w:rPr>
-                <w:noProof/>
-                <w:webHidden/>
-              </w:rPr>
-              <w:fldChar w:fldCharType="separate"/>
-            </w:r>
-            <w:r>
-              <w:rPr>
-                <w:noProof/>
-                <w:webHidden/>
-              </w:rPr>
-              <w:t>8</w:t>
-            </w:r>
-            <w:r>
-              <w:rPr>
-                <w:noProof/>
-                <w:webHidden/>
-              </w:rPr>
-              <w:fldChar w:fldCharType="end"/>
-            </w:r>
-          </w:hyperlink>
-        </w:p>
-        <w:p>
-          <w:pPr>
-            <w:pStyle w:val="Inhopg1"/>
-            <w:tabs>
-              <w:tab w:val="left" w:pos="440"/>
-              <w:tab w:val="right" w:leader="dot" w:pos="9017"/>
-            </w:tabs>
-            <w:rPr>
-              <w:rFonts w:eastAsiaTheme="minorEastAsia"/>
-              <w:noProof/>
-              <w:color w:val="auto"/>
-              <w:sz w:val="22"/>
-              <w:szCs w:val="22"/>
-            </w:rPr>
-          </w:pPr>
-          <w:hyperlink w:anchor="_Toc42767533" w:history="1">
-            <w:r>
-              <w:rPr>
-                <w:rStyle w:val="Hyperlink"/>
-                <w:noProof/>
-                <w14:scene3d>
-                  <w14:camera w14:prst="orthographicFront"/>
-                  <w14:lightRig w14:rig="threePt" w14:dir="t">
-                    <w14:rot w14:lat="0" w14:lon="0" w14:rev="0"/>
-                  </w14:lightRig>
-                </w14:scene3d>
-              </w:rPr>
-              <w:t>9.</w:t>
-            </w:r>
-            <w:r>
-              <w:rPr>
-                <w:rFonts w:eastAsiaTheme="minorEastAsia"/>
-                <w:noProof/>
-                <w:color w:val="auto"/>
-                <w:sz w:val="22"/>
-                <w:szCs w:val="22"/>
-              </w:rPr>
-              <w:tab/>
-            </w:r>
-            <w:r>
-              <w:rPr>
-                <w:rStyle w:val="Hyperlink"/>
-                <w:noProof/>
-              </w:rPr>
-              <w:t>Gebruikte documenten/ Bronnen</w:t>
-            </w:r>
-            <w:r>
-              <w:rPr>
-                <w:noProof/>
-                <w:webHidden/>
-              </w:rPr>
-              <w:tab/>
-            </w:r>
-            <w:r>
-              <w:rPr>
-                <w:noProof/>
-                <w:webHidden/>
-              </w:rPr>
-              <w:fldChar w:fldCharType="begin"/>
-            </w:r>
-            <w:r>
-              <w:rPr>
-                <w:noProof/>
-                <w:webHidden/>
-              </w:rPr>
-              <w:instrText xml:space="preserve"> PAGEREF _Toc42767533 \h </w:instrText>
+              <w:instrText xml:space="preserve"> PAGEREF _Toc42771523 \h </w:instrText>
             </w:r>
             <w:r>
               <w:rPr>
@@ -2499,7 +2398,7 @@
           <w:numId w:val="4"/>
         </w:numPr>
       </w:pPr>
-      <w:bookmarkStart w:id="1" w:name="_Toc42767515"/>
+      <w:bookmarkStart w:id="0" w:name="_Toc42771506"/>
       <w:r>
         <w:lastRenderedPageBreak/>
         <w:t>Wat is voor mij F</w:t>
@@ -2516,7 +2415,7 @@
       <w:r>
         <w:t>end</w:t>
       </w:r>
-      <w:bookmarkEnd w:id="1"/>
+      <w:bookmarkEnd w:id="0"/>
       <w:r>
         <w:t xml:space="preserve"> </w:t>
       </w:r>
@@ -2659,7 +2558,7 @@
           <w:lang w:val="en-US"/>
         </w:rPr>
       </w:pPr>
-      <w:bookmarkStart w:id="2" w:name="_Toc42767516"/>
+      <w:bookmarkStart w:id="1" w:name="_Toc42771507"/>
       <w:r>
         <w:rPr>
           <w:lang w:val="en-US"/>
@@ -2708,7 +2607,7 @@
         </w:rPr>
         <w:t xml:space="preserve"> ken ik</w:t>
       </w:r>
-      <w:bookmarkEnd w:id="2"/>
+      <w:bookmarkEnd w:id="1"/>
     </w:p>
     <w:p>
       <w:r>
@@ -2922,20 +2821,25 @@
                             <w:pPr>
                               <w:rPr>
                                 <w:rFonts w:ascii="Century Gothic" w:hAnsi="Century Gothic"/>
-                                <w:lang w:val="de-DE"/>
                               </w:rPr>
                             </w:pPr>
-                            <w:r>
-                              <w:rPr>
-                                <w:rFonts w:ascii="Century Gothic" w:hAnsi="Century Gothic"/>
-                                <w:lang w:val="de-DE"/>
-                              </w:rPr>
-                              <w:t xml:space="preserve">Kube: </w:t>
-                            </w:r>
-                            <w:r>
-                              <w:rPr>
-                                <w:rFonts w:ascii="Century Gothic" w:hAnsi="Century Gothic"/>
-                                <w:lang w:val="de-DE"/>
+                            <w:proofErr w:type="spellStart"/>
+                            <w:r>
+                              <w:rPr>
+                                <w:rFonts w:ascii="Century Gothic" w:hAnsi="Century Gothic"/>
+                              </w:rPr>
+                              <w:t>Kube</w:t>
+                            </w:r>
+                            <w:proofErr w:type="spellEnd"/>
+                            <w:r>
+                              <w:rPr>
+                                <w:rFonts w:ascii="Century Gothic" w:hAnsi="Century Gothic"/>
+                              </w:rPr>
+                              <w:t xml:space="preserve">: </w:t>
+                            </w:r>
+                            <w:r>
+                              <w:rPr>
+                                <w:rFonts w:ascii="Century Gothic" w:hAnsi="Century Gothic"/>
                               </w:rPr>
                               <w:tab/>
                             </w:r>
@@ -2944,7 +2848,6 @@
                                 <w:rPr>
                                   <w:rStyle w:val="Hyperlink"/>
                                   <w:rFonts w:ascii="Century Gothic" w:hAnsi="Century Gothic"/>
-                                  <w:lang w:val="de-DE"/>
                                 </w:rPr>
                                 <w:t>http://kube7.imperavi.com</w:t>
                               </w:r>
@@ -2952,14 +2855,12 @@
                             <w:r>
                               <w:rPr>
                                 <w:rFonts w:ascii="Century Gothic" w:hAnsi="Century Gothic"/>
-                                <w:lang w:val="de-DE"/>
                               </w:rPr>
                               <w:t xml:space="preserve"> </w:t>
                             </w:r>
                             <w:r>
                               <w:rPr>
                                 <w:rFonts w:ascii="Century Gothic" w:hAnsi="Century Gothic"/>
-                                <w:lang w:val="de-DE"/>
                               </w:rPr>
                               <w:t xml:space="preserve"> </w:t>
                             </w:r>
@@ -2968,14 +2869,12 @@
                             <w:pPr>
                               <w:rPr>
                                 <w:rFonts w:ascii="Century Gothic" w:hAnsi="Century Gothic"/>
-                                <w:lang w:val="en-US"/>
                               </w:rPr>
                             </w:pPr>
                             <w:proofErr w:type="spellStart"/>
                             <w:r>
                               <w:rPr>
                                 <w:rFonts w:ascii="Century Gothic" w:hAnsi="Century Gothic"/>
-                                <w:lang w:val="en-US"/>
                               </w:rPr>
                               <w:t>UIkit</w:t>
                             </w:r>
@@ -2983,14 +2882,12 @@
                             <w:r>
                               <w:rPr>
                                 <w:rFonts w:ascii="Century Gothic" w:hAnsi="Century Gothic"/>
-                                <w:lang w:val="en-US"/>
                               </w:rPr>
                               <w:t xml:space="preserve">: </w:t>
                             </w:r>
                             <w:r>
                               <w:rPr>
                                 <w:rFonts w:ascii="Century Gothic" w:hAnsi="Century Gothic"/>
-                                <w:lang w:val="en-US"/>
                               </w:rPr>
                               <w:tab/>
                             </w:r>
@@ -2999,7 +2896,6 @@
                                 <w:rPr>
                                   <w:rStyle w:val="Hyperlink"/>
                                   <w:rFonts w:ascii="Century Gothic" w:hAnsi="Century Gothic"/>
-                                  <w:lang w:val="en-US"/>
                                 </w:rPr>
                                 <w:t>https://getuikit.com/</w:t>
                               </w:r>
@@ -3007,7 +2903,6 @@
                             <w:r>
                               <w:rPr>
                                 <w:rFonts w:ascii="Century Gothic" w:hAnsi="Century Gothic"/>
-                                <w:lang w:val="en-US"/>
                               </w:rPr>
                               <w:t xml:space="preserve"> </w:t>
                             </w:r>
@@ -3016,37 +2911,70 @@
                             <w:pPr>
                               <w:rPr>
                                 <w:rFonts w:ascii="Century Gothic" w:hAnsi="Century Gothic"/>
-                                <w:lang w:val="en-US"/>
+                                <w:lang w:val="it-IT"/>
                               </w:rPr>
                             </w:pPr>
-                            <w:r>
-                              <w:rPr>
-                                <w:rFonts w:ascii="Century Gothic" w:hAnsi="Century Gothic"/>
-                                <w:lang w:val="en-US"/>
-                              </w:rPr>
-                              <w:t xml:space="preserve">Ionic: </w:t>
-                            </w:r>
-                            <w:r>
-                              <w:rPr>
-                                <w:rFonts w:ascii="Century Gothic" w:hAnsi="Century Gothic"/>
-                                <w:lang w:val="en-US"/>
+                            <w:proofErr w:type="spellStart"/>
+                            <w:r>
+                              <w:rPr>
+                                <w:rFonts w:ascii="Century Gothic" w:hAnsi="Century Gothic"/>
+                                <w:lang w:val="it-IT"/>
+                              </w:rPr>
+                              <w:t>Ionic</w:t>
+                            </w:r>
+                            <w:proofErr w:type="spellEnd"/>
+                            <w:r>
+                              <w:rPr>
+                                <w:rFonts w:ascii="Century Gothic" w:hAnsi="Century Gothic"/>
+                                <w:lang w:val="it-IT"/>
+                              </w:rPr>
+                              <w:t xml:space="preserve">: </w:t>
+                            </w:r>
+                            <w:r>
+                              <w:rPr>
+                                <w:rFonts w:ascii="Century Gothic" w:hAnsi="Century Gothic"/>
+                                <w:lang w:val="it-IT"/>
                               </w:rPr>
                               <w:tab/>
                             </w:r>
-                            <w:hyperlink r:id="rId10" w:history="1">
-                              <w:r>
-                                <w:rPr>
-                                  <w:rStyle w:val="Hyperlink"/>
-                                  <w:rFonts w:ascii="Century Gothic" w:hAnsi="Century Gothic"/>
-                                  <w:lang w:val="en-US"/>
-                                </w:rPr>
-                                <w:t>https://ionicframework.com/</w:t>
-                              </w:r>
-                            </w:hyperlink>
-                            <w:r>
-                              <w:rPr>
-                                <w:rFonts w:ascii="Century Gothic" w:hAnsi="Century Gothic"/>
-                                <w:lang w:val="en-US"/>
+                            <w:r>
+                              <w:fldChar w:fldCharType="begin"/>
+                            </w:r>
+                            <w:r>
+                              <w:rPr>
+                                <w:lang w:val="it-IT"/>
+                              </w:rPr>
+                              <w:instrText xml:space="preserve"> HYPERLINK "https://ionicfr</w:instrText>
+                            </w:r>
+                            <w:r>
+                              <w:rPr>
+                                <w:lang w:val="it-IT"/>
+                              </w:rPr>
+                              <w:instrText xml:space="preserve">amework.com/" </w:instrText>
+                            </w:r>
+                            <w:r>
+                              <w:fldChar w:fldCharType="separate"/>
+                            </w:r>
+                            <w:r>
+                              <w:rPr>
+                                <w:rStyle w:val="Hyperlink"/>
+                                <w:rFonts w:ascii="Century Gothic" w:hAnsi="Century Gothic"/>
+                                <w:lang w:val="it-IT"/>
+                              </w:rPr>
+                              <w:t>https://ionicframework.com/</w:t>
+                            </w:r>
+                            <w:r>
+                              <w:rPr>
+                                <w:rStyle w:val="Hyperlink"/>
+                                <w:rFonts w:ascii="Century Gothic" w:hAnsi="Century Gothic"/>
+                                <w:lang w:val="it-IT"/>
+                              </w:rPr>
+                              <w:fldChar w:fldCharType="end"/>
+                            </w:r>
+                            <w:r>
+                              <w:rPr>
+                                <w:rFonts w:ascii="Century Gothic" w:hAnsi="Century Gothic"/>
+                                <w:lang w:val="it-IT"/>
                               </w:rPr>
                               <w:t xml:space="preserve"> </w:t>
                             </w:r>
@@ -3072,16 +3000,34 @@
                               </w:rPr>
                               <w:tab/>
                             </w:r>
-                            <w:hyperlink r:id="rId11" w:history="1">
-                              <w:r>
-                                <w:rPr>
-                                  <w:rStyle w:val="Hyperlink"/>
-                                  <w:rFonts w:ascii="Century Gothic" w:hAnsi="Century Gothic"/>
-                                  <w:lang w:val="it-IT"/>
-                                </w:rPr>
-                                <w:t>https://metroui.org.ua/index.html</w:t>
-                              </w:r>
-                            </w:hyperlink>
+                            <w:r>
+                              <w:fldChar w:fldCharType="begin"/>
+                            </w:r>
+                            <w:r>
+                              <w:rPr>
+                                <w:lang w:val="it-IT"/>
+                              </w:rPr>
+                              <w:instrText xml:space="preserve"> HYPERLINK "https://metroui.org.ua/index.html" </w:instrText>
+                            </w:r>
+                            <w:r>
+                              <w:fldChar w:fldCharType="separate"/>
+                            </w:r>
+                            <w:r>
+                              <w:rPr>
+                                <w:rStyle w:val="Hyperlink"/>
+                                <w:rFonts w:ascii="Century Gothic" w:hAnsi="Century Gothic"/>
+                                <w:lang w:val="it-IT"/>
+                              </w:rPr>
+                              <w:t>https://metroui.org.ua/index.html</w:t>
+                            </w:r>
+                            <w:r>
+                              <w:rPr>
+                                <w:rStyle w:val="Hyperlink"/>
+                                <w:rFonts w:ascii="Century Gothic" w:hAnsi="Century Gothic"/>
+                                <w:lang w:val="it-IT"/>
+                              </w:rPr>
+                              <w:fldChar w:fldCharType="end"/>
+                            </w:r>
                             <w:r>
                               <w:rPr>
                                 <w:rFonts w:ascii="Century Gothic" w:hAnsi="Century Gothic"/>
@@ -3103,7 +3049,11 @@
           </mc:Choice>
           <mc:Fallback>
             <w:pict>
-              <v:shape w14:anchorId="373DA74C" id="_x0000_s1027" type="#_x0000_t202" style="width:451.35pt;height:30.15pt;visibility:visible;mso-wrap-style:square;mso-left-percent:-10001;mso-top-percent:-10001;mso-position-horizontal:absolute;mso-position-horizontal-relative:char;mso-position-vertical:absolute;mso-position-vertical-relative:line;mso-left-percent:-10001;mso-top-percent:-10001;v-text-anchor:top" o:gfxdata="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" fillcolor="#f2f2f2 [3052]" strokecolor="white [3212]">
+              <v:shapetype w14:anchorId="373DA74C" id="_x0000_t202" coordsize="21600,21600" o:spt="202" path="m,l,21600r21600,l21600,xe">
+                <v:stroke joinstyle="miter"/>
+                <v:path gradientshapeok="t" o:connecttype="rect"/>
+              </v:shapetype>
+              <v:shape id="_x0000_s1027" type="#_x0000_t202" style="width:451.35pt;height:30.15pt;visibility:visible;mso-wrap-style:square;mso-left-percent:-10001;mso-top-percent:-10001;mso-position-horizontal:absolute;mso-position-horizontal-relative:char;mso-position-vertical:absolute;mso-position-vertical-relative:line;mso-left-percent:-10001;mso-top-percent:-10001;v-text-anchor:top" o:gfxdata="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" fillcolor="#f2f2f2 [3052]" strokecolor="white [3212]">
                 <v:textbox style="mso-fit-shape-to-text:t">
                   <w:txbxContent>
                     <w:p>
@@ -3271,29 +3221,33 @@
                       <w:pPr>
                         <w:rPr>
                           <w:rFonts w:ascii="Century Gothic" w:hAnsi="Century Gothic"/>
-                          <w:lang w:val="de-DE"/>
                         </w:rPr>
                       </w:pPr>
-                      <w:r>
-                        <w:rPr>
-                          <w:rFonts w:ascii="Century Gothic" w:hAnsi="Century Gothic"/>
-                          <w:lang w:val="de-DE"/>
-                        </w:rPr>
-                        <w:t xml:space="preserve">Kube: </w:t>
-                      </w:r>
-                      <w:r>
-                        <w:rPr>
-                          <w:rFonts w:ascii="Century Gothic" w:hAnsi="Century Gothic"/>
-                          <w:lang w:val="de-DE"/>
+                      <w:proofErr w:type="spellStart"/>
+                      <w:r>
+                        <w:rPr>
+                          <w:rFonts w:ascii="Century Gothic" w:hAnsi="Century Gothic"/>
+                        </w:rPr>
+                        <w:t>Kube</w:t>
+                      </w:r>
+                      <w:proofErr w:type="spellEnd"/>
+                      <w:r>
+                        <w:rPr>
+                          <w:rFonts w:ascii="Century Gothic" w:hAnsi="Century Gothic"/>
+                        </w:rPr>
+                        <w:t xml:space="preserve">: </w:t>
+                      </w:r>
+                      <w:r>
+                        <w:rPr>
+                          <w:rFonts w:ascii="Century Gothic" w:hAnsi="Century Gothic"/>
                         </w:rPr>
                         <w:tab/>
                       </w:r>
-                      <w:hyperlink r:id="rId12" w:history="1">
+                      <w:hyperlink r:id="rId10" w:history="1">
                         <w:r>
                           <w:rPr>
                             <w:rStyle w:val="Hyperlink"/>
                             <w:rFonts w:ascii="Century Gothic" w:hAnsi="Century Gothic"/>
-                            <w:lang w:val="de-DE"/>
                           </w:rPr>
                           <w:t>http://kube7.imperavi.com</w:t>
                         </w:r>
@@ -3301,14 +3255,12 @@
                       <w:r>
                         <w:rPr>
                           <w:rFonts w:ascii="Century Gothic" w:hAnsi="Century Gothic"/>
-                          <w:lang w:val="de-DE"/>
                         </w:rPr>
                         <w:t xml:space="preserve"> </w:t>
                       </w:r>
                       <w:r>
                         <w:rPr>
                           <w:rFonts w:ascii="Century Gothic" w:hAnsi="Century Gothic"/>
-                          <w:lang w:val="de-DE"/>
                         </w:rPr>
                         <w:t xml:space="preserve"> </w:t>
                       </w:r>
@@ -3317,14 +3269,12 @@
                       <w:pPr>
                         <w:rPr>
                           <w:rFonts w:ascii="Century Gothic" w:hAnsi="Century Gothic"/>
-                          <w:lang w:val="en-US"/>
                         </w:rPr>
                       </w:pPr>
                       <w:proofErr w:type="spellStart"/>
                       <w:r>
                         <w:rPr>
                           <w:rFonts w:ascii="Century Gothic" w:hAnsi="Century Gothic"/>
-                          <w:lang w:val="en-US"/>
                         </w:rPr>
                         <w:t>UIkit</w:t>
                       </w:r>
@@ -3332,23 +3282,20 @@
                       <w:r>
                         <w:rPr>
                           <w:rFonts w:ascii="Century Gothic" w:hAnsi="Century Gothic"/>
-                          <w:lang w:val="en-US"/>
                         </w:rPr>
                         <w:t xml:space="preserve">: </w:t>
                       </w:r>
                       <w:r>
                         <w:rPr>
                           <w:rFonts w:ascii="Century Gothic" w:hAnsi="Century Gothic"/>
-                          <w:lang w:val="en-US"/>
                         </w:rPr>
                         <w:tab/>
                       </w:r>
-                      <w:hyperlink r:id="rId13" w:history="1">
+                      <w:hyperlink r:id="rId11" w:history="1">
                         <w:r>
                           <w:rPr>
                             <w:rStyle w:val="Hyperlink"/>
                             <w:rFonts w:ascii="Century Gothic" w:hAnsi="Century Gothic"/>
-                            <w:lang w:val="en-US"/>
                           </w:rPr>
                           <w:t>https://getuikit.com/</w:t>
                         </w:r>
@@ -3356,7 +3303,6 @@
                       <w:r>
                         <w:rPr>
                           <w:rFonts w:ascii="Century Gothic" w:hAnsi="Century Gothic"/>
-                          <w:lang w:val="en-US"/>
                         </w:rPr>
                         <w:t xml:space="preserve"> </w:t>
                       </w:r>
@@ -3365,37 +3311,70 @@
                       <w:pPr>
                         <w:rPr>
                           <w:rFonts w:ascii="Century Gothic" w:hAnsi="Century Gothic"/>
-                          <w:lang w:val="en-US"/>
+                          <w:lang w:val="it-IT"/>
                         </w:rPr>
                       </w:pPr>
-                      <w:r>
-                        <w:rPr>
-                          <w:rFonts w:ascii="Century Gothic" w:hAnsi="Century Gothic"/>
-                          <w:lang w:val="en-US"/>
-                        </w:rPr>
-                        <w:t xml:space="preserve">Ionic: </w:t>
-                      </w:r>
-                      <w:r>
-                        <w:rPr>
-                          <w:rFonts w:ascii="Century Gothic" w:hAnsi="Century Gothic"/>
-                          <w:lang w:val="en-US"/>
+                      <w:proofErr w:type="spellStart"/>
+                      <w:r>
+                        <w:rPr>
+                          <w:rFonts w:ascii="Century Gothic" w:hAnsi="Century Gothic"/>
+                          <w:lang w:val="it-IT"/>
+                        </w:rPr>
+                        <w:t>Ionic</w:t>
+                      </w:r>
+                      <w:proofErr w:type="spellEnd"/>
+                      <w:r>
+                        <w:rPr>
+                          <w:rFonts w:ascii="Century Gothic" w:hAnsi="Century Gothic"/>
+                          <w:lang w:val="it-IT"/>
+                        </w:rPr>
+                        <w:t xml:space="preserve">: </w:t>
+                      </w:r>
+                      <w:r>
+                        <w:rPr>
+                          <w:rFonts w:ascii="Century Gothic" w:hAnsi="Century Gothic"/>
+                          <w:lang w:val="it-IT"/>
                         </w:rPr>
                         <w:tab/>
                       </w:r>
-                      <w:hyperlink r:id="rId14" w:history="1">
-                        <w:r>
-                          <w:rPr>
-                            <w:rStyle w:val="Hyperlink"/>
-                            <w:rFonts w:ascii="Century Gothic" w:hAnsi="Century Gothic"/>
-                            <w:lang w:val="en-US"/>
-                          </w:rPr>
-                          <w:t>https://ionicframework.com/</w:t>
-                        </w:r>
-                      </w:hyperlink>
-                      <w:r>
-                        <w:rPr>
-                          <w:rFonts w:ascii="Century Gothic" w:hAnsi="Century Gothic"/>
-                          <w:lang w:val="en-US"/>
+                      <w:r>
+                        <w:fldChar w:fldCharType="begin"/>
+                      </w:r>
+                      <w:r>
+                        <w:rPr>
+                          <w:lang w:val="it-IT"/>
+                        </w:rPr>
+                        <w:instrText xml:space="preserve"> HYPERLINK "https://ionicfr</w:instrText>
+                      </w:r>
+                      <w:r>
+                        <w:rPr>
+                          <w:lang w:val="it-IT"/>
+                        </w:rPr>
+                        <w:instrText xml:space="preserve">amework.com/" </w:instrText>
+                      </w:r>
+                      <w:r>
+                        <w:fldChar w:fldCharType="separate"/>
+                      </w:r>
+                      <w:r>
+                        <w:rPr>
+                          <w:rStyle w:val="Hyperlink"/>
+                          <w:rFonts w:ascii="Century Gothic" w:hAnsi="Century Gothic"/>
+                          <w:lang w:val="it-IT"/>
+                        </w:rPr>
+                        <w:t>https://ionicframework.com/</w:t>
+                      </w:r>
+                      <w:r>
+                        <w:rPr>
+                          <w:rStyle w:val="Hyperlink"/>
+                          <w:rFonts w:ascii="Century Gothic" w:hAnsi="Century Gothic"/>
+                          <w:lang w:val="it-IT"/>
+                        </w:rPr>
+                        <w:fldChar w:fldCharType="end"/>
+                      </w:r>
+                      <w:r>
+                        <w:rPr>
+                          <w:rFonts w:ascii="Century Gothic" w:hAnsi="Century Gothic"/>
+                          <w:lang w:val="it-IT"/>
                         </w:rPr>
                         <w:t xml:space="preserve"> </w:t>
                       </w:r>
@@ -3421,16 +3400,34 @@
                         </w:rPr>
                         <w:tab/>
                       </w:r>
-                      <w:hyperlink r:id="rId15" w:history="1">
-                        <w:r>
-                          <w:rPr>
-                            <w:rStyle w:val="Hyperlink"/>
-                            <w:rFonts w:ascii="Century Gothic" w:hAnsi="Century Gothic"/>
-                            <w:lang w:val="it-IT"/>
-                          </w:rPr>
-                          <w:t>https://metroui.org.ua/index.html</w:t>
-                        </w:r>
-                      </w:hyperlink>
+                      <w:r>
+                        <w:fldChar w:fldCharType="begin"/>
+                      </w:r>
+                      <w:r>
+                        <w:rPr>
+                          <w:lang w:val="it-IT"/>
+                        </w:rPr>
+                        <w:instrText xml:space="preserve"> HYPERLINK "https://metroui.org.ua/index.html" </w:instrText>
+                      </w:r>
+                      <w:r>
+                        <w:fldChar w:fldCharType="separate"/>
+                      </w:r>
+                      <w:r>
+                        <w:rPr>
+                          <w:rStyle w:val="Hyperlink"/>
+                          <w:rFonts w:ascii="Century Gothic" w:hAnsi="Century Gothic"/>
+                          <w:lang w:val="it-IT"/>
+                        </w:rPr>
+                        <w:t>https://metroui.org.ua/index.html</w:t>
+                      </w:r>
+                      <w:r>
+                        <w:rPr>
+                          <w:rStyle w:val="Hyperlink"/>
+                          <w:rFonts w:ascii="Century Gothic" w:hAnsi="Century Gothic"/>
+                          <w:lang w:val="it-IT"/>
+                        </w:rPr>
+                        <w:fldChar w:fldCharType="end"/>
+                      </w:r>
                       <w:r>
                         <w:rPr>
                           <w:rFonts w:ascii="Century Gothic" w:hAnsi="Century Gothic"/>
@@ -3465,7 +3462,7 @@
           <w:numId w:val="4"/>
         </w:numPr>
       </w:pPr>
-      <w:bookmarkStart w:id="3" w:name="_Toc42767517"/>
+      <w:bookmarkStart w:id="2" w:name="_Toc42771508"/>
       <w:r>
         <w:lastRenderedPageBreak/>
         <w:t>Welke F</w:t>
@@ -3488,7 +3485,7 @@
       <w:r>
         <w:t xml:space="preserve"> heb ik gebruikt</w:t>
       </w:r>
-      <w:bookmarkEnd w:id="3"/>
+      <w:bookmarkEnd w:id="2"/>
     </w:p>
     <w:p>
       <w:r>
@@ -3704,11 +3701,11 @@
       <w:pPr>
         <w:pStyle w:val="Kop2"/>
       </w:pPr>
-      <w:bookmarkStart w:id="4" w:name="_Toc42767518"/>
+      <w:bookmarkStart w:id="3" w:name="_Toc42771509"/>
       <w:r>
         <w:t>Metro</w:t>
       </w:r>
-      <w:bookmarkEnd w:id="4"/>
+      <w:bookmarkEnd w:id="3"/>
     </w:p>
     <w:p/>
     <w:p>
@@ -3869,12 +3866,12 @@
       <w:pPr>
         <w:pStyle w:val="Kop2"/>
       </w:pPr>
-      <w:bookmarkStart w:id="5" w:name="_Toc42767519"/>
+      <w:bookmarkStart w:id="4" w:name="_Toc42771510"/>
       <w:proofErr w:type="spellStart"/>
       <w:r>
         <w:t>Kube</w:t>
       </w:r>
-      <w:bookmarkEnd w:id="5"/>
+      <w:bookmarkEnd w:id="4"/>
       <w:proofErr w:type="spellEnd"/>
     </w:p>
     <w:p/>
@@ -4036,12 +4033,12 @@
       <w:pPr>
         <w:pStyle w:val="Kop2"/>
       </w:pPr>
-      <w:bookmarkStart w:id="6" w:name="_Toc42767520"/>
+      <w:bookmarkStart w:id="5" w:name="_Toc42771511"/>
       <w:proofErr w:type="spellStart"/>
       <w:r>
         <w:t>UIkit</w:t>
       </w:r>
-      <w:bookmarkEnd w:id="6"/>
+      <w:bookmarkEnd w:id="5"/>
       <w:proofErr w:type="spellEnd"/>
     </w:p>
     <w:p/>
@@ -4229,12 +4226,12 @@
       <w:pPr>
         <w:pStyle w:val="Kop2"/>
       </w:pPr>
-      <w:bookmarkStart w:id="7" w:name="_Toc42767521"/>
+      <w:bookmarkStart w:id="6" w:name="_Toc42771512"/>
       <w:proofErr w:type="spellStart"/>
       <w:r>
         <w:t>Ionic</w:t>
       </w:r>
-      <w:bookmarkEnd w:id="7"/>
+      <w:bookmarkEnd w:id="6"/>
       <w:proofErr w:type="spellEnd"/>
     </w:p>
     <w:p/>
@@ -4505,7 +4502,7 @@
       <w:pPr>
         <w:pStyle w:val="Kop1"/>
       </w:pPr>
-      <w:bookmarkStart w:id="8" w:name="_Toc42767522"/>
+      <w:bookmarkStart w:id="7" w:name="_Toc42771513"/>
       <w:r>
         <w:lastRenderedPageBreak/>
         <w:t>Welke methodieken heb ik g</w:t>
@@ -4513,18 +4510,18 @@
       <w:r>
         <w:t>eleerd</w:t>
       </w:r>
-      <w:bookmarkEnd w:id="8"/>
+      <w:bookmarkEnd w:id="7"/>
     </w:p>
     <w:p/>
     <w:p>
       <w:pPr>
         <w:pStyle w:val="Kop2"/>
       </w:pPr>
-      <w:bookmarkStart w:id="9" w:name="_Toc42767523"/>
+      <w:bookmarkStart w:id="8" w:name="_Toc42771514"/>
       <w:r>
         <w:t>HTML / CSS</w:t>
       </w:r>
-      <w:bookmarkEnd w:id="9"/>
+      <w:bookmarkEnd w:id="8"/>
     </w:p>
     <w:p/>
     <w:p>
@@ -4698,11 +4695,11 @@
       <w:pPr>
         <w:pStyle w:val="Kop2"/>
       </w:pPr>
-      <w:bookmarkStart w:id="10" w:name="_Toc42767524"/>
+      <w:bookmarkStart w:id="9" w:name="_Toc42771515"/>
       <w:r>
         <w:t>Javascript</w:t>
       </w:r>
-      <w:bookmarkEnd w:id="10"/>
+      <w:bookmarkEnd w:id="9"/>
     </w:p>
     <w:p>
       <w:r>
@@ -5187,12 +5184,12 @@
           <w:numId w:val="4"/>
         </w:numPr>
       </w:pPr>
-      <w:bookmarkStart w:id="11" w:name="_Toc42767526"/>
+      <w:bookmarkStart w:id="10" w:name="_Toc42771516"/>
       <w:r>
         <w:lastRenderedPageBreak/>
         <w:t>Project specificaties</w:t>
       </w:r>
-      <w:bookmarkEnd w:id="11"/>
+      <w:bookmarkEnd w:id="10"/>
     </w:p>
     <w:p>
       <w:pPr>
@@ -5209,11 +5206,11 @@
           <w:numId w:val="3"/>
         </w:numPr>
       </w:pPr>
-      <w:bookmarkStart w:id="12" w:name="_Toc42767527"/>
+      <w:bookmarkStart w:id="11" w:name="_Toc42771517"/>
       <w:r>
         <w:t>Inleiding</w:t>
       </w:r>
-      <w:bookmarkEnd w:id="12"/>
+      <w:bookmarkEnd w:id="11"/>
     </w:p>
     <w:p>
       <w:r>
@@ -5351,11 +5348,11 @@
           <w:numId w:val="4"/>
         </w:numPr>
       </w:pPr>
-      <w:bookmarkStart w:id="13" w:name="_Toc42767528"/>
+      <w:bookmarkStart w:id="12" w:name="_Toc42771518"/>
       <w:r>
         <w:t>Samenvatting</w:t>
       </w:r>
-      <w:bookmarkEnd w:id="13"/>
+      <w:bookmarkEnd w:id="12"/>
     </w:p>
     <w:p>
       <w:pPr>
@@ -5504,9 +5501,163 @@
       <w:pPr>
         <w:pStyle w:val="Kop2"/>
       </w:pPr>
-      <w:bookmarkStart w:id="14" w:name="_Toc42767529"/>
+      <w:bookmarkStart w:id="13" w:name="_Toc42771519"/>
       <w:r>
         <w:t>Link</w:t>
+      </w:r>
+      <w:bookmarkEnd w:id="13"/>
+    </w:p>
+    <w:p/>
+    <w:tbl>
+      <w:tblPr>
+        <w:tblStyle w:val="ProjectScopeTable"/>
+        <w:tblW w:w="0" w:type="auto"/>
+        <w:tblBorders>
+          <w:top w:val="none" w:sz="0" w:space="0" w:color="auto"/>
+          <w:left w:val="none" w:sz="0" w:space="0" w:color="auto"/>
+          <w:bottom w:val="none" w:sz="0" w:space="0" w:color="auto"/>
+          <w:right w:val="none" w:sz="0" w:space="0" w:color="auto"/>
+          <w:insideH w:val="single" w:sz="4" w:space="0" w:color="auto"/>
+          <w:insideV w:val="single" w:sz="4" w:space="0" w:color="auto"/>
+        </w:tblBorders>
+        <w:tblLook w:val="04A0" w:firstRow="1" w:lastRow="0" w:firstColumn="1" w:lastColumn="0" w:noHBand="0" w:noVBand="1"/>
+      </w:tblPr>
+      <w:tblGrid>
+        <w:gridCol w:w="2977"/>
+        <w:gridCol w:w="6040"/>
+      </w:tblGrid>
+      <w:tr>
+        <w:trPr>
+          <w:cnfStyle w:val="100000000000" w:firstRow="1" w:lastRow="0" w:firstColumn="0" w:lastColumn="0" w:oddVBand="0" w:evenVBand="0" w:oddHBand="0" w:evenHBand="0" w:firstRowFirstColumn="0" w:firstRowLastColumn="0" w:lastRowFirstColumn="0" w:lastRowLastColumn="0"/>
+        </w:trPr>
+        <w:tc>
+          <w:tcPr>
+            <w:tcW w:w="2977" w:type="dxa"/>
+          </w:tcPr>
+          <w:p>
+            <w:pPr>
+              <w:rPr>
+                <w:rFonts w:ascii="Century Gothic" w:hAnsi="Century Gothic"/>
+                <w:b w:val="0"/>
+                <w:bCs/>
+              </w:rPr>
+            </w:pPr>
+            <w:proofErr w:type="spellStart"/>
+            <w:r>
+              <w:rPr>
+                <w:rFonts w:ascii="Century Gothic" w:hAnsi="Century Gothic"/>
+                <w:b w:val="0"/>
+                <w:bCs/>
+              </w:rPr>
+              <w:t>Github</w:t>
+            </w:r>
+            <w:proofErr w:type="spellEnd"/>
+          </w:p>
+        </w:tc>
+        <w:tc>
+          <w:tcPr>
+            <w:tcW w:w="6040" w:type="dxa"/>
+            <w:shd w:val="clear" w:color="auto" w:fill="FFFFFF" w:themeFill="background1"/>
+          </w:tcPr>
+          <w:p>
+            <w:pPr>
+              <w:rPr>
+                <w:rFonts w:ascii="Century Gothic" w:hAnsi="Century Gothic"/>
+                <w:b w:val="0"/>
+                <w:bCs/>
+              </w:rPr>
+            </w:pPr>
+            <w:hyperlink r:id="rId12" w:history="1">
+              <w:r>
+                <w:rPr>
+                  <w:rStyle w:val="Hyperlink"/>
+                  <w:rFonts w:ascii="Century Gothic" w:hAnsi="Century Gothic"/>
+                  <w:bCs/>
+                </w:rPr>
+                <w:t>https://github.com/Miketenklooster/api_frontend</w:t>
+              </w:r>
+            </w:hyperlink>
+            <w:r>
+              <w:rPr>
+                <w:rFonts w:ascii="Century Gothic" w:hAnsi="Century Gothic"/>
+                <w:b w:val="0"/>
+                <w:bCs/>
+              </w:rPr>
+              <w:t xml:space="preserve"> </w:t>
+            </w:r>
+          </w:p>
+        </w:tc>
+      </w:tr>
+      <w:tr>
+        <w:tc>
+          <w:tcPr>
+            <w:tcW w:w="2977" w:type="dxa"/>
+            <w:shd w:val="clear" w:color="auto" w:fill="D9E2F3" w:themeFill="accent1" w:themeFillTint="33"/>
+          </w:tcPr>
+          <w:p>
+            <w:pPr>
+              <w:rPr>
+                <w:rFonts w:ascii="Century Gothic" w:hAnsi="Century Gothic"/>
+              </w:rPr>
+            </w:pPr>
+            <w:r>
+              <w:rPr>
+                <w:rFonts w:ascii="Century Gothic" w:hAnsi="Century Gothic"/>
+              </w:rPr>
+              <w:t>Movie Radar site</w:t>
+            </w:r>
+          </w:p>
+        </w:tc>
+        <w:tc>
+          <w:tcPr>
+            <w:tcW w:w="6040" w:type="dxa"/>
+            <w:shd w:val="clear" w:color="auto" w:fill="FFFFFF" w:themeFill="background1"/>
+          </w:tcPr>
+          <w:p>
+            <w:pPr>
+              <w:rPr>
+                <w:rFonts w:ascii="Century Gothic" w:hAnsi="Century Gothic"/>
+                <w:b/>
+              </w:rPr>
+            </w:pPr>
+            <w:hyperlink r:id="rId13" w:history="1">
+              <w:r>
+                <w:rPr>
+                  <w:rStyle w:val="Hyperlink"/>
+                  <w:rFonts w:ascii="Century Gothic" w:hAnsi="Century Gothic"/>
+                  <w:b/>
+                </w:rPr>
+                <w:t>https://miketenklooster.github.io</w:t>
+              </w:r>
+            </w:hyperlink>
+            <w:r>
+              <w:rPr>
+                <w:rFonts w:ascii="Century Gothic" w:hAnsi="Century Gothic"/>
+                <w:b/>
+              </w:rPr>
+              <w:t xml:space="preserve"> </w:t>
+            </w:r>
+          </w:p>
+        </w:tc>
+      </w:tr>
+    </w:tbl>
+    <w:p/>
+    <w:p>
+      <w:pPr>
+        <w:spacing w:after="160" w:line="259" w:lineRule="auto"/>
+      </w:pPr>
+      <w:r>
+        <w:br w:type="page"/>
+      </w:r>
+    </w:p>
+    <w:p>
+      <w:pPr>
+        <w:pStyle w:val="Kop2"/>
+      </w:pPr>
+      <w:bookmarkStart w:id="14" w:name="_Toc42771520"/>
+      <w:r>
+        <w:lastRenderedPageBreak/>
+        <w:t>Software</w:t>
       </w:r>
       <w:bookmarkEnd w:id="14"/>
     </w:p>
@@ -5545,160 +5696,6 @@
                 <w:bCs/>
               </w:rPr>
             </w:pPr>
-            <w:proofErr w:type="spellStart"/>
-            <w:r>
-              <w:rPr>
-                <w:rFonts w:ascii="Century Gothic" w:hAnsi="Century Gothic"/>
-                <w:b w:val="0"/>
-                <w:bCs/>
-              </w:rPr>
-              <w:t>Github</w:t>
-            </w:r>
-            <w:proofErr w:type="spellEnd"/>
-          </w:p>
-        </w:tc>
-        <w:tc>
-          <w:tcPr>
-            <w:tcW w:w="6040" w:type="dxa"/>
-            <w:shd w:val="clear" w:color="auto" w:fill="FFFFFF" w:themeFill="background1"/>
-          </w:tcPr>
-          <w:p>
-            <w:pPr>
-              <w:rPr>
-                <w:rFonts w:ascii="Century Gothic" w:hAnsi="Century Gothic"/>
-                <w:b w:val="0"/>
-                <w:bCs/>
-              </w:rPr>
-            </w:pPr>
-            <w:hyperlink r:id="rId16" w:history="1">
-              <w:r>
-                <w:rPr>
-                  <w:rStyle w:val="Hyperlink"/>
-                  <w:rFonts w:ascii="Century Gothic" w:hAnsi="Century Gothic"/>
-                  <w:bCs/>
-                </w:rPr>
-                <w:t>https://github.com/Miketenklooster/api_frontend</w:t>
-              </w:r>
-            </w:hyperlink>
-            <w:r>
-              <w:rPr>
-                <w:rFonts w:ascii="Century Gothic" w:hAnsi="Century Gothic"/>
-                <w:b w:val="0"/>
-                <w:bCs/>
-              </w:rPr>
-              <w:t xml:space="preserve"> </w:t>
-            </w:r>
-          </w:p>
-        </w:tc>
-      </w:tr>
-      <w:tr>
-        <w:tc>
-          <w:tcPr>
-            <w:tcW w:w="2977" w:type="dxa"/>
-            <w:shd w:val="clear" w:color="auto" w:fill="D9E2F3" w:themeFill="accent1" w:themeFillTint="33"/>
-          </w:tcPr>
-          <w:p>
-            <w:pPr>
-              <w:rPr>
-                <w:rFonts w:ascii="Century Gothic" w:hAnsi="Century Gothic"/>
-              </w:rPr>
-            </w:pPr>
-            <w:r>
-              <w:rPr>
-                <w:rFonts w:ascii="Century Gothic" w:hAnsi="Century Gothic"/>
-              </w:rPr>
-              <w:t>Movie Radar site</w:t>
-            </w:r>
-          </w:p>
-        </w:tc>
-        <w:tc>
-          <w:tcPr>
-            <w:tcW w:w="6040" w:type="dxa"/>
-            <w:shd w:val="clear" w:color="auto" w:fill="FFFFFF" w:themeFill="background1"/>
-          </w:tcPr>
-          <w:p>
-            <w:pPr>
-              <w:rPr>
-                <w:rFonts w:ascii="Century Gothic" w:hAnsi="Century Gothic"/>
-                <w:b/>
-              </w:rPr>
-            </w:pPr>
-            <w:hyperlink r:id="rId17" w:history="1">
-              <w:r>
-                <w:rPr>
-                  <w:rStyle w:val="Hyperlink"/>
-                  <w:rFonts w:ascii="Century Gothic" w:hAnsi="Century Gothic"/>
-                  <w:b/>
-                </w:rPr>
-                <w:t>https://miketenklooster.github.io</w:t>
-              </w:r>
-            </w:hyperlink>
-            <w:r>
-              <w:rPr>
-                <w:rFonts w:ascii="Century Gothic" w:hAnsi="Century Gothic"/>
-                <w:b/>
-              </w:rPr>
-              <w:t xml:space="preserve"> </w:t>
-            </w:r>
-          </w:p>
-        </w:tc>
-      </w:tr>
-    </w:tbl>
-    <w:p/>
-    <w:p>
-      <w:pPr>
-        <w:spacing w:after="160" w:line="259" w:lineRule="auto"/>
-      </w:pPr>
-      <w:r>
-        <w:br w:type="page"/>
-      </w:r>
-    </w:p>
-    <w:p>
-      <w:pPr>
-        <w:pStyle w:val="Kop2"/>
-      </w:pPr>
-      <w:bookmarkStart w:id="15" w:name="_Toc42767530"/>
-      <w:r>
-        <w:lastRenderedPageBreak/>
-        <w:t>Software</w:t>
-      </w:r>
-      <w:bookmarkEnd w:id="15"/>
-    </w:p>
-    <w:p/>
-    <w:tbl>
-      <w:tblPr>
-        <w:tblStyle w:val="ProjectScopeTable"/>
-        <w:tblW w:w="0" w:type="auto"/>
-        <w:tblBorders>
-          <w:top w:val="none" w:sz="0" w:space="0" w:color="auto"/>
-          <w:left w:val="none" w:sz="0" w:space="0" w:color="auto"/>
-          <w:bottom w:val="none" w:sz="0" w:space="0" w:color="auto"/>
-          <w:right w:val="none" w:sz="0" w:space="0" w:color="auto"/>
-          <w:insideH w:val="single" w:sz="4" w:space="0" w:color="auto"/>
-          <w:insideV w:val="single" w:sz="4" w:space="0" w:color="auto"/>
-        </w:tblBorders>
-        <w:tblLook w:val="04A0" w:firstRow="1" w:lastRow="0" w:firstColumn="1" w:lastColumn="0" w:noHBand="0" w:noVBand="1"/>
-      </w:tblPr>
-      <w:tblGrid>
-        <w:gridCol w:w="2977"/>
-        <w:gridCol w:w="6040"/>
-      </w:tblGrid>
-      <w:tr>
-        <w:trPr>
-          <w:cnfStyle w:val="100000000000" w:firstRow="1" w:lastRow="0" w:firstColumn="0" w:lastColumn="0" w:oddVBand="0" w:evenVBand="0" w:oddHBand="0" w:evenHBand="0" w:firstRowFirstColumn="0" w:firstRowLastColumn="0" w:lastRowFirstColumn="0" w:lastRowLastColumn="0"/>
-        </w:trPr>
-        <w:tc>
-          <w:tcPr>
-            <w:tcW w:w="2977" w:type="dxa"/>
-          </w:tcPr>
-          <w:p>
-            <w:pPr>
-              <w:rPr>
-                <w:rFonts w:ascii="Century Gothic" w:hAnsi="Century Gothic"/>
-                <w:b w:val="0"/>
-                <w:bCs/>
-              </w:rPr>
-            </w:pPr>
             <w:r>
               <w:rPr>
                 <w:rFonts w:ascii="Century Gothic" w:hAnsi="Century Gothic"/>
@@ -6003,11 +6000,11 @@
       <w:pPr>
         <w:pStyle w:val="Kop2"/>
       </w:pPr>
-      <w:bookmarkStart w:id="16" w:name="_Toc42767531"/>
+      <w:bookmarkStart w:id="15" w:name="_Toc42771521"/>
       <w:r>
         <w:t>Eisen</w:t>
       </w:r>
-      <w:bookmarkEnd w:id="16"/>
+      <w:bookmarkEnd w:id="15"/>
     </w:p>
     <w:p/>
     <w:p>
@@ -6343,12 +6340,15 @@
           <w:numId w:val="4"/>
         </w:numPr>
       </w:pPr>
-      <w:bookmarkStart w:id="17" w:name="_Toc42767532"/>
+      <w:bookmarkStart w:id="16" w:name="_Toc42771522"/>
       <w:r>
         <w:lastRenderedPageBreak/>
-        <w:t>schetsen</w:t>
+        <w:t>S</w:t>
       </w:r>
-      <w:bookmarkEnd w:id="17"/>
+      <w:r>
+        <w:t>chetsen</w:t>
+      </w:r>
+      <w:bookmarkEnd w:id="16"/>
     </w:p>
     <w:p/>
     <w:p>
@@ -7101,7 +7101,7 @@
                                 <wp:inline distT="0" distB="0" distL="0" distR="0" wp14:anchorId="3260D333" wp14:editId="2B9E097D">
                                   <wp:extent cx="48895" cy="52705"/>
                                   <wp:effectExtent l="0" t="0" r="8255" b="4445"/>
-                                  <wp:docPr id="18" name="Afbeelding 18"/>
+                                  <wp:docPr id="31" name="Afbeelding 31"/>
                                   <wp:cNvGraphicFramePr>
                                     <a:graphicFrameLocks xmlns:a="http://schemas.openxmlformats.org/drawingml/2006/main" noChangeAspect="1"/>
                                   </wp:cNvGraphicFramePr>
@@ -7115,7 +7115,7 @@
                                           </pic:cNvPicPr>
                                         </pic:nvPicPr>
                                         <pic:blipFill>
-                                          <a:blip r:embed="rId18">
+                                          <a:blip r:embed="rId14">
                                             <a:extLst>
                                               <a:ext uri="{28A0092B-C50C-407E-A947-70E740481C1C}">
                                                 <a14:useLocalDpi xmlns:a14="http://schemas.microsoft.com/office/drawing/2010/main" val="0"/>
@@ -7198,7 +7198,7 @@
                                     </pic:cNvPicPr>
                                   </pic:nvPicPr>
                                   <pic:blipFill>
-                                    <a:blip r:embed="rId18">
+                                    <a:blip r:embed="rId19">
                                       <a:extLst>
                                         <a:ext uri="{28A0092B-C50C-407E-A947-70E740481C1C}">
                                           <a14:useLocalDpi xmlns:a14="http://schemas.microsoft.com/office/drawing/2010/main" val="0"/>
@@ -8014,7 +8014,7 @@
                     </pic:cNvPicPr>
                   </pic:nvPicPr>
                   <pic:blipFill>
-                    <a:blip r:embed="rId19" cstate="print">
+                    <a:blip r:embed="rId20" cstate="print">
                       <a:extLst>
                         <a:ext uri="{28A0092B-C50C-407E-A947-70E740481C1C}">
                           <a14:useLocalDpi xmlns:a14="http://schemas.microsoft.com/office/drawing/2010/main" val="0"/>
@@ -8070,19 +8070,19 @@
           <w:numId w:val="4"/>
         </w:numPr>
       </w:pPr>
-      <w:bookmarkStart w:id="18" w:name="_Toc42767533"/>
+      <w:bookmarkStart w:id="17" w:name="_Toc42771523"/>
       <w:r>
         <w:lastRenderedPageBreak/>
         <w:t>Gebruikte documenten/ Bronnen</w:t>
       </w:r>
-      <w:bookmarkEnd w:id="18"/>
+      <w:bookmarkEnd w:id="17"/>
     </w:p>
     <w:p/>
     <w:p>
       <w:r>
         <w:t xml:space="preserve">Google translate: </w:t>
       </w:r>
-      <w:hyperlink r:id="rId20" w:history="1">
+      <w:hyperlink r:id="rId21" w:history="1">
         <w:r>
           <w:rPr>
             <w:rStyle w:val="Hyperlink"/>
@@ -8106,7 +8106,7 @@
         </w:rPr>
         <w:t xml:space="preserve">W3Schools: </w:t>
       </w:r>
-      <w:hyperlink r:id="rId21" w:history="1">
+      <w:hyperlink r:id="rId22" w:history="1">
         <w:r>
           <w:rPr>
             <w:rStyle w:val="Hyperlink"/>
@@ -8134,7 +8134,7 @@
         </w:rPr>
         <w:t xml:space="preserve">Fetch: </w:t>
       </w:r>
-      <w:hyperlink r:id="rId22" w:history="1">
+      <w:hyperlink r:id="rId23" w:history="1">
         <w:r>
           <w:rPr>
             <w:rStyle w:val="Hyperlink"/>
@@ -8371,8 +8371,8 @@
       </w:r>
     </w:p>
     <w:sectPr>
-      <w:headerReference w:type="default" r:id="rId23"/>
-      <w:footerReference w:type="default" r:id="rId24"/>
+      <w:headerReference w:type="default" r:id="rId24"/>
+      <w:footerReference w:type="default" r:id="rId25"/>
       <w:pgSz w:w="11907" w:h="16839" w:code="9"/>
       <w:pgMar w:top="1440" w:right="1440" w:bottom="1440" w:left="1440" w:header="720" w:footer="864" w:gutter="0"/>
       <w:cols w:space="720"/>

</xml_diff>

<commit_message>
update anylese spelling check
</commit_message>
<xml_diff>
--- a/docs/analyse.docx
+++ b/docs/analyse.docx
@@ -245,12 +245,14 @@
                 <w:rFonts w:ascii="Century Gothic" w:hAnsi="Century Gothic"/>
               </w:rPr>
             </w:pPr>
+            <w:proofErr w:type="spellStart"/>
             <w:r>
               <w:rPr>
                 <w:rFonts w:ascii="Century Gothic" w:hAnsi="Century Gothic"/>
               </w:rPr>
               <w:t>Crebonummer</w:t>
             </w:r>
+            <w:proofErr w:type="spellEnd"/>
           </w:p>
         </w:tc>
         <w:tc>
@@ -463,7 +465,7 @@
               <w:rPr>
                 <w:rFonts w:ascii="Century Gothic" w:hAnsi="Century Gothic"/>
               </w:rPr>
-              <w:t>6</w:t>
+              <w:t>7</w:t>
             </w:r>
             <w:r>
               <w:rPr>
@@ -527,7 +529,7 @@
                 <w:b/>
                 <w:bCs/>
               </w:rPr>
-              <w:t>3</w:t>
+              <w:t>4</w:t>
             </w:r>
           </w:p>
         </w:tc>
@@ -541,7 +543,7 @@
         <w:br w:type="page"/>
       </w:r>
     </w:p>
-    <w:bookmarkStart w:id="0" w:name="_Toc43202430" w:displacedByCustomXml="next"/>
+    <w:bookmarkStart w:id="0" w:name="_Toc43278628" w:displacedByCustomXml="next"/>
     <w:sdt>
       <w:sdtPr>
         <w:rPr>
@@ -618,7 +620,7 @@
             </w:rPr>
             <w:fldChar w:fldCharType="separate"/>
           </w:r>
-          <w:hyperlink w:anchor="_Toc43202430" w:history="1">
+          <w:hyperlink w:anchor="_Toc43278628" w:history="1">
             <w:r>
               <w:rPr>
                 <w:rStyle w:val="Hyperlink"/>
@@ -676,7 +678,7 @@
                 <w:noProof/>
                 <w:webHidden/>
               </w:rPr>
-              <w:instrText xml:space="preserve"> PAGEREF _Toc43202430 \h </w:instrText>
+              <w:instrText xml:space="preserve"> PAGEREF _Toc43278628 \h </w:instrText>
             </w:r>
             <w:r>
               <w:rPr>
@@ -722,7 +724,7 @@
               <w:szCs w:val="22"/>
             </w:rPr>
           </w:pPr>
-          <w:hyperlink w:anchor="_Toc43202431" w:history="1">
+          <w:hyperlink w:anchor="_Toc43278629" w:history="1">
             <w:r>
               <w:rPr>
                 <w:rStyle w:val="Hyperlink"/>
@@ -772,7 +774,7 @@
                 <w:noProof/>
                 <w:webHidden/>
               </w:rPr>
-              <w:instrText xml:space="preserve"> PAGEREF _Toc43202431 \h </w:instrText>
+              <w:instrText xml:space="preserve"> PAGEREF _Toc43278629 \h </w:instrText>
             </w:r>
             <w:r>
               <w:rPr>
@@ -818,7 +820,7 @@
               <w:szCs w:val="22"/>
             </w:rPr>
           </w:pPr>
-          <w:hyperlink w:anchor="_Toc43202432" w:history="1">
+          <w:hyperlink w:anchor="_Toc43278630" w:history="1">
             <w:r>
               <w:rPr>
                 <w:rStyle w:val="Hyperlink"/>
@@ -870,7 +872,7 @@
                 <w:noProof/>
                 <w:webHidden/>
               </w:rPr>
-              <w:instrText xml:space="preserve"> PAGEREF _Toc43202432 \h </w:instrText>
+              <w:instrText xml:space="preserve"> PAGEREF _Toc43278630 \h </w:instrText>
             </w:r>
             <w:r>
               <w:rPr>
@@ -916,7 +918,7 @@
               <w:szCs w:val="22"/>
             </w:rPr>
           </w:pPr>
-          <w:hyperlink w:anchor="_Toc43202433" w:history="1">
+          <w:hyperlink w:anchor="_Toc43278631" w:history="1">
             <w:r>
               <w:rPr>
                 <w:rStyle w:val="Hyperlink"/>
@@ -966,7 +968,7 @@
                 <w:noProof/>
                 <w:webHidden/>
               </w:rPr>
-              <w:instrText xml:space="preserve"> PAGEREF _Toc43202433 \h </w:instrText>
+              <w:instrText xml:space="preserve"> PAGEREF _Toc43278631 \h </w:instrText>
             </w:r>
             <w:r>
               <w:rPr>
@@ -1012,7 +1014,7 @@
               <w:szCs w:val="22"/>
             </w:rPr>
           </w:pPr>
-          <w:hyperlink w:anchor="_Toc43202434" w:history="1">
+          <w:hyperlink w:anchor="_Toc43278632" w:history="1">
             <w:r>
               <w:rPr>
                 <w:rStyle w:val="Hyperlink"/>
@@ -1056,7 +1058,7 @@
                 <w:noProof/>
                 <w:webHidden/>
               </w:rPr>
-              <w:instrText xml:space="preserve"> PAGEREF _Toc43202434 \h </w:instrText>
+              <w:instrText xml:space="preserve"> PAGEREF _Toc43278632 \h </w:instrText>
             </w:r>
             <w:r>
               <w:rPr>
@@ -1102,7 +1104,7 @@
               <w:szCs w:val="22"/>
             </w:rPr>
           </w:pPr>
-          <w:hyperlink w:anchor="_Toc43202435" w:history="1">
+          <w:hyperlink w:anchor="_Toc43278633" w:history="1">
             <w:r>
               <w:rPr>
                 <w:rStyle w:val="Hyperlink"/>
@@ -1146,7 +1148,7 @@
                 <w:noProof/>
                 <w:webHidden/>
               </w:rPr>
-              <w:instrText xml:space="preserve"> PAGEREF _Toc43202435 \h </w:instrText>
+              <w:instrText xml:space="preserve"> PAGEREF _Toc43278633 \h </w:instrText>
             </w:r>
             <w:r>
               <w:rPr>
@@ -1192,7 +1194,7 @@
               <w:szCs w:val="22"/>
             </w:rPr>
           </w:pPr>
-          <w:hyperlink w:anchor="_Toc43202436" w:history="1">
+          <w:hyperlink w:anchor="_Toc43278634" w:history="1">
             <w:r>
               <w:rPr>
                 <w:rStyle w:val="Hyperlink"/>
@@ -1236,7 +1238,7 @@
                 <w:noProof/>
                 <w:webHidden/>
               </w:rPr>
-              <w:instrText xml:space="preserve"> PAGEREF _Toc43202436 \h </w:instrText>
+              <w:instrText xml:space="preserve"> PAGEREF _Toc43278634 \h </w:instrText>
             </w:r>
             <w:r>
               <w:rPr>
@@ -1282,7 +1284,7 @@
               <w:szCs w:val="22"/>
             </w:rPr>
           </w:pPr>
-          <w:hyperlink w:anchor="_Toc43202437" w:history="1">
+          <w:hyperlink w:anchor="_Toc43278635" w:history="1">
             <w:r>
               <w:rPr>
                 <w:rStyle w:val="Hyperlink"/>
@@ -1326,7 +1328,7 @@
                 <w:noProof/>
                 <w:webHidden/>
               </w:rPr>
-              <w:instrText xml:space="preserve"> PAGEREF _Toc43202437 \h </w:instrText>
+              <w:instrText xml:space="preserve"> PAGEREF _Toc43278635 \h </w:instrText>
             </w:r>
             <w:r>
               <w:rPr>
@@ -1372,7 +1374,7 @@
               <w:szCs w:val="22"/>
             </w:rPr>
           </w:pPr>
-          <w:hyperlink w:anchor="_Toc43202438" w:history="1">
+          <w:hyperlink w:anchor="_Toc43278636" w:history="1">
             <w:r>
               <w:rPr>
                 <w:rStyle w:val="Hyperlink"/>
@@ -1422,7 +1424,7 @@
                 <w:noProof/>
                 <w:webHidden/>
               </w:rPr>
-              <w:instrText xml:space="preserve"> PAGEREF _Toc43202438 \h </w:instrText>
+              <w:instrText xml:space="preserve"> PAGEREF _Toc43278636 \h </w:instrText>
             </w:r>
             <w:r>
               <w:rPr>
@@ -1468,7 +1470,7 @@
               <w:szCs w:val="22"/>
             </w:rPr>
           </w:pPr>
-          <w:hyperlink w:anchor="_Toc43202439" w:history="1">
+          <w:hyperlink w:anchor="_Toc43278637" w:history="1">
             <w:r>
               <w:rPr>
                 <w:rStyle w:val="Hyperlink"/>
@@ -1512,7 +1514,7 @@
                 <w:noProof/>
                 <w:webHidden/>
               </w:rPr>
-              <w:instrText xml:space="preserve"> PAGEREF _Toc43202439 \h </w:instrText>
+              <w:instrText xml:space="preserve"> PAGEREF _Toc43278637 \h </w:instrText>
             </w:r>
             <w:r>
               <w:rPr>
@@ -1558,7 +1560,7 @@
               <w:szCs w:val="22"/>
             </w:rPr>
           </w:pPr>
-          <w:hyperlink w:anchor="_Toc43202440" w:history="1">
+          <w:hyperlink w:anchor="_Toc43278638" w:history="1">
             <w:r>
               <w:rPr>
                 <w:rStyle w:val="Hyperlink"/>
@@ -1602,7 +1604,7 @@
                 <w:noProof/>
                 <w:webHidden/>
               </w:rPr>
-              <w:instrText xml:space="preserve"> PAGEREF _Toc43202440 \h </w:instrText>
+              <w:instrText xml:space="preserve"> PAGEREF _Toc43278638 \h </w:instrText>
             </w:r>
             <w:r>
               <w:rPr>
@@ -1648,7 +1650,7 @@
               <w:szCs w:val="22"/>
             </w:rPr>
           </w:pPr>
-          <w:hyperlink w:anchor="_Toc43202441" w:history="1">
+          <w:hyperlink w:anchor="_Toc43278639" w:history="1">
             <w:r>
               <w:rPr>
                 <w:rStyle w:val="Hyperlink"/>
@@ -1698,7 +1700,7 @@
                 <w:noProof/>
                 <w:webHidden/>
               </w:rPr>
-              <w:instrText xml:space="preserve"> PAGEREF _Toc43202441 \h </w:instrText>
+              <w:instrText xml:space="preserve"> PAGEREF _Toc43278639 \h </w:instrText>
             </w:r>
             <w:r>
               <w:rPr>
@@ -1744,7 +1746,7 @@
               <w:szCs w:val="22"/>
             </w:rPr>
           </w:pPr>
-          <w:hyperlink w:anchor="_Toc43202442" w:history="1">
+          <w:hyperlink w:anchor="_Toc43278640" w:history="1">
             <w:r>
               <w:rPr>
                 <w:rStyle w:val="Hyperlink"/>
@@ -1794,7 +1796,7 @@
                 <w:noProof/>
                 <w:webHidden/>
               </w:rPr>
-              <w:instrText xml:space="preserve"> PAGEREF _Toc43202442 \h </w:instrText>
+              <w:instrText xml:space="preserve"> PAGEREF _Toc43278640 \h </w:instrText>
             </w:r>
             <w:r>
               <w:rPr>
@@ -1840,7 +1842,7 @@
               <w:szCs w:val="22"/>
             </w:rPr>
           </w:pPr>
-          <w:hyperlink w:anchor="_Toc43202443" w:history="1">
+          <w:hyperlink w:anchor="_Toc43278641" w:history="1">
             <w:r>
               <w:rPr>
                 <w:rStyle w:val="Hyperlink"/>
@@ -1884,7 +1886,7 @@
                 <w:noProof/>
                 <w:webHidden/>
               </w:rPr>
-              <w:instrText xml:space="preserve"> PAGEREF _Toc43202443 \h </w:instrText>
+              <w:instrText xml:space="preserve"> PAGEREF _Toc43278641 \h </w:instrText>
             </w:r>
             <w:r>
               <w:rPr>
@@ -1930,7 +1932,7 @@
               <w:szCs w:val="22"/>
             </w:rPr>
           </w:pPr>
-          <w:hyperlink w:anchor="_Toc43202444" w:history="1">
+          <w:hyperlink w:anchor="_Toc43278642" w:history="1">
             <w:r>
               <w:rPr>
                 <w:rStyle w:val="Hyperlink"/>
@@ -1974,7 +1976,7 @@
                 <w:noProof/>
                 <w:webHidden/>
               </w:rPr>
-              <w:instrText xml:space="preserve"> PAGEREF _Toc43202444 \h </w:instrText>
+              <w:instrText xml:space="preserve"> PAGEREF _Toc43278642 \h </w:instrText>
             </w:r>
             <w:r>
               <w:rPr>
@@ -2020,7 +2022,7 @@
               <w:szCs w:val="22"/>
             </w:rPr>
           </w:pPr>
-          <w:hyperlink w:anchor="_Toc43202445" w:history="1">
+          <w:hyperlink w:anchor="_Toc43278643" w:history="1">
             <w:r>
               <w:rPr>
                 <w:rStyle w:val="Hyperlink"/>
@@ -2064,7 +2066,7 @@
                 <w:noProof/>
                 <w:webHidden/>
               </w:rPr>
-              <w:instrText xml:space="preserve"> PAGEREF _Toc43202445 \h </w:instrText>
+              <w:instrText xml:space="preserve"> PAGEREF _Toc43278643 \h </w:instrText>
             </w:r>
             <w:r>
               <w:rPr>
@@ -2110,7 +2112,7 @@
               <w:szCs w:val="22"/>
             </w:rPr>
           </w:pPr>
-          <w:hyperlink w:anchor="_Toc43202446" w:history="1">
+          <w:hyperlink w:anchor="_Toc43278644" w:history="1">
             <w:r>
               <w:rPr>
                 <w:rStyle w:val="Hyperlink"/>
@@ -2154,7 +2156,7 @@
                 <w:noProof/>
                 <w:webHidden/>
               </w:rPr>
-              <w:instrText xml:space="preserve"> PAGEREF _Toc43202446 \h </w:instrText>
+              <w:instrText xml:space="preserve"> PAGEREF _Toc43278644 \h </w:instrText>
             </w:r>
             <w:r>
               <w:rPr>
@@ -2200,7 +2202,7 @@
               <w:szCs w:val="22"/>
             </w:rPr>
           </w:pPr>
-          <w:hyperlink w:anchor="_Toc43202447" w:history="1">
+          <w:hyperlink w:anchor="_Toc43278645" w:history="1">
             <w:r>
               <w:rPr>
                 <w:rStyle w:val="Hyperlink"/>
@@ -2244,7 +2246,7 @@
                 <w:noProof/>
                 <w:webHidden/>
               </w:rPr>
-              <w:instrText xml:space="preserve"> PAGEREF _Toc43202447 \h </w:instrText>
+              <w:instrText xml:space="preserve"> PAGEREF _Toc43278645 \h </w:instrText>
             </w:r>
             <w:r>
               <w:rPr>
@@ -2290,7 +2292,7 @@
               <w:szCs w:val="22"/>
             </w:rPr>
           </w:pPr>
-          <w:hyperlink w:anchor="_Toc43202448" w:history="1">
+          <w:hyperlink w:anchor="_Toc43278646" w:history="1">
             <w:r>
               <w:rPr>
                 <w:rStyle w:val="Hyperlink"/>
@@ -2340,7 +2342,7 @@
                 <w:noProof/>
                 <w:webHidden/>
               </w:rPr>
-              <w:instrText xml:space="preserve"> PAGEREF _Toc43202448 \h </w:instrText>
+              <w:instrText xml:space="preserve"> PAGEREF _Toc43278646 \h </w:instrText>
             </w:r>
             <w:r>
               <w:rPr>
@@ -2386,7 +2388,7 @@
               <w:szCs w:val="22"/>
             </w:rPr>
           </w:pPr>
-          <w:hyperlink w:anchor="_Toc43202449" w:history="1">
+          <w:hyperlink w:anchor="_Toc43278647" w:history="1">
             <w:r>
               <w:rPr>
                 <w:rStyle w:val="Hyperlink"/>
@@ -2415,7 +2417,7 @@
                 <w:rStyle w:val="Hyperlink"/>
                 <w:noProof/>
               </w:rPr>
-              <w:t>Gebruikte documenten/ Bronnen</w:t>
+              <w:t>Gebruikte documenten en Bronnen</w:t>
             </w:r>
             <w:r>
               <w:rPr>
@@ -2436,7 +2438,7 @@
                 <w:noProof/>
                 <w:webHidden/>
               </w:rPr>
-              <w:instrText xml:space="preserve"> PAGEREF _Toc43202449 \h </w:instrText>
+              <w:instrText xml:space="preserve"> PAGEREF _Toc43278647 \h </w:instrText>
             </w:r>
             <w:r>
               <w:rPr>
@@ -2492,7 +2494,7 @@
           <w:numId w:val="4"/>
         </w:numPr>
       </w:pPr>
-      <w:bookmarkStart w:id="1" w:name="_Toc43202431"/>
+      <w:bookmarkStart w:id="1" w:name="_Toc43278629"/>
       <w:r>
         <w:lastRenderedPageBreak/>
         <w:t>Wat is voor mij F</w:t>
@@ -2571,7 +2573,19 @@
                               <w:rPr>
                                 <w:rFonts w:ascii="Century Gothic" w:hAnsi="Century Gothic"/>
                               </w:rPr>
-                              <w:t xml:space="preserve">Front-end is de uitstraling van de pagina, hoe die eruit zien, hoe soepel de pagina verloopt naar andere pagina’s en </w:t>
+                              <w:t>Front-end is de uitstraling van de pagina, hoe die eruit zie</w:t>
+                            </w:r>
+                            <w:r>
+                              <w:rPr>
+                                <w:rFonts w:ascii="Century Gothic" w:hAnsi="Century Gothic"/>
+                              </w:rPr>
+                              <w:t>t</w:t>
+                            </w:r>
+                            <w:r>
+                              <w:rPr>
+                                <w:rFonts w:ascii="Century Gothic" w:hAnsi="Century Gothic"/>
+                              </w:rPr>
+                              <w:t xml:space="preserve">, hoe soepel de pagina verloopt naar andere pagina’s en </w:t>
                             </w:r>
                             <w:r>
                               <w:rPr>
@@ -2583,7 +2597,19 @@
                               <w:rPr>
                                 <w:rFonts w:ascii="Century Gothic" w:hAnsi="Century Gothic"/>
                               </w:rPr>
-                              <w:t xml:space="preserve"> de pagina dynamisch </w:t>
+                              <w:t xml:space="preserve"> de pagina</w:t>
+                            </w:r>
+                            <w:r>
+                              <w:rPr>
+                                <w:rFonts w:ascii="Century Gothic" w:hAnsi="Century Gothic"/>
+                              </w:rPr>
+                              <w:t>’s</w:t>
+                            </w:r>
+                            <w:r>
+                              <w:rPr>
+                                <w:rFonts w:ascii="Century Gothic" w:hAnsi="Century Gothic"/>
+                              </w:rPr>
+                              <w:t xml:space="preserve"> dynamisch </w:t>
                             </w:r>
                             <w:r>
                               <w:rPr>
@@ -2652,7 +2678,19 @@
                         <w:rPr>
                           <w:rFonts w:ascii="Century Gothic" w:hAnsi="Century Gothic"/>
                         </w:rPr>
-                        <w:t xml:space="preserve">Front-end is de uitstraling van de pagina, hoe die eruit zien, hoe soepel de pagina verloopt naar andere pagina’s en </w:t>
+                        <w:t>Front-end is de uitstraling van de pagina, hoe die eruit zie</w:t>
+                      </w:r>
+                      <w:r>
+                        <w:rPr>
+                          <w:rFonts w:ascii="Century Gothic" w:hAnsi="Century Gothic"/>
+                        </w:rPr>
+                        <w:t>t</w:t>
+                      </w:r>
+                      <w:r>
+                        <w:rPr>
+                          <w:rFonts w:ascii="Century Gothic" w:hAnsi="Century Gothic"/>
+                        </w:rPr>
+                        <w:t xml:space="preserve">, hoe soepel de pagina verloopt naar andere pagina’s en </w:t>
                       </w:r>
                       <w:r>
                         <w:rPr>
@@ -2664,7 +2702,19 @@
                         <w:rPr>
                           <w:rFonts w:ascii="Century Gothic" w:hAnsi="Century Gothic"/>
                         </w:rPr>
-                        <w:t xml:space="preserve"> de pagina dynamisch </w:t>
+                        <w:t xml:space="preserve"> de pagina</w:t>
+                      </w:r>
+                      <w:r>
+                        <w:rPr>
+                          <w:rFonts w:ascii="Century Gothic" w:hAnsi="Century Gothic"/>
+                        </w:rPr>
+                        <w:t>’s</w:t>
+                      </w:r>
+                      <w:r>
+                        <w:rPr>
+                          <w:rFonts w:ascii="Century Gothic" w:hAnsi="Century Gothic"/>
+                        </w:rPr>
+                        <w:t xml:space="preserve"> dynamisch </w:t>
                       </w:r>
                       <w:r>
                         <w:rPr>
@@ -2724,7 +2774,7 @@
           <w:lang w:val="en-US"/>
         </w:rPr>
       </w:pPr>
-      <w:bookmarkStart w:id="2" w:name="_Toc43202432"/>
+      <w:bookmarkStart w:id="2" w:name="_Toc43278630"/>
       <w:r>
         <w:rPr>
           <w:lang w:val="en-US"/>
@@ -2832,7 +2882,41 @@
                               <w:rPr>
                                 <w:rFonts w:ascii="Century Gothic" w:hAnsi="Century Gothic"/>
                               </w:rPr>
-                              <w:t>Voor dit keuzedeel kende ik alleen maar Bootstrap en had ik gehoord van Angular en ionic.</w:t>
+                              <w:t xml:space="preserve">Voor dit keuzedeel kende ik alleen maar Bootstrap en had ik gehoord van </w:t>
+                            </w:r>
+                            <w:proofErr w:type="spellStart"/>
+                            <w:r>
+                              <w:rPr>
+                                <w:rFonts w:ascii="Century Gothic" w:hAnsi="Century Gothic"/>
+                              </w:rPr>
+                              <w:t>Angular</w:t>
+                            </w:r>
+                            <w:proofErr w:type="spellEnd"/>
+                            <w:r>
+                              <w:rPr>
+                                <w:rFonts w:ascii="Century Gothic" w:hAnsi="Century Gothic"/>
+                              </w:rPr>
+                              <w:t xml:space="preserve"> en </w:t>
+                            </w:r>
+                            <w:proofErr w:type="spellStart"/>
+                            <w:r>
+                              <w:rPr>
+                                <w:rFonts w:ascii="Century Gothic" w:hAnsi="Century Gothic"/>
+                              </w:rPr>
+                              <w:t>I</w:t>
+                            </w:r>
+                            <w:r>
+                              <w:rPr>
+                                <w:rFonts w:ascii="Century Gothic" w:hAnsi="Century Gothic"/>
+                              </w:rPr>
+                              <w:t>onic</w:t>
+                            </w:r>
+                            <w:proofErr w:type="spellEnd"/>
+                            <w:r>
+                              <w:rPr>
+                                <w:rFonts w:ascii="Century Gothic" w:hAnsi="Century Gothic"/>
+                              </w:rPr>
+                              <w:t>.</w:t>
                             </w:r>
                           </w:p>
                           <w:p>
@@ -2845,7 +2929,33 @@
                               <w:rPr>
                                 <w:rFonts w:ascii="Century Gothic" w:hAnsi="Century Gothic"/>
                               </w:rPr>
-                              <w:t>Maar dat is te weinig, ik heb me dus verdiept in de verschillende soorten front-end frameworks die er zijn. Ik heb verschillende site vergeleken en gekeken welke in de meeste sites voorkwamen.</w:t>
+                              <w:t xml:space="preserve">Maar dat is te weinig, ik heb me dus verdiept in de verschillende soorten front-end </w:t>
+                            </w:r>
+                            <w:proofErr w:type="spellStart"/>
+                            <w:r>
+                              <w:rPr>
+                                <w:rFonts w:ascii="Century Gothic" w:hAnsi="Century Gothic"/>
+                              </w:rPr>
+                              <w:t>frameworks</w:t>
+                            </w:r>
+                            <w:proofErr w:type="spellEnd"/>
+                            <w:r>
+                              <w:rPr>
+                                <w:rFonts w:ascii="Century Gothic" w:hAnsi="Century Gothic"/>
+                              </w:rPr>
+                              <w:t xml:space="preserve"> die er zijn. Ik heb verschillende site</w:t>
+                            </w:r>
+                            <w:r>
+                              <w:rPr>
+                                <w:rFonts w:ascii="Century Gothic" w:hAnsi="Century Gothic"/>
+                              </w:rPr>
+                              <w:t>s</w:t>
+                            </w:r>
+                            <w:r>
+                              <w:rPr>
+                                <w:rFonts w:ascii="Century Gothic" w:hAnsi="Century Gothic"/>
+                              </w:rPr>
+                              <w:t xml:space="preserve"> vergeleken en gekeken welke in de meeste sites voorkwamen.</w:t>
                             </w:r>
                           </w:p>
                           <w:p>
@@ -2860,11 +2970,19 @@
                               </w:rPr>
                               <w:t xml:space="preserve">Uit het onderzoek kwamen een paar </w:t>
                             </w:r>
-                            <w:r>
-                              <w:rPr>
-                                <w:rFonts w:ascii="Century Gothic" w:hAnsi="Century Gothic"/>
-                              </w:rPr>
-                              <w:t xml:space="preserve">frameworks als meest </w:t>
+                            <w:proofErr w:type="spellStart"/>
+                            <w:r>
+                              <w:rPr>
+                                <w:rFonts w:ascii="Century Gothic" w:hAnsi="Century Gothic"/>
+                              </w:rPr>
+                              <w:t>frameworks</w:t>
+                            </w:r>
+                            <w:proofErr w:type="spellEnd"/>
+                            <w:r>
+                              <w:rPr>
+                                <w:rFonts w:ascii="Century Gothic" w:hAnsi="Century Gothic"/>
+                              </w:rPr>
+                              <w:t xml:space="preserve"> als meest </w:t>
                             </w:r>
                             <w:r>
                               <w:rPr>
@@ -2882,7 +3000,99 @@
                               <w:rPr>
                                 <w:rFonts w:ascii="Century Gothic" w:hAnsi="Century Gothic"/>
                               </w:rPr>
-                              <w:t xml:space="preserve"> voren zoals Kube, Uikit en Ionic. Maar ik wou ook ondervinden waarom bijvoorbeeld ééntje slecht wordt beoordeeld en besloot daar ook uit te pakken, dit werd Metro</w:t>
+                              <w:t xml:space="preserve"> voren zoals </w:t>
+                            </w:r>
+                            <w:proofErr w:type="spellStart"/>
+                            <w:r>
+                              <w:rPr>
+                                <w:rFonts w:ascii="Century Gothic" w:hAnsi="Century Gothic"/>
+                              </w:rPr>
+                              <w:t>Kube</w:t>
+                            </w:r>
+                            <w:proofErr w:type="spellEnd"/>
+                            <w:r>
+                              <w:rPr>
+                                <w:rFonts w:ascii="Century Gothic" w:hAnsi="Century Gothic"/>
+                              </w:rPr>
+                              <w:t xml:space="preserve">, </w:t>
+                            </w:r>
+                            <w:proofErr w:type="spellStart"/>
+                            <w:r>
+                              <w:rPr>
+                                <w:rFonts w:ascii="Century Gothic" w:hAnsi="Century Gothic"/>
+                              </w:rPr>
+                              <w:t>Uikit</w:t>
+                            </w:r>
+                            <w:proofErr w:type="spellEnd"/>
+                            <w:r>
+                              <w:rPr>
+                                <w:rFonts w:ascii="Century Gothic" w:hAnsi="Century Gothic"/>
+                              </w:rPr>
+                              <w:t xml:space="preserve"> en </w:t>
+                            </w:r>
+                            <w:proofErr w:type="spellStart"/>
+                            <w:r>
+                              <w:rPr>
+                                <w:rFonts w:ascii="Century Gothic" w:hAnsi="Century Gothic"/>
+                              </w:rPr>
+                              <w:t>Ionic</w:t>
+                            </w:r>
+                            <w:proofErr w:type="spellEnd"/>
+                            <w:r>
+                              <w:rPr>
+                                <w:rFonts w:ascii="Century Gothic" w:hAnsi="Century Gothic"/>
+                              </w:rPr>
+                              <w:t>. Maar ik wou ook ondervinden waarom bijvoorbeeld ééntje slecht</w:t>
+                            </w:r>
+                            <w:r>
+                              <w:rPr>
+                                <w:rFonts w:ascii="Century Gothic" w:hAnsi="Century Gothic"/>
+                              </w:rPr>
+                              <w:t>er</w:t>
+                            </w:r>
+                            <w:r>
+                              <w:rPr>
+                                <w:rFonts w:ascii="Century Gothic" w:hAnsi="Century Gothic"/>
+                              </w:rPr>
+                              <w:t xml:space="preserve"> wordt beoordeeld</w:t>
+                            </w:r>
+                            <w:r>
+                              <w:rPr>
+                                <w:rFonts w:ascii="Century Gothic" w:hAnsi="Century Gothic"/>
+                              </w:rPr>
+                              <w:t>, daarom</w:t>
+                            </w:r>
+                            <w:r>
+                              <w:rPr>
+                                <w:rFonts w:ascii="Century Gothic" w:hAnsi="Century Gothic"/>
+                              </w:rPr>
+                              <w:t xml:space="preserve"> besloot </w:t>
+                            </w:r>
+                            <w:r>
+                              <w:rPr>
+                                <w:rFonts w:ascii="Century Gothic" w:hAnsi="Century Gothic"/>
+                              </w:rPr>
+                              <w:t xml:space="preserve">ik om ook één van de slechtere </w:t>
+                            </w:r>
+                            <w:proofErr w:type="spellStart"/>
+                            <w:r>
+                              <w:rPr>
+                                <w:rFonts w:ascii="Century Gothic" w:hAnsi="Century Gothic"/>
+                              </w:rPr>
+                              <w:t>frameworks</w:t>
+                            </w:r>
+                            <w:proofErr w:type="spellEnd"/>
+                            <w:r>
+                              <w:rPr>
+                                <w:rFonts w:ascii="Century Gothic" w:hAnsi="Century Gothic"/>
+                              </w:rPr>
+                              <w:t xml:space="preserve"> uit te proberen, </w:t>
+                            </w:r>
+                            <w:r>
+                              <w:rPr>
+                                <w:rFonts w:ascii="Century Gothic" w:hAnsi="Century Gothic"/>
+                              </w:rPr>
+                              <w:t>dit werd Metro</w:t>
                             </w:r>
                             <w:r>
                               <w:rPr>
@@ -2910,7 +3120,23 @@
                                 <w:rFonts w:ascii="Century Gothic" w:hAnsi="Century Gothic"/>
                                 <w:lang w:val="en-US"/>
                               </w:rPr>
-                              <w:t>URL’s naar de front-end frameworks:</w:t>
+                              <w:t xml:space="preserve">URL’s </w:t>
+                            </w:r>
+                            <w:proofErr w:type="spellStart"/>
+                            <w:r>
+                              <w:rPr>
+                                <w:rFonts w:ascii="Century Gothic" w:hAnsi="Century Gothic"/>
+                                <w:lang w:val="en-US"/>
+                              </w:rPr>
+                              <w:t>naar</w:t>
+                            </w:r>
+                            <w:proofErr w:type="spellEnd"/>
+                            <w:r>
+                              <w:rPr>
+                                <w:rFonts w:ascii="Century Gothic" w:hAnsi="Century Gothic"/>
+                                <w:lang w:val="en-US"/>
+                              </w:rPr>
+                              <w:t xml:space="preserve"> de front-end frameworks:</w:t>
                             </w:r>
                           </w:p>
                           <w:p>
@@ -2919,11 +3145,19 @@
                                 <w:rFonts w:ascii="Century Gothic" w:hAnsi="Century Gothic"/>
                               </w:rPr>
                             </w:pPr>
-                            <w:r>
-                              <w:rPr>
-                                <w:rFonts w:ascii="Century Gothic" w:hAnsi="Century Gothic"/>
-                              </w:rPr>
-                              <w:t xml:space="preserve">Kube: </w:t>
+                            <w:proofErr w:type="spellStart"/>
+                            <w:r>
+                              <w:rPr>
+                                <w:rFonts w:ascii="Century Gothic" w:hAnsi="Century Gothic"/>
+                              </w:rPr>
+                              <w:t>Kube</w:t>
+                            </w:r>
+                            <w:proofErr w:type="spellEnd"/>
+                            <w:r>
+                              <w:rPr>
+                                <w:rFonts w:ascii="Century Gothic" w:hAnsi="Century Gothic"/>
+                              </w:rPr>
+                              <w:t xml:space="preserve">: </w:t>
                             </w:r>
                             <w:r>
                               <w:rPr>
@@ -2959,11 +3193,19 @@
                                 <w:rFonts w:ascii="Century Gothic" w:hAnsi="Century Gothic"/>
                               </w:rPr>
                             </w:pPr>
-                            <w:r>
-                              <w:rPr>
-                                <w:rFonts w:ascii="Century Gothic" w:hAnsi="Century Gothic"/>
-                              </w:rPr>
-                              <w:t xml:space="preserve">UIkit: </w:t>
+                            <w:proofErr w:type="spellStart"/>
+                            <w:r>
+                              <w:rPr>
+                                <w:rFonts w:ascii="Century Gothic" w:hAnsi="Century Gothic"/>
+                              </w:rPr>
+                              <w:t>UIkit</w:t>
+                            </w:r>
+                            <w:proofErr w:type="spellEnd"/>
+                            <w:r>
+                              <w:rPr>
+                                <w:rFonts w:ascii="Century Gothic" w:hAnsi="Century Gothic"/>
+                              </w:rPr>
+                              <w:t xml:space="preserve">: </w:t>
                             </w:r>
                             <w:r>
                               <w:rPr>
@@ -2994,12 +3236,21 @@
                                 <w:lang w:val="it-IT"/>
                               </w:rPr>
                             </w:pPr>
+                            <w:proofErr w:type="spellStart"/>
                             <w:r>
                               <w:rPr>
                                 <w:rFonts w:ascii="Century Gothic" w:hAnsi="Century Gothic"/>
                                 <w:lang w:val="it-IT"/>
                               </w:rPr>
-                              <w:t xml:space="preserve">Ionic: </w:t>
+                              <w:t>Ionic</w:t>
+                            </w:r>
+                            <w:proofErr w:type="spellEnd"/>
+                            <w:r>
+                              <w:rPr>
+                                <w:rFonts w:ascii="Century Gothic" w:hAnsi="Century Gothic"/>
+                                <w:lang w:val="it-IT"/>
+                              </w:rPr>
+                              <w:t xml:space="preserve">: </w:t>
                             </w:r>
                             <w:r>
                               <w:rPr>
@@ -3091,7 +3342,41 @@
                         <w:rPr>
                           <w:rFonts w:ascii="Century Gothic" w:hAnsi="Century Gothic"/>
                         </w:rPr>
-                        <w:t>Voor dit keuzedeel kende ik alleen maar Bootstrap en had ik gehoord van Angular en ionic.</w:t>
+                        <w:t xml:space="preserve">Voor dit keuzedeel kende ik alleen maar Bootstrap en had ik gehoord van </w:t>
+                      </w:r>
+                      <w:proofErr w:type="spellStart"/>
+                      <w:r>
+                        <w:rPr>
+                          <w:rFonts w:ascii="Century Gothic" w:hAnsi="Century Gothic"/>
+                        </w:rPr>
+                        <w:t>Angular</w:t>
+                      </w:r>
+                      <w:proofErr w:type="spellEnd"/>
+                      <w:r>
+                        <w:rPr>
+                          <w:rFonts w:ascii="Century Gothic" w:hAnsi="Century Gothic"/>
+                        </w:rPr>
+                        <w:t xml:space="preserve"> en </w:t>
+                      </w:r>
+                      <w:proofErr w:type="spellStart"/>
+                      <w:r>
+                        <w:rPr>
+                          <w:rFonts w:ascii="Century Gothic" w:hAnsi="Century Gothic"/>
+                        </w:rPr>
+                        <w:t>I</w:t>
+                      </w:r>
+                      <w:r>
+                        <w:rPr>
+                          <w:rFonts w:ascii="Century Gothic" w:hAnsi="Century Gothic"/>
+                        </w:rPr>
+                        <w:t>onic</w:t>
+                      </w:r>
+                      <w:proofErr w:type="spellEnd"/>
+                      <w:r>
+                        <w:rPr>
+                          <w:rFonts w:ascii="Century Gothic" w:hAnsi="Century Gothic"/>
+                        </w:rPr>
+                        <w:t>.</w:t>
                       </w:r>
                     </w:p>
                     <w:p>
@@ -3104,7 +3389,33 @@
                         <w:rPr>
                           <w:rFonts w:ascii="Century Gothic" w:hAnsi="Century Gothic"/>
                         </w:rPr>
-                        <w:t>Maar dat is te weinig, ik heb me dus verdiept in de verschillende soorten front-end frameworks die er zijn. Ik heb verschillende site vergeleken en gekeken welke in de meeste sites voorkwamen.</w:t>
+                        <w:t xml:space="preserve">Maar dat is te weinig, ik heb me dus verdiept in de verschillende soorten front-end </w:t>
+                      </w:r>
+                      <w:proofErr w:type="spellStart"/>
+                      <w:r>
+                        <w:rPr>
+                          <w:rFonts w:ascii="Century Gothic" w:hAnsi="Century Gothic"/>
+                        </w:rPr>
+                        <w:t>frameworks</w:t>
+                      </w:r>
+                      <w:proofErr w:type="spellEnd"/>
+                      <w:r>
+                        <w:rPr>
+                          <w:rFonts w:ascii="Century Gothic" w:hAnsi="Century Gothic"/>
+                        </w:rPr>
+                        <w:t xml:space="preserve"> die er zijn. Ik heb verschillende site</w:t>
+                      </w:r>
+                      <w:r>
+                        <w:rPr>
+                          <w:rFonts w:ascii="Century Gothic" w:hAnsi="Century Gothic"/>
+                        </w:rPr>
+                        <w:t>s</w:t>
+                      </w:r>
+                      <w:r>
+                        <w:rPr>
+                          <w:rFonts w:ascii="Century Gothic" w:hAnsi="Century Gothic"/>
+                        </w:rPr>
+                        <w:t xml:space="preserve"> vergeleken en gekeken welke in de meeste sites voorkwamen.</w:t>
                       </w:r>
                     </w:p>
                     <w:p>
@@ -3119,11 +3430,19 @@
                         </w:rPr>
                         <w:t xml:space="preserve">Uit het onderzoek kwamen een paar </w:t>
                       </w:r>
-                      <w:r>
-                        <w:rPr>
-                          <w:rFonts w:ascii="Century Gothic" w:hAnsi="Century Gothic"/>
-                        </w:rPr>
-                        <w:t xml:space="preserve">frameworks als meest </w:t>
+                      <w:proofErr w:type="spellStart"/>
+                      <w:r>
+                        <w:rPr>
+                          <w:rFonts w:ascii="Century Gothic" w:hAnsi="Century Gothic"/>
+                        </w:rPr>
+                        <w:t>frameworks</w:t>
+                      </w:r>
+                      <w:proofErr w:type="spellEnd"/>
+                      <w:r>
+                        <w:rPr>
+                          <w:rFonts w:ascii="Century Gothic" w:hAnsi="Century Gothic"/>
+                        </w:rPr>
+                        <w:t xml:space="preserve"> als meest </w:t>
                       </w:r>
                       <w:r>
                         <w:rPr>
@@ -3141,7 +3460,99 @@
                         <w:rPr>
                           <w:rFonts w:ascii="Century Gothic" w:hAnsi="Century Gothic"/>
                         </w:rPr>
-                        <w:t xml:space="preserve"> voren zoals Kube, Uikit en Ionic. Maar ik wou ook ondervinden waarom bijvoorbeeld ééntje slecht wordt beoordeeld en besloot daar ook uit te pakken, dit werd Metro</w:t>
+                        <w:t xml:space="preserve"> voren zoals </w:t>
+                      </w:r>
+                      <w:proofErr w:type="spellStart"/>
+                      <w:r>
+                        <w:rPr>
+                          <w:rFonts w:ascii="Century Gothic" w:hAnsi="Century Gothic"/>
+                        </w:rPr>
+                        <w:t>Kube</w:t>
+                      </w:r>
+                      <w:proofErr w:type="spellEnd"/>
+                      <w:r>
+                        <w:rPr>
+                          <w:rFonts w:ascii="Century Gothic" w:hAnsi="Century Gothic"/>
+                        </w:rPr>
+                        <w:t xml:space="preserve">, </w:t>
+                      </w:r>
+                      <w:proofErr w:type="spellStart"/>
+                      <w:r>
+                        <w:rPr>
+                          <w:rFonts w:ascii="Century Gothic" w:hAnsi="Century Gothic"/>
+                        </w:rPr>
+                        <w:t>Uikit</w:t>
+                      </w:r>
+                      <w:proofErr w:type="spellEnd"/>
+                      <w:r>
+                        <w:rPr>
+                          <w:rFonts w:ascii="Century Gothic" w:hAnsi="Century Gothic"/>
+                        </w:rPr>
+                        <w:t xml:space="preserve"> en </w:t>
+                      </w:r>
+                      <w:proofErr w:type="spellStart"/>
+                      <w:r>
+                        <w:rPr>
+                          <w:rFonts w:ascii="Century Gothic" w:hAnsi="Century Gothic"/>
+                        </w:rPr>
+                        <w:t>Ionic</w:t>
+                      </w:r>
+                      <w:proofErr w:type="spellEnd"/>
+                      <w:r>
+                        <w:rPr>
+                          <w:rFonts w:ascii="Century Gothic" w:hAnsi="Century Gothic"/>
+                        </w:rPr>
+                        <w:t>. Maar ik wou ook ondervinden waarom bijvoorbeeld ééntje slecht</w:t>
+                      </w:r>
+                      <w:r>
+                        <w:rPr>
+                          <w:rFonts w:ascii="Century Gothic" w:hAnsi="Century Gothic"/>
+                        </w:rPr>
+                        <w:t>er</w:t>
+                      </w:r>
+                      <w:r>
+                        <w:rPr>
+                          <w:rFonts w:ascii="Century Gothic" w:hAnsi="Century Gothic"/>
+                        </w:rPr>
+                        <w:t xml:space="preserve"> wordt beoordeeld</w:t>
+                      </w:r>
+                      <w:r>
+                        <w:rPr>
+                          <w:rFonts w:ascii="Century Gothic" w:hAnsi="Century Gothic"/>
+                        </w:rPr>
+                        <w:t>, daarom</w:t>
+                      </w:r>
+                      <w:r>
+                        <w:rPr>
+                          <w:rFonts w:ascii="Century Gothic" w:hAnsi="Century Gothic"/>
+                        </w:rPr>
+                        <w:t xml:space="preserve"> besloot </w:t>
+                      </w:r>
+                      <w:r>
+                        <w:rPr>
+                          <w:rFonts w:ascii="Century Gothic" w:hAnsi="Century Gothic"/>
+                        </w:rPr>
+                        <w:t xml:space="preserve">ik om ook één van de slechtere </w:t>
+                      </w:r>
+                      <w:proofErr w:type="spellStart"/>
+                      <w:r>
+                        <w:rPr>
+                          <w:rFonts w:ascii="Century Gothic" w:hAnsi="Century Gothic"/>
+                        </w:rPr>
+                        <w:t>frameworks</w:t>
+                      </w:r>
+                      <w:proofErr w:type="spellEnd"/>
+                      <w:r>
+                        <w:rPr>
+                          <w:rFonts w:ascii="Century Gothic" w:hAnsi="Century Gothic"/>
+                        </w:rPr>
+                        <w:t xml:space="preserve"> uit te proberen, </w:t>
+                      </w:r>
+                      <w:r>
+                        <w:rPr>
+                          <w:rFonts w:ascii="Century Gothic" w:hAnsi="Century Gothic"/>
+                        </w:rPr>
+                        <w:t>dit werd Metro</w:t>
                       </w:r>
                       <w:r>
                         <w:rPr>
@@ -3169,7 +3580,23 @@
                           <w:rFonts w:ascii="Century Gothic" w:hAnsi="Century Gothic"/>
                           <w:lang w:val="en-US"/>
                         </w:rPr>
-                        <w:t>URL’s naar de front-end frameworks:</w:t>
+                        <w:t xml:space="preserve">URL’s </w:t>
+                      </w:r>
+                      <w:proofErr w:type="spellStart"/>
+                      <w:r>
+                        <w:rPr>
+                          <w:rFonts w:ascii="Century Gothic" w:hAnsi="Century Gothic"/>
+                          <w:lang w:val="en-US"/>
+                        </w:rPr>
+                        <w:t>naar</w:t>
+                      </w:r>
+                      <w:proofErr w:type="spellEnd"/>
+                      <w:r>
+                        <w:rPr>
+                          <w:rFonts w:ascii="Century Gothic" w:hAnsi="Century Gothic"/>
+                          <w:lang w:val="en-US"/>
+                        </w:rPr>
+                        <w:t xml:space="preserve"> de front-end frameworks:</w:t>
                       </w:r>
                     </w:p>
                     <w:p>
@@ -3178,11 +3605,19 @@
                           <w:rFonts w:ascii="Century Gothic" w:hAnsi="Century Gothic"/>
                         </w:rPr>
                       </w:pPr>
-                      <w:r>
-                        <w:rPr>
-                          <w:rFonts w:ascii="Century Gothic" w:hAnsi="Century Gothic"/>
-                        </w:rPr>
-                        <w:t xml:space="preserve">Kube: </w:t>
+                      <w:proofErr w:type="spellStart"/>
+                      <w:r>
+                        <w:rPr>
+                          <w:rFonts w:ascii="Century Gothic" w:hAnsi="Century Gothic"/>
+                        </w:rPr>
+                        <w:t>Kube</w:t>
+                      </w:r>
+                      <w:proofErr w:type="spellEnd"/>
+                      <w:r>
+                        <w:rPr>
+                          <w:rFonts w:ascii="Century Gothic" w:hAnsi="Century Gothic"/>
+                        </w:rPr>
+                        <w:t xml:space="preserve">: </w:t>
                       </w:r>
                       <w:r>
                         <w:rPr>
@@ -3218,11 +3653,19 @@
                           <w:rFonts w:ascii="Century Gothic" w:hAnsi="Century Gothic"/>
                         </w:rPr>
                       </w:pPr>
-                      <w:r>
-                        <w:rPr>
-                          <w:rFonts w:ascii="Century Gothic" w:hAnsi="Century Gothic"/>
-                        </w:rPr>
-                        <w:t xml:space="preserve">UIkit: </w:t>
+                      <w:proofErr w:type="spellStart"/>
+                      <w:r>
+                        <w:rPr>
+                          <w:rFonts w:ascii="Century Gothic" w:hAnsi="Century Gothic"/>
+                        </w:rPr>
+                        <w:t>UIkit</w:t>
+                      </w:r>
+                      <w:proofErr w:type="spellEnd"/>
+                      <w:r>
+                        <w:rPr>
+                          <w:rFonts w:ascii="Century Gothic" w:hAnsi="Century Gothic"/>
+                        </w:rPr>
+                        <w:t xml:space="preserve">: </w:t>
                       </w:r>
                       <w:r>
                         <w:rPr>
@@ -3253,12 +3696,21 @@
                           <w:lang w:val="it-IT"/>
                         </w:rPr>
                       </w:pPr>
+                      <w:proofErr w:type="spellStart"/>
                       <w:r>
                         <w:rPr>
                           <w:rFonts w:ascii="Century Gothic" w:hAnsi="Century Gothic"/>
                           <w:lang w:val="it-IT"/>
                         </w:rPr>
-                        <w:t xml:space="preserve">Ionic: </w:t>
+                        <w:t>Ionic</w:t>
+                      </w:r>
+                      <w:proofErr w:type="spellEnd"/>
+                      <w:r>
+                        <w:rPr>
+                          <w:rFonts w:ascii="Century Gothic" w:hAnsi="Century Gothic"/>
+                          <w:lang w:val="it-IT"/>
+                        </w:rPr>
+                        <w:t xml:space="preserve">: </w:t>
                       </w:r>
                       <w:r>
                         <w:rPr>
@@ -3349,7 +3801,7 @@
           <w:numId w:val="4"/>
         </w:numPr>
       </w:pPr>
-      <w:bookmarkStart w:id="3" w:name="_Toc43202433"/>
+      <w:bookmarkStart w:id="3" w:name="_Toc43278631"/>
       <w:r>
         <w:lastRenderedPageBreak/>
         <w:t>Welke F</w:t>
@@ -3431,7 +3883,105 @@
                               <w:rPr>
                                 <w:rFonts w:ascii="Century Gothic" w:hAnsi="Century Gothic"/>
                               </w:rPr>
-                              <w:t>Uit het onderzoek dat ik heb gedaan bleek dat het ene front-end framework betere documentatie had dan de ander, ik besloot dus om één slechtere te doen(Metro) en 3 met betere documentatie(Kube, UIkit, Ionic).</w:t>
+                              <w:t xml:space="preserve">Uit het onderzoek dat ik heb gedaan bleek dat het ene front-end </w:t>
+                            </w:r>
+                            <w:proofErr w:type="spellStart"/>
+                            <w:r>
+                              <w:rPr>
+                                <w:rFonts w:ascii="Century Gothic" w:hAnsi="Century Gothic"/>
+                              </w:rPr>
+                              <w:t>framework</w:t>
+                            </w:r>
+                            <w:proofErr w:type="spellEnd"/>
+                            <w:r>
+                              <w:rPr>
+                                <w:rFonts w:ascii="Century Gothic" w:hAnsi="Century Gothic"/>
+                              </w:rPr>
+                              <w:t xml:space="preserve"> betere documentatie had dan de ander, ik besloot dus om één </w:t>
+                            </w:r>
+                            <w:r>
+                              <w:rPr>
+                                <w:rFonts w:ascii="Century Gothic" w:hAnsi="Century Gothic"/>
+                              </w:rPr>
+                              <w:t xml:space="preserve">te behandelen met </w:t>
+                            </w:r>
+                            <w:r>
+                              <w:rPr>
+                                <w:rFonts w:ascii="Century Gothic" w:hAnsi="Century Gothic"/>
+                              </w:rPr>
+                              <w:t xml:space="preserve">slechtere </w:t>
+                            </w:r>
+                            <w:r>
+                              <w:rPr>
+                                <w:rFonts w:ascii="Century Gothic" w:hAnsi="Century Gothic"/>
+                              </w:rPr>
+                              <w:t>documentatie</w:t>
+                            </w:r>
+                            <w:r>
+                              <w:rPr>
+                                <w:rFonts w:ascii="Century Gothic" w:hAnsi="Century Gothic"/>
+                              </w:rPr>
+                              <w:t xml:space="preserve"> </w:t>
+                            </w:r>
+                            <w:r>
+                              <w:rPr>
+                                <w:rFonts w:ascii="Century Gothic" w:hAnsi="Century Gothic"/>
+                              </w:rPr>
+                              <w:t>(Metro) en 3 met betere documentatie</w:t>
+                            </w:r>
+                            <w:r>
+                              <w:rPr>
+                                <w:rFonts w:ascii="Century Gothic" w:hAnsi="Century Gothic"/>
+                              </w:rPr>
+                              <w:t xml:space="preserve"> </w:t>
+                            </w:r>
+                            <w:r>
+                              <w:rPr>
+                                <w:rFonts w:ascii="Century Gothic" w:hAnsi="Century Gothic"/>
+                              </w:rPr>
+                              <w:t>(</w:t>
+                            </w:r>
+                            <w:proofErr w:type="spellStart"/>
+                            <w:r>
+                              <w:rPr>
+                                <w:rFonts w:ascii="Century Gothic" w:hAnsi="Century Gothic"/>
+                              </w:rPr>
+                              <w:t>Kube</w:t>
+                            </w:r>
+                            <w:proofErr w:type="spellEnd"/>
+                            <w:r>
+                              <w:rPr>
+                                <w:rFonts w:ascii="Century Gothic" w:hAnsi="Century Gothic"/>
+                              </w:rPr>
+                              <w:t xml:space="preserve">, </w:t>
+                            </w:r>
+                            <w:proofErr w:type="spellStart"/>
+                            <w:r>
+                              <w:rPr>
+                                <w:rFonts w:ascii="Century Gothic" w:hAnsi="Century Gothic"/>
+                              </w:rPr>
+                              <w:t>UIkit</w:t>
+                            </w:r>
+                            <w:proofErr w:type="spellEnd"/>
+                            <w:r>
+                              <w:rPr>
+                                <w:rFonts w:ascii="Century Gothic" w:hAnsi="Century Gothic"/>
+                              </w:rPr>
+                              <w:t xml:space="preserve">, </w:t>
+                            </w:r>
+                            <w:proofErr w:type="spellStart"/>
+                            <w:r>
+                              <w:rPr>
+                                <w:rFonts w:ascii="Century Gothic" w:hAnsi="Century Gothic"/>
+                              </w:rPr>
+                              <w:t>Ionic</w:t>
+                            </w:r>
+                            <w:proofErr w:type="spellEnd"/>
+                            <w:r>
+                              <w:rPr>
+                                <w:rFonts w:ascii="Century Gothic" w:hAnsi="Century Gothic"/>
+                              </w:rPr>
+                              <w:t>).</w:t>
                             </w:r>
                           </w:p>
                         </w:txbxContent>
@@ -3460,7 +4010,105 @@
                         <w:rPr>
                           <w:rFonts w:ascii="Century Gothic" w:hAnsi="Century Gothic"/>
                         </w:rPr>
-                        <w:t>Uit het onderzoek dat ik heb gedaan bleek dat het ene front-end framework betere documentatie had dan de ander, ik besloot dus om één slechtere te doen(Metro) en 3 met betere documentatie(Kube, UIkit, Ionic).</w:t>
+                        <w:t xml:space="preserve">Uit het onderzoek dat ik heb gedaan bleek dat het ene front-end </w:t>
+                      </w:r>
+                      <w:proofErr w:type="spellStart"/>
+                      <w:r>
+                        <w:rPr>
+                          <w:rFonts w:ascii="Century Gothic" w:hAnsi="Century Gothic"/>
+                        </w:rPr>
+                        <w:t>framework</w:t>
+                      </w:r>
+                      <w:proofErr w:type="spellEnd"/>
+                      <w:r>
+                        <w:rPr>
+                          <w:rFonts w:ascii="Century Gothic" w:hAnsi="Century Gothic"/>
+                        </w:rPr>
+                        <w:t xml:space="preserve"> betere documentatie had dan de ander, ik besloot dus om één </w:t>
+                      </w:r>
+                      <w:r>
+                        <w:rPr>
+                          <w:rFonts w:ascii="Century Gothic" w:hAnsi="Century Gothic"/>
+                        </w:rPr>
+                        <w:t xml:space="preserve">te behandelen met </w:t>
+                      </w:r>
+                      <w:r>
+                        <w:rPr>
+                          <w:rFonts w:ascii="Century Gothic" w:hAnsi="Century Gothic"/>
+                        </w:rPr>
+                        <w:t xml:space="preserve">slechtere </w:t>
+                      </w:r>
+                      <w:r>
+                        <w:rPr>
+                          <w:rFonts w:ascii="Century Gothic" w:hAnsi="Century Gothic"/>
+                        </w:rPr>
+                        <w:t>documentatie</w:t>
+                      </w:r>
+                      <w:r>
+                        <w:rPr>
+                          <w:rFonts w:ascii="Century Gothic" w:hAnsi="Century Gothic"/>
+                        </w:rPr>
+                        <w:t xml:space="preserve"> </w:t>
+                      </w:r>
+                      <w:r>
+                        <w:rPr>
+                          <w:rFonts w:ascii="Century Gothic" w:hAnsi="Century Gothic"/>
+                        </w:rPr>
+                        <w:t>(Metro) en 3 met betere documentatie</w:t>
+                      </w:r>
+                      <w:r>
+                        <w:rPr>
+                          <w:rFonts w:ascii="Century Gothic" w:hAnsi="Century Gothic"/>
+                        </w:rPr>
+                        <w:t xml:space="preserve"> </w:t>
+                      </w:r>
+                      <w:r>
+                        <w:rPr>
+                          <w:rFonts w:ascii="Century Gothic" w:hAnsi="Century Gothic"/>
+                        </w:rPr>
+                        <w:t>(</w:t>
+                      </w:r>
+                      <w:proofErr w:type="spellStart"/>
+                      <w:r>
+                        <w:rPr>
+                          <w:rFonts w:ascii="Century Gothic" w:hAnsi="Century Gothic"/>
+                        </w:rPr>
+                        <w:t>Kube</w:t>
+                      </w:r>
+                      <w:proofErr w:type="spellEnd"/>
+                      <w:r>
+                        <w:rPr>
+                          <w:rFonts w:ascii="Century Gothic" w:hAnsi="Century Gothic"/>
+                        </w:rPr>
+                        <w:t xml:space="preserve">, </w:t>
+                      </w:r>
+                      <w:proofErr w:type="spellStart"/>
+                      <w:r>
+                        <w:rPr>
+                          <w:rFonts w:ascii="Century Gothic" w:hAnsi="Century Gothic"/>
+                        </w:rPr>
+                        <w:t>UIkit</w:t>
+                      </w:r>
+                      <w:proofErr w:type="spellEnd"/>
+                      <w:r>
+                        <w:rPr>
+                          <w:rFonts w:ascii="Century Gothic" w:hAnsi="Century Gothic"/>
+                        </w:rPr>
+                        <w:t xml:space="preserve">, </w:t>
+                      </w:r>
+                      <w:proofErr w:type="spellStart"/>
+                      <w:r>
+                        <w:rPr>
+                          <w:rFonts w:ascii="Century Gothic" w:hAnsi="Century Gothic"/>
+                        </w:rPr>
+                        <w:t>Ionic</w:t>
+                      </w:r>
+                      <w:proofErr w:type="spellEnd"/>
+                      <w:r>
+                        <w:rPr>
+                          <w:rFonts w:ascii="Century Gothic" w:hAnsi="Century Gothic"/>
+                        </w:rPr>
+                        <w:t>).</w:t>
                       </w:r>
                     </w:p>
                   </w:txbxContent>
@@ -3476,7 +4124,7 @@
       <w:pPr>
         <w:pStyle w:val="Kop2"/>
       </w:pPr>
-      <w:bookmarkStart w:id="4" w:name="_Toc43202434"/>
+      <w:bookmarkStart w:id="4" w:name="_Toc43278632"/>
       <w:r>
         <w:t>Metro</w:t>
       </w:r>
@@ -3540,7 +4188,95 @@
                               <w:rPr>
                                 <w:rFonts w:ascii="Century Gothic" w:hAnsi="Century Gothic"/>
                               </w:rPr>
-                              <w:t>Ik besloot te beginnen met Metro, aangezien de documentatie daarvan het kleinst / onduidelijkst was. Hierbij probeerde ik de site dynamisch te maken en dat alles in het midden gecentreerd was. Dit was niet gelukt aangezien Metro geen align element heeft alleen een grid met columns. Wat inhoud dat ook al kan je de column centreren zijn de elementen die erin zitten niet gecentreerd.</w:t>
+                              <w:t xml:space="preserve">Ik besloot te beginnen met Metro, aangezien de documentatie daarvan het kleinst / onduidelijkst was. Hierbij probeerde ik de site dynamisch te maken en dat alles in het midden gecentreerd was. Dit was niet gelukt aangezien Metro geen </w:t>
+                            </w:r>
+                            <w:proofErr w:type="spellStart"/>
+                            <w:r>
+                              <w:rPr>
+                                <w:rFonts w:ascii="Century Gothic" w:hAnsi="Century Gothic"/>
+                              </w:rPr>
+                              <w:t>align</w:t>
+                            </w:r>
+                            <w:proofErr w:type="spellEnd"/>
+                            <w:r>
+                              <w:rPr>
+                                <w:rFonts w:ascii="Century Gothic" w:hAnsi="Century Gothic"/>
+                              </w:rPr>
+                              <w:t xml:space="preserve"> element heeft</w:t>
+                            </w:r>
+                            <w:r>
+                              <w:rPr>
+                                <w:rFonts w:ascii="Century Gothic" w:hAnsi="Century Gothic"/>
+                              </w:rPr>
+                              <w:t>, het heeft</w:t>
+                            </w:r>
+                            <w:r>
+                              <w:rPr>
+                                <w:rFonts w:ascii="Century Gothic" w:hAnsi="Century Gothic"/>
+                              </w:rPr>
+                              <w:t xml:space="preserve"> alleen een </w:t>
+                            </w:r>
+                            <w:proofErr w:type="spellStart"/>
+                            <w:r>
+                              <w:rPr>
+                                <w:rFonts w:ascii="Century Gothic" w:hAnsi="Century Gothic"/>
+                              </w:rPr>
+                              <w:t>grid</w:t>
+                            </w:r>
+                            <w:proofErr w:type="spellEnd"/>
+                            <w:r>
+                              <w:rPr>
+                                <w:rFonts w:ascii="Century Gothic" w:hAnsi="Century Gothic"/>
+                              </w:rPr>
+                              <w:t xml:space="preserve"> met columns. Wat inhoud dat </w:t>
+                            </w:r>
+                            <w:r>
+                              <w:rPr>
+                                <w:rFonts w:ascii="Century Gothic" w:hAnsi="Century Gothic"/>
+                              </w:rPr>
+                              <w:t>j</w:t>
+                            </w:r>
+                            <w:r>
+                              <w:rPr>
+                                <w:rFonts w:ascii="Century Gothic" w:hAnsi="Century Gothic"/>
+                              </w:rPr>
+                              <w:t xml:space="preserve">e </w:t>
+                            </w:r>
+                            <w:r>
+                              <w:rPr>
+                                <w:rFonts w:ascii="Century Gothic" w:hAnsi="Century Gothic"/>
+                              </w:rPr>
+                              <w:t xml:space="preserve">wel </w:t>
+                            </w:r>
+                            <w:r>
+                              <w:rPr>
+                                <w:rFonts w:ascii="Century Gothic" w:hAnsi="Century Gothic"/>
+                              </w:rPr>
+                              <w:t xml:space="preserve">de column </w:t>
+                            </w:r>
+                            <w:r>
+                              <w:rPr>
+                                <w:rFonts w:ascii="Century Gothic" w:hAnsi="Century Gothic"/>
+                              </w:rPr>
+                              <w:t xml:space="preserve">kan </w:t>
+                            </w:r>
+                            <w:r>
+                              <w:rPr>
+                                <w:rFonts w:ascii="Century Gothic" w:hAnsi="Century Gothic"/>
+                              </w:rPr>
+                              <w:t xml:space="preserve">centreren </w:t>
+                            </w:r>
+                            <w:r>
+                              <w:rPr>
+                                <w:rFonts w:ascii="Century Gothic" w:hAnsi="Century Gothic"/>
+                              </w:rPr>
+                              <w:t xml:space="preserve">maar niet </w:t>
+                            </w:r>
+                            <w:r>
+                              <w:rPr>
+                                <w:rFonts w:ascii="Century Gothic" w:hAnsi="Century Gothic"/>
+                              </w:rPr>
+                              <w:t>de elementen die erin zitten.</w:t>
                             </w:r>
                           </w:p>
                         </w:txbxContent>
@@ -3569,7 +4305,95 @@
                         <w:rPr>
                           <w:rFonts w:ascii="Century Gothic" w:hAnsi="Century Gothic"/>
                         </w:rPr>
-                        <w:t>Ik besloot te beginnen met Metro, aangezien de documentatie daarvan het kleinst / onduidelijkst was. Hierbij probeerde ik de site dynamisch te maken en dat alles in het midden gecentreerd was. Dit was niet gelukt aangezien Metro geen align element heeft alleen een grid met columns. Wat inhoud dat ook al kan je de column centreren zijn de elementen die erin zitten niet gecentreerd.</w:t>
+                        <w:t xml:space="preserve">Ik besloot te beginnen met Metro, aangezien de documentatie daarvan het kleinst / onduidelijkst was. Hierbij probeerde ik de site dynamisch te maken en dat alles in het midden gecentreerd was. Dit was niet gelukt aangezien Metro geen </w:t>
+                      </w:r>
+                      <w:proofErr w:type="spellStart"/>
+                      <w:r>
+                        <w:rPr>
+                          <w:rFonts w:ascii="Century Gothic" w:hAnsi="Century Gothic"/>
+                        </w:rPr>
+                        <w:t>align</w:t>
+                      </w:r>
+                      <w:proofErr w:type="spellEnd"/>
+                      <w:r>
+                        <w:rPr>
+                          <w:rFonts w:ascii="Century Gothic" w:hAnsi="Century Gothic"/>
+                        </w:rPr>
+                        <w:t xml:space="preserve"> element heeft</w:t>
+                      </w:r>
+                      <w:r>
+                        <w:rPr>
+                          <w:rFonts w:ascii="Century Gothic" w:hAnsi="Century Gothic"/>
+                        </w:rPr>
+                        <w:t>, het heeft</w:t>
+                      </w:r>
+                      <w:r>
+                        <w:rPr>
+                          <w:rFonts w:ascii="Century Gothic" w:hAnsi="Century Gothic"/>
+                        </w:rPr>
+                        <w:t xml:space="preserve"> alleen een </w:t>
+                      </w:r>
+                      <w:proofErr w:type="spellStart"/>
+                      <w:r>
+                        <w:rPr>
+                          <w:rFonts w:ascii="Century Gothic" w:hAnsi="Century Gothic"/>
+                        </w:rPr>
+                        <w:t>grid</w:t>
+                      </w:r>
+                      <w:proofErr w:type="spellEnd"/>
+                      <w:r>
+                        <w:rPr>
+                          <w:rFonts w:ascii="Century Gothic" w:hAnsi="Century Gothic"/>
+                        </w:rPr>
+                        <w:t xml:space="preserve"> met columns. Wat inhoud dat </w:t>
+                      </w:r>
+                      <w:r>
+                        <w:rPr>
+                          <w:rFonts w:ascii="Century Gothic" w:hAnsi="Century Gothic"/>
+                        </w:rPr>
+                        <w:t>j</w:t>
+                      </w:r>
+                      <w:r>
+                        <w:rPr>
+                          <w:rFonts w:ascii="Century Gothic" w:hAnsi="Century Gothic"/>
+                        </w:rPr>
+                        <w:t xml:space="preserve">e </w:t>
+                      </w:r>
+                      <w:r>
+                        <w:rPr>
+                          <w:rFonts w:ascii="Century Gothic" w:hAnsi="Century Gothic"/>
+                        </w:rPr>
+                        <w:t xml:space="preserve">wel </w:t>
+                      </w:r>
+                      <w:r>
+                        <w:rPr>
+                          <w:rFonts w:ascii="Century Gothic" w:hAnsi="Century Gothic"/>
+                        </w:rPr>
+                        <w:t xml:space="preserve">de column </w:t>
+                      </w:r>
+                      <w:r>
+                        <w:rPr>
+                          <w:rFonts w:ascii="Century Gothic" w:hAnsi="Century Gothic"/>
+                        </w:rPr>
+                        <w:t xml:space="preserve">kan </w:t>
+                      </w:r>
+                      <w:r>
+                        <w:rPr>
+                          <w:rFonts w:ascii="Century Gothic" w:hAnsi="Century Gothic"/>
+                        </w:rPr>
+                        <w:t xml:space="preserve">centreren </w:t>
+                      </w:r>
+                      <w:r>
+                        <w:rPr>
+                          <w:rFonts w:ascii="Century Gothic" w:hAnsi="Century Gothic"/>
+                        </w:rPr>
+                        <w:t xml:space="preserve">maar niet </w:t>
+                      </w:r>
+                      <w:r>
+                        <w:rPr>
+                          <w:rFonts w:ascii="Century Gothic" w:hAnsi="Century Gothic"/>
+                        </w:rPr>
+                        <w:t>de elementen die erin zitten.</w:t>
                       </w:r>
                     </w:p>
                   </w:txbxContent>
@@ -3985,12 +4809,14 @@
       <w:pPr>
         <w:pStyle w:val="Kop2"/>
       </w:pPr>
-      <w:bookmarkStart w:id="5" w:name="_Toc43202435"/>
+      <w:bookmarkStart w:id="5" w:name="_Toc43278633"/>
+      <w:proofErr w:type="spellStart"/>
       <w:r>
         <w:lastRenderedPageBreak/>
         <w:t>Kube</w:t>
       </w:r>
       <w:bookmarkEnd w:id="5"/>
+      <w:proofErr w:type="spellEnd"/>
     </w:p>
     <w:p/>
     <w:p>
@@ -4050,7 +4876,35 @@
                               <w:rPr>
                                 <w:rFonts w:ascii="Century Gothic" w:hAnsi="Century Gothic"/>
                               </w:rPr>
-                              <w:t xml:space="preserve">Als tweede ging ik bezig met Kube hierbinnen wou ik een form maken en kijken hoe de pagina update op verschillende groottes, en of hij dynamisch blijft. Dit lukte vrij gemakkelijk aangezien het framework dynamische klassen levert. </w:t>
+                              <w:t xml:space="preserve">Als tweede ging ik bezig met </w:t>
+                            </w:r>
+                            <w:proofErr w:type="spellStart"/>
+                            <w:r>
+                              <w:rPr>
+                                <w:rFonts w:ascii="Century Gothic" w:hAnsi="Century Gothic"/>
+                              </w:rPr>
+                              <w:t>Kube</w:t>
+                            </w:r>
+                            <w:proofErr w:type="spellEnd"/>
+                            <w:r>
+                              <w:rPr>
+                                <w:rFonts w:ascii="Century Gothic" w:hAnsi="Century Gothic"/>
+                              </w:rPr>
+                              <w:t xml:space="preserve"> hierbinnen wou ik een form maken en kijken hoe de pagina update op verschillende groottes, en of hij dynamisch blijft. Dit lukte vrij gemakkelijk aangezien het </w:t>
+                            </w:r>
+                            <w:proofErr w:type="spellStart"/>
+                            <w:r>
+                              <w:rPr>
+                                <w:rFonts w:ascii="Century Gothic" w:hAnsi="Century Gothic"/>
+                              </w:rPr>
+                              <w:t>framework</w:t>
+                            </w:r>
+                            <w:proofErr w:type="spellEnd"/>
+                            <w:r>
+                              <w:rPr>
+                                <w:rFonts w:ascii="Century Gothic" w:hAnsi="Century Gothic"/>
+                              </w:rPr>
+                              <w:t xml:space="preserve"> dynamische klassen levert. </w:t>
                             </w:r>
                           </w:p>
                         </w:txbxContent>
@@ -4079,7 +4933,35 @@
                         <w:rPr>
                           <w:rFonts w:ascii="Century Gothic" w:hAnsi="Century Gothic"/>
                         </w:rPr>
-                        <w:t xml:space="preserve">Als tweede ging ik bezig met Kube hierbinnen wou ik een form maken en kijken hoe de pagina update op verschillende groottes, en of hij dynamisch blijft. Dit lukte vrij gemakkelijk aangezien het framework dynamische klassen levert. </w:t>
+                        <w:t xml:space="preserve">Als tweede ging ik bezig met </w:t>
+                      </w:r>
+                      <w:proofErr w:type="spellStart"/>
+                      <w:r>
+                        <w:rPr>
+                          <w:rFonts w:ascii="Century Gothic" w:hAnsi="Century Gothic"/>
+                        </w:rPr>
+                        <w:t>Kube</w:t>
+                      </w:r>
+                      <w:proofErr w:type="spellEnd"/>
+                      <w:r>
+                        <w:rPr>
+                          <w:rFonts w:ascii="Century Gothic" w:hAnsi="Century Gothic"/>
+                        </w:rPr>
+                        <w:t xml:space="preserve"> hierbinnen wou ik een form maken en kijken hoe de pagina update op verschillende groottes, en of hij dynamisch blijft. Dit lukte vrij gemakkelijk aangezien het </w:t>
+                      </w:r>
+                      <w:proofErr w:type="spellStart"/>
+                      <w:r>
+                        <w:rPr>
+                          <w:rFonts w:ascii="Century Gothic" w:hAnsi="Century Gothic"/>
+                        </w:rPr>
+                        <w:t>framework</w:t>
+                      </w:r>
+                      <w:proofErr w:type="spellEnd"/>
+                      <w:r>
+                        <w:rPr>
+                          <w:rFonts w:ascii="Century Gothic" w:hAnsi="Century Gothic"/>
+                        </w:rPr>
+                        <w:t xml:space="preserve"> dynamische klassen levert. </w:t>
                       </w:r>
                     </w:p>
                   </w:txbxContent>
@@ -4495,12 +5377,14 @@
       <w:pPr>
         <w:pStyle w:val="Kop2"/>
       </w:pPr>
-      <w:bookmarkStart w:id="6" w:name="_Toc43202436"/>
+      <w:bookmarkStart w:id="6" w:name="_Toc43278634"/>
+      <w:proofErr w:type="spellStart"/>
       <w:r>
         <w:lastRenderedPageBreak/>
         <w:t>UIkit</w:t>
       </w:r>
       <w:bookmarkEnd w:id="6"/>
+      <w:proofErr w:type="spellEnd"/>
     </w:p>
     <w:p/>
     <w:p>
@@ -4986,7 +5870,35 @@
                               <w:rPr>
                                 <w:rFonts w:ascii="Century Gothic" w:hAnsi="Century Gothic"/>
                               </w:rPr>
-                              <w:t xml:space="preserve">Voor de derde ging ik met UIkit aan de slag, en kwam ik erachter dat UIkit een grote en duidelijke documentatie heeft, dus besloot ik om hier een kleine uitdaging van te maken en het zelfde te doen van wat niet was gelukt met Metro, dit lukte snel en vrij gemakkelijk en was er zelf positief van verrast. </w:t>
+                              <w:t xml:space="preserve">Voor de derde ging ik met </w:t>
+                            </w:r>
+                            <w:proofErr w:type="spellStart"/>
+                            <w:r>
+                              <w:rPr>
+                                <w:rFonts w:ascii="Century Gothic" w:hAnsi="Century Gothic"/>
+                              </w:rPr>
+                              <w:t>UIkit</w:t>
+                            </w:r>
+                            <w:proofErr w:type="spellEnd"/>
+                            <w:r>
+                              <w:rPr>
+                                <w:rFonts w:ascii="Century Gothic" w:hAnsi="Century Gothic"/>
+                              </w:rPr>
+                              <w:t xml:space="preserve"> aan de slag, en kwam ik erachter dat </w:t>
+                            </w:r>
+                            <w:proofErr w:type="spellStart"/>
+                            <w:r>
+                              <w:rPr>
+                                <w:rFonts w:ascii="Century Gothic" w:hAnsi="Century Gothic"/>
+                              </w:rPr>
+                              <w:t>UIkit</w:t>
+                            </w:r>
+                            <w:proofErr w:type="spellEnd"/>
+                            <w:r>
+                              <w:rPr>
+                                <w:rFonts w:ascii="Century Gothic" w:hAnsi="Century Gothic"/>
+                              </w:rPr>
+                              <w:t xml:space="preserve"> een grote en duidelijke documentatie heeft, dus besloot ik om hier een kleine uitdaging van te maken en het zelfde te doen van wat niet was gelukt met Metro, dit lukte snel en vrij gemakkelijk en was er zelf positief van verrast. </w:t>
                             </w:r>
                           </w:p>
                           <w:p>
@@ -4999,7 +5911,19 @@
                               <w:rPr>
                                 <w:rFonts w:ascii="Century Gothic" w:hAnsi="Century Gothic"/>
                               </w:rPr>
-                              <w:t>Toen besloot ik dat ik de moeilijkheidsgraat omhoog zou gooien en het front-end te verbinden met een API(hier heb ik zelf een API voor gebouwd) en er ook een login aan vast te knopen. Na veel onderzoek is dat ook gelukt en ik was blij met het resultaat.</w:t>
+                              <w:t>Toen besloot ik dat ik de moeilijkheidsgraat omhoog zou gooien en het front-end te verbinden met een API</w:t>
+                            </w:r>
+                            <w:r>
+                              <w:rPr>
+                                <w:rFonts w:ascii="Century Gothic" w:hAnsi="Century Gothic"/>
+                              </w:rPr>
+                              <w:t xml:space="preserve"> </w:t>
+                            </w:r>
+                            <w:r>
+                              <w:rPr>
+                                <w:rFonts w:ascii="Century Gothic" w:hAnsi="Century Gothic"/>
+                              </w:rPr>
+                              <w:t>(hier heb ik zelf een API voor gebouwd) en er ook een login aan vast te knopen. Na veel onderzoek is dat ook gelukt en ik was blij met het resultaat.</w:t>
                             </w:r>
                           </w:p>
                         </w:txbxContent>
@@ -5028,7 +5952,35 @@
                         <w:rPr>
                           <w:rFonts w:ascii="Century Gothic" w:hAnsi="Century Gothic"/>
                         </w:rPr>
-                        <w:t xml:space="preserve">Voor de derde ging ik met UIkit aan de slag, en kwam ik erachter dat UIkit een grote en duidelijke documentatie heeft, dus besloot ik om hier een kleine uitdaging van te maken en het zelfde te doen van wat niet was gelukt met Metro, dit lukte snel en vrij gemakkelijk en was er zelf positief van verrast. </w:t>
+                        <w:t xml:space="preserve">Voor de derde ging ik met </w:t>
+                      </w:r>
+                      <w:proofErr w:type="spellStart"/>
+                      <w:r>
+                        <w:rPr>
+                          <w:rFonts w:ascii="Century Gothic" w:hAnsi="Century Gothic"/>
+                        </w:rPr>
+                        <w:t>UIkit</w:t>
+                      </w:r>
+                      <w:proofErr w:type="spellEnd"/>
+                      <w:r>
+                        <w:rPr>
+                          <w:rFonts w:ascii="Century Gothic" w:hAnsi="Century Gothic"/>
+                        </w:rPr>
+                        <w:t xml:space="preserve"> aan de slag, en kwam ik erachter dat </w:t>
+                      </w:r>
+                      <w:proofErr w:type="spellStart"/>
+                      <w:r>
+                        <w:rPr>
+                          <w:rFonts w:ascii="Century Gothic" w:hAnsi="Century Gothic"/>
+                        </w:rPr>
+                        <w:t>UIkit</w:t>
+                      </w:r>
+                      <w:proofErr w:type="spellEnd"/>
+                      <w:r>
+                        <w:rPr>
+                          <w:rFonts w:ascii="Century Gothic" w:hAnsi="Century Gothic"/>
+                        </w:rPr>
+                        <w:t xml:space="preserve"> een grote en duidelijke documentatie heeft, dus besloot ik om hier een kleine uitdaging van te maken en het zelfde te doen van wat niet was gelukt met Metro, dit lukte snel en vrij gemakkelijk en was er zelf positief van verrast. </w:t>
                       </w:r>
                     </w:p>
                     <w:p>
@@ -5041,7 +5993,19 @@
                         <w:rPr>
                           <w:rFonts w:ascii="Century Gothic" w:hAnsi="Century Gothic"/>
                         </w:rPr>
-                        <w:t>Toen besloot ik dat ik de moeilijkheidsgraat omhoog zou gooien en het front-end te verbinden met een API(hier heb ik zelf een API voor gebouwd) en er ook een login aan vast te knopen. Na veel onderzoek is dat ook gelukt en ik was blij met het resultaat.</w:t>
+                        <w:t>Toen besloot ik dat ik de moeilijkheidsgraat omhoog zou gooien en het front-end te verbinden met een API</w:t>
+                      </w:r>
+                      <w:r>
+                        <w:rPr>
+                          <w:rFonts w:ascii="Century Gothic" w:hAnsi="Century Gothic"/>
+                        </w:rPr>
+                        <w:t xml:space="preserve"> </w:t>
+                      </w:r>
+                      <w:r>
+                        <w:rPr>
+                          <w:rFonts w:ascii="Century Gothic" w:hAnsi="Century Gothic"/>
+                        </w:rPr>
+                        <w:t>(hier heb ik zelf een API voor gebouwd) en er ook een login aan vast te knopen. Na veel onderzoek is dat ook gelukt en ik was blij met het resultaat.</w:t>
                       </w:r>
                     </w:p>
                   </w:txbxContent>
@@ -6567,12 +7531,14 @@
       <w:pPr>
         <w:pStyle w:val="Kop2"/>
       </w:pPr>
-      <w:bookmarkStart w:id="7" w:name="_Toc43202437"/>
+      <w:bookmarkStart w:id="7" w:name="_Toc43278635"/>
+      <w:proofErr w:type="spellStart"/>
       <w:r>
         <w:lastRenderedPageBreak/>
         <w:t>Ionic</w:t>
       </w:r>
       <w:bookmarkEnd w:id="7"/>
+      <w:proofErr w:type="spellEnd"/>
     </w:p>
     <w:p/>
     <w:p>
@@ -6632,7 +7598,49 @@
                               <w:rPr>
                                 <w:rFonts w:ascii="Century Gothic" w:hAnsi="Century Gothic"/>
                               </w:rPr>
-                              <w:t xml:space="preserve">Als vierde ging ik aan de slag met Ionic, Ionic is groter en complexer dan de voorgaande frameworks en je kan er dus ook meer mee. Met deze insteek besloot ik om </w:t>
+                              <w:t xml:space="preserve">Als vierde ging ik aan de slag met </w:t>
+                            </w:r>
+                            <w:proofErr w:type="spellStart"/>
+                            <w:r>
+                              <w:rPr>
+                                <w:rFonts w:ascii="Century Gothic" w:hAnsi="Century Gothic"/>
+                              </w:rPr>
+                              <w:t>Ionic</w:t>
+                            </w:r>
+                            <w:proofErr w:type="spellEnd"/>
+                            <w:r>
+                              <w:rPr>
+                                <w:rFonts w:ascii="Century Gothic" w:hAnsi="Century Gothic"/>
+                              </w:rPr>
+                              <w:t xml:space="preserve">, </w:t>
+                            </w:r>
+                            <w:proofErr w:type="spellStart"/>
+                            <w:r>
+                              <w:rPr>
+                                <w:rFonts w:ascii="Century Gothic" w:hAnsi="Century Gothic"/>
+                              </w:rPr>
+                              <w:t>Ionic</w:t>
+                            </w:r>
+                            <w:proofErr w:type="spellEnd"/>
+                            <w:r>
+                              <w:rPr>
+                                <w:rFonts w:ascii="Century Gothic" w:hAnsi="Century Gothic"/>
+                              </w:rPr>
+                              <w:t xml:space="preserve"> is groter en complexer dan de voorgaande </w:t>
+                            </w:r>
+                            <w:proofErr w:type="spellStart"/>
+                            <w:r>
+                              <w:rPr>
+                                <w:rFonts w:ascii="Century Gothic" w:hAnsi="Century Gothic"/>
+                              </w:rPr>
+                              <w:t>frameworks</w:t>
+                            </w:r>
+                            <w:proofErr w:type="spellEnd"/>
+                            <w:r>
+                              <w:rPr>
+                                <w:rFonts w:ascii="Century Gothic" w:hAnsi="Century Gothic"/>
+                              </w:rPr>
+                              <w:t xml:space="preserve"> en je kan er dus ook meer mee. Met deze insteek besloot ik om </w:t>
                             </w:r>
                             <w:r>
                               <w:rPr>
@@ -6640,11 +7648,19 @@
                               </w:rPr>
                               <w:t xml:space="preserve">een </w:t>
                             </w:r>
-                            <w:r>
-                              <w:rPr>
-                                <w:rFonts w:ascii="Century Gothic" w:hAnsi="Century Gothic"/>
-                              </w:rPr>
-                              <w:t xml:space="preserve">Ionic </w:t>
+                            <w:proofErr w:type="spellStart"/>
+                            <w:r>
+                              <w:rPr>
+                                <w:rFonts w:ascii="Century Gothic" w:hAnsi="Century Gothic"/>
+                              </w:rPr>
+                              <w:t>Ionic</w:t>
+                            </w:r>
+                            <w:proofErr w:type="spellEnd"/>
+                            <w:r>
+                              <w:rPr>
+                                <w:rFonts w:ascii="Century Gothic" w:hAnsi="Century Gothic"/>
+                              </w:rPr>
+                              <w:t xml:space="preserve"> </w:t>
                             </w:r>
                             <w:r>
                               <w:rPr>
@@ -6698,7 +7714,49 @@
                         <w:rPr>
                           <w:rFonts w:ascii="Century Gothic" w:hAnsi="Century Gothic"/>
                         </w:rPr>
-                        <w:t xml:space="preserve">Als vierde ging ik aan de slag met Ionic, Ionic is groter en complexer dan de voorgaande frameworks en je kan er dus ook meer mee. Met deze insteek besloot ik om </w:t>
+                        <w:t xml:space="preserve">Als vierde ging ik aan de slag met </w:t>
+                      </w:r>
+                      <w:proofErr w:type="spellStart"/>
+                      <w:r>
+                        <w:rPr>
+                          <w:rFonts w:ascii="Century Gothic" w:hAnsi="Century Gothic"/>
+                        </w:rPr>
+                        <w:t>Ionic</w:t>
+                      </w:r>
+                      <w:proofErr w:type="spellEnd"/>
+                      <w:r>
+                        <w:rPr>
+                          <w:rFonts w:ascii="Century Gothic" w:hAnsi="Century Gothic"/>
+                        </w:rPr>
+                        <w:t xml:space="preserve">, </w:t>
+                      </w:r>
+                      <w:proofErr w:type="spellStart"/>
+                      <w:r>
+                        <w:rPr>
+                          <w:rFonts w:ascii="Century Gothic" w:hAnsi="Century Gothic"/>
+                        </w:rPr>
+                        <w:t>Ionic</w:t>
+                      </w:r>
+                      <w:proofErr w:type="spellEnd"/>
+                      <w:r>
+                        <w:rPr>
+                          <w:rFonts w:ascii="Century Gothic" w:hAnsi="Century Gothic"/>
+                        </w:rPr>
+                        <w:t xml:space="preserve"> is groter en complexer dan de voorgaande </w:t>
+                      </w:r>
+                      <w:proofErr w:type="spellStart"/>
+                      <w:r>
+                        <w:rPr>
+                          <w:rFonts w:ascii="Century Gothic" w:hAnsi="Century Gothic"/>
+                        </w:rPr>
+                        <w:t>frameworks</w:t>
+                      </w:r>
+                      <w:proofErr w:type="spellEnd"/>
+                      <w:r>
+                        <w:rPr>
+                          <w:rFonts w:ascii="Century Gothic" w:hAnsi="Century Gothic"/>
+                        </w:rPr>
+                        <w:t xml:space="preserve"> en je kan er dus ook meer mee. Met deze insteek besloot ik om </w:t>
                       </w:r>
                       <w:r>
                         <w:rPr>
@@ -6706,11 +7764,19 @@
                         </w:rPr>
                         <w:t xml:space="preserve">een </w:t>
                       </w:r>
-                      <w:r>
-                        <w:rPr>
-                          <w:rFonts w:ascii="Century Gothic" w:hAnsi="Century Gothic"/>
-                        </w:rPr>
-                        <w:t xml:space="preserve">Ionic </w:t>
+                      <w:proofErr w:type="spellStart"/>
+                      <w:r>
+                        <w:rPr>
+                          <w:rFonts w:ascii="Century Gothic" w:hAnsi="Century Gothic"/>
+                        </w:rPr>
+                        <w:t>Ionic</w:t>
+                      </w:r>
+                      <w:proofErr w:type="spellEnd"/>
+                      <w:r>
+                        <w:rPr>
+                          <w:rFonts w:ascii="Century Gothic" w:hAnsi="Century Gothic"/>
+                        </w:rPr>
+                        <w:t xml:space="preserve"> </w:t>
                       </w:r>
                       <w:r>
                         <w:rPr>
@@ -8369,7 +9435,7 @@
       <w:pPr>
         <w:pStyle w:val="Kop1"/>
       </w:pPr>
-      <w:bookmarkStart w:id="8" w:name="_Toc43202438"/>
+      <w:bookmarkStart w:id="8" w:name="_Toc43278636"/>
       <w:r>
         <w:lastRenderedPageBreak/>
         <w:t>Welke methodieken heb ik g</w:t>
@@ -8384,7 +9450,7 @@
       <w:pPr>
         <w:pStyle w:val="Kop2"/>
       </w:pPr>
-      <w:bookmarkStart w:id="9" w:name="_Toc43202439"/>
+      <w:bookmarkStart w:id="9" w:name="_Toc43278637"/>
       <w:r>
         <w:t>HTML / CSS</w:t>
       </w:r>
@@ -8448,7 +9514,21 @@
                               <w:rPr>
                                 <w:rFonts w:ascii="Century Gothic" w:hAnsi="Century Gothic"/>
                               </w:rPr>
-                              <w:t xml:space="preserve">Binnen HTML / CSS heb ik geleerd de methodieken van de verschillende frameworks te </w:t>
+                              <w:t xml:space="preserve">Binnen HTML / CSS heb ik geleerd de methodieken van de verschillende </w:t>
+                            </w:r>
+                            <w:proofErr w:type="spellStart"/>
+                            <w:r>
+                              <w:rPr>
+                                <w:rFonts w:ascii="Century Gothic" w:hAnsi="Century Gothic"/>
+                              </w:rPr>
+                              <w:t>frameworks</w:t>
+                            </w:r>
+                            <w:proofErr w:type="spellEnd"/>
+                            <w:r>
+                              <w:rPr>
+                                <w:rFonts w:ascii="Century Gothic" w:hAnsi="Century Gothic"/>
+                              </w:rPr>
+                              <w:t xml:space="preserve"> te </w:t>
                             </w:r>
                             <w:r>
                               <w:rPr>
@@ -8466,8 +9546,16 @@
                               <w:rPr>
                                 <w:rFonts w:ascii="Century Gothic" w:hAnsi="Century Gothic"/>
                               </w:rPr>
-                              <w:t xml:space="preserve"> de opbouw van het document loopt en hoe de klassen van het framework</w:t>
-                            </w:r>
+                              <w:t xml:space="preserve"> de opbouw van het document loopt en hoe de klassen van het </w:t>
+                            </w:r>
+                            <w:proofErr w:type="spellStart"/>
+                            <w:r>
+                              <w:rPr>
+                                <w:rFonts w:ascii="Century Gothic" w:hAnsi="Century Gothic"/>
+                              </w:rPr>
+                              <w:t>framework</w:t>
+                            </w:r>
+                            <w:proofErr w:type="spellEnd"/>
                             <w:r>
                               <w:rPr>
                                 <w:rFonts w:ascii="Century Gothic" w:hAnsi="Century Gothic"/>
@@ -8507,7 +9595,21 @@
                         <w:rPr>
                           <w:rFonts w:ascii="Century Gothic" w:hAnsi="Century Gothic"/>
                         </w:rPr>
-                        <w:t xml:space="preserve">Binnen HTML / CSS heb ik geleerd de methodieken van de verschillende frameworks te </w:t>
+                        <w:t xml:space="preserve">Binnen HTML / CSS heb ik geleerd de methodieken van de verschillende </w:t>
+                      </w:r>
+                      <w:proofErr w:type="spellStart"/>
+                      <w:r>
+                        <w:rPr>
+                          <w:rFonts w:ascii="Century Gothic" w:hAnsi="Century Gothic"/>
+                        </w:rPr>
+                        <w:t>frameworks</w:t>
+                      </w:r>
+                      <w:proofErr w:type="spellEnd"/>
+                      <w:r>
+                        <w:rPr>
+                          <w:rFonts w:ascii="Century Gothic" w:hAnsi="Century Gothic"/>
+                        </w:rPr>
+                        <w:t xml:space="preserve"> te </w:t>
                       </w:r>
                       <w:r>
                         <w:rPr>
@@ -8525,8 +9627,16 @@
                         <w:rPr>
                           <w:rFonts w:ascii="Century Gothic" w:hAnsi="Century Gothic"/>
                         </w:rPr>
-                        <w:t xml:space="preserve"> de opbouw van het document loopt en hoe de klassen van het framework</w:t>
-                      </w:r>
+                        <w:t xml:space="preserve"> de opbouw van het document loopt en hoe de klassen van het </w:t>
+                      </w:r>
+                      <w:proofErr w:type="spellStart"/>
+                      <w:r>
+                        <w:rPr>
+                          <w:rFonts w:ascii="Century Gothic" w:hAnsi="Century Gothic"/>
+                        </w:rPr>
+                        <w:t>framework</w:t>
+                      </w:r>
+                      <w:proofErr w:type="spellEnd"/>
                       <w:r>
                         <w:rPr>
                           <w:rFonts w:ascii="Century Gothic" w:hAnsi="Century Gothic"/>
@@ -8554,7 +9664,7 @@
       <w:pPr>
         <w:pStyle w:val="Kop2"/>
       </w:pPr>
-      <w:bookmarkStart w:id="10" w:name="_Toc43202440"/>
+      <w:bookmarkStart w:id="10" w:name="_Toc43278638"/>
       <w:r>
         <w:t>Javascript</w:t>
       </w:r>
@@ -8642,7 +9752,35 @@
                               <w:rPr>
                                 <w:rFonts w:ascii="Century Gothic" w:hAnsi="Century Gothic"/>
                               </w:rPr>
-                              <w:t xml:space="preserve"> is Fetch, Fetch is een manier van het manipuleren van</w:t>
+                              <w:t xml:space="preserve"> is </w:t>
+                            </w:r>
+                            <w:proofErr w:type="spellStart"/>
+                            <w:r>
+                              <w:rPr>
+                                <w:rFonts w:ascii="Century Gothic" w:hAnsi="Century Gothic"/>
+                              </w:rPr>
+                              <w:t>Fetch</w:t>
+                            </w:r>
+                            <w:proofErr w:type="spellEnd"/>
+                            <w:r>
+                              <w:rPr>
+                                <w:rFonts w:ascii="Century Gothic" w:hAnsi="Century Gothic"/>
+                              </w:rPr>
+                              <w:t xml:space="preserve">, </w:t>
+                            </w:r>
+                            <w:proofErr w:type="spellStart"/>
+                            <w:r>
+                              <w:rPr>
+                                <w:rFonts w:ascii="Century Gothic" w:hAnsi="Century Gothic"/>
+                              </w:rPr>
+                              <w:t>Fetch</w:t>
+                            </w:r>
+                            <w:proofErr w:type="spellEnd"/>
+                            <w:r>
+                              <w:rPr>
+                                <w:rFonts w:ascii="Century Gothic" w:hAnsi="Century Gothic"/>
+                              </w:rPr>
+                              <w:t xml:space="preserve"> is een manier van het manipuleren van</w:t>
                             </w:r>
                             <w:r>
                               <w:rPr>
@@ -8654,7 +9792,21 @@
                               <w:rPr>
                                 <w:rFonts w:ascii="Century Gothic" w:hAnsi="Century Gothic"/>
                               </w:rPr>
-                              <w:t xml:space="preserve"> requests.</w:t>
+                              <w:t xml:space="preserve"> </w:t>
+                            </w:r>
+                            <w:proofErr w:type="spellStart"/>
+                            <w:r>
+                              <w:rPr>
+                                <w:rFonts w:ascii="Century Gothic" w:hAnsi="Century Gothic"/>
+                              </w:rPr>
+                              <w:t>requests</w:t>
+                            </w:r>
+                            <w:proofErr w:type="spellEnd"/>
+                            <w:r>
+                              <w:rPr>
+                                <w:rFonts w:ascii="Century Gothic" w:hAnsi="Century Gothic"/>
+                              </w:rPr>
+                              <w:t>.</w:t>
                             </w:r>
                             <w:r>
                               <w:rPr>
@@ -8672,8 +9824,16 @@
                               <w:rPr>
                                 <w:rFonts w:ascii="Century Gothic" w:hAnsi="Century Gothic"/>
                               </w:rPr>
-                              <w:t xml:space="preserve"> Fetch</w:t>
-                            </w:r>
+                              <w:t xml:space="preserve"> </w:t>
+                            </w:r>
+                            <w:proofErr w:type="spellStart"/>
+                            <w:r>
+                              <w:rPr>
+                                <w:rFonts w:ascii="Century Gothic" w:hAnsi="Century Gothic"/>
+                              </w:rPr>
+                              <w:t>Fetch</w:t>
+                            </w:r>
+                            <w:proofErr w:type="spellEnd"/>
                             <w:r>
                               <w:rPr>
                                 <w:rFonts w:ascii="Century Gothic" w:hAnsi="Century Gothic"/>
@@ -8696,7 +9856,21 @@
                               <w:rPr>
                                 <w:rFonts w:ascii="Century Gothic" w:hAnsi="Century Gothic"/>
                               </w:rPr>
-                              <w:t xml:space="preserve"> ik een manier zocht om requests te sturen en op te vangen van de API.</w:t>
+                              <w:t xml:space="preserve"> ik een manier zocht om </w:t>
+                            </w:r>
+                            <w:proofErr w:type="spellStart"/>
+                            <w:r>
+                              <w:rPr>
+                                <w:rFonts w:ascii="Century Gothic" w:hAnsi="Century Gothic"/>
+                              </w:rPr>
+                              <w:t>requests</w:t>
+                            </w:r>
+                            <w:proofErr w:type="spellEnd"/>
+                            <w:r>
+                              <w:rPr>
+                                <w:rFonts w:ascii="Century Gothic" w:hAnsi="Century Gothic"/>
+                              </w:rPr>
+                              <w:t xml:space="preserve"> te sturen en op te vangen van de API.</w:t>
                             </w:r>
                           </w:p>
                           <w:p>
@@ -8746,7 +9920,14 @@
                               <w:rPr>
                                 <w:rFonts w:ascii="Century Gothic" w:hAnsi="Century Gothic"/>
                               </w:rPr>
-                              <w:t>Het andere is de Sessi</w:t>
+                              <w:t xml:space="preserve">Het andere is de </w:t>
+                            </w:r>
+                            <w:proofErr w:type="spellStart"/>
+                            <w:r>
+                              <w:rPr>
+                                <w:rFonts w:ascii="Century Gothic" w:hAnsi="Century Gothic"/>
+                              </w:rPr>
+                              <w:t>Sessi</w:t>
                             </w:r>
                             <w:r>
                               <w:rPr>
@@ -8758,13 +9939,27 @@
                               <w:rPr>
                                 <w:rFonts w:ascii="Century Gothic" w:hAnsi="Century Gothic"/>
                               </w:rPr>
-                              <w:t xml:space="preserve">storage  </w:t>
-                            </w:r>
-                            <w:r>
-                              <w:rPr>
-                                <w:rFonts w:ascii="Century Gothic" w:hAnsi="Century Gothic"/>
-                              </w:rPr>
-                              <w:t>gebruiken, dit was simpeler dan gedacht en kan je makkelijk controleren, Sessi</w:t>
+                              <w:t>storage</w:t>
+                            </w:r>
+                            <w:proofErr w:type="spellEnd"/>
+                            <w:r>
+                              <w:rPr>
+                                <w:rFonts w:ascii="Century Gothic" w:hAnsi="Century Gothic"/>
+                              </w:rPr>
+                              <w:t xml:space="preserve">  </w:t>
+                            </w:r>
+                            <w:r>
+                              <w:rPr>
+                                <w:rFonts w:ascii="Century Gothic" w:hAnsi="Century Gothic"/>
+                              </w:rPr>
+                              <w:t xml:space="preserve">gebruiken, dit was simpeler dan gedacht en kan je makkelijk controleren, </w:t>
+                            </w:r>
+                            <w:proofErr w:type="spellStart"/>
+                            <w:r>
+                              <w:rPr>
+                                <w:rFonts w:ascii="Century Gothic" w:hAnsi="Century Gothic"/>
+                              </w:rPr>
+                              <w:t>Sessi</w:t>
                             </w:r>
                             <w:r>
                               <w:rPr>
@@ -8776,7 +9971,14 @@
                               <w:rPr>
                                 <w:rFonts w:ascii="Century Gothic" w:hAnsi="Century Gothic"/>
                               </w:rPr>
-                              <w:t>storage wordt gebruikt om gegevens tijdelijk op te slaan.</w:t>
+                              <w:t>storage</w:t>
+                            </w:r>
+                            <w:proofErr w:type="spellEnd"/>
+                            <w:r>
+                              <w:rPr>
+                                <w:rFonts w:ascii="Century Gothic" w:hAnsi="Century Gothic"/>
+                              </w:rPr>
+                              <w:t xml:space="preserve"> wordt gebruikt om gegevens tijdelijk op te slaan.</w:t>
                             </w:r>
                           </w:p>
                         </w:txbxContent>
@@ -8829,7 +10031,35 @@
                         <w:rPr>
                           <w:rFonts w:ascii="Century Gothic" w:hAnsi="Century Gothic"/>
                         </w:rPr>
-                        <w:t xml:space="preserve"> is Fetch, Fetch is een manier van het manipuleren van</w:t>
+                        <w:t xml:space="preserve"> is </w:t>
+                      </w:r>
+                      <w:proofErr w:type="spellStart"/>
+                      <w:r>
+                        <w:rPr>
+                          <w:rFonts w:ascii="Century Gothic" w:hAnsi="Century Gothic"/>
+                        </w:rPr>
+                        <w:t>Fetch</w:t>
+                      </w:r>
+                      <w:proofErr w:type="spellEnd"/>
+                      <w:r>
+                        <w:rPr>
+                          <w:rFonts w:ascii="Century Gothic" w:hAnsi="Century Gothic"/>
+                        </w:rPr>
+                        <w:t xml:space="preserve">, </w:t>
+                      </w:r>
+                      <w:proofErr w:type="spellStart"/>
+                      <w:r>
+                        <w:rPr>
+                          <w:rFonts w:ascii="Century Gothic" w:hAnsi="Century Gothic"/>
+                        </w:rPr>
+                        <w:t>Fetch</w:t>
+                      </w:r>
+                      <w:proofErr w:type="spellEnd"/>
+                      <w:r>
+                        <w:rPr>
+                          <w:rFonts w:ascii="Century Gothic" w:hAnsi="Century Gothic"/>
+                        </w:rPr>
+                        <w:t xml:space="preserve"> is een manier van het manipuleren van</w:t>
                       </w:r>
                       <w:r>
                         <w:rPr>
@@ -8841,7 +10071,21 @@
                         <w:rPr>
                           <w:rFonts w:ascii="Century Gothic" w:hAnsi="Century Gothic"/>
                         </w:rPr>
-                        <w:t xml:space="preserve"> requests.</w:t>
+                        <w:t xml:space="preserve"> </w:t>
+                      </w:r>
+                      <w:proofErr w:type="spellStart"/>
+                      <w:r>
+                        <w:rPr>
+                          <w:rFonts w:ascii="Century Gothic" w:hAnsi="Century Gothic"/>
+                        </w:rPr>
+                        <w:t>requests</w:t>
+                      </w:r>
+                      <w:proofErr w:type="spellEnd"/>
+                      <w:r>
+                        <w:rPr>
+                          <w:rFonts w:ascii="Century Gothic" w:hAnsi="Century Gothic"/>
+                        </w:rPr>
+                        <w:t>.</w:t>
                       </w:r>
                       <w:r>
                         <w:rPr>
@@ -8859,8 +10103,16 @@
                         <w:rPr>
                           <w:rFonts w:ascii="Century Gothic" w:hAnsi="Century Gothic"/>
                         </w:rPr>
-                        <w:t xml:space="preserve"> Fetch</w:t>
-                      </w:r>
+                        <w:t xml:space="preserve"> </w:t>
+                      </w:r>
+                      <w:proofErr w:type="spellStart"/>
+                      <w:r>
+                        <w:rPr>
+                          <w:rFonts w:ascii="Century Gothic" w:hAnsi="Century Gothic"/>
+                        </w:rPr>
+                        <w:t>Fetch</w:t>
+                      </w:r>
+                      <w:proofErr w:type="spellEnd"/>
                       <w:r>
                         <w:rPr>
                           <w:rFonts w:ascii="Century Gothic" w:hAnsi="Century Gothic"/>
@@ -8883,7 +10135,21 @@
                         <w:rPr>
                           <w:rFonts w:ascii="Century Gothic" w:hAnsi="Century Gothic"/>
                         </w:rPr>
-                        <w:t xml:space="preserve"> ik een manier zocht om requests te sturen en op te vangen van de API.</w:t>
+                        <w:t xml:space="preserve"> ik een manier zocht om </w:t>
+                      </w:r>
+                      <w:proofErr w:type="spellStart"/>
+                      <w:r>
+                        <w:rPr>
+                          <w:rFonts w:ascii="Century Gothic" w:hAnsi="Century Gothic"/>
+                        </w:rPr>
+                        <w:t>requests</w:t>
+                      </w:r>
+                      <w:proofErr w:type="spellEnd"/>
+                      <w:r>
+                        <w:rPr>
+                          <w:rFonts w:ascii="Century Gothic" w:hAnsi="Century Gothic"/>
+                        </w:rPr>
+                        <w:t xml:space="preserve"> te sturen en op te vangen van de API.</w:t>
                       </w:r>
                     </w:p>
                     <w:p>
@@ -8933,7 +10199,14 @@
                         <w:rPr>
                           <w:rFonts w:ascii="Century Gothic" w:hAnsi="Century Gothic"/>
                         </w:rPr>
-                        <w:t>Het andere is de Sessi</w:t>
+                        <w:t xml:space="preserve">Het andere is de </w:t>
+                      </w:r>
+                      <w:proofErr w:type="spellStart"/>
+                      <w:r>
+                        <w:rPr>
+                          <w:rFonts w:ascii="Century Gothic" w:hAnsi="Century Gothic"/>
+                        </w:rPr>
+                        <w:t>Sessi</w:t>
                       </w:r>
                       <w:r>
                         <w:rPr>
@@ -8945,13 +10218,27 @@
                         <w:rPr>
                           <w:rFonts w:ascii="Century Gothic" w:hAnsi="Century Gothic"/>
                         </w:rPr>
-                        <w:t xml:space="preserve">storage  </w:t>
-                      </w:r>
-                      <w:r>
-                        <w:rPr>
-                          <w:rFonts w:ascii="Century Gothic" w:hAnsi="Century Gothic"/>
-                        </w:rPr>
-                        <w:t>gebruiken, dit was simpeler dan gedacht en kan je makkelijk controleren, Sessi</w:t>
+                        <w:t>storage</w:t>
+                      </w:r>
+                      <w:proofErr w:type="spellEnd"/>
+                      <w:r>
+                        <w:rPr>
+                          <w:rFonts w:ascii="Century Gothic" w:hAnsi="Century Gothic"/>
+                        </w:rPr>
+                        <w:t xml:space="preserve">  </w:t>
+                      </w:r>
+                      <w:r>
+                        <w:rPr>
+                          <w:rFonts w:ascii="Century Gothic" w:hAnsi="Century Gothic"/>
+                        </w:rPr>
+                        <w:t xml:space="preserve">gebruiken, dit was simpeler dan gedacht en kan je makkelijk controleren, </w:t>
+                      </w:r>
+                      <w:proofErr w:type="spellStart"/>
+                      <w:r>
+                        <w:rPr>
+                          <w:rFonts w:ascii="Century Gothic" w:hAnsi="Century Gothic"/>
+                        </w:rPr>
+                        <w:t>Sessi</w:t>
                       </w:r>
                       <w:r>
                         <w:rPr>
@@ -8963,7 +10250,14 @@
                         <w:rPr>
                           <w:rFonts w:ascii="Century Gothic" w:hAnsi="Century Gothic"/>
                         </w:rPr>
-                        <w:t>storage wordt gebruikt om gegevens tijdelijk op te slaan.</w:t>
+                        <w:t>storage</w:t>
+                      </w:r>
+                      <w:proofErr w:type="spellEnd"/>
+                      <w:r>
+                        <w:rPr>
+                          <w:rFonts w:ascii="Century Gothic" w:hAnsi="Century Gothic"/>
+                        </w:rPr>
+                        <w:t xml:space="preserve"> wordt gebruikt om gegevens tijdelijk op te slaan.</w:t>
                       </w:r>
                     </w:p>
                   </w:txbxContent>
@@ -8980,7 +10274,7 @@
       <w:pPr>
         <w:pStyle w:val="Kop1"/>
       </w:pPr>
-      <w:bookmarkStart w:id="11" w:name="_Toc43202441"/>
+      <w:bookmarkStart w:id="11" w:name="_Toc43278639"/>
       <w:r>
         <w:t xml:space="preserve">Waarom heb ik </w:t>
       </w:r>
@@ -9071,6 +10365,12 @@
                               <w:rPr>
                                 <w:rFonts w:ascii="Century Gothic" w:hAnsi="Century Gothic"/>
                               </w:rPr>
+                              <w:t xml:space="preserve"> </w:t>
+                            </w:r>
+                            <w:r>
+                              <w:rPr>
+                                <w:rFonts w:ascii="Century Gothic" w:hAnsi="Century Gothic"/>
+                              </w:rPr>
                               <w:t>(Application Programming Interface)</w:t>
                             </w:r>
                             <w:r>
@@ -9119,13 +10419,39 @@
                               <w:rPr>
                                 <w:rFonts w:ascii="Century Gothic" w:hAnsi="Century Gothic"/>
                               </w:rPr>
-                              <w:t xml:space="preserve">a connectie tussen de database en de site(client). </w:t>
-                            </w:r>
-                            <w:r>
-                              <w:rPr>
-                                <w:rFonts w:ascii="Century Gothic" w:hAnsi="Century Gothic"/>
-                              </w:rPr>
-                              <w:t>Dus door een request naar de API te sturen kan je de data ophalen di</w:t>
+                              <w:t>a connectie tussen de database en de site</w:t>
+                            </w:r>
+                            <w:r>
+                              <w:rPr>
+                                <w:rFonts w:ascii="Century Gothic" w:hAnsi="Century Gothic"/>
+                              </w:rPr>
+                              <w:t xml:space="preserve"> </w:t>
+                            </w:r>
+                            <w:r>
+                              <w:rPr>
+                                <w:rFonts w:ascii="Century Gothic" w:hAnsi="Century Gothic"/>
+                              </w:rPr>
+                              <w:t xml:space="preserve">(client). </w:t>
+                            </w:r>
+                            <w:r>
+                              <w:rPr>
+                                <w:rFonts w:ascii="Century Gothic" w:hAnsi="Century Gothic"/>
+                              </w:rPr>
+                              <w:t xml:space="preserve">Dus door een </w:t>
+                            </w:r>
+                            <w:proofErr w:type="spellStart"/>
+                            <w:r>
+                              <w:rPr>
+                                <w:rFonts w:ascii="Century Gothic" w:hAnsi="Century Gothic"/>
+                              </w:rPr>
+                              <w:t>request</w:t>
+                            </w:r>
+                            <w:proofErr w:type="spellEnd"/>
+                            <w:r>
+                              <w:rPr>
+                                <w:rFonts w:ascii="Century Gothic" w:hAnsi="Century Gothic"/>
+                              </w:rPr>
+                              <w:t xml:space="preserve"> naar de API te sturen kan je de data ophalen di</w:t>
                             </w:r>
                             <w:r>
                               <w:rPr>
@@ -9144,7 +10470,21 @@
                               <w:rPr>
                                 <w:rFonts w:ascii="Century Gothic" w:hAnsi="Century Gothic"/>
                               </w:rPr>
-                              <w:t xml:space="preserve">Zelf had ik nog nooit gewerkt met API’s en wist niet waar ze voor waren en wat ze deden, ik heb er onderzoek naar gedaan en besloot om er ook binnen een project er gebruik van te maken. Dat heeft er tot geleid dat ik er zelf één heb ik gemaakt om te kijken hoe een API in elkaar steekt. </w:t>
+                              <w:t xml:space="preserve">Zelf had ik nog nooit gewerkt met </w:t>
+                            </w:r>
+                            <w:proofErr w:type="spellStart"/>
+                            <w:r>
+                              <w:rPr>
+                                <w:rFonts w:ascii="Century Gothic" w:hAnsi="Century Gothic"/>
+                              </w:rPr>
+                              <w:t>API’s</w:t>
+                            </w:r>
+                            <w:proofErr w:type="spellEnd"/>
+                            <w:r>
+                              <w:rPr>
+                                <w:rFonts w:ascii="Century Gothic" w:hAnsi="Century Gothic"/>
+                              </w:rPr>
+                              <w:t xml:space="preserve"> en wist niet waar ze voor waren en wat ze deden, ik heb er onderzoek naar gedaan en besloot om er ook binnen een project er gebruik van te maken. Dat heeft er tot geleid dat ik er zelf één heb ik gemaakt om te kijken hoe een API in elkaar steekt. </w:t>
                             </w:r>
                           </w:p>
                           <w:p>
@@ -9157,7 +10497,19 @@
                               <w:rPr>
                                 <w:rFonts w:ascii="Century Gothic" w:hAnsi="Century Gothic"/>
                               </w:rPr>
-                              <w:t>Maar mijn eigen API heeft natuurlijk niet genoeg data om een leuke / grote site te maken. Dit forceerde mij om een grotere complexere API te gebruiken, na lang onderzoek besloot ik om gebruik te gaan maken van de OMDB API aangezien deze heel groot is en daarnaast ook nog eens duidelijk documentatie heeft.</w:t>
+                              <w:t>Maar mijn eigen API heeft natuurlijk niet genoeg data om een leuke / grote site te maken. D</w:t>
+                            </w:r>
+                            <w:r>
+                              <w:rPr>
+                                <w:rFonts w:ascii="Century Gothic" w:hAnsi="Century Gothic"/>
+                              </w:rPr>
+                              <w:t>aarom besloot ik</w:t>
+                            </w:r>
+                            <w:r>
+                              <w:rPr>
+                                <w:rFonts w:ascii="Century Gothic" w:hAnsi="Century Gothic"/>
+                              </w:rPr>
+                              <w:t xml:space="preserve"> om een grotere complexere API te gebruiken, na lang onderzoek besloot ik om gebruik te gaan maken van de OMDB API aangezien deze heel groot is en daarnaast ook nog eens duidelijk documentatie heeft.</w:t>
                             </w:r>
                             <w:r>
                               <w:rPr>
@@ -9204,6 +10556,12 @@
                         <w:rPr>
                           <w:rFonts w:ascii="Century Gothic" w:hAnsi="Century Gothic"/>
                         </w:rPr>
+                        <w:t xml:space="preserve"> </w:t>
+                      </w:r>
+                      <w:r>
+                        <w:rPr>
+                          <w:rFonts w:ascii="Century Gothic" w:hAnsi="Century Gothic"/>
+                        </w:rPr>
                         <w:t>(Application Programming Interface)</w:t>
                       </w:r>
                       <w:r>
@@ -9252,13 +10610,39 @@
                         <w:rPr>
                           <w:rFonts w:ascii="Century Gothic" w:hAnsi="Century Gothic"/>
                         </w:rPr>
-                        <w:t xml:space="preserve">a connectie tussen de database en de site(client). </w:t>
-                      </w:r>
-                      <w:r>
-                        <w:rPr>
-                          <w:rFonts w:ascii="Century Gothic" w:hAnsi="Century Gothic"/>
-                        </w:rPr>
-                        <w:t>Dus door een request naar de API te sturen kan je de data ophalen di</w:t>
+                        <w:t>a connectie tussen de database en de site</w:t>
+                      </w:r>
+                      <w:r>
+                        <w:rPr>
+                          <w:rFonts w:ascii="Century Gothic" w:hAnsi="Century Gothic"/>
+                        </w:rPr>
+                        <w:t xml:space="preserve"> </w:t>
+                      </w:r>
+                      <w:r>
+                        <w:rPr>
+                          <w:rFonts w:ascii="Century Gothic" w:hAnsi="Century Gothic"/>
+                        </w:rPr>
+                        <w:t xml:space="preserve">(client). </w:t>
+                      </w:r>
+                      <w:r>
+                        <w:rPr>
+                          <w:rFonts w:ascii="Century Gothic" w:hAnsi="Century Gothic"/>
+                        </w:rPr>
+                        <w:t xml:space="preserve">Dus door een </w:t>
+                      </w:r>
+                      <w:proofErr w:type="spellStart"/>
+                      <w:r>
+                        <w:rPr>
+                          <w:rFonts w:ascii="Century Gothic" w:hAnsi="Century Gothic"/>
+                        </w:rPr>
+                        <w:t>request</w:t>
+                      </w:r>
+                      <w:proofErr w:type="spellEnd"/>
+                      <w:r>
+                        <w:rPr>
+                          <w:rFonts w:ascii="Century Gothic" w:hAnsi="Century Gothic"/>
+                        </w:rPr>
+                        <w:t xml:space="preserve"> naar de API te sturen kan je de data ophalen di</w:t>
                       </w:r>
                       <w:r>
                         <w:rPr>
@@ -9277,7 +10661,21 @@
                         <w:rPr>
                           <w:rFonts w:ascii="Century Gothic" w:hAnsi="Century Gothic"/>
                         </w:rPr>
-                        <w:t xml:space="preserve">Zelf had ik nog nooit gewerkt met API’s en wist niet waar ze voor waren en wat ze deden, ik heb er onderzoek naar gedaan en besloot om er ook binnen een project er gebruik van te maken. Dat heeft er tot geleid dat ik er zelf één heb ik gemaakt om te kijken hoe een API in elkaar steekt. </w:t>
+                        <w:t xml:space="preserve">Zelf had ik nog nooit gewerkt met </w:t>
+                      </w:r>
+                      <w:proofErr w:type="spellStart"/>
+                      <w:r>
+                        <w:rPr>
+                          <w:rFonts w:ascii="Century Gothic" w:hAnsi="Century Gothic"/>
+                        </w:rPr>
+                        <w:t>API’s</w:t>
+                      </w:r>
+                      <w:proofErr w:type="spellEnd"/>
+                      <w:r>
+                        <w:rPr>
+                          <w:rFonts w:ascii="Century Gothic" w:hAnsi="Century Gothic"/>
+                        </w:rPr>
+                        <w:t xml:space="preserve"> en wist niet waar ze voor waren en wat ze deden, ik heb er onderzoek naar gedaan en besloot om er ook binnen een project er gebruik van te maken. Dat heeft er tot geleid dat ik er zelf één heb ik gemaakt om te kijken hoe een API in elkaar steekt. </w:t>
                       </w:r>
                     </w:p>
                     <w:p>
@@ -9290,7 +10688,19 @@
                         <w:rPr>
                           <w:rFonts w:ascii="Century Gothic" w:hAnsi="Century Gothic"/>
                         </w:rPr>
-                        <w:t>Maar mijn eigen API heeft natuurlijk niet genoeg data om een leuke / grote site te maken. Dit forceerde mij om een grotere complexere API te gebruiken, na lang onderzoek besloot ik om gebruik te gaan maken van de OMDB API aangezien deze heel groot is en daarnaast ook nog eens duidelijk documentatie heeft.</w:t>
+                        <w:t>Maar mijn eigen API heeft natuurlijk niet genoeg data om een leuke / grote site te maken. D</w:t>
+                      </w:r>
+                      <w:r>
+                        <w:rPr>
+                          <w:rFonts w:ascii="Century Gothic" w:hAnsi="Century Gothic"/>
+                        </w:rPr>
+                        <w:t>aarom besloot ik</w:t>
+                      </w:r>
+                      <w:r>
+                        <w:rPr>
+                          <w:rFonts w:ascii="Century Gothic" w:hAnsi="Century Gothic"/>
+                        </w:rPr>
+                        <w:t xml:space="preserve"> om een grotere complexere API te gebruiken, na lang onderzoek besloot ik om gebruik te gaan maken van de OMDB API aangezien deze heel groot is en daarnaast ook nog eens duidelijk documentatie heeft.</w:t>
                       </w:r>
                       <w:r>
                         <w:rPr>
@@ -9319,7 +10729,7 @@
           <w:numId w:val="4"/>
         </w:numPr>
       </w:pPr>
-      <w:bookmarkStart w:id="12" w:name="_Toc43202442"/>
+      <w:bookmarkStart w:id="12" w:name="_Toc43278640"/>
       <w:r>
         <w:lastRenderedPageBreak/>
         <w:t>Project specificaties</w:t>
@@ -9341,7 +10751,7 @@
           <w:numId w:val="3"/>
         </w:numPr>
       </w:pPr>
-      <w:bookmarkStart w:id="13" w:name="_Toc43202443"/>
+      <w:bookmarkStart w:id="13" w:name="_Toc43278641"/>
       <w:r>
         <w:t>Inleiding</w:t>
       </w:r>
@@ -9483,7 +10893,7 @@
           <w:numId w:val="4"/>
         </w:numPr>
       </w:pPr>
-      <w:bookmarkStart w:id="14" w:name="_Toc43202444"/>
+      <w:bookmarkStart w:id="14" w:name="_Toc43278642"/>
       <w:r>
         <w:t>Samenvatting</w:t>
       </w:r>
@@ -9558,7 +10968,31 @@
                               <w:rPr>
                                 <w:rFonts w:ascii="Century Gothic" w:hAnsi="Century Gothic"/>
                               </w:rPr>
-                              <w:t>Het project is het maken van een filmsite waar je een groot verscheidend assortiment hebt aan films, en waar je op basis van een titel een film kan vinden en de details ervan kan bekijken.</w:t>
+                              <w:t>Het project is het maken van een filmsite waar je een gro</w:t>
+                            </w:r>
+                            <w:r>
+                              <w:rPr>
+                                <w:rFonts w:ascii="Century Gothic" w:hAnsi="Century Gothic"/>
+                              </w:rPr>
+                              <w:t>te</w:t>
+                            </w:r>
+                            <w:r>
+                              <w:rPr>
+                                <w:rFonts w:ascii="Century Gothic" w:hAnsi="Century Gothic"/>
+                              </w:rPr>
+                              <w:t xml:space="preserve"> verscheiden</w:t>
+                            </w:r>
+                            <w:r>
+                              <w:rPr>
+                                <w:rFonts w:ascii="Century Gothic" w:hAnsi="Century Gothic"/>
+                              </w:rPr>
+                              <w:t>heid hebt</w:t>
+                            </w:r>
+                            <w:r>
+                              <w:rPr>
+                                <w:rFonts w:ascii="Century Gothic" w:hAnsi="Century Gothic"/>
+                              </w:rPr>
+                              <w:t xml:space="preserve"> aan films, en waar je op basis van een titel een film kan vinden en de details ervan kan bekijken.</w:t>
                             </w:r>
                           </w:p>
                           <w:p>
@@ -9600,7 +11034,31 @@
                         <w:rPr>
                           <w:rFonts w:ascii="Century Gothic" w:hAnsi="Century Gothic"/>
                         </w:rPr>
-                        <w:t>Het project is het maken van een filmsite waar je een groot verscheidend assortiment hebt aan films, en waar je op basis van een titel een film kan vinden en de details ervan kan bekijken.</w:t>
+                        <w:t>Het project is het maken van een filmsite waar je een gro</w:t>
+                      </w:r>
+                      <w:r>
+                        <w:rPr>
+                          <w:rFonts w:ascii="Century Gothic" w:hAnsi="Century Gothic"/>
+                        </w:rPr>
+                        <w:t>te</w:t>
+                      </w:r>
+                      <w:r>
+                        <w:rPr>
+                          <w:rFonts w:ascii="Century Gothic" w:hAnsi="Century Gothic"/>
+                        </w:rPr>
+                        <w:t xml:space="preserve"> verscheiden</w:t>
+                      </w:r>
+                      <w:r>
+                        <w:rPr>
+                          <w:rFonts w:ascii="Century Gothic" w:hAnsi="Century Gothic"/>
+                        </w:rPr>
+                        <w:t>heid hebt</w:t>
+                      </w:r>
+                      <w:r>
+                        <w:rPr>
+                          <w:rFonts w:ascii="Century Gothic" w:hAnsi="Century Gothic"/>
+                        </w:rPr>
+                        <w:t xml:space="preserve"> aan films, en waar je op basis van een titel een film kan vinden en de details ervan kan bekijken.</w:t>
                       </w:r>
                     </w:p>
                     <w:p>
@@ -9636,7 +11094,7 @@
       <w:pPr>
         <w:pStyle w:val="Kop2"/>
       </w:pPr>
-      <w:bookmarkStart w:id="15" w:name="_Toc43202445"/>
+      <w:bookmarkStart w:id="15" w:name="_Toc43278643"/>
       <w:r>
         <w:t>Link</w:t>
       </w:r>
@@ -9677,6 +11135,7 @@
                 <w:bCs/>
               </w:rPr>
             </w:pPr>
+            <w:proofErr w:type="spellStart"/>
             <w:r>
               <w:rPr>
                 <w:rFonts w:ascii="Century Gothic" w:hAnsi="Century Gothic"/>
@@ -9685,6 +11144,7 @@
               </w:rPr>
               <w:t>Github</w:t>
             </w:r>
+            <w:proofErr w:type="spellEnd"/>
           </w:p>
         </w:tc>
         <w:tc>
@@ -9786,7 +11246,7 @@
       <w:pPr>
         <w:pStyle w:val="Kop2"/>
       </w:pPr>
-      <w:bookmarkStart w:id="16" w:name="_Toc43202446"/>
+      <w:bookmarkStart w:id="16" w:name="_Toc43278644"/>
       <w:r>
         <w:lastRenderedPageBreak/>
         <w:t>Software</w:t>
@@ -9870,12 +11330,14 @@
                 <w:rFonts w:ascii="Century Gothic" w:hAnsi="Century Gothic"/>
               </w:rPr>
             </w:pPr>
+            <w:proofErr w:type="spellStart"/>
             <w:r>
               <w:rPr>
                 <w:rFonts w:ascii="Century Gothic" w:hAnsi="Century Gothic"/>
               </w:rPr>
               <w:t>Github</w:t>
             </w:r>
+            <w:proofErr w:type="spellEnd"/>
           </w:p>
         </w:tc>
         <w:tc>
@@ -9961,11 +11423,19 @@
                 <w:rFonts w:ascii="Century Gothic" w:hAnsi="Century Gothic"/>
               </w:rPr>
             </w:pPr>
+            <w:proofErr w:type="spellStart"/>
             <w:r>
               <w:rPr>
                 <w:rFonts w:ascii="Century Gothic" w:hAnsi="Century Gothic"/>
               </w:rPr>
-              <w:t>PHPStorm 2019.3.2</w:t>
+              <w:t>PHPStorm</w:t>
+            </w:r>
+            <w:proofErr w:type="spellEnd"/>
+            <w:r>
+              <w:rPr>
+                <w:rFonts w:ascii="Century Gothic" w:hAnsi="Century Gothic"/>
+              </w:rPr>
+              <w:t xml:space="preserve"> 2019.3.2</w:t>
             </w:r>
           </w:p>
         </w:tc>
@@ -10015,11 +11485,23 @@
             <w:pPr>
               <w:pStyle w:val="HTML-voorafopgemaakt"/>
             </w:pPr>
+            <w:proofErr w:type="spellStart"/>
             <w:r>
               <w:rPr>
                 <w:rFonts w:ascii="Century Gothic" w:hAnsi="Century Gothic"/>
-              </w:rPr>
-              <w:t>UIkit 3.5.3</w:t>
+                <w:sz w:val="18"/>
+                <w:szCs w:val="18"/>
+              </w:rPr>
+              <w:t>UIkit</w:t>
+            </w:r>
+            <w:proofErr w:type="spellEnd"/>
+            <w:r>
+              <w:rPr>
+                <w:rFonts w:ascii="Century Gothic" w:hAnsi="Century Gothic"/>
+                <w:sz w:val="18"/>
+                <w:szCs w:val="18"/>
+              </w:rPr>
+              <w:t xml:space="preserve"> 3.5.3</w:t>
             </w:r>
           </w:p>
         </w:tc>
@@ -10114,7 +11596,7 @@
       <w:pPr>
         <w:pStyle w:val="Kop2"/>
       </w:pPr>
-      <w:bookmarkStart w:id="17" w:name="_Toc43202447"/>
+      <w:bookmarkStart w:id="17" w:name="_Toc43278645"/>
       <w:r>
         <w:t>Eisen</w:t>
       </w:r>
@@ -10273,7 +11755,21 @@
                               <w:rPr>
                                 <w:rFonts w:ascii="Century Gothic" w:hAnsi="Century Gothic"/>
                               </w:rPr>
-                              <w:t>SEO (Search Engine Optimalisation).</w:t>
+                              <w:t xml:space="preserve">SEO (Search Engine </w:t>
+                            </w:r>
+                            <w:proofErr w:type="spellStart"/>
+                            <w:r>
+                              <w:rPr>
+                                <w:rFonts w:ascii="Century Gothic" w:hAnsi="Century Gothic"/>
+                              </w:rPr>
+                              <w:t>Optimalisation</w:t>
+                            </w:r>
+                            <w:proofErr w:type="spellEnd"/>
+                            <w:r>
+                              <w:rPr>
+                                <w:rFonts w:ascii="Century Gothic" w:hAnsi="Century Gothic"/>
+                              </w:rPr>
+                              <w:t>).</w:t>
                             </w:r>
                           </w:p>
                         </w:txbxContent>
@@ -10397,7 +11893,21 @@
                         <w:rPr>
                           <w:rFonts w:ascii="Century Gothic" w:hAnsi="Century Gothic"/>
                         </w:rPr>
-                        <w:t>SEO (Search Engine Optimalisation).</w:t>
+                        <w:t xml:space="preserve">SEO (Search Engine </w:t>
+                      </w:r>
+                      <w:proofErr w:type="spellStart"/>
+                      <w:r>
+                        <w:rPr>
+                          <w:rFonts w:ascii="Century Gothic" w:hAnsi="Century Gothic"/>
+                        </w:rPr>
+                        <w:t>Optimalisation</w:t>
+                      </w:r>
+                      <w:proofErr w:type="spellEnd"/>
+                      <w:r>
+                        <w:rPr>
+                          <w:rFonts w:ascii="Century Gothic" w:hAnsi="Century Gothic"/>
+                        </w:rPr>
+                        <w:t>).</w:t>
                       </w:r>
                     </w:p>
                   </w:txbxContent>
@@ -10425,7 +11935,7 @@
           <w:numId w:val="4"/>
         </w:numPr>
       </w:pPr>
-      <w:bookmarkStart w:id="18" w:name="_Toc43202448"/>
+      <w:bookmarkStart w:id="18" w:name="_Toc43278646"/>
       <w:r>
         <w:lastRenderedPageBreak/>
         <w:t>S</w:t>
@@ -12154,10 +13664,22 @@
           <w:numId w:val="4"/>
         </w:numPr>
       </w:pPr>
-      <w:bookmarkStart w:id="19" w:name="_Toc43202449"/>
+      <w:bookmarkStart w:id="19" w:name="_Toc43278647"/>
       <w:r>
         <w:lastRenderedPageBreak/>
-        <w:t>Gebruikte documenten/ Bronnen</w:t>
+        <w:t>Gebruikte documenten</w:t>
+      </w:r>
+      <w:r>
+        <w:t xml:space="preserve"> </w:t>
+      </w:r>
+      <w:r>
+        <w:t>en</w:t>
+      </w:r>
+      <w:r>
+        <w:t xml:space="preserve"> </w:t>
+      </w:r>
+      <w:r>
+        <w:t>Bronnen</w:t>
       </w:r>
       <w:bookmarkEnd w:id="19"/>
     </w:p>
@@ -12320,8 +13842,16 @@
                               <w:rPr>
                                 <w:rFonts w:ascii="Century Gothic" w:hAnsi="Century Gothic"/>
                               </w:rPr>
-                              <w:t>Collin Franckena</w:t>
-                            </w:r>
+                              <w:t xml:space="preserve">Collin </w:t>
+                            </w:r>
+                            <w:proofErr w:type="spellStart"/>
+                            <w:r>
+                              <w:rPr>
+                                <w:rFonts w:ascii="Century Gothic" w:hAnsi="Century Gothic"/>
+                              </w:rPr>
+                              <w:t>Franckena</w:t>
+                            </w:r>
+                            <w:proofErr w:type="spellEnd"/>
                           </w:p>
                           <w:p>
                             <w:pPr>
@@ -12390,8 +13920,16 @@
                         <w:rPr>
                           <w:rFonts w:ascii="Century Gothic" w:hAnsi="Century Gothic"/>
                         </w:rPr>
-                        <w:t>Collin Franckena</w:t>
-                      </w:r>
+                        <w:t xml:space="preserve">Collin </w:t>
+                      </w:r>
+                      <w:proofErr w:type="spellStart"/>
+                      <w:r>
+                        <w:rPr>
+                          <w:rFonts w:ascii="Century Gothic" w:hAnsi="Century Gothic"/>
+                        </w:rPr>
+                        <w:t>Franckena</w:t>
+                      </w:r>
+                      <w:proofErr w:type="spellEnd"/>
                     </w:p>
                     <w:p>
                       <w:pPr>

</xml_diff>